<commit_message>
some data bases theory
</commit_message>
<xml_diff>
--- a/well, this is mine/kur txt.docx
+++ b/well, this is mine/kur txt.docx
@@ -16,7 +16,7 @@
           <w:rFonts w:cs="Times New Roman"/>
           <w:noProof/>
           <w:szCs w:val="26"/>
-          <w:lang w:eastAsia="ru-RU"/>
+          <w:lang w:eastAsia="ja-JP"/>
         </w:rPr>
         <w:drawing>
           <wp:anchor distT="0" distB="0" distL="114300" distR="114300" simplePos="0" relativeHeight="251661312" behindDoc="1" locked="0" layoutInCell="1" allowOverlap="1" wp14:anchorId="6AE345B4" wp14:editId="1EE8A8BB">
@@ -3504,6 +3504,13 @@
           <w:rFonts w:cs="Times New Roman"/>
           <w:lang w:eastAsia="ru-RU"/>
         </w:rPr>
+        <w:t xml:space="preserve"> </w:t>
+      </w:r>
+      <w:r>
+        <w:rPr>
+          <w:rFonts w:cs="Times New Roman"/>
+          <w:lang w:eastAsia="ru-RU"/>
+        </w:rPr>
         <w:t>Предметная область</w:t>
       </w:r>
       <w:bookmarkEnd w:id="3"/>
@@ -3749,6 +3756,13 @@
           <w:rFonts w:cs="Times New Roman"/>
           <w:lang w:eastAsia="ru-RU"/>
         </w:rPr>
+        <w:t xml:space="preserve"> </w:t>
+      </w:r>
+      <w:r>
+        <w:rPr>
+          <w:rFonts w:cs="Times New Roman"/>
+          <w:lang w:eastAsia="ru-RU"/>
+        </w:rPr>
         <w:t>Базы данных</w:t>
       </w:r>
       <w:bookmarkEnd w:id="4"/>
@@ -3842,7 +3856,31 @@
           <w:szCs w:val="28"/>
           <w:lang w:eastAsia="ru-RU"/>
         </w:rPr>
-        <w:t>ь по обновлению, восстановлению</w:t>
+        <w:t>ь по</w:t>
+      </w:r>
+      <w:r>
+        <w:rPr>
+          <w:rFonts w:cs="Times New Roman"/>
+          <w:szCs w:val="28"/>
+          <w:lang w:eastAsia="ru-RU"/>
+        </w:rPr>
+        <w:t xml:space="preserve"> </w:t>
+      </w:r>
+      <w:r>
+        <w:rPr>
+          <w:rFonts w:cs="Times New Roman"/>
+          <w:szCs w:val="28"/>
+          <w:lang w:eastAsia="ru-RU"/>
+        </w:rPr>
+        <w:t xml:space="preserve">обновлению, </w:t>
+      </w:r>
+      <w:r>
+        <w:rPr>
+          <w:rFonts w:cs="Times New Roman"/>
+          <w:szCs w:val="28"/>
+          <w:lang w:eastAsia="ru-RU"/>
+        </w:rPr>
+        <w:t>восстановлению</w:t>
       </w:r>
       <w:r>
         <w:rPr>
@@ -3874,136 +3912,6 @@
         <w:rPr>
           <w:rFonts w:cs="Times New Roman"/>
           <w:szCs w:val="28"/>
-          <w:lang w:eastAsia="ru-RU"/>
-        </w:rPr>
-      </w:pPr>
-      <w:r>
-        <w:rPr>
-          <w:rFonts w:cs="Times New Roman"/>
-          <w:szCs w:val="28"/>
-          <w:lang w:eastAsia="ru-RU"/>
-        </w:rPr>
-        <w:t>Си</w:t>
-      </w:r>
-      <w:r>
-        <w:rPr>
-          <w:rFonts w:cs="Times New Roman"/>
-          <w:szCs w:val="28"/>
-          <w:lang w:eastAsia="ru-RU"/>
-        </w:rPr>
-        <w:t xml:space="preserve">стема управления базами данных </w:t>
-      </w:r>
-      <w:r>
-        <w:rPr>
-          <w:rFonts w:cs="Times New Roman"/>
-          <w:szCs w:val="28"/>
-          <w:lang w:eastAsia="ru-RU"/>
-        </w:rPr>
-        <w:t xml:space="preserve">– совокупность программ и языковых средств, предназначенных для управления данными в базе данных, ведения базы данных и обеспечения </w:t>
-      </w:r>
-      <w:r>
-        <w:rPr>
-          <w:rFonts w:cs="Times New Roman"/>
-          <w:szCs w:val="28"/>
-          <w:lang w:eastAsia="ru-RU"/>
-        </w:rPr>
-        <w:t xml:space="preserve">взаимодействия ее с прикладными </w:t>
-      </w:r>
-      <w:r>
-        <w:rPr>
-          <w:rFonts w:cs="Times New Roman"/>
-          <w:szCs w:val="28"/>
-          <w:lang w:eastAsia="ru-RU"/>
-        </w:rPr>
-        <w:t>программами.</w:t>
-      </w:r>
-    </w:p>
-    <w:p>
-      <w:pPr>
-        <w:rPr>
-          <w:rFonts w:cs="Times New Roman"/>
-          <w:szCs w:val="28"/>
-          <w:lang w:eastAsia="ja-JP"/>
-        </w:rPr>
-      </w:pPr>
-    </w:p>
-    <w:p>
-      <w:pPr>
-        <w:pStyle w:val="1"/>
-        <w:numPr>
-          <w:ilvl w:val="1"/>
-          <w:numId w:val="1"/>
-        </w:numPr>
-        <w:ind w:left="0" w:firstLine="851"/>
-        <w:rPr>
-          <w:lang w:eastAsia="ru-RU"/>
-        </w:rPr>
-      </w:pPr>
-      <w:bookmarkStart w:id="5" w:name="_Toc127788585"/>
-      <w:r>
-        <w:rPr>
-          <w:lang w:eastAsia="ru-RU"/>
-        </w:rPr>
-        <w:t>СУБД</w:t>
-      </w:r>
-      <w:bookmarkEnd w:id="5"/>
-    </w:p>
-    <w:p>
-      <w:pPr>
-        <w:rPr>
-          <w:lang w:eastAsia="ru-RU"/>
-        </w:rPr>
-      </w:pPr>
-    </w:p>
-    <w:p>
-      <w:pPr>
-        <w:pStyle w:val="1"/>
-        <w:numPr>
-          <w:ilvl w:val="1"/>
-          <w:numId w:val="1"/>
-        </w:numPr>
-        <w:ind w:left="0" w:firstLine="851"/>
-        <w:rPr>
-          <w:lang w:eastAsia="ru-RU"/>
-        </w:rPr>
-      </w:pPr>
-      <w:bookmarkStart w:id="6" w:name="_Toc127788586"/>
-      <w:r>
-        <w:rPr>
-          <w:lang w:eastAsia="ru-RU"/>
-        </w:rPr>
-        <w:t>Языки программирования</w:t>
-      </w:r>
-      <w:bookmarkEnd w:id="6"/>
-    </w:p>
-    <w:p>
-      <w:pPr>
-        <w:rPr>
-          <w:lang w:eastAsia="ru-RU"/>
-        </w:rPr>
-      </w:pPr>
-      <w:r>
-        <w:rPr>
-          <w:lang w:eastAsia="ru-RU"/>
-        </w:rPr>
-        <w:t>На сегодняшний день существует огромное количество языков программирования и каждый из них создан для решения определенной категории задач. Выбор языка программирования является важным этапом проектирования и разработки информационной системы, от которого зависит множество</w:t>
-      </w:r>
-      <w:r>
-        <w:rPr>
-          <w:lang w:eastAsia="ru-RU"/>
-        </w:rPr>
-        <w:t xml:space="preserve"> факторов</w:t>
-      </w:r>
-      <w:r>
-        <w:rPr>
-          <w:lang w:eastAsia="ru-RU"/>
-        </w:rPr>
-        <w:t>.</w:t>
-      </w:r>
-    </w:p>
-    <w:p>
-      <w:pPr>
-        <w:rPr>
           <w:lang w:eastAsia="ru-RU"/>
         </w:rPr>
       </w:pPr>
@@ -4017,43 +3925,51 @@
         </w:numPr>
         <w:ind w:left="0" w:firstLine="851"/>
         <w:rPr>
-          <w:lang w:val="en-US" w:eastAsia="ru-RU"/>
-        </w:rPr>
-      </w:pPr>
-      <w:bookmarkStart w:id="7" w:name="_Toc127788587"/>
-      <w:r>
-        <w:rPr>
-          <w:lang w:val="en-US" w:eastAsia="ru-RU"/>
-        </w:rPr>
-        <w:t>Delphi</w:t>
-      </w:r>
-      <w:bookmarkEnd w:id="7"/>
-    </w:p>
-    <w:p>
-      <w:r>
-        <w:rPr>
-          <w:lang w:val="en-US"/>
-        </w:rPr>
-        <w:t>Delphi</w:t>
-      </w:r>
-      <w:r>
-        <w:t xml:space="preserve"> — это компилируемый, строго типизированный язык высокого уровня, который поддерживает структурированный и объектно-ориентированный дизайн.</w:t>
-      </w:r>
-      <w:r>
+          <w:lang w:eastAsia="ru-RU"/>
+        </w:rPr>
+      </w:pPr>
+      <w:bookmarkStart w:id="5" w:name="_Toc127788585"/>
+      <w:r>
+        <w:rPr>
+          <w:lang w:eastAsia="ru-RU"/>
+        </w:rPr>
         <w:t xml:space="preserve"> </w:t>
       </w:r>
       <w:r>
-        <w:t xml:space="preserve">Основанный на </w:t>
-      </w:r>
-      <w:r>
-        <w:rPr>
-          <w:lang w:val="en-US"/>
-        </w:rPr>
-        <w:t>Delphi</w:t>
-      </w:r>
-      <w:r>
-        <w:t>, его преимущества включают легко читаемый код, быструю компиляцию и использование нескольких модульных файлов для модульного программирования.</w:t>
-      </w:r>
+        <w:rPr>
+          <w:lang w:eastAsia="ru-RU"/>
+        </w:rPr>
+        <w:t>СУБД</w:t>
+      </w:r>
+      <w:bookmarkEnd w:id="5"/>
+    </w:p>
+    <w:p>
+      <w:pPr>
+        <w:pStyle w:val="ae"/>
+        <w:ind w:left="0"/>
+        <w:rPr>
+          <w:rFonts w:cs="Times New Roman"/>
+          <w:szCs w:val="28"/>
+          <w:lang w:eastAsia="ru-RU"/>
+        </w:rPr>
+      </w:pPr>
+      <w:r>
+        <w:rPr>
+          <w:rFonts w:cs="Times New Roman"/>
+          <w:szCs w:val="28"/>
+          <w:lang w:eastAsia="ru-RU"/>
+        </w:rPr>
+        <w:t>Система управления базами данных – совокупность программ и языковых средств, предназначенных для управления данными в базе данных, ведения базы данных и обеспечения взаимодействия ее с прикладными программами.</w:t>
+      </w:r>
+    </w:p>
+    <w:p>
+      <w:pPr>
+        <w:rPr>
+          <w:rFonts w:cs="Times New Roman"/>
+          <w:szCs w:val="28"/>
+          <w:lang w:eastAsia="ru-RU"/>
+        </w:rPr>
+      </w:pPr>
     </w:p>
     <w:p>
       <w:pPr>
@@ -4064,73 +3980,812 @@
         </w:numPr>
         <w:ind w:left="0" w:firstLine="851"/>
         <w:rPr>
-          <w:lang w:val="en-US"/>
-        </w:rPr>
-      </w:pPr>
-      <w:r>
+          <w:lang w:eastAsia="ru-RU"/>
+        </w:rPr>
+      </w:pPr>
+      <w:r>
+        <w:rPr>
+          <w:lang w:eastAsia="ru-RU"/>
+        </w:rPr>
+        <w:t xml:space="preserve"> Модели данных</w:t>
+      </w:r>
+    </w:p>
+    <w:p>
+      <w:pPr>
+        <w:rPr>
+          <w:rFonts w:cs="Times New Roman"/>
+          <w:szCs w:val="28"/>
+          <w:lang w:eastAsia="ru-RU"/>
+        </w:rPr>
+      </w:pPr>
+      <w:r>
+        <w:rPr>
+          <w:rFonts w:cs="Times New Roman"/>
+          <w:szCs w:val="28"/>
+          <w:lang w:eastAsia="ru-RU"/>
+        </w:rPr>
+        <w:t>Модель данных</w:t>
+      </w:r>
+      <w:r>
+        <w:rPr>
+          <w:rFonts w:cs="Times New Roman"/>
+          <w:szCs w:val="28"/>
+          <w:lang w:eastAsia="ru-RU"/>
+        </w:rPr>
+        <w:t xml:space="preserve"> – совокупность правил порождения</w:t>
+      </w:r>
+      <w:r>
+        <w:rPr>
+          <w:rFonts w:cs="Times New Roman"/>
+          <w:szCs w:val="28"/>
+          <w:lang w:eastAsia="ru-RU"/>
+        </w:rPr>
+        <w:t xml:space="preserve"> </w:t>
+      </w:r>
+      <w:r>
+        <w:rPr>
+          <w:rFonts w:cs="Times New Roman"/>
+          <w:szCs w:val="28"/>
+          <w:lang w:eastAsia="ru-RU"/>
+        </w:rPr>
+        <w:t xml:space="preserve">структур данных в </w:t>
+      </w:r>
+      <w:r>
+        <w:rPr>
+          <w:rFonts w:cs="Times New Roman"/>
+          <w:szCs w:val="28"/>
+          <w:lang w:eastAsia="ru-RU"/>
+        </w:rPr>
+        <w:t>БД</w:t>
+      </w:r>
+      <w:r>
+        <w:rPr>
+          <w:rFonts w:cs="Times New Roman"/>
+          <w:szCs w:val="28"/>
+          <w:lang w:eastAsia="ru-RU"/>
+        </w:rPr>
+        <w:t>, операций над ними, а также ограничений целостности, определяющих допустимые связи и значения данных, пос</w:t>
+      </w:r>
+      <w:r>
+        <w:rPr>
+          <w:rFonts w:cs="Times New Roman"/>
+          <w:szCs w:val="28"/>
+          <w:lang w:eastAsia="ru-RU"/>
+        </w:rPr>
+        <w:t>ледовательность их изменения</w:t>
+      </w:r>
+      <w:r>
+        <w:rPr>
+          <w:rFonts w:cs="Times New Roman"/>
+          <w:szCs w:val="28"/>
+          <w:lang w:eastAsia="ru-RU"/>
+        </w:rPr>
+        <w:t>.</w:t>
+      </w:r>
+      <w:r>
+        <w:rPr>
+          <w:rFonts w:cs="Times New Roman"/>
+          <w:szCs w:val="28"/>
+          <w:lang w:eastAsia="ru-RU"/>
+        </w:rPr>
+        <w:t xml:space="preserve"> </w:t>
+      </w:r>
+      <w:r>
+        <w:rPr>
+          <w:rFonts w:cs="Times New Roman"/>
+          <w:szCs w:val="28"/>
+          <w:lang w:eastAsia="ru-RU"/>
+        </w:rPr>
+        <w:t>База данных</w:t>
+      </w:r>
+      <w:r>
+        <w:rPr>
+          <w:rFonts w:cs="Times New Roman"/>
+          <w:szCs w:val="28"/>
+          <w:lang w:eastAsia="ru-RU"/>
+        </w:rPr>
+        <w:t xml:space="preserve"> создается для достижения определенных целей исследования, и в зависимости от изменения или расширения целей модель</w:t>
+      </w:r>
+      <w:r>
+        <w:rPr>
+          <w:rFonts w:cs="Times New Roman"/>
+          <w:szCs w:val="28"/>
+          <w:lang w:eastAsia="ru-RU"/>
+        </w:rPr>
+        <w:t xml:space="preserve"> </w:t>
+      </w:r>
+      <w:r>
+        <w:rPr>
+          <w:rFonts w:cs="Times New Roman"/>
+          <w:szCs w:val="28"/>
+          <w:lang w:eastAsia="ru-RU"/>
+        </w:rPr>
+        <w:t>БД может меняться.</w:t>
+      </w:r>
+    </w:p>
+    <w:p>
+      <w:pPr>
+        <w:rPr>
+          <w:rFonts w:cs="Times New Roman"/>
+          <w:szCs w:val="28"/>
+          <w:lang w:eastAsia="ru-RU"/>
+        </w:rPr>
+      </w:pPr>
+      <w:r>
+        <w:rPr>
+          <w:rFonts w:cs="Times New Roman"/>
+          <w:szCs w:val="28"/>
+          <w:lang w:eastAsia="ru-RU"/>
+        </w:rPr>
+        <w:t>Развитие теории и практики проектирования и эксплуатации</w:t>
+      </w:r>
+      <w:r>
+        <w:rPr>
+          <w:rFonts w:cs="Times New Roman"/>
+          <w:szCs w:val="28"/>
+          <w:lang w:eastAsia="ru-RU"/>
+        </w:rPr>
+        <w:t xml:space="preserve"> </w:t>
+      </w:r>
+      <w:r>
+        <w:rPr>
+          <w:rFonts w:cs="Times New Roman"/>
+          <w:szCs w:val="28"/>
+          <w:lang w:eastAsia="ru-RU"/>
+        </w:rPr>
+        <w:t>баз данных сопровождается интенсивным развитием моделей данных. Самой первой МД, которая использовалась для построения</w:t>
+      </w:r>
+      <w:r>
+        <w:rPr>
+          <w:rFonts w:cs="Times New Roman"/>
+          <w:szCs w:val="28"/>
+          <w:lang w:eastAsia="ru-RU"/>
+        </w:rPr>
+        <w:t xml:space="preserve"> </w:t>
+      </w:r>
+      <w:r>
+        <w:rPr>
+          <w:rFonts w:cs="Times New Roman"/>
+          <w:szCs w:val="28"/>
+          <w:lang w:eastAsia="ru-RU"/>
+        </w:rPr>
+        <w:t>концептуальных схем была иерархическая модель. Вслед за ней</w:t>
+      </w:r>
+      <w:r>
+        <w:rPr>
+          <w:rFonts w:cs="Times New Roman"/>
+          <w:szCs w:val="28"/>
+          <w:lang w:eastAsia="ru-RU"/>
+        </w:rPr>
+        <w:t xml:space="preserve"> </w:t>
+      </w:r>
+      <w:r>
+        <w:rPr>
+          <w:rFonts w:cs="Times New Roman"/>
+          <w:szCs w:val="28"/>
+          <w:lang w:eastAsia="ru-RU"/>
+        </w:rPr>
+        <w:t>появились сетевые модели. Потом ER-модели, и, как итог развития</w:t>
+      </w:r>
+      <w:r>
+        <w:rPr>
+          <w:rFonts w:cs="Times New Roman"/>
+          <w:szCs w:val="28"/>
+          <w:lang w:eastAsia="ru-RU"/>
+        </w:rPr>
+        <w:t xml:space="preserve"> </w:t>
+      </w:r>
+      <w:r>
+        <w:rPr>
+          <w:rFonts w:cs="Times New Roman"/>
+          <w:szCs w:val="28"/>
+          <w:lang w:eastAsia="ru-RU"/>
+        </w:rPr>
+        <w:t xml:space="preserve">моделей, </w:t>
+      </w:r>
+      <w:r>
+        <w:rPr>
+          <w:rFonts w:cs="Times New Roman"/>
+          <w:szCs w:val="28"/>
+          <w:lang w:eastAsia="ru-RU"/>
+        </w:rPr>
+        <w:t>появились</w:t>
+      </w:r>
+      <w:r>
+        <w:rPr>
+          <w:rFonts w:cs="Times New Roman"/>
+          <w:szCs w:val="28"/>
+          <w:lang w:eastAsia="ru-RU"/>
+        </w:rPr>
+        <w:t xml:space="preserve"> реляционные и </w:t>
+      </w:r>
+      <w:r>
+        <w:rPr>
+          <w:rFonts w:cs="Times New Roman"/>
+          <w:szCs w:val="28"/>
+          <w:lang w:eastAsia="ru-RU"/>
+        </w:rPr>
+        <w:lastRenderedPageBreak/>
+        <w:t>постреляционные модели. Каждая из перечисленных моделе</w:t>
+      </w:r>
+      <w:r>
+        <w:rPr>
+          <w:rFonts w:cs="Times New Roman"/>
+          <w:szCs w:val="28"/>
+          <w:lang w:eastAsia="ru-RU"/>
+        </w:rPr>
+        <w:t>й имеет свои достоинства и недо</w:t>
+      </w:r>
+      <w:r>
+        <w:rPr>
+          <w:rFonts w:cs="Times New Roman"/>
+          <w:szCs w:val="28"/>
+          <w:lang w:eastAsia="ru-RU"/>
+        </w:rPr>
+        <w:t>статки</w:t>
+      </w:r>
+      <w:r>
+        <w:rPr>
+          <w:rFonts w:cs="Times New Roman"/>
+          <w:szCs w:val="28"/>
+          <w:lang w:eastAsia="ru-RU"/>
+        </w:rPr>
+        <w:t>.</w:t>
+      </w:r>
+    </w:p>
+    <w:p>
+      <w:pPr>
+        <w:rPr>
+          <w:rFonts w:cs="Times New Roman"/>
+          <w:szCs w:val="28"/>
+          <w:lang w:eastAsia="ru-RU"/>
+        </w:rPr>
+      </w:pPr>
+      <w:bookmarkStart w:id="6" w:name="_GoBack"/>
+      <w:bookmarkEnd w:id="6"/>
+    </w:p>
+    <w:p>
+      <w:pPr>
+        <w:pStyle w:val="1"/>
+        <w:numPr>
+          <w:ilvl w:val="3"/>
+          <w:numId w:val="1"/>
+        </w:numPr>
+        <w:ind w:left="0" w:firstLine="851"/>
+        <w:rPr>
+          <w:lang w:eastAsia="ja-JP"/>
+        </w:rPr>
+      </w:pPr>
+      <w:r>
+        <w:rPr>
+          <w:lang w:eastAsia="ja-JP"/>
+        </w:rPr>
+        <w:t xml:space="preserve"> </w:t>
+      </w:r>
+      <w:r>
+        <w:rPr>
+          <w:lang w:eastAsia="ja-JP"/>
+        </w:rPr>
+        <w:t>Иерархическая модель данных</w:t>
+      </w:r>
+    </w:p>
+    <w:p>
+      <w:pPr>
+        <w:rPr>
+          <w:lang w:eastAsia="ja-JP"/>
+        </w:rPr>
+      </w:pPr>
+      <w:r>
+        <w:rPr>
+          <w:lang w:eastAsia="ja-JP"/>
+        </w:rPr>
+        <w:t>В основу иерархической МД положен тот факт, что данные</w:t>
+      </w:r>
+      <w:r>
+        <w:rPr>
+          <w:lang w:eastAsia="ja-JP"/>
+        </w:rPr>
+        <w:t xml:space="preserve"> </w:t>
+      </w:r>
+      <w:r>
+        <w:rPr>
+          <w:lang w:eastAsia="ja-JP"/>
+        </w:rPr>
+        <w:t>предметной области могут объединяться в группы по наличию у</w:t>
+      </w:r>
+      <w:r>
+        <w:rPr>
+          <w:lang w:eastAsia="ja-JP"/>
+        </w:rPr>
+        <w:t xml:space="preserve"> </w:t>
+      </w:r>
+      <w:r>
+        <w:rPr>
+          <w:lang w:eastAsia="ja-JP"/>
+        </w:rPr>
+        <w:t>них тех или</w:t>
+      </w:r>
+      <w:r>
+        <w:rPr>
+          <w:lang w:eastAsia="ja-JP"/>
+        </w:rPr>
+        <w:t xml:space="preserve"> </w:t>
+      </w:r>
+      <w:r>
+        <w:rPr>
+          <w:lang w:eastAsia="ja-JP"/>
+        </w:rPr>
+        <w:t>иных признаков или иных общих свойств. Эти свойства выделяются в</w:t>
+      </w:r>
+      <w:r>
+        <w:rPr>
+          <w:lang w:eastAsia="ja-JP"/>
+        </w:rPr>
+        <w:t xml:space="preserve"> </w:t>
+      </w:r>
+      <w:r>
+        <w:rPr>
+          <w:lang w:eastAsia="ja-JP"/>
+        </w:rPr>
+        <w:t>предметной области в виде абстрактных</w:t>
+      </w:r>
+      <w:r>
+        <w:rPr>
+          <w:lang w:eastAsia="ja-JP"/>
+        </w:rPr>
+        <w:t xml:space="preserve"> данных, и между ними у</w:t>
+      </w:r>
+      <w:r>
+        <w:rPr>
+          <w:lang w:eastAsia="ja-JP"/>
+        </w:rPr>
+        <w:t>станавливаются иерархические</w:t>
+      </w:r>
+      <w:r>
+        <w:rPr>
+          <w:lang w:eastAsia="ja-JP"/>
+        </w:rPr>
+        <w:t xml:space="preserve"> </w:t>
+      </w:r>
+      <w:r>
+        <w:rPr>
+          <w:lang w:eastAsia="ja-JP"/>
+        </w:rPr>
+        <w:t>связи.</w:t>
+      </w:r>
+    </w:p>
+    <w:p>
+      <w:pPr>
+        <w:rPr>
+          <w:lang w:eastAsia="ja-JP"/>
+        </w:rPr>
+      </w:pPr>
+      <w:r>
+        <w:rPr>
+          <w:lang w:eastAsia="ja-JP"/>
+        </w:rPr>
+        <w:t>Иерархическая модель данных (ИМД) – это модель, в которой</w:t>
+      </w:r>
+      <w:r>
+        <w:rPr>
+          <w:lang w:eastAsia="ja-JP"/>
+        </w:rPr>
+        <w:t xml:space="preserve"> </w:t>
+      </w:r>
+      <w:r>
+        <w:rPr>
+          <w:lang w:eastAsia="ja-JP"/>
+        </w:rPr>
+        <w:t>абстрактные понятия находятся в отношении предшествования</w:t>
+      </w:r>
+      <w:r>
+        <w:rPr>
+          <w:lang w:eastAsia="ja-JP"/>
+        </w:rPr>
+        <w:t xml:space="preserve"> </w:t>
+      </w:r>
+      <w:r>
+        <w:rPr>
+          <w:lang w:eastAsia="ja-JP"/>
+        </w:rPr>
+        <w:t>таким образом, что каждому понятию соответствует только один</w:t>
+      </w:r>
+      <w:r>
+        <w:rPr>
+          <w:lang w:eastAsia="ja-JP"/>
+        </w:rPr>
+        <w:t xml:space="preserve"> </w:t>
+      </w:r>
+      <w:r>
+        <w:rPr>
+          <w:lang w:eastAsia="ja-JP"/>
+        </w:rPr>
+        <w:t>предшественник</w:t>
+      </w:r>
+      <w:r>
+        <w:rPr>
+          <w:lang w:eastAsia="ja-JP"/>
+        </w:rPr>
+        <w:t xml:space="preserve"> </w:t>
+      </w:r>
+      <w:r>
+        <w:rPr>
+          <w:lang w:eastAsia="ja-JP"/>
+        </w:rPr>
+        <w:t>(родитель). Только одна часть, называемая корнем модели, не имеет</w:t>
+      </w:r>
+      <w:r>
+        <w:rPr>
+          <w:lang w:eastAsia="ja-JP"/>
+        </w:rPr>
+        <w:t xml:space="preserve"> </w:t>
+      </w:r>
+      <w:r>
+        <w:rPr>
+          <w:lang w:eastAsia="ja-JP"/>
+        </w:rPr>
+        <w:t>предшественника.</w:t>
+      </w:r>
+    </w:p>
+    <w:p>
+      <w:pPr>
+        <w:rPr>
+          <w:lang w:eastAsia="ja-JP"/>
+        </w:rPr>
+      </w:pPr>
+      <w:r>
+        <w:rPr>
+          <w:lang w:eastAsia="ja-JP"/>
+        </w:rPr>
+        <w:t>Достоинство ИМД: данные, отражающие общие свойства совокупности конкретных данных не дублируются.</w:t>
+      </w:r>
+    </w:p>
+    <w:p>
+      <w:pPr>
+        <w:rPr>
+          <w:lang w:eastAsia="ja-JP"/>
+        </w:rPr>
+      </w:pPr>
+      <w:r>
+        <w:rPr>
+          <w:lang w:eastAsia="ja-JP"/>
+        </w:rPr>
+        <w:t>Недостаток ИМД связан с дублированием данных в случае их</w:t>
+      </w:r>
+      <w:r>
+        <w:rPr>
+          <w:lang w:eastAsia="ja-JP"/>
+        </w:rPr>
+        <w:t xml:space="preserve"> </w:t>
+      </w:r>
+      <w:r>
+        <w:rPr>
+          <w:lang w:eastAsia="ja-JP"/>
+        </w:rPr>
+        <w:t>однотипности.</w:t>
+      </w:r>
+    </w:p>
+    <w:p>
+      <w:pPr>
+        <w:rPr>
+          <w:lang w:eastAsia="ja-JP"/>
+        </w:rPr>
+      </w:pPr>
+    </w:p>
+    <w:p>
+      <w:pPr>
+        <w:pStyle w:val="1"/>
+        <w:numPr>
+          <w:ilvl w:val="3"/>
+          <w:numId w:val="1"/>
+        </w:numPr>
+        <w:ind w:left="0" w:firstLine="851"/>
+        <w:rPr>
+          <w:lang w:eastAsia="ja-JP"/>
+        </w:rPr>
+      </w:pPr>
+      <w:r>
+        <w:rPr>
+          <w:lang w:eastAsia="ja-JP"/>
+        </w:rPr>
+        <w:t xml:space="preserve"> Сетевая модель данных</w:t>
+      </w:r>
+    </w:p>
+    <w:p>
+      <w:pPr>
+        <w:rPr>
+          <w:lang w:eastAsia="ja-JP"/>
+        </w:rPr>
+      </w:pPr>
+      <w:r>
+        <w:rPr>
+          <w:lang w:eastAsia="ja-JP"/>
+        </w:rPr>
+        <w:t>Сетевая модель так же, как и иерархическая, обладает весьма</w:t>
+      </w:r>
+      <w:r>
+        <w:rPr>
+          <w:lang w:eastAsia="ja-JP"/>
+        </w:rPr>
+        <w:t xml:space="preserve"> </w:t>
+      </w:r>
+      <w:r>
+        <w:rPr>
+          <w:lang w:eastAsia="ja-JP"/>
+        </w:rPr>
+        <w:t>выразительными свойствами.</w:t>
+      </w:r>
+    </w:p>
+    <w:p>
+      <w:pPr>
+        <w:rPr>
+          <w:lang w:eastAsia="ja-JP"/>
+        </w:rPr>
+      </w:pPr>
+      <w:r>
+        <w:rPr>
+          <w:lang w:eastAsia="ja-JP"/>
+        </w:rPr>
+        <w:t>Необходимость сетевой модели проявляется тогда, когда одни</w:t>
+      </w:r>
+      <w:r>
+        <w:rPr>
+          <w:lang w:eastAsia="ja-JP"/>
+        </w:rPr>
+        <w:t xml:space="preserve"> </w:t>
+      </w:r>
+      <w:r>
+        <w:rPr>
+          <w:lang w:eastAsia="ja-JP"/>
+        </w:rPr>
+        <w:t>и те же конкретные данные в рамках одной и той же предметной</w:t>
+      </w:r>
+      <w:r>
+        <w:rPr>
+          <w:lang w:eastAsia="ja-JP"/>
+        </w:rPr>
+        <w:t xml:space="preserve"> </w:t>
+      </w:r>
+      <w:r>
+        <w:rPr>
+          <w:lang w:eastAsia="ja-JP"/>
+        </w:rPr>
+        <w:t>области классифицируются не одной, а несколькими системами</w:t>
+      </w:r>
+      <w:r>
+        <w:rPr>
+          <w:lang w:eastAsia="ja-JP"/>
+        </w:rPr>
+        <w:t xml:space="preserve"> </w:t>
+      </w:r>
+      <w:r>
+        <w:rPr>
+          <w:lang w:eastAsia="ja-JP"/>
+        </w:rPr>
+        <w:t>классификации, то</w:t>
+      </w:r>
+      <w:r>
+        <w:rPr>
+          <w:lang w:eastAsia="ja-JP"/>
+        </w:rPr>
+        <w:t xml:space="preserve"> </w:t>
+      </w:r>
+      <w:r>
+        <w:rPr>
+          <w:lang w:eastAsia="ja-JP"/>
+        </w:rPr>
+        <w:t>есть предметная область разбита на части, связанные между собой</w:t>
+      </w:r>
+      <w:r>
+        <w:rPr>
+          <w:lang w:eastAsia="ja-JP"/>
+        </w:rPr>
+        <w:t xml:space="preserve"> </w:t>
+      </w:r>
+      <w:r>
+        <w:rPr>
+          <w:lang w:eastAsia="ja-JP"/>
+        </w:rPr>
+        <w:t>бинарными связями.</w:t>
+      </w:r>
+    </w:p>
+    <w:p>
+      <w:pPr>
+        <w:rPr>
+          <w:lang w:eastAsia="ru-RU"/>
+        </w:rPr>
+      </w:pPr>
+    </w:p>
+    <w:p>
+      <w:pPr>
+        <w:pStyle w:val="1"/>
+        <w:numPr>
+          <w:ilvl w:val="1"/>
+          <w:numId w:val="7"/>
+        </w:numPr>
+        <w:ind w:left="0" w:firstLine="851"/>
+        <w:rPr>
+          <w:lang w:eastAsia="ru-RU"/>
+        </w:rPr>
+      </w:pPr>
+      <w:bookmarkStart w:id="7" w:name="_Toc127788586"/>
+      <w:r>
+        <w:rPr>
+          <w:lang w:eastAsia="ru-RU"/>
+        </w:rPr>
         <w:lastRenderedPageBreak/>
         <w:t xml:space="preserve"> </w:t>
       </w:r>
       <w:r>
         <w:rPr>
-          <w:lang w:val="en-US"/>
-        </w:rPr>
-        <w:t>C++</w:t>
-      </w:r>
-    </w:p>
-    <w:p>
-      <w:r>
-        <w:t>Поддерживает такие парадигмы программирования как процедурное программирование, объектно-ориентированное программирование, обобщённое программирование, обеспечивает модульность, раздельную компиляцию, обработку исключений, абстракцию данных, объявление типов (классов) объектов, виртуальные функции. Стандартная библиотека включает, в том числе, общеупотребительные контейнеры и алгоритмы. C++ сочетает свойства как высокоуровневых, так и низкоуровневых языков. В сра</w:t>
-      </w:r>
-      <w:r>
-        <w:t xml:space="preserve">внении с его предшественником – языком </w:t>
-      </w:r>
-      <w:r>
-        <w:rPr>
-          <w:lang w:val="en-US"/>
-        </w:rPr>
-        <w:t>C</w:t>
-      </w:r>
-      <w:r>
-        <w:t>, – наибольшее</w:t>
-      </w:r>
-      <w:r>
-        <w:t xml:space="preserve"> внимание уделено поддержке объектно-ориентированного и обобщённого программирования.</w:t>
-      </w:r>
-    </w:p>
-    <w:p/>
+          <w:lang w:eastAsia="ru-RU"/>
+        </w:rPr>
+        <w:t>Языки программирования</w:t>
+      </w:r>
+      <w:bookmarkEnd w:id="7"/>
+    </w:p>
+    <w:p>
+      <w:pPr>
+        <w:rPr>
+          <w:lang w:eastAsia="ru-RU"/>
+        </w:rPr>
+      </w:pPr>
+      <w:r>
+        <w:rPr>
+          <w:lang w:eastAsia="ru-RU"/>
+        </w:rPr>
+        <w:t>На сегодняшний день существует огромное количество языков программирования и каждый из них создан для решения определенной категории задач. Выбор языка программирования является важным этапом проектирования и разработки информационной системы, от которого зависит множество</w:t>
+      </w:r>
+      <w:r>
+        <w:rPr>
+          <w:lang w:eastAsia="ru-RU"/>
+        </w:rPr>
+        <w:t xml:space="preserve"> факторов</w:t>
+      </w:r>
+      <w:r>
+        <w:rPr>
+          <w:lang w:eastAsia="ru-RU"/>
+        </w:rPr>
+        <w:t>.</w:t>
+      </w:r>
+    </w:p>
+    <w:p>
+      <w:pPr>
+        <w:rPr>
+          <w:lang w:eastAsia="ru-RU"/>
+        </w:rPr>
+      </w:pPr>
+    </w:p>
     <w:p>
       <w:pPr>
         <w:pStyle w:val="1"/>
         <w:numPr>
           <w:ilvl w:val="2"/>
-          <w:numId w:val="1"/>
+          <w:numId w:val="7"/>
         </w:numPr>
         <w:ind w:left="0" w:firstLine="851"/>
         <w:rPr>
-          <w:lang w:eastAsia="ru-RU"/>
-        </w:rPr>
-      </w:pPr>
+          <w:lang w:val="en-US" w:eastAsia="ru-RU"/>
+        </w:rPr>
+      </w:pPr>
+      <w:bookmarkStart w:id="8" w:name="_Toc127788587"/>
       <w:r>
         <w:rPr>
           <w:lang w:eastAsia="ru-RU"/>
         </w:rPr>
         <w:t xml:space="preserve"> </w:t>
       </w:r>
-      <w:bookmarkStart w:id="8" w:name="_Toc127788588"/>
       <w:r>
         <w:rPr>
           <w:lang w:val="en-US" w:eastAsia="ru-RU"/>
         </w:rPr>
+        <w:t>Delphi</w:t>
+      </w:r>
+      <w:bookmarkEnd w:id="8"/>
+    </w:p>
+    <w:p>
+      <w:r>
+        <w:rPr>
+          <w:lang w:val="en-US"/>
+        </w:rPr>
+        <w:t>Delphi</w:t>
+      </w:r>
+      <w:r>
+        <w:t xml:space="preserve"> — это компилируемый, строго типизированный язык высокого уровня, который поддерживает структурированный и объектно-ориентированный дизайн.</w:t>
+      </w:r>
+      <w:r>
+        <w:t xml:space="preserve"> </w:t>
+      </w:r>
+      <w:r>
+        <w:t xml:space="preserve">Основанный на </w:t>
+      </w:r>
+      <w:r>
+        <w:rPr>
+          <w:lang w:val="en-US"/>
+        </w:rPr>
+        <w:t>Delphi</w:t>
+      </w:r>
+      <w:r>
+        <w:t>, его преимущества включают легко читаемый код, быструю компиляцию и использование нескольких модульных файлов для модульного программирования.</w:t>
+      </w:r>
+    </w:p>
+    <w:p/>
+    <w:p>
+      <w:pPr>
+        <w:pStyle w:val="1"/>
+        <w:numPr>
+          <w:ilvl w:val="2"/>
+          <w:numId w:val="7"/>
+        </w:numPr>
+        <w:ind w:left="0" w:firstLine="851"/>
+        <w:rPr>
+          <w:lang w:val="en-US"/>
+        </w:rPr>
+      </w:pPr>
+      <w:r>
+        <w:t xml:space="preserve"> </w:t>
+      </w:r>
+      <w:r>
+        <w:rPr>
+          <w:lang w:val="en-US"/>
+        </w:rPr>
+        <w:t>C++</w:t>
+      </w:r>
+    </w:p>
+    <w:p>
+      <w:r>
+        <w:t>Поддерживает такие парадигмы программирования как процедурное программирование, объектно-ориентированное программирование, обобщённое программирование, обеспечивает модульность, раздельную компиляцию, обработку исключений, абстракцию данных, объявление типов (классов) объектов, виртуальные функции. Стандартная библиотека включает, в том числе, общеупотребительные контейнеры и алгоритмы. C++ сочетает свойства как высокоуровневых, так и низкоуровневых языков. В сра</w:t>
+      </w:r>
+      <w:r>
+        <w:t xml:space="preserve">внении с его предшественником – языком </w:t>
+      </w:r>
+      <w:r>
+        <w:rPr>
+          <w:lang w:val="en-US"/>
+        </w:rPr>
         <w:t>C</w:t>
       </w:r>
       <w:r>
+        <w:t>, – наибольшее</w:t>
+      </w:r>
+      <w:r>
+        <w:t xml:space="preserve"> внимание уделено поддержке объектно-ориентированного и обобщённого программирования.</w:t>
+      </w:r>
+    </w:p>
+    <w:p/>
+    <w:p>
+      <w:pPr>
+        <w:pStyle w:val="1"/>
+        <w:numPr>
+          <w:ilvl w:val="2"/>
+          <w:numId w:val="7"/>
+        </w:numPr>
+        <w:ind w:left="0" w:firstLine="851"/>
+        <w:rPr>
+          <w:lang w:eastAsia="ru-RU"/>
+        </w:rPr>
+      </w:pPr>
+      <w:r>
+        <w:rPr>
+          <w:lang w:eastAsia="ru-RU"/>
+        </w:rPr>
+        <w:lastRenderedPageBreak/>
+        <w:t xml:space="preserve"> </w:t>
+      </w:r>
+      <w:bookmarkStart w:id="9" w:name="_Toc127788588"/>
+      <w:r>
+        <w:rPr>
+          <w:lang w:val="en-US" w:eastAsia="ru-RU"/>
+        </w:rPr>
+        <w:t>C</w:t>
+      </w:r>
+      <w:r>
         <w:rPr>
           <w:lang w:eastAsia="ru-RU"/>
         </w:rPr>
         <w:t>#</w:t>
       </w:r>
-      <w:bookmarkEnd w:id="8"/>
+      <w:bookmarkEnd w:id="9"/>
     </w:p>
     <w:p>
       <w:pPr>
@@ -4245,46 +4900,43 @@
         <w:pStyle w:val="1"/>
         <w:numPr>
           <w:ilvl w:val="1"/>
-          <w:numId w:val="1"/>
+          <w:numId w:val="7"/>
         </w:numPr>
         <w:ind w:left="0" w:firstLine="851"/>
         <w:rPr>
           <w:lang w:eastAsia="ru-RU"/>
         </w:rPr>
       </w:pPr>
-      <w:bookmarkStart w:id="9" w:name="_Toc127788589"/>
+      <w:bookmarkStart w:id="10" w:name="_Toc127788589"/>
+      <w:r>
+        <w:rPr>
+          <w:lang w:eastAsia="ru-RU"/>
+        </w:rPr>
+        <w:t xml:space="preserve"> </w:t>
+      </w:r>
       <w:r>
         <w:rPr>
           <w:lang w:eastAsia="ru-RU"/>
         </w:rPr>
         <w:t>Среды разработки</w:t>
       </w:r>
-      <w:bookmarkEnd w:id="9"/>
-    </w:p>
-    <w:p>
-      <w:pPr>
-        <w:rPr>
-          <w:rFonts w:cs="Times New Roman"/>
-          <w:szCs w:val="28"/>
-          <w:lang w:eastAsia="ru-RU"/>
-        </w:rPr>
-      </w:pPr>
-      <w:r>
-        <w:rPr>
-          <w:rFonts w:cs="Times New Roman"/>
-          <w:szCs w:val="28"/>
-          <w:lang w:eastAsia="ru-RU"/>
-        </w:rPr>
-        <w:t xml:space="preserve">Разработчики программного обеспечения ежедневно используют интегрированные среды разработки (IDE) и текстовые редакторы. Наличие </w:t>
-      </w:r>
-      <w:r>
-        <w:rPr>
-          <w:rFonts w:cs="Times New Roman"/>
-          <w:szCs w:val="28"/>
-          <w:lang w:eastAsia="ru-RU"/>
-        </w:rPr>
-        <w:lastRenderedPageBreak/>
-        <w:t>хорошего текстового редактора или IDE и умение эффективно его использовать жизненно важно для повышения производительности.</w:t>
+      <w:bookmarkEnd w:id="10"/>
+    </w:p>
+    <w:p>
+      <w:pPr>
+        <w:rPr>
+          <w:rFonts w:cs="Times New Roman"/>
+          <w:szCs w:val="28"/>
+          <w:lang w:eastAsia="ru-RU"/>
+        </w:rPr>
+      </w:pPr>
+      <w:r>
+        <w:rPr>
+          <w:rFonts w:cs="Times New Roman"/>
+          <w:szCs w:val="28"/>
+          <w:lang w:eastAsia="ru-RU"/>
+        </w:rPr>
+        <w:t>Разработчики программного обеспечения ежедневно используют интегрированные среды разработки (IDE) и текстовые редакторы. Наличие хорошего текстового редактора или IDE и умение эффективно его использовать жизненно важно для повышения производительности.</w:t>
       </w:r>
     </w:p>
     <w:p>
@@ -4301,7 +4953,7 @@
         <w:pStyle w:val="1"/>
         <w:numPr>
           <w:ilvl w:val="2"/>
-          <w:numId w:val="1"/>
+          <w:numId w:val="7"/>
         </w:numPr>
         <w:ind w:left="0" w:firstLine="851"/>
         <w:rPr>
@@ -4314,7 +4966,7 @@
         </w:rPr>
         <w:t xml:space="preserve"> </w:t>
       </w:r>
-      <w:bookmarkStart w:id="10" w:name="_Toc127788590"/>
+      <w:bookmarkStart w:id="11" w:name="_Toc127788590"/>
       <w:r>
         <w:rPr>
           <w:rFonts w:hint="eastAsia"/>
@@ -4322,7 +4974,7 @@
         </w:rPr>
         <w:t>Rider</w:t>
       </w:r>
-      <w:bookmarkEnd w:id="10"/>
+      <w:bookmarkEnd w:id="11"/>
     </w:p>
     <w:p>
       <w:pPr>
@@ -4388,7 +5040,16 @@
           <w:szCs w:val="28"/>
           <w:lang w:eastAsia="ja-JP"/>
         </w:rPr>
-        <w:t xml:space="preserve">Среду разработки можно получить </w:t>
+        <w:t xml:space="preserve">Среду разработки </w:t>
+      </w:r>
+      <w:r>
+        <w:rPr>
+          <w:rFonts w:cs="Times New Roman"/>
+          <w:szCs w:val="28"/>
+          <w:lang w:eastAsia="ja-JP"/>
+        </w:rPr>
+        <w:lastRenderedPageBreak/>
+        <w:t xml:space="preserve">можно получить </w:t>
       </w:r>
       <w:r>
         <w:rPr>
@@ -4448,7 +5109,7 @@
       <w:r>
         <w:rPr>
           <w:noProof/>
-          <w:lang w:eastAsia="ru-RU"/>
+          <w:lang w:eastAsia="ja-JP"/>
         </w:rPr>
         <w:drawing>
           <wp:inline distT="0" distB="0" distL="0" distR="0" wp14:anchorId="61A714BB" wp14:editId="75A34D5D">
@@ -4531,7 +5192,7 @@
         <w:pStyle w:val="1"/>
         <w:numPr>
           <w:ilvl w:val="2"/>
-          <w:numId w:val="1"/>
+          <w:numId w:val="7"/>
         </w:numPr>
         <w:ind w:left="0" w:firstLine="851"/>
         <w:rPr>
@@ -4542,10 +5203,9 @@
         <w:rPr>
           <w:lang w:eastAsia="ja-JP"/>
         </w:rPr>
-        <w:lastRenderedPageBreak/>
         <w:t xml:space="preserve"> </w:t>
       </w:r>
-      <w:bookmarkStart w:id="11" w:name="_Toc127788591"/>
+      <w:bookmarkStart w:id="12" w:name="_Toc127788591"/>
       <w:r>
         <w:rPr>
           <w:rFonts w:hint="eastAsia"/>
@@ -4560,7 +5220,7 @@
         </w:rPr>
         <w:t xml:space="preserve"> (VS Code)</w:t>
       </w:r>
-      <w:bookmarkEnd w:id="11"/>
+      <w:bookmarkEnd w:id="12"/>
     </w:p>
     <w:p>
       <w:pPr>
@@ -4640,8 +5300,9 @@
       <w:r>
         <w:rPr>
           <w:noProof/>
-          <w:lang w:eastAsia="ru-RU"/>
-        </w:rPr>
+          <w:lang w:eastAsia="ja-JP"/>
+        </w:rPr>
+        <w:lastRenderedPageBreak/>
         <w:drawing>
           <wp:inline distT="0" distB="0" distL="0" distR="0" wp14:anchorId="6B24AEF5" wp14:editId="309DED32">
             <wp:extent cx="5419725" cy="2964096"/>
@@ -4744,7 +5405,7 @@
         <w:pStyle w:val="1"/>
         <w:numPr>
           <w:ilvl w:val="2"/>
-          <w:numId w:val="1"/>
+          <w:numId w:val="7"/>
         </w:numPr>
         <w:ind w:left="0" w:firstLine="851"/>
         <w:rPr>
@@ -4757,7 +5418,7 @@
         </w:rPr>
         <w:t xml:space="preserve"> </w:t>
       </w:r>
-      <w:bookmarkStart w:id="12" w:name="_Toc127788592"/>
+      <w:bookmarkStart w:id="13" w:name="_Toc127788592"/>
       <w:r>
         <w:rPr>
           <w:rFonts w:hint="eastAsia"/>
@@ -4765,7 +5426,7 @@
         </w:rPr>
         <w:t>Visual Studio</w:t>
       </w:r>
-      <w:bookmarkEnd w:id="12"/>
+      <w:bookmarkEnd w:id="13"/>
     </w:p>
     <w:p>
       <w:pPr>
@@ -4798,36 +5459,44 @@
           <w:szCs w:val="28"/>
           <w:lang w:eastAsia="ja-JP"/>
         </w:rPr>
+        <w:t xml:space="preserve">Его можно использовать для разработки широкого спектра приложений от консольных программ до настольных приложений. </w:t>
+      </w:r>
+    </w:p>
+    <w:p>
+      <w:pPr>
+        <w:rPr>
+          <w:noProof/>
+          <w:lang w:eastAsia="ja-JP"/>
+        </w:rPr>
+      </w:pPr>
+      <w:r>
+        <w:rPr>
+          <w:rFonts w:cs="Times New Roman"/>
+          <w:szCs w:val="28"/>
+          <w:lang w:eastAsia="ja-JP"/>
+        </w:rPr>
+        <w:t xml:space="preserve">Visual Studio Community бесплатна и доступна в macOS и Windows. Для получения дополнительных функций и услуг поддержки необходимо </w:t>
+      </w:r>
+      <w:r>
+        <w:rPr>
+          <w:rFonts w:cs="Times New Roman"/>
+          <w:szCs w:val="28"/>
+          <w:lang w:eastAsia="ja-JP"/>
+        </w:rPr>
         <w:lastRenderedPageBreak/>
-        <w:t xml:space="preserve">Его можно использовать для разработки широкого спектра приложений от консольных программ до настольных приложений. </w:t>
-      </w:r>
-    </w:p>
-    <w:p>
-      <w:pPr>
+        <w:t>приобрести бизнес-версию или корпоративную версию.</w:t>
+      </w:r>
+      <w:r>
         <w:rPr>
           <w:noProof/>
           <w:lang w:eastAsia="ja-JP"/>
         </w:rPr>
-      </w:pPr>
-      <w:r>
-        <w:rPr>
-          <w:rFonts w:cs="Times New Roman"/>
-          <w:szCs w:val="28"/>
-          <w:lang w:eastAsia="ja-JP"/>
-        </w:rPr>
-        <w:t>Visual Studio Community бесплатна и доступна в macOS и Windows. Для получения дополнительных функций и услуг поддержки необходимо приобрести бизнес-версию или корпоративную версию.</w:t>
+        <w:t xml:space="preserve"> </w:t>
       </w:r>
       <w:r>
         <w:rPr>
           <w:noProof/>
           <w:lang w:eastAsia="ja-JP"/>
-        </w:rPr>
-        <w:t xml:space="preserve"> </w:t>
-      </w:r>
-      <w:r>
-        <w:rPr>
-          <w:noProof/>
-          <w:lang w:eastAsia="ru-RU"/>
         </w:rPr>
         <w:drawing>
           <wp:inline distT="0" distB="0" distL="0" distR="0" wp14:anchorId="36C5E312" wp14:editId="04E23B55">
@@ -4901,7 +5570,7 @@
         <w:pStyle w:val="1"/>
         <w:numPr>
           <w:ilvl w:val="2"/>
-          <w:numId w:val="1"/>
+          <w:numId w:val="7"/>
         </w:numPr>
         <w:ind w:left="0" w:firstLine="851"/>
         <w:rPr>
@@ -4914,7 +5583,7 @@
         </w:rPr>
         <w:t xml:space="preserve"> </w:t>
       </w:r>
-      <w:bookmarkStart w:id="13" w:name="_Toc127788593"/>
+      <w:bookmarkStart w:id="14" w:name="_Toc127788593"/>
       <w:r>
         <w:rPr>
           <w:rFonts w:hint="eastAsia"/>
@@ -4922,7 +5591,7 @@
         </w:rPr>
         <w:t>Eclipse</w:t>
       </w:r>
-      <w:bookmarkEnd w:id="13"/>
+      <w:bookmarkEnd w:id="14"/>
     </w:p>
     <w:p>
       <w:pPr>
@@ -5092,7 +5761,7 @@
         <w:pStyle w:val="1"/>
         <w:numPr>
           <w:ilvl w:val="2"/>
-          <w:numId w:val="1"/>
+          <w:numId w:val="7"/>
         </w:numPr>
         <w:ind w:left="0" w:firstLine="851"/>
         <w:rPr>
@@ -5103,67 +5772,67 @@
         <w:rPr>
           <w:lang w:eastAsia="ja-JP"/>
         </w:rPr>
+        <w:t xml:space="preserve"> </w:t>
+      </w:r>
+      <w:bookmarkStart w:id="15" w:name="_Toc127788594"/>
+      <w:r>
+        <w:rPr>
+          <w:rFonts w:hint="eastAsia"/>
+          <w:lang w:eastAsia="ja-JP"/>
+        </w:rPr>
+        <w:t>MonoDevelop</w:t>
+      </w:r>
+      <w:bookmarkEnd w:id="15"/>
+    </w:p>
+    <w:p>
+      <w:pPr>
+        <w:rPr>
+          <w:rFonts w:cs="Times New Roman"/>
+          <w:szCs w:val="28"/>
+          <w:lang w:eastAsia="ja-JP"/>
+        </w:rPr>
+      </w:pPr>
+      <w:r>
+        <w:rPr>
+          <w:rFonts w:cs="Times New Roman"/>
+          <w:szCs w:val="28"/>
+          <w:lang w:eastAsia="ja-JP"/>
+        </w:rPr>
+        <w:t xml:space="preserve">MonoDevelop — еще одна надежная IDE. Он поддерживает не только C#, но и другие языки семейства Dotnet, такие как F# и Visual Basic. </w:t>
+      </w:r>
+    </w:p>
+    <w:p>
+      <w:pPr>
+        <w:rPr>
+          <w:rFonts w:cs="Times New Roman"/>
+          <w:szCs w:val="28"/>
+          <w:lang w:eastAsia="ja-JP"/>
+        </w:rPr>
+      </w:pPr>
+      <w:r>
+        <w:rPr>
+          <w:rFonts w:cs="Times New Roman"/>
+          <w:szCs w:val="28"/>
+          <w:lang w:eastAsia="ja-JP"/>
+        </w:rPr>
+        <w:t>Среда IDE может похвастаться широким набором функций, упрощающих разработчикам настройку сложных проектов или решений.</w:t>
+      </w:r>
+    </w:p>
+    <w:p>
+      <w:pPr>
+        <w:rPr>
+          <w:rFonts w:cs="Times New Roman"/>
+          <w:szCs w:val="28"/>
+          <w:lang w:eastAsia="ja-JP"/>
+        </w:rPr>
+      </w:pPr>
+      <w:r>
+        <w:rPr>
+          <w:rFonts w:cs="Times New Roman"/>
+          <w:szCs w:val="28"/>
+          <w:lang w:eastAsia="ja-JP"/>
+        </w:rPr>
         <w:lastRenderedPageBreak/>
-        <w:t xml:space="preserve"> </w:t>
-      </w:r>
-      <w:bookmarkStart w:id="14" w:name="_Toc127788594"/>
-      <w:r>
-        <w:rPr>
-          <w:rFonts w:hint="eastAsia"/>
-          <w:lang w:eastAsia="ja-JP"/>
-        </w:rPr>
-        <w:t>MonoDevelop</w:t>
-      </w:r>
-      <w:bookmarkEnd w:id="14"/>
-    </w:p>
-    <w:p>
-      <w:pPr>
-        <w:rPr>
-          <w:rFonts w:cs="Times New Roman"/>
-          <w:szCs w:val="28"/>
-          <w:lang w:eastAsia="ja-JP"/>
-        </w:rPr>
-      </w:pPr>
-      <w:r>
-        <w:rPr>
-          <w:rFonts w:cs="Times New Roman"/>
-          <w:szCs w:val="28"/>
-          <w:lang w:eastAsia="ja-JP"/>
-        </w:rPr>
-        <w:t xml:space="preserve">MonoDevelop — еще одна надежная IDE. Он поддерживает не только C#, но и другие языки семейства Dotnet, такие как F# и Visual Basic. </w:t>
-      </w:r>
-    </w:p>
-    <w:p>
-      <w:pPr>
-        <w:rPr>
-          <w:rFonts w:cs="Times New Roman"/>
-          <w:szCs w:val="28"/>
-          <w:lang w:eastAsia="ja-JP"/>
-        </w:rPr>
-      </w:pPr>
-      <w:r>
-        <w:rPr>
-          <w:rFonts w:cs="Times New Roman"/>
-          <w:szCs w:val="28"/>
-          <w:lang w:eastAsia="ja-JP"/>
-        </w:rPr>
-        <w:t>Среда IDE может похвастаться широким набором функций, упрощающих разработчикам настройку сложных проектов или решений.</w:t>
-      </w:r>
-    </w:p>
-    <w:p>
-      <w:pPr>
-        <w:rPr>
-          <w:rFonts w:cs="Times New Roman"/>
-          <w:szCs w:val="28"/>
-          <w:lang w:eastAsia="ja-JP"/>
-        </w:rPr>
-      </w:pPr>
-      <w:r>
-        <w:rPr>
-          <w:rFonts w:cs="Times New Roman"/>
-          <w:szCs w:val="28"/>
-          <w:lang w:eastAsia="ja-JP"/>
-        </w:rPr>
         <w:t xml:space="preserve">Используя MonoDevelop, </w:t>
       </w:r>
       <w:r>
@@ -5199,15 +5868,22 @@
         </w:rPr>
         <w:t>MonoDevelop имеет открытый исходный код и доступен во всех основных операционных системах.</w:t>
       </w:r>
-      <w:bookmarkStart w:id="15" w:name="_GoBack"/>
-      <w:bookmarkEnd w:id="15"/>
+    </w:p>
+    <w:p>
+      <w:pPr>
+        <w:rPr>
+          <w:rFonts w:cs="Times New Roman"/>
+          <w:szCs w:val="28"/>
+          <w:lang w:eastAsia="ja-JP"/>
+        </w:rPr>
+      </w:pPr>
     </w:p>
     <w:p>
       <w:pPr>
         <w:pStyle w:val="1"/>
         <w:numPr>
           <w:ilvl w:val="2"/>
-          <w:numId w:val="1"/>
+          <w:numId w:val="7"/>
         </w:numPr>
         <w:ind w:left="0" w:firstLine="851"/>
         <w:rPr>
@@ -5272,7 +5948,7 @@
       <w:r>
         <w:rPr>
           <w:noProof/>
-          <w:lang w:eastAsia="ru-RU"/>
+          <w:lang w:eastAsia="ja-JP"/>
         </w:rPr>
         <w:drawing>
           <wp:inline distT="0" distB="0" distL="0" distR="0" wp14:anchorId="7AD63732" wp14:editId="3B39DCD0">
@@ -5355,10 +6031,20 @@
     </w:p>
     <w:p>
       <w:pPr>
+        <w:jc w:val="center"/>
+        <w:rPr>
+          <w:rFonts w:cs="Times New Roman"/>
+          <w:szCs w:val="28"/>
+          <w:lang w:eastAsia="ja-JP"/>
+        </w:rPr>
+      </w:pPr>
+    </w:p>
+    <w:p>
+      <w:pPr>
         <w:pStyle w:val="1"/>
         <w:numPr>
           <w:ilvl w:val="2"/>
-          <w:numId w:val="1"/>
+          <w:numId w:val="7"/>
         </w:numPr>
         <w:ind w:left="0" w:firstLine="851"/>
         <w:rPr>
@@ -5369,112 +6055,120 @@
         <w:rPr>
           <w:lang w:val="en-US" w:eastAsia="ja-JP"/>
         </w:rPr>
+        <w:t xml:space="preserve"> </w:t>
+      </w:r>
+      <w:bookmarkStart w:id="17" w:name="_Toc127788596"/>
+      <w:r>
+        <w:rPr>
+          <w:rFonts w:hint="eastAsia"/>
+          <w:lang w:eastAsia="ja-JP"/>
+        </w:rPr>
+        <w:t>Vim</w:t>
+      </w:r>
+      <w:bookmarkEnd w:id="17"/>
+    </w:p>
+    <w:p>
+      <w:pPr>
+        <w:rPr>
+          <w:rFonts w:cs="Times New Roman"/>
+          <w:szCs w:val="28"/>
+          <w:lang w:eastAsia="ja-JP"/>
+        </w:rPr>
+      </w:pPr>
+      <w:r>
+        <w:rPr>
+          <w:rFonts w:cs="Times New Roman"/>
+          <w:szCs w:val="28"/>
+          <w:lang w:eastAsia="ja-JP"/>
+        </w:rPr>
+        <w:t xml:space="preserve">Vim - это редактор терминала, существующий уже несколько десятилетий. Он используется для решения многих задач, от настройки </w:t>
+      </w:r>
+      <w:r>
+        <w:rPr>
+          <w:rFonts w:cs="Times New Roman"/>
+          <w:szCs w:val="28"/>
+          <w:lang w:eastAsia="ja-JP"/>
+        </w:rPr>
         <w:lastRenderedPageBreak/>
+        <w:t>системных файлов до написания скриптов и программирования полноценных приложений.</w:t>
+      </w:r>
+    </w:p>
+    <w:p>
+      <w:pPr>
+        <w:rPr>
+          <w:rFonts w:cs="Times New Roman"/>
+          <w:szCs w:val="28"/>
+          <w:lang w:eastAsia="ja-JP"/>
+        </w:rPr>
+      </w:pPr>
+      <w:r>
+        <w:rPr>
+          <w:rFonts w:cs="Times New Roman"/>
+          <w:szCs w:val="28"/>
+          <w:lang w:eastAsia="ja-JP"/>
+        </w:rPr>
+        <w:t xml:space="preserve">Редактор Vim надежный, легкий и очень настраиваемый. Vim также поставляется со встроенным учебником, который </w:t>
+      </w:r>
+      <w:r>
+        <w:rPr>
+          <w:rFonts w:cs="Times New Roman"/>
+          <w:szCs w:val="28"/>
+          <w:lang w:eastAsia="ja-JP"/>
+        </w:rPr>
+        <w:t>поможет</w:t>
+      </w:r>
+      <w:r>
+        <w:rPr>
+          <w:rFonts w:cs="Times New Roman"/>
+          <w:szCs w:val="28"/>
+          <w:lang w:eastAsia="ja-JP"/>
+        </w:rPr>
+        <w:t xml:space="preserve"> освоить его использование в повседневной работе.</w:t>
+      </w:r>
+    </w:p>
+    <w:p>
+      <w:pPr>
+        <w:rPr>
+          <w:rFonts w:cs="Times New Roman"/>
+          <w:szCs w:val="28"/>
+          <w:lang w:eastAsia="ja-JP"/>
+        </w:rPr>
+      </w:pPr>
+      <w:r>
+        <w:rPr>
+          <w:rFonts w:cs="Times New Roman"/>
+          <w:szCs w:val="28"/>
+          <w:lang w:eastAsia="ja-JP"/>
+        </w:rPr>
+        <w:t>Заядлому пользователю Vim достаточно установить несколько инструментов, таких как OmniSharp, и он будет полностью готов к разработке на C# в этом мощном редакторе.</w:t>
+      </w:r>
+    </w:p>
+    <w:p>
+      <w:pPr>
+        <w:rPr>
+          <w:noProof/>
+          <w:lang w:eastAsia="ja-JP"/>
+        </w:rPr>
+      </w:pPr>
+      <w:r>
+        <w:rPr>
+          <w:rFonts w:cs="Times New Roman"/>
+          <w:szCs w:val="28"/>
+          <w:lang w:eastAsia="ja-JP"/>
+        </w:rPr>
+        <w:t>Vim имеет открытый исходный код и доступен для Windows, macOS и Linux. Большинство систем Linux и Unix поставляются с редактором Vim по умолчанию.</w:t>
+      </w:r>
+      <w:r>
+        <w:rPr>
+          <w:noProof/>
+          <w:lang w:eastAsia="ja-JP"/>
+        </w:rPr>
         <w:t xml:space="preserve"> </w:t>
       </w:r>
-      <w:bookmarkStart w:id="17" w:name="_Toc127788596"/>
-      <w:r>
-        <w:rPr>
-          <w:rFonts w:hint="eastAsia"/>
-          <w:lang w:eastAsia="ja-JP"/>
-        </w:rPr>
-        <w:t>Vim</w:t>
-      </w:r>
-      <w:bookmarkEnd w:id="17"/>
-    </w:p>
-    <w:p>
-      <w:pPr>
-        <w:rPr>
-          <w:rFonts w:cs="Times New Roman"/>
-          <w:szCs w:val="28"/>
-          <w:lang w:eastAsia="ja-JP"/>
-        </w:rPr>
-      </w:pPr>
-      <w:r>
-        <w:rPr>
-          <w:rFonts w:cs="Times New Roman"/>
-          <w:szCs w:val="28"/>
-          <w:lang w:eastAsia="ja-JP"/>
-        </w:rPr>
-        <w:t>Vim - это редактор терминала, существующий уже несколько десятилетий. Он используется для решения многих задач, от настройки системных файлов до написания скриптов и программирования полноценных приложений.</w:t>
-      </w:r>
-    </w:p>
-    <w:p>
-      <w:pPr>
-        <w:rPr>
-          <w:rFonts w:cs="Times New Roman"/>
-          <w:szCs w:val="28"/>
-          <w:lang w:eastAsia="ja-JP"/>
-        </w:rPr>
-      </w:pPr>
-      <w:r>
-        <w:rPr>
-          <w:rFonts w:cs="Times New Roman"/>
-          <w:szCs w:val="28"/>
-          <w:lang w:eastAsia="ja-JP"/>
-        </w:rPr>
-        <w:t xml:space="preserve">Редактор Vim надежный, легкий и очень настраиваемый. Vim также поставляется со встроенным учебником, который </w:t>
-      </w:r>
-      <w:r>
-        <w:rPr>
-          <w:rFonts w:cs="Times New Roman"/>
-          <w:szCs w:val="28"/>
-          <w:lang w:eastAsia="ja-JP"/>
-        </w:rPr>
-        <w:t>поможет</w:t>
-      </w:r>
-      <w:r>
-        <w:rPr>
-          <w:rFonts w:cs="Times New Roman"/>
-          <w:szCs w:val="28"/>
-          <w:lang w:eastAsia="ja-JP"/>
-        </w:rPr>
-        <w:t xml:space="preserve"> освоить его использование в повседневной работе.</w:t>
-      </w:r>
-    </w:p>
-    <w:p>
-      <w:pPr>
-        <w:rPr>
-          <w:rFonts w:cs="Times New Roman"/>
-          <w:szCs w:val="28"/>
-          <w:lang w:eastAsia="ja-JP"/>
-        </w:rPr>
-      </w:pPr>
-      <w:r>
-        <w:rPr>
-          <w:rFonts w:cs="Times New Roman"/>
-          <w:szCs w:val="28"/>
-          <w:lang w:eastAsia="ja-JP"/>
-        </w:rPr>
-        <w:t>Заядлому пользователю Vim достаточно установить несколько инструментов, таких как OmniSharp, и он будет полностью готов к разработке на C# в этом мощном редакторе.</w:t>
-      </w:r>
-    </w:p>
-    <w:p>
-      <w:pPr>
+      <w:r>
         <w:rPr>
           <w:noProof/>
           <w:lang w:eastAsia="ja-JP"/>
-        </w:rPr>
-      </w:pPr>
-      <w:r>
-        <w:rPr>
-          <w:rFonts w:cs="Times New Roman"/>
-          <w:szCs w:val="28"/>
-          <w:lang w:eastAsia="ja-JP"/>
-        </w:rPr>
-        <w:t>Vim имеет открытый исходный код и доступен для Windows, macOS и Linux. Большинство систем Linux и Unix поставляются с редактором Vim по умолчанию.</w:t>
-      </w:r>
-      <w:r>
-        <w:rPr>
-          <w:noProof/>
-          <w:lang w:eastAsia="ja-JP"/>
-        </w:rPr>
-        <w:t xml:space="preserve"> </w:t>
-      </w:r>
-      <w:r>
-        <w:rPr>
-          <w:noProof/>
-          <w:lang w:eastAsia="ru-RU"/>
         </w:rPr>
         <w:drawing>
           <wp:inline distT="0" distB="0" distL="0" distR="0" wp14:anchorId="6ADC33D9" wp14:editId="1B468F9D">
@@ -5592,7 +6286,6 @@
         <w:rPr>
           <w:rFonts w:cs="Times New Roman"/>
         </w:rPr>
-        <w:lastRenderedPageBreak/>
         <w:br w:type="page"/>
       </w:r>
     </w:p>
@@ -5782,22 +6475,85 @@
           <w:rFonts w:cs="Times New Roman"/>
           <w:szCs w:val="28"/>
         </w:rPr>
-        <w:t>Федорова, Г. Н. Разработка, внедрение и адаптация программного обеспечения отраслевой направленности учебное пособие для учебных заведений, реализующих программу среднего профессионального образования / Г. Н. Федорова. - Москва : Курс: ИНФРА-М, 2019. - 332, [1] с.</w:t>
-      </w:r>
-    </w:p>
-    <w:p>
-      <w:pPr>
-        <w:rPr>
-          <w:rFonts w:cs="Times New Roman"/>
-          <w:szCs w:val="28"/>
-        </w:rPr>
-      </w:pPr>
-      <w:r>
-        <w:rPr>
-          <w:rFonts w:cs="Times New Roman"/>
-          <w:szCs w:val="28"/>
-        </w:rPr>
         <w:t>Грекул, В. И. Управление внедрением информационных систем : учебное пособие для СПО / В. И. Грекул, Г. Н. Денищенко, Н. Л. Коровкина. — Саратов : Профобразование, 2021. — 277 c.</w:t>
+      </w:r>
+    </w:p>
+    <w:p>
+      <w:pPr>
+        <w:rPr>
+          <w:rFonts w:cs="Times New Roman"/>
+          <w:szCs w:val="28"/>
+        </w:rPr>
+      </w:pPr>
+      <w:r>
+        <w:rPr>
+          <w:rFonts w:cs="Times New Roman"/>
+          <w:szCs w:val="28"/>
+        </w:rPr>
+        <w:t xml:space="preserve">Попова-Коварцева, </w:t>
+      </w:r>
+      <w:r>
+        <w:rPr>
+          <w:rFonts w:cs="Times New Roman"/>
+          <w:szCs w:val="28"/>
+        </w:rPr>
+        <w:t xml:space="preserve">Д. А. </w:t>
+      </w:r>
+      <w:r>
+        <w:rPr>
+          <w:rFonts w:cs="Times New Roman"/>
+          <w:szCs w:val="28"/>
+        </w:rPr>
+        <w:t>Основы проектирования баз данных: учеб. пособие / Д.А. Попова</w:t>
+      </w:r>
+      <w:r>
+        <w:rPr>
+          <w:rFonts w:cs="Times New Roman"/>
+          <w:szCs w:val="28"/>
+        </w:rPr>
+        <w:t>-</w:t>
+      </w:r>
+      <w:r>
+        <w:rPr>
+          <w:rFonts w:cs="Times New Roman"/>
+          <w:szCs w:val="28"/>
+        </w:rPr>
+        <w:t>Коварцева, Е.В. Сопченко. – Самара: Изд</w:t>
+      </w:r>
+      <w:r>
+        <w:rPr>
+          <w:rFonts w:cs="Times New Roman"/>
+          <w:szCs w:val="28"/>
+        </w:rPr>
+        <w:t>ательст</w:t>
+      </w:r>
+      <w:r>
+        <w:rPr>
+          <w:rFonts w:cs="Times New Roman"/>
+          <w:szCs w:val="28"/>
+        </w:rPr>
+        <w:t>во Сам</w:t>
+      </w:r>
+      <w:r>
+        <w:rPr>
+          <w:rFonts w:cs="Times New Roman"/>
+          <w:szCs w:val="28"/>
+        </w:rPr>
+        <w:t>арского университета, 2019. –1</w:t>
+      </w:r>
+      <w:r>
+        <w:rPr>
+          <w:rFonts w:cs="Times New Roman"/>
+          <w:szCs w:val="28"/>
+        </w:rPr>
+        <w:t>12 с.: ил</w:t>
+      </w:r>
+      <w:r>
+        <w:rPr>
+          <w:rFonts w:cs="Times New Roman"/>
+          <w:szCs w:val="28"/>
+        </w:rPr>
+        <w:t>.</w:t>
       </w:r>
     </w:p>
     <w:sectPr>
@@ -5896,7 +6652,7 @@
           <w:rPr>
             <w:noProof/>
           </w:rPr>
-          <w:t>2</w:t>
+          <w:t>7</w:t>
         </w:r>
         <w:r>
           <w:fldChar w:fldCharType="end"/>
@@ -5949,7 +6705,7 @@
         <w:b/>
         <w:noProof/>
         <w:szCs w:val="28"/>
-        <w:lang w:eastAsia="ru-RU"/>
+        <w:lang w:eastAsia="ja-JP"/>
       </w:rPr>
       <mc:AlternateContent>
         <mc:Choice Requires="wpg">
@@ -7408,6 +8164,119 @@
     </w:lvl>
   </w:abstractNum>
   <w:abstractNum w:abstractNumId="1" w15:restartNumberingAfterBreak="0">
+    <w:nsid w:val="0AB57C67"/>
+    <w:multiLevelType w:val="multilevel"/>
+    <w:tmpl w:val="A452685C"/>
+    <w:lvl w:ilvl="0">
+      <w:start w:val="1"/>
+      <w:numFmt w:val="decimal"/>
+      <w:lvlText w:val="%1"/>
+      <w:lvlJc w:val="left"/>
+      <w:pPr>
+        <w:ind w:left="600" w:hanging="600"/>
+      </w:pPr>
+      <w:rPr>
+        <w:rFonts w:hint="default"/>
+      </w:rPr>
+    </w:lvl>
+    <w:lvl w:ilvl="1">
+      <w:start w:val="3"/>
+      <w:numFmt w:val="decimal"/>
+      <w:lvlText w:val="%1.%2"/>
+      <w:lvlJc w:val="left"/>
+      <w:pPr>
+        <w:ind w:left="960" w:hanging="600"/>
+      </w:pPr>
+      <w:rPr>
+        <w:rFonts w:hint="default"/>
+      </w:rPr>
+    </w:lvl>
+    <w:lvl w:ilvl="2">
+      <w:start w:val="1"/>
+      <w:numFmt w:val="decimal"/>
+      <w:lvlText w:val="%1.%2.%3"/>
+      <w:lvlJc w:val="left"/>
+      <w:pPr>
+        <w:ind w:left="1440" w:hanging="720"/>
+      </w:pPr>
+      <w:rPr>
+        <w:rFonts w:hint="default"/>
+      </w:rPr>
+    </w:lvl>
+    <w:lvl w:ilvl="3">
+      <w:start w:val="1"/>
+      <w:numFmt w:val="decimal"/>
+      <w:lvlText w:val="%1.%2.%3.%4"/>
+      <w:lvlJc w:val="left"/>
+      <w:pPr>
+        <w:ind w:left="2160" w:hanging="1080"/>
+      </w:pPr>
+      <w:rPr>
+        <w:rFonts w:hint="default"/>
+      </w:rPr>
+    </w:lvl>
+    <w:lvl w:ilvl="4">
+      <w:start w:val="1"/>
+      <w:numFmt w:val="decimal"/>
+      <w:lvlText w:val="%1.%2.%3.%4.%5"/>
+      <w:lvlJc w:val="left"/>
+      <w:pPr>
+        <w:ind w:left="2520" w:hanging="1080"/>
+      </w:pPr>
+      <w:rPr>
+        <w:rFonts w:hint="default"/>
+      </w:rPr>
+    </w:lvl>
+    <w:lvl w:ilvl="5">
+      <w:start w:val="1"/>
+      <w:numFmt w:val="decimal"/>
+      <w:lvlText w:val="%1.%2.%3.%4.%5.%6"/>
+      <w:lvlJc w:val="left"/>
+      <w:pPr>
+        <w:ind w:left="3240" w:hanging="1440"/>
+      </w:pPr>
+      <w:rPr>
+        <w:rFonts w:hint="default"/>
+      </w:rPr>
+    </w:lvl>
+    <w:lvl w:ilvl="6">
+      <w:start w:val="1"/>
+      <w:numFmt w:val="decimal"/>
+      <w:lvlText w:val="%1.%2.%3.%4.%5.%6.%7"/>
+      <w:lvlJc w:val="left"/>
+      <w:pPr>
+        <w:ind w:left="3600" w:hanging="1440"/>
+      </w:pPr>
+      <w:rPr>
+        <w:rFonts w:hint="default"/>
+      </w:rPr>
+    </w:lvl>
+    <w:lvl w:ilvl="7">
+      <w:start w:val="1"/>
+      <w:numFmt w:val="decimal"/>
+      <w:lvlText w:val="%1.%2.%3.%4.%5.%6.%7.%8"/>
+      <w:lvlJc w:val="left"/>
+      <w:pPr>
+        <w:ind w:left="4320" w:hanging="1800"/>
+      </w:pPr>
+      <w:rPr>
+        <w:rFonts w:hint="default"/>
+      </w:rPr>
+    </w:lvl>
+    <w:lvl w:ilvl="8">
+      <w:start w:val="1"/>
+      <w:numFmt w:val="decimal"/>
+      <w:lvlText w:val="%1.%2.%3.%4.%5.%6.%7.%8.%9"/>
+      <w:lvlJc w:val="left"/>
+      <w:pPr>
+        <w:ind w:left="5040" w:hanging="2160"/>
+      </w:pPr>
+      <w:rPr>
+        <w:rFonts w:hint="default"/>
+      </w:rPr>
+    </w:lvl>
+  </w:abstractNum>
+  <w:abstractNum w:abstractNumId="2" w15:restartNumberingAfterBreak="0">
     <w:nsid w:val="2650032A"/>
     <w:multiLevelType w:val="hybridMultilevel"/>
     <w:tmpl w:val="121AC0F6"/>
@@ -7493,7 +8362,346 @@
       </w:pPr>
     </w:lvl>
   </w:abstractNum>
-  <w:abstractNum w:abstractNumId="2" w15:restartNumberingAfterBreak="0">
+  <w:abstractNum w:abstractNumId="3" w15:restartNumberingAfterBreak="0">
+    <w:nsid w:val="274E0AD3"/>
+    <w:multiLevelType w:val="multilevel"/>
+    <w:tmpl w:val="F9025628"/>
+    <w:lvl w:ilvl="0">
+      <w:start w:val="1"/>
+      <w:numFmt w:val="decimal"/>
+      <w:lvlText w:val="%1"/>
+      <w:lvlJc w:val="left"/>
+      <w:pPr>
+        <w:ind w:left="375" w:hanging="375"/>
+      </w:pPr>
+      <w:rPr>
+        <w:rFonts w:hint="default"/>
+      </w:rPr>
+    </w:lvl>
+    <w:lvl w:ilvl="1">
+      <w:start w:val="2"/>
+      <w:numFmt w:val="decimal"/>
+      <w:lvlText w:val="%1.%2"/>
+      <w:lvlJc w:val="left"/>
+      <w:pPr>
+        <w:ind w:left="375" w:hanging="375"/>
+      </w:pPr>
+      <w:rPr>
+        <w:rFonts w:hint="default"/>
+      </w:rPr>
+    </w:lvl>
+    <w:lvl w:ilvl="2">
+      <w:start w:val="1"/>
+      <w:numFmt w:val="decimal"/>
+      <w:lvlText w:val="%1.%2.%3"/>
+      <w:lvlJc w:val="left"/>
+      <w:pPr>
+        <w:ind w:left="720" w:hanging="720"/>
+      </w:pPr>
+      <w:rPr>
+        <w:rFonts w:hint="default"/>
+      </w:rPr>
+    </w:lvl>
+    <w:lvl w:ilvl="3">
+      <w:start w:val="1"/>
+      <w:numFmt w:val="decimal"/>
+      <w:lvlText w:val="%1.%2.%3.%4"/>
+      <w:lvlJc w:val="left"/>
+      <w:pPr>
+        <w:ind w:left="1080" w:hanging="1080"/>
+      </w:pPr>
+      <w:rPr>
+        <w:rFonts w:hint="default"/>
+      </w:rPr>
+    </w:lvl>
+    <w:lvl w:ilvl="4">
+      <w:start w:val="1"/>
+      <w:numFmt w:val="decimal"/>
+      <w:lvlText w:val="%1.%2.%3.%4.%5"/>
+      <w:lvlJc w:val="left"/>
+      <w:pPr>
+        <w:ind w:left="1080" w:hanging="1080"/>
+      </w:pPr>
+      <w:rPr>
+        <w:rFonts w:hint="default"/>
+      </w:rPr>
+    </w:lvl>
+    <w:lvl w:ilvl="5">
+      <w:start w:val="1"/>
+      <w:numFmt w:val="decimal"/>
+      <w:lvlText w:val="%1.%2.%3.%4.%5.%6"/>
+      <w:lvlJc w:val="left"/>
+      <w:pPr>
+        <w:ind w:left="1440" w:hanging="1440"/>
+      </w:pPr>
+      <w:rPr>
+        <w:rFonts w:hint="default"/>
+      </w:rPr>
+    </w:lvl>
+    <w:lvl w:ilvl="6">
+      <w:start w:val="1"/>
+      <w:numFmt w:val="decimal"/>
+      <w:lvlText w:val="%1.%2.%3.%4.%5.%6.%7"/>
+      <w:lvlJc w:val="left"/>
+      <w:pPr>
+        <w:ind w:left="1440" w:hanging="1440"/>
+      </w:pPr>
+      <w:rPr>
+        <w:rFonts w:hint="default"/>
+      </w:rPr>
+    </w:lvl>
+    <w:lvl w:ilvl="7">
+      <w:start w:val="1"/>
+      <w:numFmt w:val="decimal"/>
+      <w:lvlText w:val="%1.%2.%3.%4.%5.%6.%7.%8"/>
+      <w:lvlJc w:val="left"/>
+      <w:pPr>
+        <w:ind w:left="1800" w:hanging="1800"/>
+      </w:pPr>
+      <w:rPr>
+        <w:rFonts w:hint="default"/>
+      </w:rPr>
+    </w:lvl>
+    <w:lvl w:ilvl="8">
+      <w:start w:val="1"/>
+      <w:numFmt w:val="decimal"/>
+      <w:lvlText w:val="%1.%2.%3.%4.%5.%6.%7.%8.%9"/>
+      <w:lvlJc w:val="left"/>
+      <w:pPr>
+        <w:ind w:left="2160" w:hanging="2160"/>
+      </w:pPr>
+      <w:rPr>
+        <w:rFonts w:hint="default"/>
+      </w:rPr>
+    </w:lvl>
+  </w:abstractNum>
+  <w:abstractNum w:abstractNumId="4" w15:restartNumberingAfterBreak="0">
+    <w:nsid w:val="2F186B2C"/>
+    <w:multiLevelType w:val="multilevel"/>
+    <w:tmpl w:val="76981B14"/>
+    <w:lvl w:ilvl="0">
+      <w:start w:val="1"/>
+      <w:numFmt w:val="decimal"/>
+      <w:lvlText w:val="%1"/>
+      <w:lvlJc w:val="left"/>
+      <w:pPr>
+        <w:ind w:left="600" w:hanging="600"/>
+      </w:pPr>
+      <w:rPr>
+        <w:rFonts w:hint="default"/>
+      </w:rPr>
+    </w:lvl>
+    <w:lvl w:ilvl="1">
+      <w:start w:val="3"/>
+      <w:numFmt w:val="decimal"/>
+      <w:lvlText w:val="%1.%2"/>
+      <w:lvlJc w:val="left"/>
+      <w:pPr>
+        <w:ind w:left="1025" w:hanging="600"/>
+      </w:pPr>
+      <w:rPr>
+        <w:rFonts w:hint="default"/>
+      </w:rPr>
+    </w:lvl>
+    <w:lvl w:ilvl="2">
+      <w:start w:val="1"/>
+      <w:numFmt w:val="decimal"/>
+      <w:lvlText w:val="%1.%2.%3"/>
+      <w:lvlJc w:val="left"/>
+      <w:pPr>
+        <w:ind w:left="1430" w:hanging="720"/>
+      </w:pPr>
+      <w:rPr>
+        <w:rFonts w:hint="default"/>
+      </w:rPr>
+    </w:lvl>
+    <w:lvl w:ilvl="3">
+      <w:start w:val="1"/>
+      <w:numFmt w:val="decimal"/>
+      <w:lvlText w:val="%1.%2.%3.%4"/>
+      <w:lvlJc w:val="left"/>
+      <w:pPr>
+        <w:ind w:left="2355" w:hanging="1080"/>
+      </w:pPr>
+      <w:rPr>
+        <w:rFonts w:hint="default"/>
+      </w:rPr>
+    </w:lvl>
+    <w:lvl w:ilvl="4">
+      <w:start w:val="1"/>
+      <w:numFmt w:val="decimal"/>
+      <w:lvlText w:val="%1.%2.%3.%4.%5"/>
+      <w:lvlJc w:val="left"/>
+      <w:pPr>
+        <w:ind w:left="2780" w:hanging="1080"/>
+      </w:pPr>
+      <w:rPr>
+        <w:rFonts w:hint="default"/>
+      </w:rPr>
+    </w:lvl>
+    <w:lvl w:ilvl="5">
+      <w:start w:val="1"/>
+      <w:numFmt w:val="decimal"/>
+      <w:lvlText w:val="%1.%2.%3.%4.%5.%6"/>
+      <w:lvlJc w:val="left"/>
+      <w:pPr>
+        <w:ind w:left="3565" w:hanging="1440"/>
+      </w:pPr>
+      <w:rPr>
+        <w:rFonts w:hint="default"/>
+      </w:rPr>
+    </w:lvl>
+    <w:lvl w:ilvl="6">
+      <w:start w:val="1"/>
+      <w:numFmt w:val="decimal"/>
+      <w:lvlText w:val="%1.%2.%3.%4.%5.%6.%7"/>
+      <w:lvlJc w:val="left"/>
+      <w:pPr>
+        <w:ind w:left="3990" w:hanging="1440"/>
+      </w:pPr>
+      <w:rPr>
+        <w:rFonts w:hint="default"/>
+      </w:rPr>
+    </w:lvl>
+    <w:lvl w:ilvl="7">
+      <w:start w:val="1"/>
+      <w:numFmt w:val="decimal"/>
+      <w:lvlText w:val="%1.%2.%3.%4.%5.%6.%7.%8"/>
+      <w:lvlJc w:val="left"/>
+      <w:pPr>
+        <w:ind w:left="4775" w:hanging="1800"/>
+      </w:pPr>
+      <w:rPr>
+        <w:rFonts w:hint="default"/>
+      </w:rPr>
+    </w:lvl>
+    <w:lvl w:ilvl="8">
+      <w:start w:val="1"/>
+      <w:numFmt w:val="decimal"/>
+      <w:lvlText w:val="%1.%2.%3.%4.%5.%6.%7.%8.%9"/>
+      <w:lvlJc w:val="left"/>
+      <w:pPr>
+        <w:ind w:left="5560" w:hanging="2160"/>
+      </w:pPr>
+      <w:rPr>
+        <w:rFonts w:hint="default"/>
+      </w:rPr>
+    </w:lvl>
+  </w:abstractNum>
+  <w:abstractNum w:abstractNumId="5" w15:restartNumberingAfterBreak="0">
+    <w:nsid w:val="2F7B4D05"/>
+    <w:multiLevelType w:val="multilevel"/>
+    <w:tmpl w:val="DE60CD52"/>
+    <w:lvl w:ilvl="0">
+      <w:start w:val="1"/>
+      <w:numFmt w:val="decimal"/>
+      <w:lvlText w:val="%1"/>
+      <w:lvlJc w:val="left"/>
+      <w:pPr>
+        <w:ind w:left="600" w:hanging="600"/>
+      </w:pPr>
+      <w:rPr>
+        <w:rFonts w:hint="default"/>
+      </w:rPr>
+    </w:lvl>
+    <w:lvl w:ilvl="1">
+      <w:start w:val="3"/>
+      <w:numFmt w:val="decimal"/>
+      <w:lvlText w:val="%1.%2"/>
+      <w:lvlJc w:val="left"/>
+      <w:pPr>
+        <w:ind w:left="600" w:hanging="600"/>
+      </w:pPr>
+      <w:rPr>
+        <w:rFonts w:hint="default"/>
+      </w:rPr>
+    </w:lvl>
+    <w:lvl w:ilvl="2">
+      <w:start w:val="1"/>
+      <w:numFmt w:val="decimal"/>
+      <w:lvlText w:val="%1.%2.%3"/>
+      <w:lvlJc w:val="left"/>
+      <w:pPr>
+        <w:ind w:left="720" w:hanging="720"/>
+      </w:pPr>
+      <w:rPr>
+        <w:rFonts w:hint="default"/>
+      </w:rPr>
+    </w:lvl>
+    <w:lvl w:ilvl="3">
+      <w:start w:val="1"/>
+      <w:numFmt w:val="decimal"/>
+      <w:lvlText w:val="%1.%2.%3.%4"/>
+      <w:lvlJc w:val="left"/>
+      <w:pPr>
+        <w:ind w:left="1080" w:hanging="1080"/>
+      </w:pPr>
+      <w:rPr>
+        <w:rFonts w:hint="default"/>
+      </w:rPr>
+    </w:lvl>
+    <w:lvl w:ilvl="4">
+      <w:start w:val="1"/>
+      <w:numFmt w:val="decimal"/>
+      <w:lvlText w:val="%1.%2.%3.%4.%5"/>
+      <w:lvlJc w:val="left"/>
+      <w:pPr>
+        <w:ind w:left="1080" w:hanging="1080"/>
+      </w:pPr>
+      <w:rPr>
+        <w:rFonts w:hint="default"/>
+      </w:rPr>
+    </w:lvl>
+    <w:lvl w:ilvl="5">
+      <w:start w:val="1"/>
+      <w:numFmt w:val="decimal"/>
+      <w:lvlText w:val="%1.%2.%3.%4.%5.%6"/>
+      <w:lvlJc w:val="left"/>
+      <w:pPr>
+        <w:ind w:left="1440" w:hanging="1440"/>
+      </w:pPr>
+      <w:rPr>
+        <w:rFonts w:hint="default"/>
+      </w:rPr>
+    </w:lvl>
+    <w:lvl w:ilvl="6">
+      <w:start w:val="1"/>
+      <w:numFmt w:val="decimal"/>
+      <w:lvlText w:val="%1.%2.%3.%4.%5.%6.%7"/>
+      <w:lvlJc w:val="left"/>
+      <w:pPr>
+        <w:ind w:left="1440" w:hanging="1440"/>
+      </w:pPr>
+      <w:rPr>
+        <w:rFonts w:hint="default"/>
+      </w:rPr>
+    </w:lvl>
+    <w:lvl w:ilvl="7">
+      <w:start w:val="1"/>
+      <w:numFmt w:val="decimal"/>
+      <w:lvlText w:val="%1.%2.%3.%4.%5.%6.%7.%8"/>
+      <w:lvlJc w:val="left"/>
+      <w:pPr>
+        <w:ind w:left="1800" w:hanging="1800"/>
+      </w:pPr>
+      <w:rPr>
+        <w:rFonts w:hint="default"/>
+      </w:rPr>
+    </w:lvl>
+    <w:lvl w:ilvl="8">
+      <w:start w:val="1"/>
+      <w:numFmt w:val="decimal"/>
+      <w:lvlText w:val="%1.%2.%3.%4.%5.%6.%7.%8.%9"/>
+      <w:lvlJc w:val="left"/>
+      <w:pPr>
+        <w:ind w:left="2160" w:hanging="2160"/>
+      </w:pPr>
+      <w:rPr>
+        <w:rFonts w:hint="default"/>
+      </w:rPr>
+    </w:lvl>
+  </w:abstractNum>
+  <w:abstractNum w:abstractNumId="6" w15:restartNumberingAfterBreak="0">
     <w:nsid w:val="3FE456FD"/>
     <w:multiLevelType w:val="multilevel"/>
     <w:tmpl w:val="02444A60"/>
@@ -7606,7 +8814,7 @@
       </w:rPr>
     </w:lvl>
   </w:abstractNum>
-  <w:abstractNum w:abstractNumId="3" w15:restartNumberingAfterBreak="0">
+  <w:abstractNum w:abstractNumId="7" w15:restartNumberingAfterBreak="0">
     <w:nsid w:val="46EE6E73"/>
     <w:multiLevelType w:val="multilevel"/>
     <w:tmpl w:val="2BCEC864"/>
@@ -7719,7 +8927,7 @@
       </w:rPr>
     </w:lvl>
   </w:abstractNum>
-  <w:abstractNum w:abstractNumId="4" w15:restartNumberingAfterBreak="0">
+  <w:abstractNum w:abstractNumId="8" w15:restartNumberingAfterBreak="0">
     <w:nsid w:val="6DC27C28"/>
     <w:multiLevelType w:val="hybridMultilevel"/>
     <w:tmpl w:val="CF14C4E0"/>
@@ -7833,18 +9041,30 @@
     </w:lvl>
   </w:abstractNum>
   <w:num w:numId="1">
-    <w:abstractNumId w:val="2"/>
+    <w:abstractNumId w:val="6"/>
   </w:num>
   <w:num w:numId="2">
-    <w:abstractNumId w:val="3"/>
+    <w:abstractNumId w:val="7"/>
   </w:num>
   <w:num w:numId="3">
     <w:abstractNumId w:val="0"/>
   </w:num>
   <w:num w:numId="4">
+    <w:abstractNumId w:val="2"/>
+  </w:num>
+  <w:num w:numId="5">
+    <w:abstractNumId w:val="8"/>
+  </w:num>
+  <w:num w:numId="6">
+    <w:abstractNumId w:val="3"/>
+  </w:num>
+  <w:num w:numId="7">
+    <w:abstractNumId w:val="5"/>
+  </w:num>
+  <w:num w:numId="8">
     <w:abstractNumId w:val="1"/>
   </w:num>
-  <w:num w:numId="5">
+  <w:num w:numId="9">
     <w:abstractNumId w:val="4"/>
   </w:num>
   <w:numIdMacAtCleanup w:val="2"/>
@@ -9074,7 +10294,7 @@
 </file>
 
 <file path=customXml/itemProps1.xml><?xml version="1.0" encoding="utf-8"?>
-<ds:datastoreItem xmlns:ds="http://schemas.openxmlformats.org/officeDocument/2006/customXml" ds:itemID="{7849BABD-8691-445E-8DC4-D148DEE20EF5}">
+<ds:datastoreItem xmlns:ds="http://schemas.openxmlformats.org/officeDocument/2006/customXml" ds:itemID="{14EDDFDF-A207-407C-BAF9-8624F1B42ECF}">
   <ds:schemaRefs>
     <ds:schemaRef ds:uri="http://schemas.openxmlformats.org/officeDocument/2006/bibliography"/>
   </ds:schemaRefs>

</xml_diff>

<commit_message>
some starts with second chapter
</commit_message>
<xml_diff>
--- a/well, this is mine/kur txt.docx
+++ b/well, this is mine/kur txt.docx
@@ -1833,6 +1833,7 @@
             <w:pStyle w:val="11"/>
             <w:rPr>
               <w:rFonts w:asciiTheme="minorHAnsi" w:eastAsiaTheme="minorEastAsia" w:hAnsiTheme="minorHAnsi" w:cstheme="minorBidi"/>
+              <w:b w:val="0"/>
               <w:sz w:val="22"/>
               <w:szCs w:val="22"/>
               <w:lang w:eastAsia="ja-JP"/>
@@ -1847,7 +1848,7 @@
           <w:r>
             <w:fldChar w:fldCharType="separate"/>
           </w:r>
-          <w:hyperlink w:anchor="_Toc127788581" w:history="1">
+          <w:hyperlink w:anchor="_Toc131044117" w:history="1">
             <w:r>
               <w:rPr>
                 <w:rStyle w:val="a7"/>
@@ -1871,7 +1872,7 @@
               <w:rPr>
                 <w:webHidden/>
               </w:rPr>
-              <w:instrText xml:space="preserve"> PAGEREF _Toc127788581 \h </w:instrText>
+              <w:instrText xml:space="preserve"> PAGEREF _Toc131044117 \h </w:instrText>
             </w:r>
             <w:r>
               <w:rPr>
@@ -1903,18 +1904,19 @@
             <w:pStyle w:val="11"/>
             <w:rPr>
               <w:rFonts w:asciiTheme="minorHAnsi" w:eastAsiaTheme="minorEastAsia" w:hAnsiTheme="minorHAnsi" w:cstheme="minorBidi"/>
+              <w:b w:val="0"/>
               <w:sz w:val="22"/>
               <w:szCs w:val="22"/>
               <w:lang w:eastAsia="ja-JP"/>
             </w:rPr>
           </w:pPr>
-          <w:hyperlink w:anchor="_Toc127788582" w:history="1">
+          <w:hyperlink w:anchor="_Toc131044118" w:history="1">
             <w:r>
               <w:rPr>
                 <w:rStyle w:val="a7"/>
                 <w:lang w:eastAsia="ja-JP"/>
               </w:rPr>
-              <w:t>Глава 1</w:t>
+              <w:t>Глава 1 Теоретическая часть</w:t>
             </w:r>
             <w:r>
               <w:rPr>
@@ -1932,7 +1934,7 @@
               <w:rPr>
                 <w:webHidden/>
               </w:rPr>
-              <w:instrText xml:space="preserve"> PAGEREF _Toc127788582 \h </w:instrText>
+              <w:instrText xml:space="preserve"> PAGEREF _Toc131044118 \h </w:instrText>
             </w:r>
             <w:r>
               <w:rPr>
@@ -1964,12 +1966,13 @@
             <w:pStyle w:val="11"/>
             <w:rPr>
               <w:rFonts w:asciiTheme="minorHAnsi" w:eastAsiaTheme="minorEastAsia" w:hAnsiTheme="minorHAnsi" w:cstheme="minorBidi"/>
+              <w:b w:val="0"/>
               <w:sz w:val="22"/>
               <w:szCs w:val="22"/>
               <w:lang w:eastAsia="ja-JP"/>
             </w:rPr>
           </w:pPr>
-          <w:hyperlink w:anchor="_Toc127788583" w:history="1">
+          <w:hyperlink w:anchor="_Toc131044119" w:history="1">
             <w:r>
               <w:rPr>
                 <w:rStyle w:val="a7"/>
@@ -1980,6 +1983,7 @@
             <w:r>
               <w:rPr>
                 <w:rFonts w:asciiTheme="minorHAnsi" w:eastAsiaTheme="minorEastAsia" w:hAnsiTheme="minorHAnsi" w:cstheme="minorBidi"/>
+                <w:b w:val="0"/>
                 <w:sz w:val="22"/>
                 <w:szCs w:val="22"/>
                 <w:lang w:eastAsia="ja-JP"/>
@@ -2009,7 +2013,7 @@
               <w:rPr>
                 <w:webHidden/>
               </w:rPr>
-              <w:instrText xml:space="preserve"> PAGEREF _Toc127788583 \h </w:instrText>
+              <w:instrText xml:space="preserve"> PAGEREF _Toc131044119 \h </w:instrText>
             </w:r>
             <w:r>
               <w:rPr>
@@ -2041,12 +2045,13 @@
             <w:pStyle w:val="11"/>
             <w:rPr>
               <w:rFonts w:asciiTheme="minorHAnsi" w:eastAsiaTheme="minorEastAsia" w:hAnsiTheme="minorHAnsi" w:cstheme="minorBidi"/>
+              <w:b w:val="0"/>
               <w:sz w:val="22"/>
               <w:szCs w:val="22"/>
               <w:lang w:eastAsia="ja-JP"/>
             </w:rPr>
           </w:pPr>
-          <w:hyperlink w:anchor="_Toc127788584" w:history="1">
+          <w:hyperlink w:anchor="_Toc131044120" w:history="1">
             <w:r>
               <w:rPr>
                 <w:rStyle w:val="a7"/>
@@ -2057,6 +2062,7 @@
             <w:r>
               <w:rPr>
                 <w:rFonts w:asciiTheme="minorHAnsi" w:eastAsiaTheme="minorEastAsia" w:hAnsiTheme="minorHAnsi" w:cstheme="minorBidi"/>
+                <w:b w:val="0"/>
                 <w:sz w:val="22"/>
                 <w:szCs w:val="22"/>
                 <w:lang w:eastAsia="ja-JP"/>
@@ -2086,7 +2092,7 @@
               <w:rPr>
                 <w:webHidden/>
               </w:rPr>
-              <w:instrText xml:space="preserve"> PAGEREF _Toc127788584 \h </w:instrText>
+              <w:instrText xml:space="preserve"> PAGEREF _Toc131044120 \h </w:instrText>
             </w:r>
             <w:r>
               <w:rPr>
@@ -2118,22 +2124,24 @@
             <w:pStyle w:val="11"/>
             <w:rPr>
               <w:rFonts w:asciiTheme="minorHAnsi" w:eastAsiaTheme="minorEastAsia" w:hAnsiTheme="minorHAnsi" w:cstheme="minorBidi"/>
+              <w:b w:val="0"/>
               <w:sz w:val="22"/>
               <w:szCs w:val="22"/>
               <w:lang w:eastAsia="ja-JP"/>
             </w:rPr>
           </w:pPr>
-          <w:hyperlink w:anchor="_Toc127788585" w:history="1">
+          <w:hyperlink w:anchor="_Toc131044121" w:history="1">
             <w:r>
               <w:rPr>
                 <w:rStyle w:val="a7"/>
                 <w:lang w:eastAsia="ru-RU"/>
               </w:rPr>
-              <w:t>1.3</w:t>
+              <w:t>1.2.1</w:t>
             </w:r>
             <w:r>
               <w:rPr>
                 <w:rFonts w:asciiTheme="minorHAnsi" w:eastAsiaTheme="minorEastAsia" w:hAnsiTheme="minorHAnsi" w:cstheme="minorBidi"/>
+                <w:b w:val="0"/>
                 <w:sz w:val="22"/>
                 <w:szCs w:val="22"/>
                 <w:lang w:eastAsia="ja-JP"/>
@@ -2163,7 +2171,7 @@
               <w:rPr>
                 <w:webHidden/>
               </w:rPr>
-              <w:instrText xml:space="preserve"> PAGEREF _Toc127788585 \h </w:instrText>
+              <w:instrText xml:space="preserve"> PAGEREF _Toc131044121 \h </w:instrText>
             </w:r>
             <w:r>
               <w:rPr>
@@ -2195,22 +2203,24 @@
             <w:pStyle w:val="11"/>
             <w:rPr>
               <w:rFonts w:asciiTheme="minorHAnsi" w:eastAsiaTheme="minorEastAsia" w:hAnsiTheme="minorHAnsi" w:cstheme="minorBidi"/>
+              <w:b w:val="0"/>
               <w:sz w:val="22"/>
               <w:szCs w:val="22"/>
               <w:lang w:eastAsia="ja-JP"/>
             </w:rPr>
           </w:pPr>
-          <w:hyperlink w:anchor="_Toc127788586" w:history="1">
+          <w:hyperlink w:anchor="_Toc131044122" w:history="1">
             <w:r>
               <w:rPr>
                 <w:rStyle w:val="a7"/>
                 <w:lang w:eastAsia="ru-RU"/>
               </w:rPr>
-              <w:t>1.4</w:t>
+              <w:t>1.2.2</w:t>
             </w:r>
             <w:r>
               <w:rPr>
                 <w:rFonts w:asciiTheme="minorHAnsi" w:eastAsiaTheme="minorEastAsia" w:hAnsiTheme="minorHAnsi" w:cstheme="minorBidi"/>
+                <w:b w:val="0"/>
                 <w:sz w:val="22"/>
                 <w:szCs w:val="22"/>
                 <w:lang w:eastAsia="ja-JP"/>
@@ -2222,7 +2232,7 @@
                 <w:rStyle w:val="a7"/>
                 <w:lang w:eastAsia="ru-RU"/>
               </w:rPr>
-              <w:t>Языки программирования</w:t>
+              <w:t>Модели данных</w:t>
             </w:r>
             <w:r>
               <w:rPr>
@@ -2240,7 +2250,7 @@
               <w:rPr>
                 <w:webHidden/>
               </w:rPr>
-              <w:instrText xml:space="preserve"> PAGEREF _Toc127788586 \h </w:instrText>
+              <w:instrText xml:space="preserve"> PAGEREF _Toc131044122 \h </w:instrText>
             </w:r>
             <w:r>
               <w:rPr>
@@ -2258,6 +2268,252 @@
                 <w:webHidden/>
               </w:rPr>
               <w:t>6</w:t>
+            </w:r>
+            <w:r>
+              <w:rPr>
+                <w:webHidden/>
+              </w:rPr>
+              <w:fldChar w:fldCharType="end"/>
+            </w:r>
+          </w:hyperlink>
+        </w:p>
+        <w:p>
+          <w:pPr>
+            <w:pStyle w:val="11"/>
+            <w:tabs>
+              <w:tab w:val="left" w:pos="1841"/>
+            </w:tabs>
+            <w:rPr>
+              <w:rFonts w:asciiTheme="minorHAnsi" w:eastAsiaTheme="minorEastAsia" w:hAnsiTheme="minorHAnsi" w:cstheme="minorBidi"/>
+              <w:b w:val="0"/>
+              <w:sz w:val="22"/>
+              <w:szCs w:val="22"/>
+              <w:lang w:eastAsia="ja-JP"/>
+            </w:rPr>
+          </w:pPr>
+          <w:hyperlink w:anchor="_Toc131044123" w:history="1">
+            <w:r>
+              <w:rPr>
+                <w:rStyle w:val="a7"/>
+                <w:lang w:eastAsia="ja-JP"/>
+              </w:rPr>
+              <w:t>1.2.2.1</w:t>
+            </w:r>
+            <w:r>
+              <w:rPr>
+                <w:rFonts w:asciiTheme="minorHAnsi" w:eastAsiaTheme="minorEastAsia" w:hAnsiTheme="minorHAnsi" w:cstheme="minorBidi"/>
+                <w:b w:val="0"/>
+                <w:sz w:val="22"/>
+                <w:szCs w:val="22"/>
+                <w:lang w:eastAsia="ja-JP"/>
+              </w:rPr>
+              <w:tab/>
+            </w:r>
+            <w:r>
+              <w:rPr>
+                <w:rStyle w:val="a7"/>
+                <w:lang w:eastAsia="ja-JP"/>
+              </w:rPr>
+              <w:t>Иерархическая модель данных</w:t>
+            </w:r>
+            <w:r>
+              <w:rPr>
+                <w:webHidden/>
+              </w:rPr>
+              <w:tab/>
+            </w:r>
+            <w:r>
+              <w:rPr>
+                <w:webHidden/>
+              </w:rPr>
+              <w:fldChar w:fldCharType="begin"/>
+            </w:r>
+            <w:r>
+              <w:rPr>
+                <w:webHidden/>
+              </w:rPr>
+              <w:instrText xml:space="preserve"> PAGEREF _Toc131044123 \h </w:instrText>
+            </w:r>
+            <w:r>
+              <w:rPr>
+                <w:webHidden/>
+              </w:rPr>
+            </w:r>
+            <w:r>
+              <w:rPr>
+                <w:webHidden/>
+              </w:rPr>
+              <w:fldChar w:fldCharType="separate"/>
+            </w:r>
+            <w:r>
+              <w:rPr>
+                <w:webHidden/>
+              </w:rPr>
+              <w:t>7</w:t>
+            </w:r>
+            <w:r>
+              <w:rPr>
+                <w:webHidden/>
+              </w:rPr>
+              <w:fldChar w:fldCharType="end"/>
+            </w:r>
+          </w:hyperlink>
+        </w:p>
+        <w:p>
+          <w:pPr>
+            <w:pStyle w:val="11"/>
+            <w:tabs>
+              <w:tab w:val="left" w:pos="1841"/>
+            </w:tabs>
+            <w:rPr>
+              <w:rFonts w:asciiTheme="minorHAnsi" w:eastAsiaTheme="minorEastAsia" w:hAnsiTheme="minorHAnsi" w:cstheme="minorBidi"/>
+              <w:b w:val="0"/>
+              <w:sz w:val="22"/>
+              <w:szCs w:val="22"/>
+              <w:lang w:eastAsia="ja-JP"/>
+            </w:rPr>
+          </w:pPr>
+          <w:hyperlink w:anchor="_Toc131044124" w:history="1">
+            <w:r>
+              <w:rPr>
+                <w:rStyle w:val="a7"/>
+                <w:lang w:eastAsia="ja-JP"/>
+              </w:rPr>
+              <w:t>1.2.2.2</w:t>
+            </w:r>
+            <w:r>
+              <w:rPr>
+                <w:rFonts w:asciiTheme="minorHAnsi" w:eastAsiaTheme="minorEastAsia" w:hAnsiTheme="minorHAnsi" w:cstheme="minorBidi"/>
+                <w:b w:val="0"/>
+                <w:sz w:val="22"/>
+                <w:szCs w:val="22"/>
+                <w:lang w:eastAsia="ja-JP"/>
+              </w:rPr>
+              <w:tab/>
+            </w:r>
+            <w:r>
+              <w:rPr>
+                <w:rStyle w:val="a7"/>
+                <w:lang w:eastAsia="ja-JP"/>
+              </w:rPr>
+              <w:t>Сетевая модель данных</w:t>
+            </w:r>
+            <w:r>
+              <w:rPr>
+                <w:webHidden/>
+              </w:rPr>
+              <w:tab/>
+            </w:r>
+            <w:r>
+              <w:rPr>
+                <w:webHidden/>
+              </w:rPr>
+              <w:fldChar w:fldCharType="begin"/>
+            </w:r>
+            <w:r>
+              <w:rPr>
+                <w:webHidden/>
+              </w:rPr>
+              <w:instrText xml:space="preserve"> PAGEREF _Toc131044124 \h </w:instrText>
+            </w:r>
+            <w:r>
+              <w:rPr>
+                <w:webHidden/>
+              </w:rPr>
+            </w:r>
+            <w:r>
+              <w:rPr>
+                <w:webHidden/>
+              </w:rPr>
+              <w:fldChar w:fldCharType="separate"/>
+            </w:r>
+            <w:r>
+              <w:rPr>
+                <w:webHidden/>
+              </w:rPr>
+              <w:t>7</w:t>
+            </w:r>
+            <w:r>
+              <w:rPr>
+                <w:webHidden/>
+              </w:rPr>
+              <w:fldChar w:fldCharType="end"/>
+            </w:r>
+          </w:hyperlink>
+        </w:p>
+        <w:p>
+          <w:pPr>
+            <w:pStyle w:val="11"/>
+            <w:tabs>
+              <w:tab w:val="left" w:pos="1841"/>
+            </w:tabs>
+            <w:rPr>
+              <w:rFonts w:asciiTheme="minorHAnsi" w:eastAsiaTheme="minorEastAsia" w:hAnsiTheme="minorHAnsi" w:cstheme="minorBidi"/>
+              <w:b w:val="0"/>
+              <w:sz w:val="22"/>
+              <w:szCs w:val="22"/>
+              <w:lang w:eastAsia="ja-JP"/>
+            </w:rPr>
+          </w:pPr>
+          <w:hyperlink w:anchor="_Toc131044125" w:history="1">
+            <w:r>
+              <w:rPr>
+                <w:rStyle w:val="a7"/>
+                <w:lang w:eastAsia="ja-JP"/>
+              </w:rPr>
+              <w:t>1.2.2.3</w:t>
+            </w:r>
+            <w:r>
+              <w:rPr>
+                <w:rFonts w:asciiTheme="minorHAnsi" w:eastAsiaTheme="minorEastAsia" w:hAnsiTheme="minorHAnsi" w:cstheme="minorBidi"/>
+                <w:b w:val="0"/>
+                <w:sz w:val="22"/>
+                <w:szCs w:val="22"/>
+                <w:lang w:eastAsia="ja-JP"/>
+              </w:rPr>
+              <w:tab/>
+            </w:r>
+            <w:r>
+              <w:rPr>
+                <w:rStyle w:val="a7"/>
+                <w:lang w:eastAsia="ja-JP"/>
+              </w:rPr>
+              <w:t>Реляционная модель данных</w:t>
+            </w:r>
+            <w:r>
+              <w:rPr>
+                <w:webHidden/>
+              </w:rPr>
+              <w:tab/>
+            </w:r>
+            <w:r>
+              <w:rPr>
+                <w:webHidden/>
+              </w:rPr>
+              <w:fldChar w:fldCharType="begin"/>
+            </w:r>
+            <w:r>
+              <w:rPr>
+                <w:webHidden/>
+              </w:rPr>
+              <w:instrText xml:space="preserve"> PAGEREF _Toc131044125 \h </w:instrText>
+            </w:r>
+            <w:r>
+              <w:rPr>
+                <w:webHidden/>
+              </w:rPr>
+            </w:r>
+            <w:r>
+              <w:rPr>
+                <w:webHidden/>
+              </w:rPr>
+              <w:fldChar w:fldCharType="separate"/>
+            </w:r>
+            <w:r>
+              <w:rPr>
+                <w:webHidden/>
+              </w:rPr>
+              <w:t>8</w:t>
             </w:r>
             <w:r>
               <w:rPr>
@@ -2272,22 +2528,24 @@
             <w:pStyle w:val="11"/>
             <w:rPr>
               <w:rFonts w:asciiTheme="minorHAnsi" w:eastAsiaTheme="minorEastAsia" w:hAnsiTheme="minorHAnsi" w:cstheme="minorBidi"/>
+              <w:b w:val="0"/>
               <w:sz w:val="22"/>
               <w:szCs w:val="22"/>
               <w:lang w:eastAsia="ja-JP"/>
             </w:rPr>
           </w:pPr>
-          <w:hyperlink w:anchor="_Toc127788587" w:history="1">
+          <w:hyperlink w:anchor="_Toc131044126" w:history="1">
             <w:r>
               <w:rPr>
                 <w:rStyle w:val="a7"/>
-                <w:lang w:val="en-US" w:eastAsia="ru-RU"/>
-              </w:rPr>
-              <w:t>1.4.1</w:t>
+                <w:lang w:eastAsia="ru-RU"/>
+              </w:rPr>
+              <w:t>1.3</w:t>
             </w:r>
             <w:r>
               <w:rPr>
                 <w:rFonts w:asciiTheme="minorHAnsi" w:eastAsiaTheme="minorEastAsia" w:hAnsiTheme="minorHAnsi" w:cstheme="minorBidi"/>
+                <w:b w:val="0"/>
                 <w:sz w:val="22"/>
                 <w:szCs w:val="22"/>
                 <w:lang w:eastAsia="ja-JP"/>
@@ -2297,9 +2555,9 @@
             <w:r>
               <w:rPr>
                 <w:rStyle w:val="a7"/>
-                <w:lang w:val="en-US" w:eastAsia="ru-RU"/>
-              </w:rPr>
-              <w:t>Delphi</w:t>
+                <w:lang w:eastAsia="ru-RU"/>
+              </w:rPr>
+              <w:t>Языки программирования</w:t>
             </w:r>
             <w:r>
               <w:rPr>
@@ -2317,7 +2575,7 @@
               <w:rPr>
                 <w:webHidden/>
               </w:rPr>
-              <w:instrText xml:space="preserve"> PAGEREF _Toc127788587 \h </w:instrText>
+              <w:instrText xml:space="preserve"> PAGEREF _Toc131044126 \h </w:instrText>
             </w:r>
             <w:r>
               <w:rPr>
@@ -2334,7 +2592,7 @@
               <w:rPr>
                 <w:webHidden/>
               </w:rPr>
-              <w:t>6</w:t>
+              <w:t>8</w:t>
             </w:r>
             <w:r>
               <w:rPr>
@@ -2349,22 +2607,24 @@
             <w:pStyle w:val="11"/>
             <w:rPr>
               <w:rFonts w:asciiTheme="minorHAnsi" w:eastAsiaTheme="minorEastAsia" w:hAnsiTheme="minorHAnsi" w:cstheme="minorBidi"/>
+              <w:b w:val="0"/>
               <w:sz w:val="22"/>
               <w:szCs w:val="22"/>
               <w:lang w:eastAsia="ja-JP"/>
             </w:rPr>
           </w:pPr>
-          <w:hyperlink w:anchor="_Toc127788588" w:history="1">
+          <w:hyperlink w:anchor="_Toc131044127" w:history="1">
             <w:r>
               <w:rPr>
                 <w:rStyle w:val="a7"/>
-                <w:lang w:eastAsia="ru-RU"/>
-              </w:rPr>
-              <w:t>1.4.2</w:t>
+                <w:lang w:val="en-US" w:eastAsia="ru-RU"/>
+              </w:rPr>
+              <w:t>1.3.1</w:t>
             </w:r>
             <w:r>
               <w:rPr>
                 <w:rFonts w:asciiTheme="minorHAnsi" w:eastAsiaTheme="minorEastAsia" w:hAnsiTheme="minorHAnsi" w:cstheme="minorBidi"/>
+                <w:b w:val="0"/>
                 <w:sz w:val="22"/>
                 <w:szCs w:val="22"/>
                 <w:lang w:eastAsia="ja-JP"/>
@@ -2376,14 +2636,7 @@
                 <w:rStyle w:val="a7"/>
                 <w:lang w:val="en-US" w:eastAsia="ru-RU"/>
               </w:rPr>
-              <w:t>C</w:t>
-            </w:r>
-            <w:r>
-              <w:rPr>
-                <w:rStyle w:val="a7"/>
-                <w:lang w:eastAsia="ru-RU"/>
-              </w:rPr>
-              <w:t>#</w:t>
+              <w:t>Delphi</w:t>
             </w:r>
             <w:r>
               <w:rPr>
@@ -2401,7 +2654,7 @@
               <w:rPr>
                 <w:webHidden/>
               </w:rPr>
-              <w:instrText xml:space="preserve"> PAGEREF _Toc127788588 \h </w:instrText>
+              <w:instrText xml:space="preserve"> PAGEREF _Toc131044127 \h </w:instrText>
             </w:r>
             <w:r>
               <w:rPr>
@@ -2418,7 +2671,7 @@
               <w:rPr>
                 <w:webHidden/>
               </w:rPr>
-              <w:t>6</w:t>
+              <w:t>9</w:t>
             </w:r>
             <w:r>
               <w:rPr>
@@ -2433,22 +2686,24 @@
             <w:pStyle w:val="11"/>
             <w:rPr>
               <w:rFonts w:asciiTheme="minorHAnsi" w:eastAsiaTheme="minorEastAsia" w:hAnsiTheme="minorHAnsi" w:cstheme="minorBidi"/>
+              <w:b w:val="0"/>
               <w:sz w:val="22"/>
               <w:szCs w:val="22"/>
               <w:lang w:eastAsia="ja-JP"/>
             </w:rPr>
           </w:pPr>
-          <w:hyperlink w:anchor="_Toc127788589" w:history="1">
+          <w:hyperlink w:anchor="_Toc131044128" w:history="1">
             <w:r>
               <w:rPr>
                 <w:rStyle w:val="a7"/>
-                <w:lang w:eastAsia="ru-RU"/>
-              </w:rPr>
-              <w:t>1.5</w:t>
+                <w:lang w:val="en-US"/>
+              </w:rPr>
+              <w:t>1.3.2</w:t>
             </w:r>
             <w:r>
               <w:rPr>
                 <w:rFonts w:asciiTheme="minorHAnsi" w:eastAsiaTheme="minorEastAsia" w:hAnsiTheme="minorHAnsi" w:cstheme="minorBidi"/>
+                <w:b w:val="0"/>
                 <w:sz w:val="22"/>
                 <w:szCs w:val="22"/>
                 <w:lang w:eastAsia="ja-JP"/>
@@ -2458,9 +2713,9 @@
             <w:r>
               <w:rPr>
                 <w:rStyle w:val="a7"/>
-                <w:lang w:eastAsia="ru-RU"/>
-              </w:rPr>
-              <w:t>Среды разработки</w:t>
+                <w:lang w:val="en-US"/>
+              </w:rPr>
+              <w:t>C++</w:t>
             </w:r>
             <w:r>
               <w:rPr>
@@ -2478,7 +2733,7 @@
               <w:rPr>
                 <w:webHidden/>
               </w:rPr>
-              <w:instrText xml:space="preserve"> PAGEREF _Toc127788589 \h </w:instrText>
+              <w:instrText xml:space="preserve"> PAGEREF _Toc131044128 \h </w:instrText>
             </w:r>
             <w:r>
               <w:rPr>
@@ -2495,7 +2750,7 @@
               <w:rPr>
                 <w:webHidden/>
               </w:rPr>
-              <w:t>7</w:t>
+              <w:t>9</w:t>
             </w:r>
             <w:r>
               <w:rPr>
@@ -2510,22 +2765,24 @@
             <w:pStyle w:val="11"/>
             <w:rPr>
               <w:rFonts w:asciiTheme="minorHAnsi" w:eastAsiaTheme="minorEastAsia" w:hAnsiTheme="minorHAnsi" w:cstheme="minorBidi"/>
+              <w:b w:val="0"/>
               <w:sz w:val="22"/>
               <w:szCs w:val="22"/>
               <w:lang w:eastAsia="ja-JP"/>
             </w:rPr>
           </w:pPr>
-          <w:hyperlink w:anchor="_Toc127788590" w:history="1">
+          <w:hyperlink w:anchor="_Toc131044129" w:history="1">
             <w:r>
               <w:rPr>
                 <w:rStyle w:val="a7"/>
-                <w:lang w:eastAsia="ja-JP"/>
-              </w:rPr>
-              <w:t>1.5.1</w:t>
+                <w:lang w:eastAsia="ru-RU"/>
+              </w:rPr>
+              <w:t>1.3.3</w:t>
             </w:r>
             <w:r>
               <w:rPr>
                 <w:rFonts w:asciiTheme="minorHAnsi" w:eastAsiaTheme="minorEastAsia" w:hAnsiTheme="minorHAnsi" w:cstheme="minorBidi"/>
+                <w:b w:val="0"/>
                 <w:sz w:val="22"/>
                 <w:szCs w:val="22"/>
                 <w:lang w:eastAsia="ja-JP"/>
@@ -2535,9 +2792,16 @@
             <w:r>
               <w:rPr>
                 <w:rStyle w:val="a7"/>
-                <w:lang w:eastAsia="ja-JP"/>
-              </w:rPr>
-              <w:t>Rider</w:t>
+                <w:lang w:val="en-US" w:eastAsia="ru-RU"/>
+              </w:rPr>
+              <w:t>C</w:t>
+            </w:r>
+            <w:r>
+              <w:rPr>
+                <w:rStyle w:val="a7"/>
+                <w:lang w:eastAsia="ru-RU"/>
+              </w:rPr>
+              <w:t>#</w:t>
             </w:r>
             <w:r>
               <w:rPr>
@@ -2555,7 +2819,7 @@
               <w:rPr>
                 <w:webHidden/>
               </w:rPr>
-              <w:instrText xml:space="preserve"> PAGEREF _Toc127788590 \h </w:instrText>
+              <w:instrText xml:space="preserve"> PAGEREF _Toc131044129 \h </w:instrText>
             </w:r>
             <w:r>
               <w:rPr>
@@ -2572,7 +2836,7 @@
               <w:rPr>
                 <w:webHidden/>
               </w:rPr>
-              <w:t>7</w:t>
+              <w:t>9</w:t>
             </w:r>
             <w:r>
               <w:rPr>
@@ -2587,22 +2851,24 @@
             <w:pStyle w:val="11"/>
             <w:rPr>
               <w:rFonts w:asciiTheme="minorHAnsi" w:eastAsiaTheme="minorEastAsia" w:hAnsiTheme="minorHAnsi" w:cstheme="minorBidi"/>
+              <w:b w:val="0"/>
               <w:sz w:val="22"/>
               <w:szCs w:val="22"/>
               <w:lang w:eastAsia="ja-JP"/>
             </w:rPr>
           </w:pPr>
-          <w:hyperlink w:anchor="_Toc127788591" w:history="1">
+          <w:hyperlink w:anchor="_Toc131044130" w:history="1">
             <w:r>
               <w:rPr>
                 <w:rStyle w:val="a7"/>
-                <w:lang w:val="en-US" w:eastAsia="ja-JP"/>
-              </w:rPr>
-              <w:t>1.5.2</w:t>
+                <w:lang w:eastAsia="ru-RU"/>
+              </w:rPr>
+              <w:t>1.4</w:t>
             </w:r>
             <w:r>
               <w:rPr>
                 <w:rFonts w:asciiTheme="minorHAnsi" w:eastAsiaTheme="minorEastAsia" w:hAnsiTheme="minorHAnsi" w:cstheme="minorBidi"/>
+                <w:b w:val="0"/>
                 <w:sz w:val="22"/>
                 <w:szCs w:val="22"/>
                 <w:lang w:eastAsia="ja-JP"/>
@@ -2612,9 +2878,9 @@
             <w:r>
               <w:rPr>
                 <w:rStyle w:val="a7"/>
-                <w:lang w:val="en-US" w:eastAsia="ja-JP"/>
-              </w:rPr>
-              <w:t>Visual Studio Code (VS Code)</w:t>
+                <w:lang w:eastAsia="ru-RU"/>
+              </w:rPr>
+              <w:t>Среды разработки</w:t>
             </w:r>
             <w:r>
               <w:rPr>
@@ -2632,7 +2898,7 @@
               <w:rPr>
                 <w:webHidden/>
               </w:rPr>
-              <w:instrText xml:space="preserve"> PAGEREF _Toc127788591 \h </w:instrText>
+              <w:instrText xml:space="preserve"> PAGEREF _Toc131044130 \h </w:instrText>
             </w:r>
             <w:r>
               <w:rPr>
@@ -2649,7 +2915,7 @@
               <w:rPr>
                 <w:webHidden/>
               </w:rPr>
-              <w:t>8</w:t>
+              <w:t>10</w:t>
             </w:r>
             <w:r>
               <w:rPr>
@@ -2664,22 +2930,24 @@
             <w:pStyle w:val="11"/>
             <w:rPr>
               <w:rFonts w:asciiTheme="minorHAnsi" w:eastAsiaTheme="minorEastAsia" w:hAnsiTheme="minorHAnsi" w:cstheme="minorBidi"/>
+              <w:b w:val="0"/>
               <w:sz w:val="22"/>
               <w:szCs w:val="22"/>
               <w:lang w:eastAsia="ja-JP"/>
             </w:rPr>
           </w:pPr>
-          <w:hyperlink w:anchor="_Toc127788592" w:history="1">
+          <w:hyperlink w:anchor="_Toc131044131" w:history="1">
             <w:r>
               <w:rPr>
                 <w:rStyle w:val="a7"/>
                 <w:lang w:eastAsia="ja-JP"/>
               </w:rPr>
-              <w:t>1.5.3</w:t>
+              <w:t>1.4.1</w:t>
             </w:r>
             <w:r>
               <w:rPr>
                 <w:rFonts w:asciiTheme="minorHAnsi" w:eastAsiaTheme="minorEastAsia" w:hAnsiTheme="minorHAnsi" w:cstheme="minorBidi"/>
+                <w:b w:val="0"/>
                 <w:sz w:val="22"/>
                 <w:szCs w:val="22"/>
                 <w:lang w:eastAsia="ja-JP"/>
@@ -2691,7 +2959,7 @@
                 <w:rStyle w:val="a7"/>
                 <w:lang w:eastAsia="ja-JP"/>
               </w:rPr>
-              <w:t>Visual Studio</w:t>
+              <w:t>Rider</w:t>
             </w:r>
             <w:r>
               <w:rPr>
@@ -2709,7 +2977,7 @@
               <w:rPr>
                 <w:webHidden/>
               </w:rPr>
-              <w:instrText xml:space="preserve"> PAGEREF _Toc127788592 \h </w:instrText>
+              <w:instrText xml:space="preserve"> PAGEREF _Toc131044131 \h </w:instrText>
             </w:r>
             <w:r>
               <w:rPr>
@@ -2726,7 +2994,7 @@
               <w:rPr>
                 <w:webHidden/>
               </w:rPr>
-              <w:t>9</w:t>
+              <w:t>10</w:t>
             </w:r>
             <w:r>
               <w:rPr>
@@ -2741,22 +3009,24 @@
             <w:pStyle w:val="11"/>
             <w:rPr>
               <w:rFonts w:asciiTheme="minorHAnsi" w:eastAsiaTheme="minorEastAsia" w:hAnsiTheme="minorHAnsi" w:cstheme="minorBidi"/>
+              <w:b w:val="0"/>
               <w:sz w:val="22"/>
               <w:szCs w:val="22"/>
               <w:lang w:eastAsia="ja-JP"/>
             </w:rPr>
           </w:pPr>
-          <w:hyperlink w:anchor="_Toc127788593" w:history="1">
+          <w:hyperlink w:anchor="_Toc131044132" w:history="1">
             <w:r>
               <w:rPr>
                 <w:rStyle w:val="a7"/>
-                <w:lang w:eastAsia="ja-JP"/>
-              </w:rPr>
-              <w:t>1.5.4</w:t>
+                <w:lang w:val="en-US" w:eastAsia="ja-JP"/>
+              </w:rPr>
+              <w:t>1.4.2</w:t>
             </w:r>
             <w:r>
               <w:rPr>
                 <w:rFonts w:asciiTheme="minorHAnsi" w:eastAsiaTheme="minorEastAsia" w:hAnsiTheme="minorHAnsi" w:cstheme="minorBidi"/>
+                <w:b w:val="0"/>
                 <w:sz w:val="22"/>
                 <w:szCs w:val="22"/>
                 <w:lang w:eastAsia="ja-JP"/>
@@ -2766,9 +3036,9 @@
             <w:r>
               <w:rPr>
                 <w:rStyle w:val="a7"/>
-                <w:lang w:eastAsia="ja-JP"/>
-              </w:rPr>
-              <w:t>Eclipse</w:t>
+                <w:lang w:val="en-US" w:eastAsia="ja-JP"/>
+              </w:rPr>
+              <w:t>Visual Studio Code (VS Code)</w:t>
             </w:r>
             <w:r>
               <w:rPr>
@@ -2786,7 +3056,7 @@
               <w:rPr>
                 <w:webHidden/>
               </w:rPr>
-              <w:instrText xml:space="preserve"> PAGEREF _Toc127788593 \h </w:instrText>
+              <w:instrText xml:space="preserve"> PAGEREF _Toc131044132 \h </w:instrText>
             </w:r>
             <w:r>
               <w:rPr>
@@ -2803,7 +3073,7 @@
               <w:rPr>
                 <w:webHidden/>
               </w:rPr>
-              <w:t>10</w:t>
+              <w:t>11</w:t>
             </w:r>
             <w:r>
               <w:rPr>
@@ -2818,22 +3088,24 @@
             <w:pStyle w:val="11"/>
             <w:rPr>
               <w:rFonts w:asciiTheme="minorHAnsi" w:eastAsiaTheme="minorEastAsia" w:hAnsiTheme="minorHAnsi" w:cstheme="minorBidi"/>
+              <w:b w:val="0"/>
               <w:sz w:val="22"/>
               <w:szCs w:val="22"/>
               <w:lang w:eastAsia="ja-JP"/>
             </w:rPr>
           </w:pPr>
-          <w:hyperlink w:anchor="_Toc127788594" w:history="1">
+          <w:hyperlink w:anchor="_Toc131044133" w:history="1">
             <w:r>
               <w:rPr>
                 <w:rStyle w:val="a7"/>
                 <w:lang w:eastAsia="ja-JP"/>
               </w:rPr>
-              <w:t>1.5.5</w:t>
+              <w:t>1.4.3</w:t>
             </w:r>
             <w:r>
               <w:rPr>
                 <w:rFonts w:asciiTheme="minorHAnsi" w:eastAsiaTheme="minorEastAsia" w:hAnsiTheme="minorHAnsi" w:cstheme="minorBidi"/>
+                <w:b w:val="0"/>
                 <w:sz w:val="22"/>
                 <w:szCs w:val="22"/>
                 <w:lang w:eastAsia="ja-JP"/>
@@ -2845,7 +3117,7 @@
                 <w:rStyle w:val="a7"/>
                 <w:lang w:eastAsia="ja-JP"/>
               </w:rPr>
-              <w:t>MonoDevelop</w:t>
+              <w:t>Visual Studio</w:t>
             </w:r>
             <w:r>
               <w:rPr>
@@ -2863,7 +3135,7 @@
               <w:rPr>
                 <w:webHidden/>
               </w:rPr>
-              <w:instrText xml:space="preserve"> PAGEREF _Toc127788594 \h </w:instrText>
+              <w:instrText xml:space="preserve"> PAGEREF _Toc131044133 \h </w:instrText>
             </w:r>
             <w:r>
               <w:rPr>
@@ -2880,7 +3152,7 @@
               <w:rPr>
                 <w:webHidden/>
               </w:rPr>
-              <w:t>10</w:t>
+              <w:t>12</w:t>
             </w:r>
             <w:r>
               <w:rPr>
@@ -2895,22 +3167,24 @@
             <w:pStyle w:val="11"/>
             <w:rPr>
               <w:rFonts w:asciiTheme="minorHAnsi" w:eastAsiaTheme="minorEastAsia" w:hAnsiTheme="minorHAnsi" w:cstheme="minorBidi"/>
+              <w:b w:val="0"/>
               <w:sz w:val="22"/>
               <w:szCs w:val="22"/>
               <w:lang w:eastAsia="ja-JP"/>
             </w:rPr>
           </w:pPr>
-          <w:hyperlink w:anchor="_Toc127788595" w:history="1">
+          <w:hyperlink w:anchor="_Toc131044134" w:history="1">
             <w:r>
               <w:rPr>
                 <w:rStyle w:val="a7"/>
                 <w:lang w:eastAsia="ja-JP"/>
               </w:rPr>
-              <w:t>1.5.6</w:t>
+              <w:t>1.4.4</w:t>
             </w:r>
             <w:r>
               <w:rPr>
                 <w:rFonts w:asciiTheme="minorHAnsi" w:eastAsiaTheme="minorEastAsia" w:hAnsiTheme="minorHAnsi" w:cstheme="minorBidi"/>
+                <w:b w:val="0"/>
                 <w:sz w:val="22"/>
                 <w:szCs w:val="22"/>
                 <w:lang w:eastAsia="ja-JP"/>
@@ -2922,7 +3196,7 @@
                 <w:rStyle w:val="a7"/>
                 <w:lang w:eastAsia="ja-JP"/>
               </w:rPr>
-              <w:t>Atom</w:t>
+              <w:t>Eclipse</w:t>
             </w:r>
             <w:r>
               <w:rPr>
@@ -2940,7 +3214,7 @@
               <w:rPr>
                 <w:webHidden/>
               </w:rPr>
-              <w:instrText xml:space="preserve"> PAGEREF _Toc127788595 \h </w:instrText>
+              <w:instrText xml:space="preserve"> PAGEREF _Toc131044134 \h </w:instrText>
             </w:r>
             <w:r>
               <w:rPr>
@@ -2957,7 +3231,7 @@
               <w:rPr>
                 <w:webHidden/>
               </w:rPr>
-              <w:t>11</w:t>
+              <w:t>13</w:t>
             </w:r>
             <w:r>
               <w:rPr>
@@ -2972,22 +3246,24 @@
             <w:pStyle w:val="11"/>
             <w:rPr>
               <w:rFonts w:asciiTheme="minorHAnsi" w:eastAsiaTheme="minorEastAsia" w:hAnsiTheme="minorHAnsi" w:cstheme="minorBidi"/>
+              <w:b w:val="0"/>
               <w:sz w:val="22"/>
               <w:szCs w:val="22"/>
               <w:lang w:eastAsia="ja-JP"/>
             </w:rPr>
           </w:pPr>
-          <w:hyperlink w:anchor="_Toc127788596" w:history="1">
+          <w:hyperlink w:anchor="_Toc131044135" w:history="1">
             <w:r>
               <w:rPr>
                 <w:rStyle w:val="a7"/>
                 <w:lang w:eastAsia="ja-JP"/>
               </w:rPr>
-              <w:t>1.5.7</w:t>
+              <w:t>1.4.5</w:t>
             </w:r>
             <w:r>
               <w:rPr>
                 <w:rFonts w:asciiTheme="minorHAnsi" w:eastAsiaTheme="minorEastAsia" w:hAnsiTheme="minorHAnsi" w:cstheme="minorBidi"/>
+                <w:b w:val="0"/>
                 <w:sz w:val="22"/>
                 <w:szCs w:val="22"/>
                 <w:lang w:eastAsia="ja-JP"/>
@@ -2999,7 +3275,7 @@
                 <w:rStyle w:val="a7"/>
                 <w:lang w:eastAsia="ja-JP"/>
               </w:rPr>
-              <w:t>Vim</w:t>
+              <w:t>MonoDevelop</w:t>
             </w:r>
             <w:r>
               <w:rPr>
@@ -3017,7 +3293,7 @@
               <w:rPr>
                 <w:webHidden/>
               </w:rPr>
-              <w:instrText xml:space="preserve"> PAGEREF _Toc127788596 \h </w:instrText>
+              <w:instrText xml:space="preserve"> PAGEREF _Toc131044135 \h </w:instrText>
             </w:r>
             <w:r>
               <w:rPr>
@@ -3034,7 +3310,7 @@
               <w:rPr>
                 <w:webHidden/>
               </w:rPr>
-              <w:t>11</w:t>
+              <w:t>13</w:t>
             </w:r>
             <w:r>
               <w:rPr>
@@ -3049,27 +3325,45 @@
             <w:pStyle w:val="11"/>
             <w:rPr>
               <w:rFonts w:asciiTheme="minorHAnsi" w:eastAsiaTheme="minorEastAsia" w:hAnsiTheme="minorHAnsi" w:cstheme="minorBidi"/>
+              <w:b w:val="0"/>
               <w:sz w:val="22"/>
               <w:szCs w:val="22"/>
               <w:lang w:eastAsia="ja-JP"/>
             </w:rPr>
           </w:pPr>
-          <w:hyperlink w:anchor="_Toc127788597" w:history="1">
+          <w:hyperlink w:anchor="_Toc131044136" w:history="1">
             <w:r>
               <w:rPr>
                 <w:rStyle w:val="a7"/>
                 <w:lang w:eastAsia="ja-JP"/>
               </w:rPr>
-              <w:t>Глава 2</w:t>
-            </w:r>
-            <w:r>
-              <w:rPr>
-                <w:webHidden/>
+              <w:t>1.4.6</w:t>
+            </w:r>
+            <w:r>
+              <w:rPr>
+                <w:rFonts w:asciiTheme="minorHAnsi" w:eastAsiaTheme="minorEastAsia" w:hAnsiTheme="minorHAnsi" w:cstheme="minorBidi"/>
+                <w:b w:val="0"/>
+                <w:sz w:val="22"/>
+                <w:szCs w:val="22"/>
+                <w:lang w:eastAsia="ja-JP"/>
               </w:rPr>
               <w:tab/>
             </w:r>
             <w:r>
               <w:rPr>
+                <w:rStyle w:val="a7"/>
+                <w:lang w:eastAsia="ja-JP"/>
+              </w:rPr>
+              <w:t>Atom</w:t>
+            </w:r>
+            <w:r>
+              <w:rPr>
+                <w:webHidden/>
+              </w:rPr>
+              <w:tab/>
+            </w:r>
+            <w:r>
+              <w:rPr>
                 <w:webHidden/>
               </w:rPr>
               <w:fldChar w:fldCharType="begin"/>
@@ -3078,7 +3372,7 @@
               <w:rPr>
                 <w:webHidden/>
               </w:rPr>
-              <w:instrText xml:space="preserve"> PAGEREF _Toc127788597 \h </w:instrText>
+              <w:instrText xml:space="preserve"> PAGEREF _Toc131044136 \h </w:instrText>
             </w:r>
             <w:r>
               <w:rPr>
@@ -3095,7 +3389,7 @@
               <w:rPr>
                 <w:webHidden/>
               </w:rPr>
-              <w:t>13</w:t>
+              <w:t>14</w:t>
             </w:r>
             <w:r>
               <w:rPr>
@@ -3110,27 +3404,45 @@
             <w:pStyle w:val="11"/>
             <w:rPr>
               <w:rFonts w:asciiTheme="minorHAnsi" w:eastAsiaTheme="minorEastAsia" w:hAnsiTheme="minorHAnsi" w:cstheme="minorBidi"/>
+              <w:b w:val="0"/>
               <w:sz w:val="22"/>
               <w:szCs w:val="22"/>
               <w:lang w:eastAsia="ja-JP"/>
             </w:rPr>
           </w:pPr>
-          <w:hyperlink w:anchor="_Toc127788598" w:history="1">
+          <w:hyperlink w:anchor="_Toc131044137" w:history="1">
             <w:r>
               <w:rPr>
                 <w:rStyle w:val="a7"/>
                 <w:lang w:eastAsia="ja-JP"/>
               </w:rPr>
-              <w:t>Заключение</w:t>
-            </w:r>
-            <w:r>
-              <w:rPr>
-                <w:webHidden/>
+              <w:t>1.4.7</w:t>
+            </w:r>
+            <w:r>
+              <w:rPr>
+                <w:rFonts w:asciiTheme="minorHAnsi" w:eastAsiaTheme="minorEastAsia" w:hAnsiTheme="minorHAnsi" w:cstheme="minorBidi"/>
+                <w:b w:val="0"/>
+                <w:sz w:val="22"/>
+                <w:szCs w:val="22"/>
+                <w:lang w:eastAsia="ja-JP"/>
               </w:rPr>
               <w:tab/>
             </w:r>
             <w:r>
               <w:rPr>
+                <w:rStyle w:val="a7"/>
+                <w:lang w:eastAsia="ja-JP"/>
+              </w:rPr>
+              <w:t>Vim</w:t>
+            </w:r>
+            <w:r>
+              <w:rPr>
+                <w:webHidden/>
+              </w:rPr>
+              <w:tab/>
+            </w:r>
+            <w:r>
+              <w:rPr>
                 <w:webHidden/>
               </w:rPr>
               <w:fldChar w:fldCharType="begin"/>
@@ -3139,7 +3451,7 @@
               <w:rPr>
                 <w:webHidden/>
               </w:rPr>
-              <w:instrText xml:space="preserve"> PAGEREF _Toc127788598 \h </w:instrText>
+              <w:instrText xml:space="preserve"> PAGEREF _Toc131044137 \h </w:instrText>
             </w:r>
             <w:r>
               <w:rPr>
@@ -3156,7 +3468,7 @@
               <w:rPr>
                 <w:webHidden/>
               </w:rPr>
-              <w:t>15</w:t>
+              <w:t>14</w:t>
             </w:r>
             <w:r>
               <w:rPr>
@@ -3171,15 +3483,140 @@
             <w:pStyle w:val="11"/>
             <w:rPr>
               <w:rFonts w:asciiTheme="minorHAnsi" w:eastAsiaTheme="minorEastAsia" w:hAnsiTheme="minorHAnsi" w:cstheme="minorBidi"/>
+              <w:b w:val="0"/>
               <w:sz w:val="22"/>
               <w:szCs w:val="22"/>
               <w:lang w:eastAsia="ja-JP"/>
             </w:rPr>
           </w:pPr>
-          <w:hyperlink w:anchor="_Toc127788599" w:history="1">
+          <w:hyperlink w:anchor="_Toc131044138" w:history="1">
             <w:r>
               <w:rPr>
                 <w:rStyle w:val="a7"/>
+                <w:lang w:eastAsia="ja-JP"/>
+              </w:rPr>
+              <w:t>Глава 2 Практическая часть</w:t>
+            </w:r>
+            <w:r>
+              <w:rPr>
+                <w:webHidden/>
+              </w:rPr>
+              <w:tab/>
+            </w:r>
+            <w:r>
+              <w:rPr>
+                <w:webHidden/>
+              </w:rPr>
+              <w:fldChar w:fldCharType="begin"/>
+            </w:r>
+            <w:r>
+              <w:rPr>
+                <w:webHidden/>
+              </w:rPr>
+              <w:instrText xml:space="preserve"> PAGEREF _Toc131044138 \h </w:instrText>
+            </w:r>
+            <w:r>
+              <w:rPr>
+                <w:webHidden/>
+              </w:rPr>
+            </w:r>
+            <w:r>
+              <w:rPr>
+                <w:webHidden/>
+              </w:rPr>
+              <w:fldChar w:fldCharType="separate"/>
+            </w:r>
+            <w:r>
+              <w:rPr>
+                <w:webHidden/>
+              </w:rPr>
+              <w:t>16</w:t>
+            </w:r>
+            <w:r>
+              <w:rPr>
+                <w:webHidden/>
+              </w:rPr>
+              <w:fldChar w:fldCharType="end"/>
+            </w:r>
+          </w:hyperlink>
+        </w:p>
+        <w:p>
+          <w:pPr>
+            <w:pStyle w:val="11"/>
+            <w:rPr>
+              <w:rFonts w:asciiTheme="minorHAnsi" w:eastAsiaTheme="minorEastAsia" w:hAnsiTheme="minorHAnsi" w:cstheme="minorBidi"/>
+              <w:b w:val="0"/>
+              <w:sz w:val="22"/>
+              <w:szCs w:val="22"/>
+              <w:lang w:eastAsia="ja-JP"/>
+            </w:rPr>
+          </w:pPr>
+          <w:hyperlink w:anchor="_Toc131044139" w:history="1">
+            <w:r>
+              <w:rPr>
+                <w:rStyle w:val="a7"/>
+                <w:lang w:eastAsia="ja-JP"/>
+              </w:rPr>
+              <w:t>Заключение</w:t>
+            </w:r>
+            <w:r>
+              <w:rPr>
+                <w:webHidden/>
+              </w:rPr>
+              <w:tab/>
+            </w:r>
+            <w:r>
+              <w:rPr>
+                <w:webHidden/>
+              </w:rPr>
+              <w:fldChar w:fldCharType="begin"/>
+            </w:r>
+            <w:r>
+              <w:rPr>
+                <w:webHidden/>
+              </w:rPr>
+              <w:instrText xml:space="preserve"> PAGEREF _Toc131044139 \h </w:instrText>
+            </w:r>
+            <w:r>
+              <w:rPr>
+                <w:webHidden/>
+              </w:rPr>
+            </w:r>
+            <w:r>
+              <w:rPr>
+                <w:webHidden/>
+              </w:rPr>
+              <w:fldChar w:fldCharType="separate"/>
+            </w:r>
+            <w:r>
+              <w:rPr>
+                <w:webHidden/>
+              </w:rPr>
+              <w:t>18</w:t>
+            </w:r>
+            <w:r>
+              <w:rPr>
+                <w:webHidden/>
+              </w:rPr>
+              <w:fldChar w:fldCharType="end"/>
+            </w:r>
+          </w:hyperlink>
+        </w:p>
+        <w:p>
+          <w:pPr>
+            <w:pStyle w:val="11"/>
+            <w:rPr>
+              <w:rFonts w:asciiTheme="minorHAnsi" w:eastAsiaTheme="minorEastAsia" w:hAnsiTheme="minorHAnsi" w:cstheme="minorBidi"/>
+              <w:b w:val="0"/>
+              <w:sz w:val="22"/>
+              <w:szCs w:val="22"/>
+              <w:lang w:eastAsia="ja-JP"/>
+            </w:rPr>
+          </w:pPr>
+          <w:hyperlink w:anchor="_Toc131044140" w:history="1">
+            <w:r>
+              <w:rPr>
+                <w:rStyle w:val="a7"/>
               </w:rPr>
               <w:t>Список литературы</w:t>
             </w:r>
@@ -3199,7 +3636,7 @@
               <w:rPr>
                 <w:webHidden/>
               </w:rPr>
-              <w:instrText xml:space="preserve"> PAGEREF _Toc127788599 \h </w:instrText>
+              <w:instrText xml:space="preserve"> PAGEREF _Toc131044140 \h </w:instrText>
             </w:r>
             <w:r>
               <w:rPr>
@@ -3216,7 +3653,7 @@
               <w:rPr>
                 <w:webHidden/>
               </w:rPr>
-              <w:t>16</w:t>
+              <w:t>19</w:t>
             </w:r>
             <w:r>
               <w:rPr>
@@ -3270,7 +3707,7 @@
           <w:lang w:eastAsia="ja-JP"/>
         </w:rPr>
       </w:pPr>
-      <w:bookmarkStart w:id="1" w:name="_Toc127788581"/>
+      <w:bookmarkStart w:id="1" w:name="_Toc131044117"/>
       <w:r>
         <w:rPr>
           <w:rFonts w:cs="Times New Roman"/>
@@ -3497,7 +3934,7 @@
           <w:lang w:eastAsia="ja-JP"/>
         </w:rPr>
       </w:pPr>
-      <w:bookmarkStart w:id="2" w:name="_Toc127788582"/>
+      <w:bookmarkStart w:id="2" w:name="_Toc131044118"/>
       <w:r>
         <w:rPr>
           <w:rFonts w:cs="Times New Roman"/>
@@ -3506,14 +3943,14 @@
         <w:lastRenderedPageBreak/>
         <w:t>Глава 1</w:t>
       </w:r>
+      <w:r>
+        <w:rPr>
+          <w:rFonts w:cs="Times New Roman"/>
+          <w:lang w:eastAsia="ja-JP"/>
+        </w:rPr>
+        <w:t xml:space="preserve"> Теоретическая часть</w:t>
+      </w:r>
       <w:bookmarkEnd w:id="2"/>
-      <w:r>
-        <w:rPr>
-          <w:rFonts w:cs="Times New Roman"/>
-          <w:lang w:eastAsia="ja-JP"/>
-        </w:rPr>
-        <w:t xml:space="preserve"> Теоретическая часть</w:t>
-      </w:r>
     </w:p>
     <w:p>
       <w:pPr>
@@ -3528,7 +3965,6 @@
           <w:lang w:eastAsia="ru-RU"/>
         </w:rPr>
       </w:pPr>
-      <w:bookmarkStart w:id="3" w:name="_Toc127788583"/>
       <w:r>
         <w:rPr>
           <w:rFonts w:cs="Times New Roman"/>
@@ -3536,6 +3972,7 @@
         </w:rPr>
         <w:t xml:space="preserve"> </w:t>
       </w:r>
+      <w:bookmarkStart w:id="3" w:name="_Toc131044119"/>
       <w:r>
         <w:rPr>
           <w:rFonts w:cs="Times New Roman"/>
@@ -3834,7 +4271,6 @@
           <w:lang w:eastAsia="ru-RU"/>
         </w:rPr>
       </w:pPr>
-      <w:bookmarkStart w:id="4" w:name="_Toc127788584"/>
       <w:r>
         <w:rPr>
           <w:rFonts w:cs="Times New Roman"/>
@@ -3842,6 +4278,7 @@
         </w:rPr>
         <w:t xml:space="preserve"> </w:t>
       </w:r>
+      <w:bookmarkStart w:id="4" w:name="_Toc131044120"/>
       <w:r>
         <w:rPr>
           <w:rFonts w:cs="Times New Roman"/>
@@ -4012,13 +4449,13 @@
           <w:lang w:eastAsia="ru-RU"/>
         </w:rPr>
       </w:pPr>
-      <w:bookmarkStart w:id="5" w:name="_Toc127788585"/>
       <w:r>
         <w:rPr>
           <w:lang w:eastAsia="ru-RU"/>
         </w:rPr>
         <w:t xml:space="preserve"> </w:t>
       </w:r>
+      <w:bookmarkStart w:id="5" w:name="_Toc131044121"/>
       <w:r>
         <w:rPr>
           <w:lang w:eastAsia="ru-RU"/>
@@ -4071,8 +4508,16 @@
         <w:rPr>
           <w:lang w:eastAsia="ru-RU"/>
         </w:rPr>
-        <w:t xml:space="preserve"> Модели данных</w:t>
-      </w:r>
+        <w:t xml:space="preserve"> </w:t>
+      </w:r>
+      <w:bookmarkStart w:id="6" w:name="_Toc131044122"/>
+      <w:r>
+        <w:rPr>
+          <w:lang w:eastAsia="ru-RU"/>
+        </w:rPr>
+        <w:t>Модели данных</w:t>
+      </w:r>
+      <w:bookmarkEnd w:id="6"/>
     </w:p>
     <w:p>
       <w:pPr>
@@ -4250,12 +4695,14 @@
         </w:rPr>
         <w:t xml:space="preserve"> </w:t>
       </w:r>
+      <w:bookmarkStart w:id="7" w:name="_Toc131044123"/>
       <w:r>
         <w:rPr>
           <w:lang w:eastAsia="ja-JP"/>
         </w:rPr>
         <w:t>Иерархическая модель данных</w:t>
       </w:r>
+      <w:bookmarkEnd w:id="7"/>
     </w:p>
     <w:p>
       <w:pPr>
@@ -4332,8 +4779,16 @@
         <w:rPr>
           <w:lang w:eastAsia="ja-JP"/>
         </w:rPr>
-        <w:t xml:space="preserve"> Сетевая модель данных</w:t>
-      </w:r>
+        <w:t xml:space="preserve"> </w:t>
+      </w:r>
+      <w:bookmarkStart w:id="8" w:name="_Toc131044124"/>
+      <w:r>
+        <w:rPr>
+          <w:lang w:eastAsia="ja-JP"/>
+        </w:rPr>
+        <w:t>Сетевая модель данных</w:t>
+      </w:r>
+      <w:bookmarkEnd w:id="8"/>
     </w:p>
     <w:p>
       <w:pPr>
@@ -4364,50 +4819,47 @@
     <w:p>
       <w:pPr>
         <w:rPr>
+          <w:lang w:eastAsia="ja-JP"/>
+        </w:rPr>
+      </w:pPr>
+    </w:p>
+    <w:p>
+      <w:pPr>
+        <w:rPr>
+          <w:lang w:eastAsia="ja-JP"/>
+        </w:rPr>
+      </w:pPr>
+      <w:r>
+        <w:rPr>
+          <w:lang w:eastAsia="ja-JP"/>
+        </w:rPr>
+        <w:t xml:space="preserve">Достоинство </w:t>
+      </w:r>
+      <w:proofErr w:type="gramStart"/>
+      <w:r>
+        <w:rPr>
+          <w:lang w:eastAsia="ja-JP"/>
+        </w:rPr>
+        <w:t>сетевых</w:t>
+      </w:r>
+      <w:proofErr w:type="gramEnd"/>
+      <w:r>
+        <w:rPr>
+          <w:lang w:eastAsia="ja-JP"/>
+        </w:rPr>
+        <w:t xml:space="preserve"> МД: данные имеют четкую структуру.</w:t>
+      </w:r>
+      <w:r>
+        <w:rPr>
           <w:rFonts w:hint="eastAsia"/>
           <w:lang w:eastAsia="ja-JP"/>
         </w:rPr>
-      </w:pPr>
-    </w:p>
-    <w:p>
-      <w:pPr>
-        <w:rPr>
-          <w:rFonts w:hint="eastAsia"/>
-          <w:lang w:eastAsia="ja-JP"/>
-        </w:rPr>
-      </w:pPr>
-      <w:r>
-        <w:rPr>
-          <w:lang w:eastAsia="ja-JP"/>
-        </w:rPr>
-        <w:t xml:space="preserve">Достоинство </w:t>
-      </w:r>
-      <w:proofErr w:type="gramStart"/>
-      <w:r>
-        <w:rPr>
-          <w:lang w:eastAsia="ja-JP"/>
-        </w:rPr>
-        <w:t>сетевых</w:t>
-      </w:r>
-      <w:proofErr w:type="gramEnd"/>
-      <w:r>
-        <w:rPr>
-          <w:lang w:eastAsia="ja-JP"/>
-        </w:rPr>
-        <w:t xml:space="preserve"> МД: данные имеют четкую структуру.</w:t>
-      </w:r>
-      <w:r>
-        <w:rPr>
-          <w:rFonts w:hint="eastAsia"/>
-          <w:lang w:eastAsia="ja-JP"/>
-        </w:rPr>
         <w:t xml:space="preserve"> </w:t>
       </w:r>
     </w:p>
     <w:p>
       <w:pPr>
         <w:rPr>
-          <w:rFonts w:hint="eastAsia"/>
           <w:lang w:eastAsia="ja-JP"/>
         </w:rPr>
       </w:pPr>
@@ -4424,7 +4876,6 @@
     <w:p>
       <w:pPr>
         <w:rPr>
-          <w:rFonts w:hint="eastAsia"/>
           <w:lang w:eastAsia="ja-JP"/>
         </w:rPr>
       </w:pPr>
@@ -4438,10 +4889,37 @@
         </w:numPr>
         <w:ind w:left="0" w:firstLine="851"/>
         <w:rPr>
+          <w:lang w:eastAsia="ja-JP"/>
+        </w:rPr>
+      </w:pPr>
+      <w:r>
+        <w:rPr>
           <w:rFonts w:hint="eastAsia"/>
           <w:lang w:eastAsia="ja-JP"/>
         </w:rPr>
-      </w:pPr>
+        <w:t xml:space="preserve"> </w:t>
+      </w:r>
+      <w:bookmarkStart w:id="9" w:name="_Toc131044125"/>
+      <w:r>
+        <w:rPr>
+          <w:lang w:eastAsia="ja-JP"/>
+        </w:rPr>
+        <w:t>Реляционная модель данных</w:t>
+      </w:r>
+      <w:bookmarkEnd w:id="9"/>
+    </w:p>
+    <w:p>
+      <w:pPr>
+        <w:rPr>
+          <w:lang w:eastAsia="ja-JP"/>
+        </w:rPr>
+      </w:pPr>
+      <w:r>
+        <w:rPr>
+          <w:lang w:eastAsia="ja-JP"/>
+        </w:rPr>
+        <w:t>Реляционная модель данных была предложена Э. Коддом и основана</w:t>
+      </w:r>
       <w:r>
         <w:rPr>
           <w:rFonts w:hint="eastAsia"/>
@@ -4453,27 +4931,34 @@
         <w:rPr>
           <w:lang w:eastAsia="ja-JP"/>
         </w:rPr>
-        <w:t>Реляционная модель данных</w:t>
-      </w:r>
-    </w:p>
-    <w:p>
-      <w:pPr>
+        <w:t>на понятии отношения (</w:t>
+      </w:r>
+      <w:proofErr w:type="spellStart"/>
+      <w:r>
+        <w:rPr>
+          <w:lang w:eastAsia="ja-JP"/>
+        </w:rPr>
+        <w:t>relation</w:t>
+      </w:r>
+      <w:proofErr w:type="spellEnd"/>
+      <w:r>
+        <w:rPr>
+          <w:lang w:eastAsia="ja-JP"/>
+        </w:rPr>
+        <w:t>). Она является наиболее</w:t>
+      </w:r>
+      <w:r>
         <w:rPr>
           <w:rFonts w:hint="eastAsia"/>
           <w:lang w:eastAsia="ja-JP"/>
         </w:rPr>
-      </w:pPr>
-      <w:r>
-        <w:rPr>
-          <w:lang w:eastAsia="ja-JP"/>
-        </w:rPr>
-        <w:t xml:space="preserve">Реляционная модель данных была </w:t>
-      </w:r>
-      <w:r>
-        <w:rPr>
-          <w:lang w:eastAsia="ja-JP"/>
-        </w:rPr>
-        <w:t>предложена Э. Коддом и основана</w:t>
+        <w:t xml:space="preserve"> </w:t>
+      </w:r>
+      <w:r>
+        <w:rPr>
+          <w:lang w:eastAsia="ja-JP"/>
+        </w:rPr>
+        <w:t>распространенной и</w:t>
       </w:r>
       <w:r>
         <w:rPr>
@@ -4486,21 +4971,7 @@
         <w:rPr>
           <w:lang w:eastAsia="ja-JP"/>
         </w:rPr>
-        <w:t>на понятии отношения (</w:t>
-      </w:r>
-      <w:proofErr w:type="spellStart"/>
-      <w:r>
-        <w:rPr>
-          <w:lang w:eastAsia="ja-JP"/>
-        </w:rPr>
-        <w:t>relation</w:t>
-      </w:r>
-      <w:proofErr w:type="spellEnd"/>
-      <w:r>
-        <w:rPr>
-          <w:lang w:eastAsia="ja-JP"/>
-        </w:rPr>
-        <w:t>). Она является наиболее</w:t>
+        <w:t>практически все современные СУБД ориентированы на такое представление</w:t>
       </w:r>
       <w:r>
         <w:rPr>
@@ -4513,7 +4984,20 @@
         <w:rPr>
           <w:lang w:eastAsia="ja-JP"/>
         </w:rPr>
-        <w:t>распространенной и</w:t>
+        <w:t>данных.</w:t>
+      </w:r>
+    </w:p>
+    <w:p>
+      <w:pPr>
+        <w:rPr>
+          <w:lang w:eastAsia="ja-JP"/>
+        </w:rPr>
+      </w:pPr>
+      <w:r>
+        <w:rPr>
+          <w:lang w:eastAsia="ja-JP"/>
+        </w:rPr>
+        <w:t>Реляционная модель данных (РМД) – это модель, в которой данные</w:t>
       </w:r>
       <w:r>
         <w:rPr>
@@ -4526,13 +5010,7 @@
         <w:rPr>
           <w:lang w:eastAsia="ja-JP"/>
         </w:rPr>
-        <w:t>практически все современные СУБД ориенти</w:t>
-      </w:r>
-      <w:r>
-        <w:rPr>
-          <w:lang w:eastAsia="ja-JP"/>
-        </w:rPr>
-        <w:t>рованы на такое представление</w:t>
+        <w:t>можно представить в виде отношений, изменяющихся во времени.</w:t>
       </w:r>
       <w:r>
         <w:rPr>
@@ -4545,27 +5023,20 @@
         <w:rPr>
           <w:lang w:eastAsia="ja-JP"/>
         </w:rPr>
-        <w:t>данных.</w:t>
-      </w:r>
-    </w:p>
-    <w:p>
-      <w:pPr>
+        <w:t>Традиционно в реляционных системах отношением называют таблицу,</w:t>
+      </w:r>
+      <w:r>
         <w:rPr>
           <w:rFonts w:hint="eastAsia"/>
           <w:lang w:eastAsia="ja-JP"/>
         </w:rPr>
-      </w:pPr>
-      <w:r>
-        <w:rPr>
-          <w:lang w:eastAsia="ja-JP"/>
-        </w:rPr>
-        <w:t>Реляционная модель данных (РМД)</w:t>
-      </w:r>
-      <w:r>
-        <w:rPr>
-          <w:lang w:eastAsia="ja-JP"/>
-        </w:rPr>
-        <w:t xml:space="preserve"> – это модель, в которой данные</w:t>
+        <w:t xml:space="preserve"> </w:t>
+      </w:r>
+      <w:r>
+        <w:rPr>
+          <w:lang w:eastAsia="ja-JP"/>
+        </w:rPr>
+        <w:t>кортежем – строку таблицы, а атрибутом – столбец. При этом атрибуты</w:t>
       </w:r>
       <w:r>
         <w:rPr>
@@ -4578,13 +5049,20 @@
         <w:rPr>
           <w:lang w:eastAsia="ja-JP"/>
         </w:rPr>
-        <w:t>можно представить в виде отношений, измен</w:t>
-      </w:r>
-      <w:r>
-        <w:rPr>
-          <w:lang w:eastAsia="ja-JP"/>
-        </w:rPr>
-        <w:t>яющихся во времени.</w:t>
+        <w:t>имеют уникальные имена в рамках одного отношения.</w:t>
+      </w:r>
+    </w:p>
+    <w:p>
+      <w:pPr>
+        <w:rPr>
+          <w:lang w:eastAsia="ja-JP"/>
+        </w:rPr>
+      </w:pPr>
+      <w:r>
+        <w:rPr>
+          <w:lang w:eastAsia="ja-JP"/>
+        </w:rPr>
+        <w:t>Достоинство реляционной модели заключается в простоте для</w:t>
       </w:r>
       <w:r>
         <w:rPr>
@@ -4597,13 +5075,20 @@
         <w:rPr>
           <w:lang w:eastAsia="ja-JP"/>
         </w:rPr>
-        <w:t>Традиционно в реляционных систем</w:t>
-      </w:r>
-      <w:r>
-        <w:rPr>
-          <w:lang w:eastAsia="ja-JP"/>
-        </w:rPr>
-        <w:t>ах отношением называют таблицу,</w:t>
+        <w:t>понимания, наглядности и удобстве физической реализации на ЭВМ.</w:t>
+      </w:r>
+    </w:p>
+    <w:p>
+      <w:pPr>
+        <w:rPr>
+          <w:lang w:eastAsia="ja-JP"/>
+        </w:rPr>
+      </w:pPr>
+      <w:r>
+        <w:rPr>
+          <w:lang w:eastAsia="ja-JP"/>
+        </w:rPr>
+        <w:t>Недостатки реляционной модели данных: модель не допускает представления объектов со сложной структурой, поскольку в ее рамках</w:t>
       </w:r>
       <w:r>
         <w:rPr>
@@ -4616,13 +5101,7 @@
         <w:rPr>
           <w:lang w:eastAsia="ja-JP"/>
         </w:rPr>
-        <w:t>кортежем – строку таблицы, а атрибут</w:t>
-      </w:r>
-      <w:r>
-        <w:rPr>
-          <w:lang w:eastAsia="ja-JP"/>
-        </w:rPr>
-        <w:t>ом – столбец. При этом атрибуты</w:t>
+        <w:t>возможно моделирование лишь с помощью двумерных таблиц. Данные об</w:t>
       </w:r>
       <w:r>
         <w:rPr>
@@ -4635,26 +5114,7 @@
         <w:rPr>
           <w:lang w:eastAsia="ja-JP"/>
         </w:rPr>
-        <w:t>имеют уникальные имена в рамках одного отношения.</w:t>
-      </w:r>
-    </w:p>
-    <w:p>
-      <w:pPr>
-        <w:rPr>
-          <w:lang w:eastAsia="ja-JP"/>
-        </w:rPr>
-      </w:pPr>
-      <w:r>
-        <w:rPr>
-          <w:lang w:eastAsia="ja-JP"/>
-        </w:rPr>
-        <w:t>Достоинство реляционной мо</w:t>
-      </w:r>
-      <w:r>
-        <w:rPr>
-          <w:lang w:eastAsia="ja-JP"/>
-        </w:rPr>
-        <w:t>дели заключается в простоте для</w:t>
+        <w:t>объектах содержатся, как правило, во многих таблицах, что значительно</w:t>
       </w:r>
       <w:r>
         <w:rPr>
@@ -4667,105 +5127,19 @@
         <w:rPr>
           <w:lang w:eastAsia="ja-JP"/>
         </w:rPr>
-        <w:t>понимания, наглядности и удобстве физической реализации на ЭВМ.</w:t>
-      </w:r>
-    </w:p>
-    <w:p>
-      <w:pPr>
+        <w:t>замедляет обработку данных</w:t>
+      </w:r>
+      <w:r>
         <w:rPr>
           <w:rFonts w:hint="eastAsia"/>
           <w:lang w:eastAsia="ja-JP"/>
         </w:rPr>
-      </w:pPr>
-      <w:r>
-        <w:rPr>
-          <w:lang w:eastAsia="ja-JP"/>
-        </w:rPr>
-        <w:t>Недостатки реляционной модели данных: модель не допуска</w:t>
-      </w:r>
-      <w:r>
-        <w:rPr>
-          <w:lang w:eastAsia="ja-JP"/>
-        </w:rPr>
-        <w:t xml:space="preserve">ет </w:t>
-      </w:r>
-      <w:r>
-        <w:rPr>
-          <w:lang w:eastAsia="ja-JP"/>
-        </w:rPr>
-        <w:t>представления объектов со сложной структурой, поскольк</w:t>
-      </w:r>
-      <w:r>
-        <w:rPr>
-          <w:lang w:eastAsia="ja-JP"/>
-        </w:rPr>
-        <w:t>у в ее рамках</w:t>
-      </w:r>
-      <w:r>
-        <w:rPr>
-          <w:rFonts w:hint="eastAsia"/>
-          <w:lang w:eastAsia="ja-JP"/>
-        </w:rPr>
-        <w:t xml:space="preserve"> </w:t>
-      </w:r>
-      <w:r>
-        <w:rPr>
-          <w:lang w:eastAsia="ja-JP"/>
-        </w:rPr>
-        <w:t>возможно моделирование лишь с помо</w:t>
-      </w:r>
-      <w:r>
-        <w:rPr>
-          <w:lang w:eastAsia="ja-JP"/>
-        </w:rPr>
-        <w:t>щью двумерных таблиц. Данные об</w:t>
-      </w:r>
-      <w:r>
-        <w:rPr>
-          <w:rFonts w:hint="eastAsia"/>
-          <w:lang w:eastAsia="ja-JP"/>
-        </w:rPr>
-        <w:t xml:space="preserve"> </w:t>
-      </w:r>
-      <w:r>
-        <w:rPr>
-          <w:lang w:eastAsia="ja-JP"/>
-        </w:rPr>
-        <w:t>объектах содержатся, как правило, во м</w:t>
-      </w:r>
-      <w:r>
-        <w:rPr>
-          <w:lang w:eastAsia="ja-JP"/>
-        </w:rPr>
-        <w:t>ногих таблицах, что значительно</w:t>
-      </w:r>
-      <w:r>
-        <w:rPr>
-          <w:rFonts w:hint="eastAsia"/>
-          <w:lang w:eastAsia="ja-JP"/>
-        </w:rPr>
-        <w:t xml:space="preserve"> </w:t>
-      </w:r>
-      <w:r>
-        <w:rPr>
-          <w:lang w:eastAsia="ja-JP"/>
-        </w:rPr>
-        <w:t>замедляет обработку данных</w:t>
-      </w:r>
-      <w:r>
-        <w:rPr>
-          <w:rFonts w:hint="eastAsia"/>
-          <w:lang w:eastAsia="ja-JP"/>
-        </w:rPr>
         <w:t>.</w:t>
       </w:r>
-      <w:bookmarkStart w:id="6" w:name="_GoBack"/>
-      <w:bookmarkEnd w:id="6"/>
-    </w:p>
-    <w:p>
-      <w:pPr>
-        <w:rPr>
-          <w:rFonts w:hint="eastAsia"/>
+    </w:p>
+    <w:p>
+      <w:pPr>
+        <w:rPr>
           <w:lang w:eastAsia="ja-JP"/>
         </w:rPr>
       </w:pPr>
@@ -4782,20 +5156,20 @@
           <w:lang w:eastAsia="ru-RU"/>
         </w:rPr>
       </w:pPr>
-      <w:bookmarkStart w:id="7" w:name="_Toc127788586"/>
       <w:r>
         <w:rPr>
           <w:lang w:eastAsia="ru-RU"/>
         </w:rPr>
         <w:t xml:space="preserve"> </w:t>
       </w:r>
+      <w:bookmarkStart w:id="10" w:name="_Toc131044126"/>
       <w:r>
         <w:rPr>
           <w:lang w:eastAsia="ru-RU"/>
         </w:rPr>
         <w:t>Языки программирования</w:t>
       </w:r>
-      <w:bookmarkEnd w:id="7"/>
+      <w:bookmarkEnd w:id="10"/>
     </w:p>
     <w:p>
       <w:pPr>
@@ -4841,7 +5215,6 @@
           <w:lang w:val="en-US" w:eastAsia="ru-RU"/>
         </w:rPr>
       </w:pPr>
-      <w:bookmarkStart w:id="8" w:name="_Toc127788587"/>
       <w:r>
         <w:rPr>
           <w:lang w:eastAsia="ru-RU"/>
@@ -4849,13 +5222,14 @@
         <w:lastRenderedPageBreak/>
         <w:t xml:space="preserve"> </w:t>
       </w:r>
+      <w:bookmarkStart w:id="11" w:name="_Toc131044127"/>
       <w:r>
         <w:rPr>
           <w:lang w:val="en-US" w:eastAsia="ru-RU"/>
         </w:rPr>
         <w:t>Delphi</w:t>
       </w:r>
-      <w:bookmarkEnd w:id="8"/>
+      <w:bookmarkEnd w:id="11"/>
     </w:p>
     <w:p>
       <w:proofErr w:type="gramStart"/>
@@ -4901,12 +5275,14 @@
       <w:r>
         <w:t xml:space="preserve"> </w:t>
       </w:r>
+      <w:bookmarkStart w:id="12" w:name="_Toc131044128"/>
       <w:r>
         <w:rPr>
           <w:lang w:val="en-US"/>
         </w:rPr>
         <w:t>C++</w:t>
       </w:r>
+      <w:bookmarkEnd w:id="12"/>
     </w:p>
     <w:p>
       <w:proofErr w:type="gramStart"/>
@@ -4952,7 +5328,7 @@
         </w:rPr>
         <w:t xml:space="preserve"> </w:t>
       </w:r>
-      <w:bookmarkStart w:id="9" w:name="_Toc127788588"/>
+      <w:bookmarkStart w:id="13" w:name="_Toc131044129"/>
       <w:r>
         <w:rPr>
           <w:lang w:val="en-US" w:eastAsia="ru-RU"/>
@@ -4965,7 +5341,7 @@
         </w:rPr>
         <w:t>#</w:t>
       </w:r>
-      <w:bookmarkEnd w:id="9"/>
+      <w:bookmarkEnd w:id="13"/>
     </w:p>
     <w:p>
       <w:pPr>
@@ -5276,20 +5652,20 @@
           <w:lang w:eastAsia="ru-RU"/>
         </w:rPr>
       </w:pPr>
-      <w:bookmarkStart w:id="10" w:name="_Toc127788589"/>
       <w:r>
         <w:rPr>
           <w:lang w:eastAsia="ru-RU"/>
         </w:rPr>
         <w:t xml:space="preserve"> </w:t>
       </w:r>
+      <w:bookmarkStart w:id="14" w:name="_Toc131044130"/>
       <w:r>
         <w:rPr>
           <w:lang w:eastAsia="ru-RU"/>
         </w:rPr>
         <w:t>Среды разработки</w:t>
       </w:r>
-      <w:bookmarkEnd w:id="10"/>
+      <w:bookmarkEnd w:id="14"/>
     </w:p>
     <w:p>
       <w:pPr>
@@ -5335,7 +5711,7 @@
         </w:rPr>
         <w:t xml:space="preserve"> </w:t>
       </w:r>
-      <w:bookmarkStart w:id="11" w:name="_Toc127788590"/>
+      <w:bookmarkStart w:id="15" w:name="_Toc131044131"/>
       <w:proofErr w:type="spellStart"/>
       <w:r>
         <w:rPr>
@@ -5344,7 +5720,7 @@
         </w:rPr>
         <w:t>Rider</w:t>
       </w:r>
-      <w:bookmarkEnd w:id="11"/>
+      <w:bookmarkEnd w:id="15"/>
       <w:proofErr w:type="spellEnd"/>
     </w:p>
     <w:p>
@@ -5776,7 +6152,7 @@
         </w:rPr>
         <w:t xml:space="preserve"> </w:t>
       </w:r>
-      <w:bookmarkStart w:id="12" w:name="_Toc127788591"/>
+      <w:bookmarkStart w:id="16" w:name="_Toc131044132"/>
       <w:r>
         <w:rPr>
           <w:rFonts w:hint="eastAsia"/>
@@ -5791,7 +6167,7 @@
         </w:rPr>
         <w:t xml:space="preserve"> (VS Code)</w:t>
       </w:r>
-      <w:bookmarkEnd w:id="12"/>
+      <w:bookmarkEnd w:id="16"/>
     </w:p>
     <w:p>
       <w:pPr>
@@ -6173,7 +6549,7 @@
         </w:rPr>
         <w:t xml:space="preserve"> </w:t>
       </w:r>
-      <w:bookmarkStart w:id="13" w:name="_Toc127788592"/>
+      <w:bookmarkStart w:id="17" w:name="_Toc131044133"/>
       <w:proofErr w:type="spellStart"/>
       <w:r>
         <w:rPr>
@@ -6198,7 +6574,7 @@
         </w:rPr>
         <w:t>Studio</w:t>
       </w:r>
-      <w:bookmarkEnd w:id="13"/>
+      <w:bookmarkEnd w:id="17"/>
       <w:proofErr w:type="spellEnd"/>
     </w:p>
     <w:p>
@@ -6520,7 +6896,7 @@
         </w:rPr>
         <w:t xml:space="preserve"> </w:t>
       </w:r>
-      <w:bookmarkStart w:id="14" w:name="_Toc127788593"/>
+      <w:bookmarkStart w:id="18" w:name="_Toc131044134"/>
       <w:proofErr w:type="spellStart"/>
       <w:r>
         <w:rPr>
@@ -6529,7 +6905,7 @@
         </w:rPr>
         <w:t>Eclipse</w:t>
       </w:r>
-      <w:bookmarkEnd w:id="14"/>
+      <w:bookmarkEnd w:id="18"/>
       <w:proofErr w:type="spellEnd"/>
     </w:p>
     <w:p>
@@ -6807,7 +7183,7 @@
         </w:rPr>
         <w:t xml:space="preserve"> </w:t>
       </w:r>
-      <w:bookmarkStart w:id="15" w:name="_Toc127788594"/>
+      <w:bookmarkStart w:id="19" w:name="_Toc131044135"/>
       <w:proofErr w:type="spellStart"/>
       <w:r>
         <w:rPr>
@@ -6816,7 +7192,7 @@
         </w:rPr>
         <w:t>MonoDevelop</w:t>
       </w:r>
-      <w:bookmarkEnd w:id="15"/>
+      <w:bookmarkEnd w:id="19"/>
       <w:proofErr w:type="spellEnd"/>
     </w:p>
     <w:p>
@@ -7131,7 +7507,7 @@
         </w:rPr>
         <w:t xml:space="preserve"> </w:t>
       </w:r>
-      <w:bookmarkStart w:id="16" w:name="_Toc127788595"/>
+      <w:bookmarkStart w:id="20" w:name="_Toc131044136"/>
       <w:proofErr w:type="spellStart"/>
       <w:r>
         <w:rPr>
@@ -7140,7 +7516,7 @@
         </w:rPr>
         <w:t>Atom</w:t>
       </w:r>
-      <w:bookmarkEnd w:id="16"/>
+      <w:bookmarkEnd w:id="20"/>
       <w:proofErr w:type="spellEnd"/>
     </w:p>
     <w:p>
@@ -7414,7 +7790,7 @@
         </w:rPr>
         <w:t xml:space="preserve"> </w:t>
       </w:r>
-      <w:bookmarkStart w:id="17" w:name="_Toc127788596"/>
+      <w:bookmarkStart w:id="21" w:name="_Toc131044137"/>
       <w:proofErr w:type="spellStart"/>
       <w:r>
         <w:rPr>
@@ -7423,7 +7799,7 @@
         </w:rPr>
         <w:t>Vim</w:t>
       </w:r>
-      <w:bookmarkEnd w:id="17"/>
+      <w:bookmarkEnd w:id="21"/>
       <w:proofErr w:type="spellEnd"/>
     </w:p>
     <w:p>
@@ -7852,11 +8228,11 @@
       <w:pPr>
         <w:pStyle w:val="1"/>
         <w:rPr>
-          <w:rFonts w:cs="Times New Roman"/>
-          <w:lang w:eastAsia="ja-JP"/>
-        </w:rPr>
-      </w:pPr>
-      <w:bookmarkStart w:id="18" w:name="_Toc127788597"/>
+          <w:rFonts w:eastAsia="MS Mincho" w:cs="Times New Roman" w:hint="eastAsia"/>
+          <w:lang w:eastAsia="ja-JP"/>
+        </w:rPr>
+      </w:pPr>
+      <w:bookmarkStart w:id="22" w:name="_Toc131044138"/>
       <w:r>
         <w:rPr>
           <w:rFonts w:cs="Times New Roman"/>
@@ -7865,7 +8241,131 @@
         <w:lastRenderedPageBreak/>
         <w:t>Глава 2</w:t>
       </w:r>
-      <w:bookmarkEnd w:id="18"/>
+      <w:r>
+        <w:rPr>
+          <w:rFonts w:cs="Times New Roman"/>
+          <w:lang w:eastAsia="ja-JP"/>
+        </w:rPr>
+        <w:t xml:space="preserve"> Практическая часть</w:t>
+      </w:r>
+      <w:bookmarkEnd w:id="22"/>
+    </w:p>
+    <w:p>
+      <w:pPr>
+        <w:pStyle w:val="ae"/>
+        <w:numPr>
+          <w:ilvl w:val="1"/>
+          <w:numId w:val="14"/>
+        </w:numPr>
+        <w:ind w:left="0" w:firstLine="851"/>
+        <w:rPr>
+          <w:rStyle w:val="10"/>
+          <w:rFonts w:eastAsia="MS Mincho" w:cstheme="minorBidi"/>
+          <w:b w:val="0"/>
+          <w:szCs w:val="22"/>
+          <w:lang w:eastAsia="ja-JP"/>
+        </w:rPr>
+      </w:pPr>
+      <w:r>
+        <w:rPr>
+          <w:rStyle w:val="10"/>
+        </w:rPr>
+        <w:t>Создание базы данных</w:t>
+      </w:r>
+    </w:p>
+    <w:p>
+      <w:pPr>
+        <w:rPr>
+          <w:rFonts w:hint="eastAsia"/>
+          <w:lang w:eastAsia="ja-JP"/>
+        </w:rPr>
+      </w:pPr>
+    </w:p>
+    <w:p>
+      <w:pPr>
+        <w:rPr>
+          <w:lang w:eastAsia="ja-JP"/>
+        </w:rPr>
+      </w:pPr>
+    </w:p>
+    <w:p>
+      <w:pPr>
+        <w:pStyle w:val="1"/>
+        <w:numPr>
+          <w:ilvl w:val="1"/>
+          <w:numId w:val="14"/>
+        </w:numPr>
+        <w:ind w:left="0" w:firstLine="851"/>
+        <w:rPr>
+          <w:rFonts w:eastAsia="MS Mincho" w:hint="eastAsia"/>
+          <w:lang w:eastAsia="ja-JP"/>
+        </w:rPr>
+      </w:pPr>
+      <w:r>
+        <w:rPr>
+          <w:rFonts w:eastAsia="MS Mincho" w:hint="eastAsia"/>
+          <w:lang w:eastAsia="ja-JP"/>
+        </w:rPr>
+        <w:t xml:space="preserve"> </w:t>
+      </w:r>
+      <w:proofErr w:type="spellStart"/>
+      <w:r>
+        <w:rPr>
+          <w:rFonts w:hint="eastAsia"/>
+          <w:lang w:eastAsia="ja-JP"/>
+        </w:rPr>
+        <w:t>Open</w:t>
+      </w:r>
+      <w:proofErr w:type="spellEnd"/>
+      <w:r>
+        <w:rPr>
+          <w:rFonts w:hint="eastAsia"/>
+          <w:lang w:eastAsia="ja-JP"/>
+        </w:rPr>
+        <w:t xml:space="preserve"> </w:t>
+      </w:r>
+      <w:proofErr w:type="spellStart"/>
+      <w:r>
+        <w:rPr>
+          <w:rFonts w:hint="eastAsia"/>
+          <w:lang w:eastAsia="ja-JP"/>
+        </w:rPr>
+        <w:t>Server</w:t>
+      </w:r>
+      <w:proofErr w:type="spellEnd"/>
+      <w:r>
+        <w:rPr>
+          <w:rFonts w:hint="eastAsia"/>
+          <w:lang w:eastAsia="ja-JP"/>
+        </w:rPr>
+        <w:t xml:space="preserve"> </w:t>
+      </w:r>
+      <w:proofErr w:type="spellStart"/>
+      <w:r>
+        <w:rPr>
+          <w:rFonts w:hint="eastAsia"/>
+          <w:lang w:eastAsia="ja-JP"/>
+        </w:rPr>
+        <w:t>Panel</w:t>
+      </w:r>
+      <w:proofErr w:type="spellEnd"/>
+    </w:p>
+    <w:p>
+      <w:pPr>
+        <w:rPr>
+          <w:rFonts w:hint="eastAsia"/>
+          <w:lang w:eastAsia="ja-JP"/>
+        </w:rPr>
+      </w:pPr>
+    </w:p>
+    <w:p>
+      <w:pPr>
+        <w:pStyle w:val="ae"/>
+        <w:ind w:left="851" w:firstLine="0"/>
+        <w:rPr>
+          <w:lang w:eastAsia="ja-JP"/>
+        </w:rPr>
+      </w:pPr>
     </w:p>
     <w:p>
       <w:pPr>
@@ -7881,6 +8381,8 @@
         </w:rPr>
         <w:br w:type="page"/>
       </w:r>
+      <w:bookmarkStart w:id="23" w:name="_GoBack"/>
+      <w:bookmarkEnd w:id="23"/>
     </w:p>
     <w:p>
       <w:pPr>
@@ -7908,7 +8410,7 @@
           <w:lang w:eastAsia="ja-JP"/>
         </w:rPr>
       </w:pPr>
-      <w:bookmarkStart w:id="19" w:name="_Toc127788598"/>
+      <w:bookmarkStart w:id="24" w:name="_Toc131044139"/>
       <w:r>
         <w:rPr>
           <w:rFonts w:cs="Times New Roman"/>
@@ -7917,7 +8419,7 @@
         <w:lastRenderedPageBreak/>
         <w:t>Заключение</w:t>
       </w:r>
-      <w:bookmarkEnd w:id="19"/>
+      <w:bookmarkEnd w:id="24"/>
     </w:p>
     <w:p>
       <w:pPr>
@@ -7952,7 +8454,7 @@
           <w:rFonts w:cs="Times New Roman"/>
         </w:rPr>
       </w:pPr>
-      <w:bookmarkStart w:id="20" w:name="_Toc127788599"/>
+      <w:bookmarkStart w:id="25" w:name="_Toc131044140"/>
       <w:r>
         <w:rPr>
           <w:rFonts w:cs="Times New Roman"/>
@@ -7960,7 +8462,7 @@
         <w:lastRenderedPageBreak/>
         <w:t>Список литературы</w:t>
       </w:r>
-      <w:bookmarkEnd w:id="20"/>
+      <w:bookmarkEnd w:id="25"/>
     </w:p>
     <w:p>
       <w:pPr>
@@ -8549,7 +9051,7 @@
           <w:rPr>
             <w:noProof/>
           </w:rPr>
-          <w:t>8</w:t>
+          <w:t>16</w:t>
         </w:r>
         <w:r>
           <w:fldChar w:fldCharType="end"/>
@@ -10222,6 +10724,92 @@
     </w:lvl>
   </w:abstractNum>
   <w:abstractNum w:abstractNumId="2">
+    <w:nsid w:val="1D020215"/>
+    <w:multiLevelType w:val="hybridMultilevel"/>
+    <w:tmpl w:val="1FBCCBC6"/>
+    <w:lvl w:ilvl="0" w:tplc="0419000F">
+      <w:start w:val="1"/>
+      <w:numFmt w:val="decimal"/>
+      <w:lvlText w:val="%1."/>
+      <w:lvlJc w:val="left"/>
+      <w:pPr>
+        <w:ind w:left="1571" w:hanging="360"/>
+      </w:pPr>
+    </w:lvl>
+    <w:lvl w:ilvl="1" w:tplc="04190019" w:tentative="1">
+      <w:start w:val="1"/>
+      <w:numFmt w:val="lowerLetter"/>
+      <w:lvlText w:val="%2."/>
+      <w:lvlJc w:val="left"/>
+      <w:pPr>
+        <w:ind w:left="2291" w:hanging="360"/>
+      </w:pPr>
+    </w:lvl>
+    <w:lvl w:ilvl="2" w:tplc="0419001B" w:tentative="1">
+      <w:start w:val="1"/>
+      <w:numFmt w:val="lowerRoman"/>
+      <w:lvlText w:val="%3."/>
+      <w:lvlJc w:val="right"/>
+      <w:pPr>
+        <w:ind w:left="3011" w:hanging="180"/>
+      </w:pPr>
+    </w:lvl>
+    <w:lvl w:ilvl="3" w:tplc="0419000F" w:tentative="1">
+      <w:start w:val="1"/>
+      <w:numFmt w:val="decimal"/>
+      <w:lvlText w:val="%4."/>
+      <w:lvlJc w:val="left"/>
+      <w:pPr>
+        <w:ind w:left="3731" w:hanging="360"/>
+      </w:pPr>
+    </w:lvl>
+    <w:lvl w:ilvl="4" w:tplc="04190019" w:tentative="1">
+      <w:start w:val="1"/>
+      <w:numFmt w:val="lowerLetter"/>
+      <w:lvlText w:val="%5."/>
+      <w:lvlJc w:val="left"/>
+      <w:pPr>
+        <w:ind w:left="4451" w:hanging="360"/>
+      </w:pPr>
+    </w:lvl>
+    <w:lvl w:ilvl="5" w:tplc="0419001B" w:tentative="1">
+      <w:start w:val="1"/>
+      <w:numFmt w:val="lowerRoman"/>
+      <w:lvlText w:val="%6."/>
+      <w:lvlJc w:val="right"/>
+      <w:pPr>
+        <w:ind w:left="5171" w:hanging="180"/>
+      </w:pPr>
+    </w:lvl>
+    <w:lvl w:ilvl="6" w:tplc="0419000F" w:tentative="1">
+      <w:start w:val="1"/>
+      <w:numFmt w:val="decimal"/>
+      <w:lvlText w:val="%7."/>
+      <w:lvlJc w:val="left"/>
+      <w:pPr>
+        <w:ind w:left="5891" w:hanging="360"/>
+      </w:pPr>
+    </w:lvl>
+    <w:lvl w:ilvl="7" w:tplc="04190019" w:tentative="1">
+      <w:start w:val="1"/>
+      <w:numFmt w:val="lowerLetter"/>
+      <w:lvlText w:val="%8."/>
+      <w:lvlJc w:val="left"/>
+      <w:pPr>
+        <w:ind w:left="6611" w:hanging="360"/>
+      </w:pPr>
+    </w:lvl>
+    <w:lvl w:ilvl="8" w:tplc="0419001B" w:tentative="1">
+      <w:start w:val="1"/>
+      <w:numFmt w:val="lowerRoman"/>
+      <w:lvlText w:val="%9."/>
+      <w:lvlJc w:val="right"/>
+      <w:pPr>
+        <w:ind w:left="7331" w:hanging="180"/>
+      </w:pPr>
+    </w:lvl>
+  </w:abstractNum>
+  <w:abstractNum w:abstractNumId="3">
     <w:nsid w:val="2650032A"/>
     <w:multiLevelType w:val="hybridMultilevel"/>
     <w:tmpl w:val="121AC0F6"/>
@@ -10307,7 +10895,7 @@
       </w:pPr>
     </w:lvl>
   </w:abstractNum>
-  <w:abstractNum w:abstractNumId="3">
+  <w:abstractNum w:abstractNumId="4">
     <w:nsid w:val="274E0AD3"/>
     <w:multiLevelType w:val="multilevel"/>
     <w:tmpl w:val="F9025628"/>
@@ -10420,7 +11008,7 @@
       </w:rPr>
     </w:lvl>
   </w:abstractNum>
-  <w:abstractNum w:abstractNumId="4">
+  <w:abstractNum w:abstractNumId="5">
     <w:nsid w:val="2F186B2C"/>
     <w:multiLevelType w:val="multilevel"/>
     <w:tmpl w:val="76981B14"/>
@@ -10533,7 +11121,7 @@
       </w:rPr>
     </w:lvl>
   </w:abstractNum>
-  <w:abstractNum w:abstractNumId="5">
+  <w:abstractNum w:abstractNumId="6">
     <w:nsid w:val="2F7B4D05"/>
     <w:multiLevelType w:val="multilevel"/>
     <w:tmpl w:val="DE60CD52"/>
@@ -10646,7 +11234,7 @@
       </w:rPr>
     </w:lvl>
   </w:abstractNum>
-  <w:abstractNum w:abstractNumId="6">
+  <w:abstractNum w:abstractNumId="7">
     <w:nsid w:val="3FE456FD"/>
     <w:multiLevelType w:val="multilevel"/>
     <w:tmpl w:val="02444A60"/>
@@ -10759,7 +11347,7 @@
       </w:rPr>
     </w:lvl>
   </w:abstractNum>
-  <w:abstractNum w:abstractNumId="7">
+  <w:abstractNum w:abstractNumId="8">
     <w:nsid w:val="46EE6E73"/>
     <w:multiLevelType w:val="multilevel"/>
     <w:tmpl w:val="2BCEC864"/>
@@ -10872,7 +11460,120 @@
       </w:rPr>
     </w:lvl>
   </w:abstractNum>
-  <w:abstractNum w:abstractNumId="8">
+  <w:abstractNum w:abstractNumId="9">
+    <w:nsid w:val="563E4530"/>
+    <w:multiLevelType w:val="multilevel"/>
+    <w:tmpl w:val="FD903D84"/>
+    <w:lvl w:ilvl="0">
+      <w:start w:val="2"/>
+      <w:numFmt w:val="decimal"/>
+      <w:lvlText w:val="%1"/>
+      <w:lvlJc w:val="left"/>
+      <w:pPr>
+        <w:ind w:left="375" w:hanging="375"/>
+      </w:pPr>
+      <w:rPr>
+        <w:rFonts w:eastAsia="MS Mincho" w:hint="default"/>
+      </w:rPr>
+    </w:lvl>
+    <w:lvl w:ilvl="1">
+      <w:start w:val="1"/>
+      <w:numFmt w:val="decimal"/>
+      <w:lvlText w:val="%1.%2"/>
+      <w:lvlJc w:val="left"/>
+      <w:pPr>
+        <w:ind w:left="1586" w:hanging="375"/>
+      </w:pPr>
+      <w:rPr>
+        <w:rFonts w:eastAsia="MS Mincho" w:hint="default"/>
+      </w:rPr>
+    </w:lvl>
+    <w:lvl w:ilvl="2">
+      <w:start w:val="1"/>
+      <w:numFmt w:val="decimal"/>
+      <w:lvlText w:val="%1.%2.%3"/>
+      <w:lvlJc w:val="left"/>
+      <w:pPr>
+        <w:ind w:left="3142" w:hanging="720"/>
+      </w:pPr>
+      <w:rPr>
+        <w:rFonts w:eastAsia="MS Mincho" w:hint="default"/>
+      </w:rPr>
+    </w:lvl>
+    <w:lvl w:ilvl="3">
+      <w:start w:val="1"/>
+      <w:numFmt w:val="decimal"/>
+      <w:lvlText w:val="%1.%2.%3.%4"/>
+      <w:lvlJc w:val="left"/>
+      <w:pPr>
+        <w:ind w:left="4713" w:hanging="1080"/>
+      </w:pPr>
+      <w:rPr>
+        <w:rFonts w:eastAsia="MS Mincho" w:hint="default"/>
+      </w:rPr>
+    </w:lvl>
+    <w:lvl w:ilvl="4">
+      <w:start w:val="1"/>
+      <w:numFmt w:val="decimal"/>
+      <w:lvlText w:val="%1.%2.%3.%4.%5"/>
+      <w:lvlJc w:val="left"/>
+      <w:pPr>
+        <w:ind w:left="5924" w:hanging="1080"/>
+      </w:pPr>
+      <w:rPr>
+        <w:rFonts w:eastAsia="MS Mincho" w:hint="default"/>
+      </w:rPr>
+    </w:lvl>
+    <w:lvl w:ilvl="5">
+      <w:start w:val="1"/>
+      <w:numFmt w:val="decimal"/>
+      <w:lvlText w:val="%1.%2.%3.%4.%5.%6"/>
+      <w:lvlJc w:val="left"/>
+      <w:pPr>
+        <w:ind w:left="7495" w:hanging="1440"/>
+      </w:pPr>
+      <w:rPr>
+        <w:rFonts w:eastAsia="MS Mincho" w:hint="default"/>
+      </w:rPr>
+    </w:lvl>
+    <w:lvl w:ilvl="6">
+      <w:start w:val="1"/>
+      <w:numFmt w:val="decimal"/>
+      <w:lvlText w:val="%1.%2.%3.%4.%5.%6.%7"/>
+      <w:lvlJc w:val="left"/>
+      <w:pPr>
+        <w:ind w:left="8706" w:hanging="1440"/>
+      </w:pPr>
+      <w:rPr>
+        <w:rFonts w:eastAsia="MS Mincho" w:hint="default"/>
+      </w:rPr>
+    </w:lvl>
+    <w:lvl w:ilvl="7">
+      <w:start w:val="1"/>
+      <w:numFmt w:val="decimal"/>
+      <w:lvlText w:val="%1.%2.%3.%4.%5.%6.%7.%8"/>
+      <w:lvlJc w:val="left"/>
+      <w:pPr>
+        <w:ind w:left="10277" w:hanging="1800"/>
+      </w:pPr>
+      <w:rPr>
+        <w:rFonts w:eastAsia="MS Mincho" w:hint="default"/>
+      </w:rPr>
+    </w:lvl>
+    <w:lvl w:ilvl="8">
+      <w:start w:val="1"/>
+      <w:numFmt w:val="decimal"/>
+      <w:lvlText w:val="%1.%2.%3.%4.%5.%6.%7.%8.%9"/>
+      <w:lvlJc w:val="left"/>
+      <w:pPr>
+        <w:ind w:left="11848" w:hanging="2160"/>
+      </w:pPr>
+      <w:rPr>
+        <w:rFonts w:eastAsia="MS Mincho" w:hint="default"/>
+      </w:rPr>
+    </w:lvl>
+  </w:abstractNum>
+  <w:abstractNum w:abstractNumId="10">
     <w:nsid w:val="607B17F1"/>
     <w:multiLevelType w:val="hybridMultilevel"/>
     <w:tmpl w:val="5CD49F56"/>
@@ -10958,7 +11659,7 @@
       </w:pPr>
     </w:lvl>
   </w:abstractNum>
-  <w:abstractNum w:abstractNumId="9">
+  <w:abstractNum w:abstractNumId="11">
     <w:nsid w:val="6DC27C28"/>
     <w:multiLevelType w:val="hybridMultilevel"/>
     <w:tmpl w:val="CF14C4E0"/>
@@ -11071,35 +11772,255 @@
       </w:rPr>
     </w:lvl>
   </w:abstractNum>
+  <w:abstractNum w:abstractNumId="12">
+    <w:nsid w:val="6F4F087A"/>
+    <w:multiLevelType w:val="multilevel"/>
+    <w:tmpl w:val="E68AE62A"/>
+    <w:lvl w:ilvl="0">
+      <w:start w:val="2"/>
+      <w:numFmt w:val="decimal"/>
+      <w:lvlText w:val="%1"/>
+      <w:lvlJc w:val="left"/>
+      <w:pPr>
+        <w:ind w:left="375" w:hanging="375"/>
+      </w:pPr>
+      <w:rPr>
+        <w:rFonts w:eastAsiaTheme="majorEastAsia" w:cstheme="majorBidi" w:hint="default"/>
+        <w:b/>
+      </w:rPr>
+    </w:lvl>
+    <w:lvl w:ilvl="1">
+      <w:start w:val="1"/>
+      <w:numFmt w:val="decimal"/>
+      <w:lvlText w:val="%1.%2"/>
+      <w:lvlJc w:val="left"/>
+      <w:pPr>
+        <w:ind w:left="1586" w:hanging="375"/>
+      </w:pPr>
+      <w:rPr>
+        <w:rFonts w:eastAsiaTheme="majorEastAsia" w:cstheme="majorBidi" w:hint="default"/>
+        <w:b/>
+      </w:rPr>
+    </w:lvl>
+    <w:lvl w:ilvl="2">
+      <w:start w:val="1"/>
+      <w:numFmt w:val="decimal"/>
+      <w:lvlText w:val="%1.%2.%3"/>
+      <w:lvlJc w:val="left"/>
+      <w:pPr>
+        <w:ind w:left="3142" w:hanging="720"/>
+      </w:pPr>
+      <w:rPr>
+        <w:rFonts w:eastAsiaTheme="majorEastAsia" w:cstheme="majorBidi" w:hint="default"/>
+        <w:b/>
+      </w:rPr>
+    </w:lvl>
+    <w:lvl w:ilvl="3">
+      <w:start w:val="1"/>
+      <w:numFmt w:val="decimal"/>
+      <w:lvlText w:val="%1.%2.%3.%4"/>
+      <w:lvlJc w:val="left"/>
+      <w:pPr>
+        <w:ind w:left="4713" w:hanging="1080"/>
+      </w:pPr>
+      <w:rPr>
+        <w:rFonts w:eastAsiaTheme="majorEastAsia" w:cstheme="majorBidi" w:hint="default"/>
+        <w:b/>
+      </w:rPr>
+    </w:lvl>
+    <w:lvl w:ilvl="4">
+      <w:start w:val="1"/>
+      <w:numFmt w:val="decimal"/>
+      <w:lvlText w:val="%1.%2.%3.%4.%5"/>
+      <w:lvlJc w:val="left"/>
+      <w:pPr>
+        <w:ind w:left="5924" w:hanging="1080"/>
+      </w:pPr>
+      <w:rPr>
+        <w:rFonts w:eastAsiaTheme="majorEastAsia" w:cstheme="majorBidi" w:hint="default"/>
+        <w:b/>
+      </w:rPr>
+    </w:lvl>
+    <w:lvl w:ilvl="5">
+      <w:start w:val="1"/>
+      <w:numFmt w:val="decimal"/>
+      <w:lvlText w:val="%1.%2.%3.%4.%5.%6"/>
+      <w:lvlJc w:val="left"/>
+      <w:pPr>
+        <w:ind w:left="7495" w:hanging="1440"/>
+      </w:pPr>
+      <w:rPr>
+        <w:rFonts w:eastAsiaTheme="majorEastAsia" w:cstheme="majorBidi" w:hint="default"/>
+        <w:b/>
+      </w:rPr>
+    </w:lvl>
+    <w:lvl w:ilvl="6">
+      <w:start w:val="1"/>
+      <w:numFmt w:val="decimal"/>
+      <w:lvlText w:val="%1.%2.%3.%4.%5.%6.%7"/>
+      <w:lvlJc w:val="left"/>
+      <w:pPr>
+        <w:ind w:left="8706" w:hanging="1440"/>
+      </w:pPr>
+      <w:rPr>
+        <w:rFonts w:eastAsiaTheme="majorEastAsia" w:cstheme="majorBidi" w:hint="default"/>
+        <w:b/>
+      </w:rPr>
+    </w:lvl>
+    <w:lvl w:ilvl="7">
+      <w:start w:val="1"/>
+      <w:numFmt w:val="decimal"/>
+      <w:lvlText w:val="%1.%2.%3.%4.%5.%6.%7.%8"/>
+      <w:lvlJc w:val="left"/>
+      <w:pPr>
+        <w:ind w:left="10277" w:hanging="1800"/>
+      </w:pPr>
+      <w:rPr>
+        <w:rFonts w:eastAsiaTheme="majorEastAsia" w:cstheme="majorBidi" w:hint="default"/>
+        <w:b/>
+      </w:rPr>
+    </w:lvl>
+    <w:lvl w:ilvl="8">
+      <w:start w:val="1"/>
+      <w:numFmt w:val="decimal"/>
+      <w:lvlText w:val="%1.%2.%3.%4.%5.%6.%7.%8.%9"/>
+      <w:lvlJc w:val="left"/>
+      <w:pPr>
+        <w:ind w:left="11848" w:hanging="2160"/>
+      </w:pPr>
+      <w:rPr>
+        <w:rFonts w:eastAsiaTheme="majorEastAsia" w:cstheme="majorBidi" w:hint="default"/>
+        <w:b/>
+      </w:rPr>
+    </w:lvl>
+  </w:abstractNum>
+  <w:abstractNum w:abstractNumId="13">
+    <w:nsid w:val="7F1C3464"/>
+    <w:multiLevelType w:val="hybridMultilevel"/>
+    <w:tmpl w:val="457C28B2"/>
+    <w:lvl w:ilvl="0" w:tplc="0419000F">
+      <w:start w:val="1"/>
+      <w:numFmt w:val="decimal"/>
+      <w:lvlText w:val="%1."/>
+      <w:lvlJc w:val="left"/>
+      <w:pPr>
+        <w:ind w:left="1571" w:hanging="360"/>
+      </w:pPr>
+    </w:lvl>
+    <w:lvl w:ilvl="1" w:tplc="04190019" w:tentative="1">
+      <w:start w:val="1"/>
+      <w:numFmt w:val="lowerLetter"/>
+      <w:lvlText w:val="%2."/>
+      <w:lvlJc w:val="left"/>
+      <w:pPr>
+        <w:ind w:left="2291" w:hanging="360"/>
+      </w:pPr>
+    </w:lvl>
+    <w:lvl w:ilvl="2" w:tplc="0419001B" w:tentative="1">
+      <w:start w:val="1"/>
+      <w:numFmt w:val="lowerRoman"/>
+      <w:lvlText w:val="%3."/>
+      <w:lvlJc w:val="right"/>
+      <w:pPr>
+        <w:ind w:left="3011" w:hanging="180"/>
+      </w:pPr>
+    </w:lvl>
+    <w:lvl w:ilvl="3" w:tplc="0419000F" w:tentative="1">
+      <w:start w:val="1"/>
+      <w:numFmt w:val="decimal"/>
+      <w:lvlText w:val="%4."/>
+      <w:lvlJc w:val="left"/>
+      <w:pPr>
+        <w:ind w:left="3731" w:hanging="360"/>
+      </w:pPr>
+    </w:lvl>
+    <w:lvl w:ilvl="4" w:tplc="04190019" w:tentative="1">
+      <w:start w:val="1"/>
+      <w:numFmt w:val="lowerLetter"/>
+      <w:lvlText w:val="%5."/>
+      <w:lvlJc w:val="left"/>
+      <w:pPr>
+        <w:ind w:left="4451" w:hanging="360"/>
+      </w:pPr>
+    </w:lvl>
+    <w:lvl w:ilvl="5" w:tplc="0419001B" w:tentative="1">
+      <w:start w:val="1"/>
+      <w:numFmt w:val="lowerRoman"/>
+      <w:lvlText w:val="%6."/>
+      <w:lvlJc w:val="right"/>
+      <w:pPr>
+        <w:ind w:left="5171" w:hanging="180"/>
+      </w:pPr>
+    </w:lvl>
+    <w:lvl w:ilvl="6" w:tplc="0419000F" w:tentative="1">
+      <w:start w:val="1"/>
+      <w:numFmt w:val="decimal"/>
+      <w:lvlText w:val="%7."/>
+      <w:lvlJc w:val="left"/>
+      <w:pPr>
+        <w:ind w:left="5891" w:hanging="360"/>
+      </w:pPr>
+    </w:lvl>
+    <w:lvl w:ilvl="7" w:tplc="04190019" w:tentative="1">
+      <w:start w:val="1"/>
+      <w:numFmt w:val="lowerLetter"/>
+      <w:lvlText w:val="%8."/>
+      <w:lvlJc w:val="left"/>
+      <w:pPr>
+        <w:ind w:left="6611" w:hanging="360"/>
+      </w:pPr>
+    </w:lvl>
+    <w:lvl w:ilvl="8" w:tplc="0419001B" w:tentative="1">
+      <w:start w:val="1"/>
+      <w:numFmt w:val="lowerRoman"/>
+      <w:lvlText w:val="%9."/>
+      <w:lvlJc w:val="right"/>
+      <w:pPr>
+        <w:ind w:left="7331" w:hanging="180"/>
+      </w:pPr>
+    </w:lvl>
+  </w:abstractNum>
   <w:num w:numId="1">
-    <w:abstractNumId w:val="6"/>
+    <w:abstractNumId w:val="7"/>
   </w:num>
   <w:num w:numId="2">
-    <w:abstractNumId w:val="7"/>
+    <w:abstractNumId w:val="8"/>
   </w:num>
   <w:num w:numId="3">
     <w:abstractNumId w:val="0"/>
   </w:num>
   <w:num w:numId="4">
-    <w:abstractNumId w:val="2"/>
+    <w:abstractNumId w:val="3"/>
   </w:num>
   <w:num w:numId="5">
-    <w:abstractNumId w:val="9"/>
+    <w:abstractNumId w:val="11"/>
   </w:num>
   <w:num w:numId="6">
-    <w:abstractNumId w:val="3"/>
+    <w:abstractNumId w:val="4"/>
   </w:num>
   <w:num w:numId="7">
-    <w:abstractNumId w:val="5"/>
+    <w:abstractNumId w:val="6"/>
   </w:num>
   <w:num w:numId="8">
     <w:abstractNumId w:val="1"/>
   </w:num>
   <w:num w:numId="9">
-    <w:abstractNumId w:val="4"/>
+    <w:abstractNumId w:val="5"/>
   </w:num>
   <w:num w:numId="10">
-    <w:abstractNumId w:val="8"/>
+    <w:abstractNumId w:val="10"/>
+  </w:num>
+  <w:num w:numId="11">
+    <w:abstractNumId w:val="13"/>
+  </w:num>
+  <w:num w:numId="12">
+    <w:abstractNumId w:val="12"/>
+  </w:num>
+  <w:num w:numId="13">
+    <w:abstractNumId w:val="2"/>
+  </w:num>
+  <w:num w:numId="14">
+    <w:abstractNumId w:val="9"/>
   </w:num>
   <w:numIdMacAtCleanup w:val="2"/>
 </w:numbering>
@@ -12820,7 +13741,7 @@
   <a:extraClrSchemeLst/>
   <a:extLst>
     <a:ext uri="{05A4C25C-085E-4340-85A3-A5531E510DB2}">
-      <thm15:themeFamily xmlns:thm15="http://schemas.microsoft.com/office/thememl/2012/main" xmlns="" name="Office Theme" id="{62F939B6-93AF-4DB8-9C6B-D6C7DFDC589F}" vid="{4A3C46E8-61CC-4603-A589-7422A47A8E4A}"/>
+      <thm15:themeFamily xmlns="" xmlns:thm15="http://schemas.microsoft.com/office/thememl/2012/main" name="Office Theme" id="{62F939B6-93AF-4DB8-9C6B-D6C7DFDC589F}" vid="{4A3C46E8-61CC-4603-A589-7422A47A8E4A}"/>
     </a:ext>
   </a:extLst>
 </a:theme>
@@ -12831,7 +13752,7 @@
 </file>
 
 <file path=customXml/itemProps1.xml><?xml version="1.0" encoding="utf-8"?>
-<ds:datastoreItem xmlns:ds="http://schemas.openxmlformats.org/officeDocument/2006/customXml" ds:itemID="{F9EE75CF-1C93-470A-859E-0AF057F92CE9}">
+<ds:datastoreItem xmlns:ds="http://schemas.openxmlformats.org/officeDocument/2006/customXml" ds:itemID="{9C7FD2E6-621B-4581-8EAC-FFF6CD70E7EA}">
   <ds:schemaRefs>
     <ds:schemaRef ds:uri="http://schemas.openxmlformats.org/officeDocument/2006/bibliography"/>
   </ds:schemaRefs>

</xml_diff>

<commit_message>
renamed screenshots, some added to kur txt
</commit_message>
<xml_diff>
--- a/well, this is mine/kur txt.docx
+++ b/well, this is mine/kur txt.docx
@@ -1848,7 +1848,7 @@
           <w:r>
             <w:fldChar w:fldCharType="separate"/>
           </w:r>
-          <w:hyperlink w:anchor="_Toc131044117" w:history="1">
+          <w:hyperlink w:anchor="_Toc131044847" w:history="1">
             <w:r>
               <w:rPr>
                 <w:rStyle w:val="a7"/>
@@ -1872,7 +1872,7 @@
               <w:rPr>
                 <w:webHidden/>
               </w:rPr>
-              <w:instrText xml:space="preserve"> PAGEREF _Toc131044117 \h </w:instrText>
+              <w:instrText xml:space="preserve"> PAGEREF _Toc131044847 \h </w:instrText>
             </w:r>
             <w:r>
               <w:rPr>
@@ -1910,7 +1910,7 @@
               <w:lang w:eastAsia="ja-JP"/>
             </w:rPr>
           </w:pPr>
-          <w:hyperlink w:anchor="_Toc131044118" w:history="1">
+          <w:hyperlink w:anchor="_Toc131044848" w:history="1">
             <w:r>
               <w:rPr>
                 <w:rStyle w:val="a7"/>
@@ -1934,7 +1934,7 @@
               <w:rPr>
                 <w:webHidden/>
               </w:rPr>
-              <w:instrText xml:space="preserve"> PAGEREF _Toc131044118 \h </w:instrText>
+              <w:instrText xml:space="preserve"> PAGEREF _Toc131044848 \h </w:instrText>
             </w:r>
             <w:r>
               <w:rPr>
@@ -1972,7 +1972,7 @@
               <w:lang w:eastAsia="ja-JP"/>
             </w:rPr>
           </w:pPr>
-          <w:hyperlink w:anchor="_Toc131044119" w:history="1">
+          <w:hyperlink w:anchor="_Toc131044849" w:history="1">
             <w:r>
               <w:rPr>
                 <w:rStyle w:val="a7"/>
@@ -2013,7 +2013,7 @@
               <w:rPr>
                 <w:webHidden/>
               </w:rPr>
-              <w:instrText xml:space="preserve"> PAGEREF _Toc131044119 \h </w:instrText>
+              <w:instrText xml:space="preserve"> PAGEREF _Toc131044849 \h </w:instrText>
             </w:r>
             <w:r>
               <w:rPr>
@@ -2051,7 +2051,7 @@
               <w:lang w:eastAsia="ja-JP"/>
             </w:rPr>
           </w:pPr>
-          <w:hyperlink w:anchor="_Toc131044120" w:history="1">
+          <w:hyperlink w:anchor="_Toc131044850" w:history="1">
             <w:r>
               <w:rPr>
                 <w:rStyle w:val="a7"/>
@@ -2092,7 +2092,7 @@
               <w:rPr>
                 <w:webHidden/>
               </w:rPr>
-              <w:instrText xml:space="preserve"> PAGEREF _Toc131044120 \h </w:instrText>
+              <w:instrText xml:space="preserve"> PAGEREF _Toc131044850 \h </w:instrText>
             </w:r>
             <w:r>
               <w:rPr>
@@ -2130,7 +2130,7 @@
               <w:lang w:eastAsia="ja-JP"/>
             </w:rPr>
           </w:pPr>
-          <w:hyperlink w:anchor="_Toc131044121" w:history="1">
+          <w:hyperlink w:anchor="_Toc131044851" w:history="1">
             <w:r>
               <w:rPr>
                 <w:rStyle w:val="a7"/>
@@ -2171,7 +2171,7 @@
               <w:rPr>
                 <w:webHidden/>
               </w:rPr>
-              <w:instrText xml:space="preserve"> PAGEREF _Toc131044121 \h </w:instrText>
+              <w:instrText xml:space="preserve"> PAGEREF _Toc131044851 \h </w:instrText>
             </w:r>
             <w:r>
               <w:rPr>
@@ -2209,7 +2209,7 @@
               <w:lang w:eastAsia="ja-JP"/>
             </w:rPr>
           </w:pPr>
-          <w:hyperlink w:anchor="_Toc131044122" w:history="1">
+          <w:hyperlink w:anchor="_Toc131044852" w:history="1">
             <w:r>
               <w:rPr>
                 <w:rStyle w:val="a7"/>
@@ -2250,7 +2250,7 @@
               <w:rPr>
                 <w:webHidden/>
               </w:rPr>
-              <w:instrText xml:space="preserve"> PAGEREF _Toc131044122 \h </w:instrText>
+              <w:instrText xml:space="preserve"> PAGEREF _Toc131044852 \h </w:instrText>
             </w:r>
             <w:r>
               <w:rPr>
@@ -2291,7 +2291,7 @@
               <w:lang w:eastAsia="ja-JP"/>
             </w:rPr>
           </w:pPr>
-          <w:hyperlink w:anchor="_Toc131044123" w:history="1">
+          <w:hyperlink w:anchor="_Toc131044853" w:history="1">
             <w:r>
               <w:rPr>
                 <w:rStyle w:val="a7"/>
@@ -2332,7 +2332,7 @@
               <w:rPr>
                 <w:webHidden/>
               </w:rPr>
-              <w:instrText xml:space="preserve"> PAGEREF _Toc131044123 \h </w:instrText>
+              <w:instrText xml:space="preserve"> PAGEREF _Toc131044853 \h </w:instrText>
             </w:r>
             <w:r>
               <w:rPr>
@@ -2373,7 +2373,7 @@
               <w:lang w:eastAsia="ja-JP"/>
             </w:rPr>
           </w:pPr>
-          <w:hyperlink w:anchor="_Toc131044124" w:history="1">
+          <w:hyperlink w:anchor="_Toc131044854" w:history="1">
             <w:r>
               <w:rPr>
                 <w:rStyle w:val="a7"/>
@@ -2414,7 +2414,7 @@
               <w:rPr>
                 <w:webHidden/>
               </w:rPr>
-              <w:instrText xml:space="preserve"> PAGEREF _Toc131044124 \h </w:instrText>
+              <w:instrText xml:space="preserve"> PAGEREF _Toc131044854 \h </w:instrText>
             </w:r>
             <w:r>
               <w:rPr>
@@ -2455,7 +2455,7 @@
               <w:lang w:eastAsia="ja-JP"/>
             </w:rPr>
           </w:pPr>
-          <w:hyperlink w:anchor="_Toc131044125" w:history="1">
+          <w:hyperlink w:anchor="_Toc131044855" w:history="1">
             <w:r>
               <w:rPr>
                 <w:rStyle w:val="a7"/>
@@ -2496,7 +2496,7 @@
               <w:rPr>
                 <w:webHidden/>
               </w:rPr>
-              <w:instrText xml:space="preserve"> PAGEREF _Toc131044125 \h </w:instrText>
+              <w:instrText xml:space="preserve"> PAGEREF _Toc131044855 \h </w:instrText>
             </w:r>
             <w:r>
               <w:rPr>
@@ -2534,7 +2534,7 @@
               <w:lang w:eastAsia="ja-JP"/>
             </w:rPr>
           </w:pPr>
-          <w:hyperlink w:anchor="_Toc131044126" w:history="1">
+          <w:hyperlink w:anchor="_Toc131044856" w:history="1">
             <w:r>
               <w:rPr>
                 <w:rStyle w:val="a7"/>
@@ -2575,7 +2575,7 @@
               <w:rPr>
                 <w:webHidden/>
               </w:rPr>
-              <w:instrText xml:space="preserve"> PAGEREF _Toc131044126 \h </w:instrText>
+              <w:instrText xml:space="preserve"> PAGEREF _Toc131044856 \h </w:instrText>
             </w:r>
             <w:r>
               <w:rPr>
@@ -2613,7 +2613,7 @@
               <w:lang w:eastAsia="ja-JP"/>
             </w:rPr>
           </w:pPr>
-          <w:hyperlink w:anchor="_Toc131044127" w:history="1">
+          <w:hyperlink w:anchor="_Toc131044857" w:history="1">
             <w:r>
               <w:rPr>
                 <w:rStyle w:val="a7"/>
@@ -2654,7 +2654,7 @@
               <w:rPr>
                 <w:webHidden/>
               </w:rPr>
-              <w:instrText xml:space="preserve"> PAGEREF _Toc131044127 \h </w:instrText>
+              <w:instrText xml:space="preserve"> PAGEREF _Toc131044857 \h </w:instrText>
             </w:r>
             <w:r>
               <w:rPr>
@@ -2692,7 +2692,7 @@
               <w:lang w:eastAsia="ja-JP"/>
             </w:rPr>
           </w:pPr>
-          <w:hyperlink w:anchor="_Toc131044128" w:history="1">
+          <w:hyperlink w:anchor="_Toc131044858" w:history="1">
             <w:r>
               <w:rPr>
                 <w:rStyle w:val="a7"/>
@@ -2733,7 +2733,7 @@
               <w:rPr>
                 <w:webHidden/>
               </w:rPr>
-              <w:instrText xml:space="preserve"> PAGEREF _Toc131044128 \h </w:instrText>
+              <w:instrText xml:space="preserve"> PAGEREF _Toc131044858 \h </w:instrText>
             </w:r>
             <w:r>
               <w:rPr>
@@ -2771,7 +2771,7 @@
               <w:lang w:eastAsia="ja-JP"/>
             </w:rPr>
           </w:pPr>
-          <w:hyperlink w:anchor="_Toc131044129" w:history="1">
+          <w:hyperlink w:anchor="_Toc131044859" w:history="1">
             <w:r>
               <w:rPr>
                 <w:rStyle w:val="a7"/>
@@ -2819,7 +2819,7 @@
               <w:rPr>
                 <w:webHidden/>
               </w:rPr>
-              <w:instrText xml:space="preserve"> PAGEREF _Toc131044129 \h </w:instrText>
+              <w:instrText xml:space="preserve"> PAGEREF _Toc131044859 \h </w:instrText>
             </w:r>
             <w:r>
               <w:rPr>
@@ -2857,7 +2857,7 @@
               <w:lang w:eastAsia="ja-JP"/>
             </w:rPr>
           </w:pPr>
-          <w:hyperlink w:anchor="_Toc131044130" w:history="1">
+          <w:hyperlink w:anchor="_Toc131044860" w:history="1">
             <w:r>
               <w:rPr>
                 <w:rStyle w:val="a7"/>
@@ -2898,7 +2898,7 @@
               <w:rPr>
                 <w:webHidden/>
               </w:rPr>
-              <w:instrText xml:space="preserve"> PAGEREF _Toc131044130 \h </w:instrText>
+              <w:instrText xml:space="preserve"> PAGEREF _Toc131044860 \h </w:instrText>
             </w:r>
             <w:r>
               <w:rPr>
@@ -2936,7 +2936,7 @@
               <w:lang w:eastAsia="ja-JP"/>
             </w:rPr>
           </w:pPr>
-          <w:hyperlink w:anchor="_Toc131044131" w:history="1">
+          <w:hyperlink w:anchor="_Toc131044861" w:history="1">
             <w:r>
               <w:rPr>
                 <w:rStyle w:val="a7"/>
@@ -2977,7 +2977,7 @@
               <w:rPr>
                 <w:webHidden/>
               </w:rPr>
-              <w:instrText xml:space="preserve"> PAGEREF _Toc131044131 \h </w:instrText>
+              <w:instrText xml:space="preserve"> PAGEREF _Toc131044861 \h </w:instrText>
             </w:r>
             <w:r>
               <w:rPr>
@@ -3015,7 +3015,7 @@
               <w:lang w:eastAsia="ja-JP"/>
             </w:rPr>
           </w:pPr>
-          <w:hyperlink w:anchor="_Toc131044132" w:history="1">
+          <w:hyperlink w:anchor="_Toc131044862" w:history="1">
             <w:r>
               <w:rPr>
                 <w:rStyle w:val="a7"/>
@@ -3056,7 +3056,7 @@
               <w:rPr>
                 <w:webHidden/>
               </w:rPr>
-              <w:instrText xml:space="preserve"> PAGEREF _Toc131044132 \h </w:instrText>
+              <w:instrText xml:space="preserve"> PAGEREF _Toc131044862 \h </w:instrText>
             </w:r>
             <w:r>
               <w:rPr>
@@ -3094,7 +3094,7 @@
               <w:lang w:eastAsia="ja-JP"/>
             </w:rPr>
           </w:pPr>
-          <w:hyperlink w:anchor="_Toc131044133" w:history="1">
+          <w:hyperlink w:anchor="_Toc131044863" w:history="1">
             <w:r>
               <w:rPr>
                 <w:rStyle w:val="a7"/>
@@ -3135,7 +3135,7 @@
               <w:rPr>
                 <w:webHidden/>
               </w:rPr>
-              <w:instrText xml:space="preserve"> PAGEREF _Toc131044133 \h </w:instrText>
+              <w:instrText xml:space="preserve"> PAGEREF _Toc131044863 \h </w:instrText>
             </w:r>
             <w:r>
               <w:rPr>
@@ -3173,7 +3173,7 @@
               <w:lang w:eastAsia="ja-JP"/>
             </w:rPr>
           </w:pPr>
-          <w:hyperlink w:anchor="_Toc131044134" w:history="1">
+          <w:hyperlink w:anchor="_Toc131044864" w:history="1">
             <w:r>
               <w:rPr>
                 <w:rStyle w:val="a7"/>
@@ -3214,7 +3214,7 @@
               <w:rPr>
                 <w:webHidden/>
               </w:rPr>
-              <w:instrText xml:space="preserve"> PAGEREF _Toc131044134 \h </w:instrText>
+              <w:instrText xml:space="preserve"> PAGEREF _Toc131044864 \h </w:instrText>
             </w:r>
             <w:r>
               <w:rPr>
@@ -3252,7 +3252,7 @@
               <w:lang w:eastAsia="ja-JP"/>
             </w:rPr>
           </w:pPr>
-          <w:hyperlink w:anchor="_Toc131044135" w:history="1">
+          <w:hyperlink w:anchor="_Toc131044865" w:history="1">
             <w:r>
               <w:rPr>
                 <w:rStyle w:val="a7"/>
@@ -3293,7 +3293,7 @@
               <w:rPr>
                 <w:webHidden/>
               </w:rPr>
-              <w:instrText xml:space="preserve"> PAGEREF _Toc131044135 \h </w:instrText>
+              <w:instrText xml:space="preserve"> PAGEREF _Toc131044865 \h </w:instrText>
             </w:r>
             <w:r>
               <w:rPr>
@@ -3331,7 +3331,7 @@
               <w:lang w:eastAsia="ja-JP"/>
             </w:rPr>
           </w:pPr>
-          <w:hyperlink w:anchor="_Toc131044136" w:history="1">
+          <w:hyperlink w:anchor="_Toc131044866" w:history="1">
             <w:r>
               <w:rPr>
                 <w:rStyle w:val="a7"/>
@@ -3372,7 +3372,7 @@
               <w:rPr>
                 <w:webHidden/>
               </w:rPr>
-              <w:instrText xml:space="preserve"> PAGEREF _Toc131044136 \h </w:instrText>
+              <w:instrText xml:space="preserve"> PAGEREF _Toc131044866 \h </w:instrText>
             </w:r>
             <w:r>
               <w:rPr>
@@ -3410,7 +3410,7 @@
               <w:lang w:eastAsia="ja-JP"/>
             </w:rPr>
           </w:pPr>
-          <w:hyperlink w:anchor="_Toc131044137" w:history="1">
+          <w:hyperlink w:anchor="_Toc131044867" w:history="1">
             <w:r>
               <w:rPr>
                 <w:rStyle w:val="a7"/>
@@ -3451,7 +3451,7 @@
               <w:rPr>
                 <w:webHidden/>
               </w:rPr>
-              <w:instrText xml:space="preserve"> PAGEREF _Toc131044137 \h </w:instrText>
+              <w:instrText xml:space="preserve"> PAGEREF _Toc131044867 \h </w:instrText>
             </w:r>
             <w:r>
               <w:rPr>
@@ -3489,7 +3489,7 @@
               <w:lang w:eastAsia="ja-JP"/>
             </w:rPr>
           </w:pPr>
-          <w:hyperlink w:anchor="_Toc131044138" w:history="1">
+          <w:hyperlink w:anchor="_Toc131044868" w:history="1">
             <w:r>
               <w:rPr>
                 <w:rStyle w:val="a7"/>
@@ -3513,7 +3513,7 @@
               <w:rPr>
                 <w:webHidden/>
               </w:rPr>
-              <w:instrText xml:space="preserve"> PAGEREF _Toc131044138 \h </w:instrText>
+              <w:instrText xml:space="preserve"> PAGEREF _Toc131044868 \h </w:instrText>
             </w:r>
             <w:r>
               <w:rPr>
@@ -3551,22 +3551,38 @@
               <w:lang w:eastAsia="ja-JP"/>
             </w:rPr>
           </w:pPr>
-          <w:hyperlink w:anchor="_Toc131044139" w:history="1">
+          <w:hyperlink w:anchor="_Toc131044869" w:history="1">
             <w:r>
               <w:rPr>
                 <w:rStyle w:val="a7"/>
                 <w:lang w:eastAsia="ja-JP"/>
               </w:rPr>
-              <w:t>Заключение</w:t>
-            </w:r>
-            <w:r>
-              <w:rPr>
-                <w:webHidden/>
+              <w:t>2.1</w:t>
+            </w:r>
+            <w:r>
+              <w:rPr>
+                <w:rFonts w:asciiTheme="minorHAnsi" w:eastAsiaTheme="minorEastAsia" w:hAnsiTheme="minorHAnsi" w:cstheme="minorBidi"/>
+                <w:b w:val="0"/>
+                <w:sz w:val="22"/>
+                <w:szCs w:val="22"/>
+                <w:lang w:eastAsia="ja-JP"/>
               </w:rPr>
               <w:tab/>
             </w:r>
             <w:r>
               <w:rPr>
+                <w:rStyle w:val="a7"/>
+              </w:rPr>
+              <w:t>Создание базы данных</w:t>
+            </w:r>
+            <w:r>
+              <w:rPr>
+                <w:webHidden/>
+              </w:rPr>
+              <w:tab/>
+            </w:r>
+            <w:r>
+              <w:rPr>
                 <w:webHidden/>
               </w:rPr>
               <w:fldChar w:fldCharType="begin"/>
@@ -3575,7 +3591,7 @@
               <w:rPr>
                 <w:webHidden/>
               </w:rPr>
-              <w:instrText xml:space="preserve"> PAGEREF _Toc131044139 \h </w:instrText>
+              <w:instrText xml:space="preserve"> PAGEREF _Toc131044869 \h </w:instrText>
             </w:r>
             <w:r>
               <w:rPr>
@@ -3592,7 +3608,7 @@
               <w:rPr>
                 <w:webHidden/>
               </w:rPr>
-              <w:t>18</w:t>
+              <w:t>16</w:t>
             </w:r>
             <w:r>
               <w:rPr>
@@ -3613,10 +3629,151 @@
               <w:lang w:eastAsia="ja-JP"/>
             </w:rPr>
           </w:pPr>
-          <w:hyperlink w:anchor="_Toc131044140" w:history="1">
+          <w:hyperlink w:anchor="_Toc131044870" w:history="1">
             <w:r>
               <w:rPr>
                 <w:rStyle w:val="a7"/>
+                <w:lang w:eastAsia="ja-JP"/>
+              </w:rPr>
+              <w:t>2.2</w:t>
+            </w:r>
+            <w:r>
+              <w:rPr>
+                <w:rFonts w:asciiTheme="minorHAnsi" w:eastAsiaTheme="minorEastAsia" w:hAnsiTheme="minorHAnsi" w:cstheme="minorBidi"/>
+                <w:b w:val="0"/>
+                <w:sz w:val="22"/>
+                <w:szCs w:val="22"/>
+                <w:lang w:eastAsia="ja-JP"/>
+              </w:rPr>
+              <w:tab/>
+            </w:r>
+            <w:r>
+              <w:rPr>
+                <w:rStyle w:val="a7"/>
+                <w:lang w:eastAsia="ja-JP"/>
+              </w:rPr>
+              <w:t>Open Server Panel</w:t>
+            </w:r>
+            <w:r>
+              <w:rPr>
+                <w:webHidden/>
+              </w:rPr>
+              <w:tab/>
+            </w:r>
+            <w:r>
+              <w:rPr>
+                <w:webHidden/>
+              </w:rPr>
+              <w:fldChar w:fldCharType="begin"/>
+            </w:r>
+            <w:r>
+              <w:rPr>
+                <w:webHidden/>
+              </w:rPr>
+              <w:instrText xml:space="preserve"> PAGEREF _Toc131044870 \h </w:instrText>
+            </w:r>
+            <w:r>
+              <w:rPr>
+                <w:webHidden/>
+              </w:rPr>
+            </w:r>
+            <w:r>
+              <w:rPr>
+                <w:webHidden/>
+              </w:rPr>
+              <w:fldChar w:fldCharType="separate"/>
+            </w:r>
+            <w:r>
+              <w:rPr>
+                <w:webHidden/>
+              </w:rPr>
+              <w:t>16</w:t>
+            </w:r>
+            <w:r>
+              <w:rPr>
+                <w:webHidden/>
+              </w:rPr>
+              <w:fldChar w:fldCharType="end"/>
+            </w:r>
+          </w:hyperlink>
+        </w:p>
+        <w:p>
+          <w:pPr>
+            <w:pStyle w:val="11"/>
+            <w:rPr>
+              <w:rFonts w:asciiTheme="minorHAnsi" w:eastAsiaTheme="minorEastAsia" w:hAnsiTheme="minorHAnsi" w:cstheme="minorBidi"/>
+              <w:b w:val="0"/>
+              <w:sz w:val="22"/>
+              <w:szCs w:val="22"/>
+              <w:lang w:eastAsia="ja-JP"/>
+            </w:rPr>
+          </w:pPr>
+          <w:hyperlink w:anchor="_Toc131044871" w:history="1">
+            <w:r>
+              <w:rPr>
+                <w:rStyle w:val="a7"/>
+                <w:lang w:eastAsia="ja-JP"/>
+              </w:rPr>
+              <w:t>Заключение</w:t>
+            </w:r>
+            <w:r>
+              <w:rPr>
+                <w:webHidden/>
+              </w:rPr>
+              <w:tab/>
+            </w:r>
+            <w:r>
+              <w:rPr>
+                <w:webHidden/>
+              </w:rPr>
+              <w:fldChar w:fldCharType="begin"/>
+            </w:r>
+            <w:r>
+              <w:rPr>
+                <w:webHidden/>
+              </w:rPr>
+              <w:instrText xml:space="preserve"> PAGEREF _Toc131044871 \h </w:instrText>
+            </w:r>
+            <w:r>
+              <w:rPr>
+                <w:webHidden/>
+              </w:rPr>
+            </w:r>
+            <w:r>
+              <w:rPr>
+                <w:webHidden/>
+              </w:rPr>
+              <w:fldChar w:fldCharType="separate"/>
+            </w:r>
+            <w:r>
+              <w:rPr>
+                <w:webHidden/>
+              </w:rPr>
+              <w:t>18</w:t>
+            </w:r>
+            <w:r>
+              <w:rPr>
+                <w:webHidden/>
+              </w:rPr>
+              <w:fldChar w:fldCharType="end"/>
+            </w:r>
+          </w:hyperlink>
+        </w:p>
+        <w:p>
+          <w:pPr>
+            <w:pStyle w:val="11"/>
+            <w:rPr>
+              <w:rFonts w:asciiTheme="minorHAnsi" w:eastAsiaTheme="minorEastAsia" w:hAnsiTheme="minorHAnsi" w:cstheme="minorBidi"/>
+              <w:b w:val="0"/>
+              <w:sz w:val="22"/>
+              <w:szCs w:val="22"/>
+              <w:lang w:eastAsia="ja-JP"/>
+            </w:rPr>
+          </w:pPr>
+          <w:hyperlink w:anchor="_Toc131044872" w:history="1">
+            <w:r>
+              <w:rPr>
+                <w:rStyle w:val="a7"/>
               </w:rPr>
               <w:t>Список литературы</w:t>
             </w:r>
@@ -3636,7 +3793,7 @@
               <w:rPr>
                 <w:webHidden/>
               </w:rPr>
-              <w:instrText xml:space="preserve"> PAGEREF _Toc131044140 \h </w:instrText>
+              <w:instrText xml:space="preserve"> PAGEREF _Toc131044872 \h </w:instrText>
             </w:r>
             <w:r>
               <w:rPr>
@@ -3707,7 +3864,7 @@
           <w:lang w:eastAsia="ja-JP"/>
         </w:rPr>
       </w:pPr>
-      <w:bookmarkStart w:id="1" w:name="_Toc131044117"/>
+      <w:bookmarkStart w:id="1" w:name="_Toc131044847"/>
       <w:r>
         <w:rPr>
           <w:rFonts w:cs="Times New Roman"/>
@@ -3934,7 +4091,7 @@
           <w:lang w:eastAsia="ja-JP"/>
         </w:rPr>
       </w:pPr>
-      <w:bookmarkStart w:id="2" w:name="_Toc131044118"/>
+      <w:bookmarkStart w:id="2" w:name="_Toc131044848"/>
       <w:r>
         <w:rPr>
           <w:rFonts w:cs="Times New Roman"/>
@@ -3972,7 +4129,7 @@
         </w:rPr>
         <w:t xml:space="preserve"> </w:t>
       </w:r>
-      <w:bookmarkStart w:id="3" w:name="_Toc131044119"/>
+      <w:bookmarkStart w:id="3" w:name="_Toc131044849"/>
       <w:r>
         <w:rPr>
           <w:rFonts w:cs="Times New Roman"/>
@@ -4278,7 +4435,7 @@
         </w:rPr>
         <w:t xml:space="preserve"> </w:t>
       </w:r>
-      <w:bookmarkStart w:id="4" w:name="_Toc131044120"/>
+      <w:bookmarkStart w:id="4" w:name="_Toc131044850"/>
       <w:r>
         <w:rPr>
           <w:rFonts w:cs="Times New Roman"/>
@@ -4455,7 +4612,7 @@
         </w:rPr>
         <w:t xml:space="preserve"> </w:t>
       </w:r>
-      <w:bookmarkStart w:id="5" w:name="_Toc131044121"/>
+      <w:bookmarkStart w:id="5" w:name="_Toc131044851"/>
       <w:r>
         <w:rPr>
           <w:lang w:eastAsia="ru-RU"/>
@@ -4510,7 +4667,7 @@
         </w:rPr>
         <w:t xml:space="preserve"> </w:t>
       </w:r>
-      <w:bookmarkStart w:id="6" w:name="_Toc131044122"/>
+      <w:bookmarkStart w:id="6" w:name="_Toc131044852"/>
       <w:r>
         <w:rPr>
           <w:lang w:eastAsia="ru-RU"/>
@@ -4695,7 +4852,7 @@
         </w:rPr>
         <w:t xml:space="preserve"> </w:t>
       </w:r>
-      <w:bookmarkStart w:id="7" w:name="_Toc131044123"/>
+      <w:bookmarkStart w:id="7" w:name="_Toc131044853"/>
       <w:r>
         <w:rPr>
           <w:lang w:eastAsia="ja-JP"/>
@@ -4781,7 +4938,7 @@
         </w:rPr>
         <w:t xml:space="preserve"> </w:t>
       </w:r>
-      <w:bookmarkStart w:id="8" w:name="_Toc131044124"/>
+      <w:bookmarkStart w:id="8" w:name="_Toc131044854"/>
       <w:r>
         <w:rPr>
           <w:lang w:eastAsia="ja-JP"/>
@@ -4899,7 +5056,7 @@
         </w:rPr>
         <w:t xml:space="preserve"> </w:t>
       </w:r>
-      <w:bookmarkStart w:id="9" w:name="_Toc131044125"/>
+      <w:bookmarkStart w:id="9" w:name="_Toc131044855"/>
       <w:r>
         <w:rPr>
           <w:lang w:eastAsia="ja-JP"/>
@@ -5162,7 +5319,7 @@
         </w:rPr>
         <w:t xml:space="preserve"> </w:t>
       </w:r>
-      <w:bookmarkStart w:id="10" w:name="_Toc131044126"/>
+      <w:bookmarkStart w:id="10" w:name="_Toc131044856"/>
       <w:r>
         <w:rPr>
           <w:lang w:eastAsia="ru-RU"/>
@@ -5222,7 +5379,7 @@
         <w:lastRenderedPageBreak/>
         <w:t xml:space="preserve"> </w:t>
       </w:r>
-      <w:bookmarkStart w:id="11" w:name="_Toc131044127"/>
+      <w:bookmarkStart w:id="11" w:name="_Toc131044857"/>
       <w:r>
         <w:rPr>
           <w:lang w:val="en-US" w:eastAsia="ru-RU"/>
@@ -5275,7 +5432,7 @@
       <w:r>
         <w:t xml:space="preserve"> </w:t>
       </w:r>
-      <w:bookmarkStart w:id="12" w:name="_Toc131044128"/>
+      <w:bookmarkStart w:id="12" w:name="_Toc131044858"/>
       <w:r>
         <w:rPr>
           <w:lang w:val="en-US"/>
@@ -5328,7 +5485,7 @@
         </w:rPr>
         <w:t xml:space="preserve"> </w:t>
       </w:r>
-      <w:bookmarkStart w:id="13" w:name="_Toc131044129"/>
+      <w:bookmarkStart w:id="13" w:name="_Toc131044859"/>
       <w:r>
         <w:rPr>
           <w:lang w:val="en-US" w:eastAsia="ru-RU"/>
@@ -5658,7 +5815,7 @@
         </w:rPr>
         <w:t xml:space="preserve"> </w:t>
       </w:r>
-      <w:bookmarkStart w:id="14" w:name="_Toc131044130"/>
+      <w:bookmarkStart w:id="14" w:name="_Toc131044860"/>
       <w:r>
         <w:rPr>
           <w:lang w:eastAsia="ru-RU"/>
@@ -5711,7 +5868,7 @@
         </w:rPr>
         <w:t xml:space="preserve"> </w:t>
       </w:r>
-      <w:bookmarkStart w:id="15" w:name="_Toc131044131"/>
+      <w:bookmarkStart w:id="15" w:name="_Toc131044861"/>
       <w:proofErr w:type="spellStart"/>
       <w:r>
         <w:rPr>
@@ -6152,7 +6309,7 @@
         </w:rPr>
         <w:t xml:space="preserve"> </w:t>
       </w:r>
-      <w:bookmarkStart w:id="16" w:name="_Toc131044132"/>
+      <w:bookmarkStart w:id="16" w:name="_Toc131044862"/>
       <w:r>
         <w:rPr>
           <w:rFonts w:hint="eastAsia"/>
@@ -6549,7 +6706,7 @@
         </w:rPr>
         <w:t xml:space="preserve"> </w:t>
       </w:r>
-      <w:bookmarkStart w:id="17" w:name="_Toc131044133"/>
+      <w:bookmarkStart w:id="17" w:name="_Toc131044863"/>
       <w:proofErr w:type="spellStart"/>
       <w:r>
         <w:rPr>
@@ -6896,7 +7053,7 @@
         </w:rPr>
         <w:t xml:space="preserve"> </w:t>
       </w:r>
-      <w:bookmarkStart w:id="18" w:name="_Toc131044134"/>
+      <w:bookmarkStart w:id="18" w:name="_Toc131044864"/>
       <w:proofErr w:type="spellStart"/>
       <w:r>
         <w:rPr>
@@ -7183,7 +7340,7 @@
         </w:rPr>
         <w:t xml:space="preserve"> </w:t>
       </w:r>
-      <w:bookmarkStart w:id="19" w:name="_Toc131044135"/>
+      <w:bookmarkStart w:id="19" w:name="_Toc131044865"/>
       <w:proofErr w:type="spellStart"/>
       <w:r>
         <w:rPr>
@@ -7507,7 +7664,7 @@
         </w:rPr>
         <w:t xml:space="preserve"> </w:t>
       </w:r>
-      <w:bookmarkStart w:id="20" w:name="_Toc131044136"/>
+      <w:bookmarkStart w:id="20" w:name="_Toc131044866"/>
       <w:proofErr w:type="spellStart"/>
       <w:r>
         <w:rPr>
@@ -7790,7 +7947,7 @@
         </w:rPr>
         <w:t xml:space="preserve"> </w:t>
       </w:r>
-      <w:bookmarkStart w:id="21" w:name="_Toc131044137"/>
+      <w:bookmarkStart w:id="21" w:name="_Toc131044867"/>
       <w:proofErr w:type="spellStart"/>
       <w:r>
         <w:rPr>
@@ -8228,11 +8385,11 @@
       <w:pPr>
         <w:pStyle w:val="1"/>
         <w:rPr>
-          <w:rFonts w:eastAsia="MS Mincho" w:cs="Times New Roman" w:hint="eastAsia"/>
-          <w:lang w:eastAsia="ja-JP"/>
-        </w:rPr>
-      </w:pPr>
-      <w:bookmarkStart w:id="22" w:name="_Toc131044138"/>
+          <w:rFonts w:eastAsia="MS Mincho" w:cs="Times New Roman"/>
+          <w:lang w:eastAsia="ja-JP"/>
+        </w:rPr>
+      </w:pPr>
+      <w:bookmarkStart w:id="22" w:name="_Toc131044868"/>
       <w:r>
         <w:rPr>
           <w:rFonts w:cs="Times New Roman"/>
@@ -8266,23 +8423,251 @@
           <w:lang w:eastAsia="ja-JP"/>
         </w:rPr>
       </w:pPr>
+      <w:bookmarkStart w:id="23" w:name="_Toc131044869"/>
       <w:r>
         <w:rPr>
           <w:rStyle w:val="10"/>
+          <w:rFonts w:eastAsia="MS Mincho" w:hint="eastAsia"/>
+          <w:lang w:eastAsia="ja-JP"/>
+        </w:rPr>
+        <w:t xml:space="preserve"> </w:t>
+      </w:r>
+      <w:r>
+        <w:rPr>
+          <w:rStyle w:val="10"/>
         </w:rPr>
         <w:t>Создание базы данных</w:t>
       </w:r>
-    </w:p>
-    <w:p>
-      <w:pPr>
+      <w:bookmarkEnd w:id="23"/>
+    </w:p>
+    <w:p>
+      <w:pPr>
+        <w:rPr>
+          <w:lang w:eastAsia="ja-JP"/>
+        </w:rPr>
+      </w:pPr>
+    </w:p>
+    <w:p>
+      <w:pPr>
+        <w:rPr>
+          <w:lang w:eastAsia="ja-JP"/>
+        </w:rPr>
+      </w:pPr>
+    </w:p>
+    <w:p>
+      <w:pPr>
+        <w:pStyle w:val="1"/>
+        <w:numPr>
+          <w:ilvl w:val="2"/>
+          <w:numId w:val="14"/>
+        </w:numPr>
+        <w:ind w:left="0" w:firstLine="851"/>
+        <w:rPr>
+          <w:rFonts w:eastAsia="MS Mincho"/>
+          <w:lang w:eastAsia="ja-JP"/>
+        </w:rPr>
+      </w:pPr>
+      <w:r>
+        <w:rPr>
+          <w:rFonts w:eastAsia="MS Mincho" w:hint="eastAsia"/>
+          <w:lang w:eastAsia="ja-JP"/>
+        </w:rPr>
+        <w:t xml:space="preserve"> </w:t>
+      </w:r>
+      <w:bookmarkStart w:id="24" w:name="_Toc131044870"/>
+      <w:proofErr w:type="spellStart"/>
+      <w:r>
         <w:rPr>
           <w:rFonts w:hint="eastAsia"/>
           <w:lang w:eastAsia="ja-JP"/>
         </w:rPr>
-      </w:pPr>
-    </w:p>
-    <w:p>
-      <w:pPr>
+        <w:t>Open</w:t>
+      </w:r>
+      <w:proofErr w:type="spellEnd"/>
+      <w:r>
+        <w:rPr>
+          <w:rFonts w:hint="eastAsia"/>
+          <w:lang w:eastAsia="ja-JP"/>
+        </w:rPr>
+        <w:t xml:space="preserve"> </w:t>
+      </w:r>
+      <w:proofErr w:type="spellStart"/>
+      <w:r>
+        <w:rPr>
+          <w:rFonts w:hint="eastAsia"/>
+          <w:lang w:eastAsia="ja-JP"/>
+        </w:rPr>
+        <w:t>Server</w:t>
+      </w:r>
+      <w:proofErr w:type="spellEnd"/>
+      <w:r>
+        <w:rPr>
+          <w:rFonts w:hint="eastAsia"/>
+          <w:lang w:eastAsia="ja-JP"/>
+        </w:rPr>
+        <w:t xml:space="preserve"> </w:t>
+      </w:r>
+      <w:proofErr w:type="spellStart"/>
+      <w:r>
+        <w:rPr>
+          <w:rFonts w:hint="eastAsia"/>
+          <w:lang w:eastAsia="ja-JP"/>
+        </w:rPr>
+        <w:t>Panel</w:t>
+      </w:r>
+      <w:bookmarkEnd w:id="24"/>
+      <w:proofErr w:type="spellEnd"/>
+    </w:p>
+    <w:p>
+      <w:pPr>
+        <w:rPr>
+          <w:rFonts w:hint="eastAsia"/>
+          <w:lang w:eastAsia="ja-JP"/>
+        </w:rPr>
+      </w:pPr>
+    </w:p>
+    <w:p>
+      <w:pPr>
+        <w:pStyle w:val="1"/>
+        <w:numPr>
+          <w:ilvl w:val="2"/>
+          <w:numId w:val="14"/>
+        </w:numPr>
+        <w:ind w:left="0" w:firstLine="851"/>
+        <w:rPr>
+          <w:rFonts w:hint="eastAsia"/>
+          <w:lang w:eastAsia="ja-JP"/>
+        </w:rPr>
+      </w:pPr>
+      <w:r>
+        <w:rPr>
+          <w:rFonts w:eastAsia="MS Mincho" w:hint="eastAsia"/>
+          <w:lang w:eastAsia="ja-JP"/>
+        </w:rPr>
+        <w:t xml:space="preserve"> </w:t>
+      </w:r>
+      <w:proofErr w:type="spellStart"/>
+      <w:r>
+        <w:rPr>
+          <w:rFonts w:hint="eastAsia"/>
+          <w:lang w:eastAsia="ja-JP"/>
+        </w:rPr>
+        <w:t>MySQLWorkbench</w:t>
+      </w:r>
+      <w:proofErr w:type="spellEnd"/>
+    </w:p>
+    <w:p>
+      <w:pPr>
+        <w:pStyle w:val="ae"/>
+        <w:ind w:left="851" w:firstLine="0"/>
+        <w:rPr>
+          <w:rFonts w:hint="eastAsia"/>
+          <w:lang w:eastAsia="ja-JP"/>
+        </w:rPr>
+      </w:pPr>
+      <w:r>
+        <w:rPr>
+          <w:lang w:eastAsia="ja-JP"/>
+        </w:rPr>
+        <w:t xml:space="preserve">Создание подключения к базам данных с помощью </w:t>
+      </w:r>
+      <w:proofErr w:type="spellStart"/>
+      <w:r>
+        <w:rPr>
+          <w:rFonts w:hint="eastAsia"/>
+          <w:lang w:eastAsia="ja-JP"/>
+        </w:rPr>
+        <w:t>MySQLWorkbench</w:t>
+      </w:r>
+      <w:proofErr w:type="spellEnd"/>
+      <w:r>
+        <w:rPr>
+          <w:rFonts w:hint="eastAsia"/>
+          <w:lang w:eastAsia="ja-JP"/>
+        </w:rPr>
+        <w:pict w14:anchorId="5E81A426">
+          <v:shapetype id="_x0000_t75" coordsize="21600,21600" o:spt="75" o:preferrelative="t" path="m@4@5l@4@11@9@11@9@5xe" filled="f" stroked="f">
+            <v:stroke joinstyle="miter"/>
+            <v:formulas>
+              <v:f eqn="if lineDrawn pixelLineWidth 0"/>
+              <v:f eqn="sum @0 1 0"/>
+              <v:f eqn="sum 0 0 @1"/>
+              <v:f eqn="prod @2 1 2"/>
+              <v:f eqn="prod @3 21600 pixelWidth"/>
+              <v:f eqn="prod @3 21600 pixelHeight"/>
+              <v:f eqn="sum @0 0 1"/>
+              <v:f eqn="prod @6 1 2"/>
+              <v:f eqn="prod @7 21600 pixelWidth"/>
+              <v:f eqn="sum @8 21600 0"/>
+              <v:f eqn="prod @7 21600 pixelHeight"/>
+              <v:f eqn="sum @10 21600 0"/>
+            </v:formulas>
+            <v:path o:extrusionok="f" gradientshapeok="t" o:connecttype="rect"/>
+            <o:lock v:ext="edit" aspectratio="t"/>
+          </v:shapetype>
+          <v:shape id="_x0000_i1025" type="#_x0000_t75" style="width:438.75pt;height:278.25pt">
+            <v:imagedata r:id="rId15" o:title="MySQLWorkbench_qMQGeRYSOC"/>
+          </v:shape>
+        </w:pict>
+      </w:r>
+    </w:p>
+    <w:p>
+      <w:pPr>
+        <w:pStyle w:val="ae"/>
+        <w:ind w:left="851" w:firstLine="0"/>
+        <w:jc w:val="center"/>
+        <w:rPr>
+          <w:lang w:eastAsia="ja-JP"/>
+        </w:rPr>
+      </w:pPr>
+      <w:r>
+        <w:rPr>
+          <w:lang w:eastAsia="ja-JP"/>
+        </w:rPr>
+        <w:t xml:space="preserve">Рисунок </w:t>
+      </w:r>
+      <w:r>
+        <w:rPr>
+          <w:highlight w:val="yellow"/>
+          <w:lang w:eastAsia="ja-JP"/>
+        </w:rPr>
+        <w:t>№</w:t>
+      </w:r>
+      <w:r>
+        <w:rPr>
+          <w:lang w:eastAsia="ja-JP"/>
+        </w:rPr>
+        <w:t xml:space="preserve"> </w:t>
+      </w:r>
+      <w:r>
+        <w:rPr>
+          <w:rFonts w:cs="Times New Roman"/>
+          <w:szCs w:val="28"/>
+          <w:lang w:eastAsia="ja-JP"/>
+        </w:rPr>
+        <w:t>–</w:t>
+      </w:r>
+      <w:r>
+        <w:rPr>
+          <w:lang w:eastAsia="ja-JP"/>
+        </w:rPr>
+        <w:t xml:space="preserve"> окно подключения к базе данных в программе</w:t>
+      </w:r>
+    </w:p>
+    <w:p>
+      <w:pPr>
+        <w:pStyle w:val="ae"/>
+        <w:ind w:left="851" w:firstLine="0"/>
+        <w:jc w:val="center"/>
+        <w:rPr>
+          <w:lang w:eastAsia="ja-JP"/>
+        </w:rPr>
+      </w:pPr>
+    </w:p>
+    <w:p>
+      <w:pPr>
+        <w:pStyle w:val="ae"/>
+        <w:ind w:left="851" w:firstLine="0"/>
         <w:rPr>
           <w:lang w:eastAsia="ja-JP"/>
         </w:rPr>
@@ -8308,64 +8693,22 @@
         </w:rPr>
         <w:t xml:space="preserve"> </w:t>
       </w:r>
-      <w:proofErr w:type="spellStart"/>
-      <w:r>
+      <w:r>
+        <w:rPr>
+          <w:lang w:eastAsia="ja-JP"/>
+        </w:rPr>
+        <w:t>Создание пользовательского интерфейса</w:t>
+      </w:r>
+    </w:p>
+    <w:p>
+      <w:pPr>
         <w:rPr>
           <w:rFonts w:hint="eastAsia"/>
           <w:lang w:eastAsia="ja-JP"/>
         </w:rPr>
-        <w:t>Open</w:t>
-      </w:r>
-      <w:proofErr w:type="spellEnd"/>
-      <w:r>
-        <w:rPr>
-          <w:rFonts w:hint="eastAsia"/>
-          <w:lang w:eastAsia="ja-JP"/>
-        </w:rPr>
-        <w:t xml:space="preserve"> </w:t>
-      </w:r>
-      <w:proofErr w:type="spellStart"/>
-      <w:r>
-        <w:rPr>
-          <w:rFonts w:hint="eastAsia"/>
-          <w:lang w:eastAsia="ja-JP"/>
-        </w:rPr>
-        <w:t>Server</w:t>
-      </w:r>
-      <w:proofErr w:type="spellEnd"/>
-      <w:r>
-        <w:rPr>
-          <w:rFonts w:hint="eastAsia"/>
-          <w:lang w:eastAsia="ja-JP"/>
-        </w:rPr>
-        <w:t xml:space="preserve"> </w:t>
-      </w:r>
-      <w:proofErr w:type="spellStart"/>
-      <w:r>
-        <w:rPr>
-          <w:rFonts w:hint="eastAsia"/>
-          <w:lang w:eastAsia="ja-JP"/>
-        </w:rPr>
-        <w:t>Panel</w:t>
-      </w:r>
-      <w:proofErr w:type="spellEnd"/>
-    </w:p>
-    <w:p>
-      <w:pPr>
-        <w:rPr>
-          <w:rFonts w:hint="eastAsia"/>
-          <w:lang w:eastAsia="ja-JP"/>
-        </w:rPr>
-      </w:pPr>
-    </w:p>
-    <w:p>
-      <w:pPr>
-        <w:pStyle w:val="ae"/>
-        <w:ind w:left="851" w:firstLine="0"/>
-        <w:rPr>
-          <w:lang w:eastAsia="ja-JP"/>
-        </w:rPr>
-      </w:pPr>
+      </w:pPr>
+      <w:bookmarkStart w:id="25" w:name="_GoBack"/>
+      <w:bookmarkEnd w:id="25"/>
     </w:p>
     <w:p>
       <w:pPr>
@@ -8381,8 +8724,6 @@
         </w:rPr>
         <w:br w:type="page"/>
       </w:r>
-      <w:bookmarkStart w:id="23" w:name="_GoBack"/>
-      <w:bookmarkEnd w:id="23"/>
     </w:p>
     <w:p>
       <w:pPr>
@@ -8410,7 +8751,7 @@
           <w:lang w:eastAsia="ja-JP"/>
         </w:rPr>
       </w:pPr>
-      <w:bookmarkStart w:id="24" w:name="_Toc131044139"/>
+      <w:bookmarkStart w:id="26" w:name="_Toc131044871"/>
       <w:r>
         <w:rPr>
           <w:rFonts w:cs="Times New Roman"/>
@@ -8419,7 +8760,7 @@
         <w:lastRenderedPageBreak/>
         <w:t>Заключение</w:t>
       </w:r>
-      <w:bookmarkEnd w:id="24"/>
+      <w:bookmarkEnd w:id="26"/>
     </w:p>
     <w:p>
       <w:pPr>
@@ -8454,7 +8795,7 @@
           <w:rFonts w:cs="Times New Roman"/>
         </w:rPr>
       </w:pPr>
-      <w:bookmarkStart w:id="25" w:name="_Toc131044140"/>
+      <w:bookmarkStart w:id="27" w:name="_Toc131044872"/>
       <w:r>
         <w:rPr>
           <w:rFonts w:cs="Times New Roman"/>
@@ -8462,7 +8803,7 @@
         <w:lastRenderedPageBreak/>
         <w:t>Список литературы</w:t>
       </w:r>
-      <w:bookmarkEnd w:id="25"/>
+      <w:bookmarkEnd w:id="27"/>
     </w:p>
     <w:p>
       <w:pPr>
@@ -8956,8 +9297,8 @@
       </w:r>
     </w:p>
     <w:sectPr>
-      <w:headerReference w:type="default" r:id="rId15"/>
-      <w:footerReference w:type="default" r:id="rId16"/>
+      <w:headerReference w:type="default" r:id="rId16"/>
+      <w:footerReference w:type="default" r:id="rId17"/>
       <w:pgSz w:w="11906" w:h="16838"/>
       <w:pgMar w:top="1134" w:right="850" w:bottom="1560" w:left="1701" w:header="737" w:footer="340" w:gutter="0"/>
       <w:cols w:space="708"/>
@@ -9051,7 +9392,7 @@
           <w:rPr>
             <w:noProof/>
           </w:rPr>
-          <w:t>16</w:t>
+          <w:t>18</w:t>
         </w:r>
         <w:r>
           <w:fldChar w:fldCharType="end"/>
@@ -10724,6 +11065,92 @@
     </w:lvl>
   </w:abstractNum>
   <w:abstractNum w:abstractNumId="2">
+    <w:nsid w:val="17D91EF7"/>
+    <w:multiLevelType w:val="hybridMultilevel"/>
+    <w:tmpl w:val="61B4C1BE"/>
+    <w:lvl w:ilvl="0" w:tplc="0419000F">
+      <w:start w:val="1"/>
+      <w:numFmt w:val="decimal"/>
+      <w:lvlText w:val="%1."/>
+      <w:lvlJc w:val="left"/>
+      <w:pPr>
+        <w:ind w:left="1571" w:hanging="360"/>
+      </w:pPr>
+    </w:lvl>
+    <w:lvl w:ilvl="1" w:tplc="04190019" w:tentative="1">
+      <w:start w:val="1"/>
+      <w:numFmt w:val="lowerLetter"/>
+      <w:lvlText w:val="%2."/>
+      <w:lvlJc w:val="left"/>
+      <w:pPr>
+        <w:ind w:left="2291" w:hanging="360"/>
+      </w:pPr>
+    </w:lvl>
+    <w:lvl w:ilvl="2" w:tplc="0419001B" w:tentative="1">
+      <w:start w:val="1"/>
+      <w:numFmt w:val="lowerRoman"/>
+      <w:lvlText w:val="%3."/>
+      <w:lvlJc w:val="right"/>
+      <w:pPr>
+        <w:ind w:left="3011" w:hanging="180"/>
+      </w:pPr>
+    </w:lvl>
+    <w:lvl w:ilvl="3" w:tplc="0419000F" w:tentative="1">
+      <w:start w:val="1"/>
+      <w:numFmt w:val="decimal"/>
+      <w:lvlText w:val="%4."/>
+      <w:lvlJc w:val="left"/>
+      <w:pPr>
+        <w:ind w:left="3731" w:hanging="360"/>
+      </w:pPr>
+    </w:lvl>
+    <w:lvl w:ilvl="4" w:tplc="04190019" w:tentative="1">
+      <w:start w:val="1"/>
+      <w:numFmt w:val="lowerLetter"/>
+      <w:lvlText w:val="%5."/>
+      <w:lvlJc w:val="left"/>
+      <w:pPr>
+        <w:ind w:left="4451" w:hanging="360"/>
+      </w:pPr>
+    </w:lvl>
+    <w:lvl w:ilvl="5" w:tplc="0419001B" w:tentative="1">
+      <w:start w:val="1"/>
+      <w:numFmt w:val="lowerRoman"/>
+      <w:lvlText w:val="%6."/>
+      <w:lvlJc w:val="right"/>
+      <w:pPr>
+        <w:ind w:left="5171" w:hanging="180"/>
+      </w:pPr>
+    </w:lvl>
+    <w:lvl w:ilvl="6" w:tplc="0419000F" w:tentative="1">
+      <w:start w:val="1"/>
+      <w:numFmt w:val="decimal"/>
+      <w:lvlText w:val="%7."/>
+      <w:lvlJc w:val="left"/>
+      <w:pPr>
+        <w:ind w:left="5891" w:hanging="360"/>
+      </w:pPr>
+    </w:lvl>
+    <w:lvl w:ilvl="7" w:tplc="04190019" w:tentative="1">
+      <w:start w:val="1"/>
+      <w:numFmt w:val="lowerLetter"/>
+      <w:lvlText w:val="%8."/>
+      <w:lvlJc w:val="left"/>
+      <w:pPr>
+        <w:ind w:left="6611" w:hanging="360"/>
+      </w:pPr>
+    </w:lvl>
+    <w:lvl w:ilvl="8" w:tplc="0419001B" w:tentative="1">
+      <w:start w:val="1"/>
+      <w:numFmt w:val="lowerRoman"/>
+      <w:lvlText w:val="%9."/>
+      <w:lvlJc w:val="right"/>
+      <w:pPr>
+        <w:ind w:left="7331" w:hanging="180"/>
+      </w:pPr>
+    </w:lvl>
+  </w:abstractNum>
+  <w:abstractNum w:abstractNumId="3">
     <w:nsid w:val="1D020215"/>
     <w:multiLevelType w:val="hybridMultilevel"/>
     <w:tmpl w:val="1FBCCBC6"/>
@@ -10809,7 +11236,7 @@
       </w:pPr>
     </w:lvl>
   </w:abstractNum>
-  <w:abstractNum w:abstractNumId="3">
+  <w:abstractNum w:abstractNumId="4">
     <w:nsid w:val="2650032A"/>
     <w:multiLevelType w:val="hybridMultilevel"/>
     <w:tmpl w:val="121AC0F6"/>
@@ -10895,7 +11322,7 @@
       </w:pPr>
     </w:lvl>
   </w:abstractNum>
-  <w:abstractNum w:abstractNumId="4">
+  <w:abstractNum w:abstractNumId="5">
     <w:nsid w:val="274E0AD3"/>
     <w:multiLevelType w:val="multilevel"/>
     <w:tmpl w:val="F9025628"/>
@@ -11008,7 +11435,120 @@
       </w:rPr>
     </w:lvl>
   </w:abstractNum>
-  <w:abstractNum w:abstractNumId="5">
+  <w:abstractNum w:abstractNumId="6">
+    <w:nsid w:val="296B2F55"/>
+    <w:multiLevelType w:val="multilevel"/>
+    <w:tmpl w:val="FD903D84"/>
+    <w:lvl w:ilvl="0">
+      <w:start w:val="2"/>
+      <w:numFmt w:val="decimal"/>
+      <w:lvlText w:val="%1"/>
+      <w:lvlJc w:val="left"/>
+      <w:pPr>
+        <w:ind w:left="375" w:hanging="375"/>
+      </w:pPr>
+      <w:rPr>
+        <w:rFonts w:eastAsia="MS Mincho" w:hint="default"/>
+      </w:rPr>
+    </w:lvl>
+    <w:lvl w:ilvl="1">
+      <w:start w:val="1"/>
+      <w:numFmt w:val="decimal"/>
+      <w:lvlText w:val="%1.%2"/>
+      <w:lvlJc w:val="left"/>
+      <w:pPr>
+        <w:ind w:left="1586" w:hanging="375"/>
+      </w:pPr>
+      <w:rPr>
+        <w:rFonts w:eastAsia="MS Mincho" w:hint="default"/>
+      </w:rPr>
+    </w:lvl>
+    <w:lvl w:ilvl="2">
+      <w:start w:val="1"/>
+      <w:numFmt w:val="decimal"/>
+      <w:lvlText w:val="%1.%2.%3"/>
+      <w:lvlJc w:val="left"/>
+      <w:pPr>
+        <w:ind w:left="3142" w:hanging="720"/>
+      </w:pPr>
+      <w:rPr>
+        <w:rFonts w:eastAsia="MS Mincho" w:hint="default"/>
+      </w:rPr>
+    </w:lvl>
+    <w:lvl w:ilvl="3">
+      <w:start w:val="1"/>
+      <w:numFmt w:val="decimal"/>
+      <w:lvlText w:val="%1.%2.%3.%4"/>
+      <w:lvlJc w:val="left"/>
+      <w:pPr>
+        <w:ind w:left="4713" w:hanging="1080"/>
+      </w:pPr>
+      <w:rPr>
+        <w:rFonts w:eastAsia="MS Mincho" w:hint="default"/>
+      </w:rPr>
+    </w:lvl>
+    <w:lvl w:ilvl="4">
+      <w:start w:val="1"/>
+      <w:numFmt w:val="decimal"/>
+      <w:lvlText w:val="%1.%2.%3.%4.%5"/>
+      <w:lvlJc w:val="left"/>
+      <w:pPr>
+        <w:ind w:left="5924" w:hanging="1080"/>
+      </w:pPr>
+      <w:rPr>
+        <w:rFonts w:eastAsia="MS Mincho" w:hint="default"/>
+      </w:rPr>
+    </w:lvl>
+    <w:lvl w:ilvl="5">
+      <w:start w:val="1"/>
+      <w:numFmt w:val="decimal"/>
+      <w:lvlText w:val="%1.%2.%3.%4.%5.%6"/>
+      <w:lvlJc w:val="left"/>
+      <w:pPr>
+        <w:ind w:left="7495" w:hanging="1440"/>
+      </w:pPr>
+      <w:rPr>
+        <w:rFonts w:eastAsia="MS Mincho" w:hint="default"/>
+      </w:rPr>
+    </w:lvl>
+    <w:lvl w:ilvl="6">
+      <w:start w:val="1"/>
+      <w:numFmt w:val="decimal"/>
+      <w:lvlText w:val="%1.%2.%3.%4.%5.%6.%7"/>
+      <w:lvlJc w:val="left"/>
+      <w:pPr>
+        <w:ind w:left="8706" w:hanging="1440"/>
+      </w:pPr>
+      <w:rPr>
+        <w:rFonts w:eastAsia="MS Mincho" w:hint="default"/>
+      </w:rPr>
+    </w:lvl>
+    <w:lvl w:ilvl="7">
+      <w:start w:val="1"/>
+      <w:numFmt w:val="decimal"/>
+      <w:lvlText w:val="%1.%2.%3.%4.%5.%6.%7.%8"/>
+      <w:lvlJc w:val="left"/>
+      <w:pPr>
+        <w:ind w:left="10277" w:hanging="1800"/>
+      </w:pPr>
+      <w:rPr>
+        <w:rFonts w:eastAsia="MS Mincho" w:hint="default"/>
+      </w:rPr>
+    </w:lvl>
+    <w:lvl w:ilvl="8">
+      <w:start w:val="1"/>
+      <w:numFmt w:val="decimal"/>
+      <w:lvlText w:val="%1.%2.%3.%4.%5.%6.%7.%8.%9"/>
+      <w:lvlJc w:val="left"/>
+      <w:pPr>
+        <w:ind w:left="11848" w:hanging="2160"/>
+      </w:pPr>
+      <w:rPr>
+        <w:rFonts w:eastAsia="MS Mincho" w:hint="default"/>
+      </w:rPr>
+    </w:lvl>
+  </w:abstractNum>
+  <w:abstractNum w:abstractNumId="7">
     <w:nsid w:val="2F186B2C"/>
     <w:multiLevelType w:val="multilevel"/>
     <w:tmpl w:val="76981B14"/>
@@ -11121,7 +11661,7 @@
       </w:rPr>
     </w:lvl>
   </w:abstractNum>
-  <w:abstractNum w:abstractNumId="6">
+  <w:abstractNum w:abstractNumId="8">
     <w:nsid w:val="2F7B4D05"/>
     <w:multiLevelType w:val="multilevel"/>
     <w:tmpl w:val="DE60CD52"/>
@@ -11234,7 +11774,7 @@
       </w:rPr>
     </w:lvl>
   </w:abstractNum>
-  <w:abstractNum w:abstractNumId="7">
+  <w:abstractNum w:abstractNumId="9">
     <w:nsid w:val="3FE456FD"/>
     <w:multiLevelType w:val="multilevel"/>
     <w:tmpl w:val="02444A60"/>
@@ -11347,7 +11887,7 @@
       </w:rPr>
     </w:lvl>
   </w:abstractNum>
-  <w:abstractNum w:abstractNumId="8">
+  <w:abstractNum w:abstractNumId="10">
     <w:nsid w:val="46EE6E73"/>
     <w:multiLevelType w:val="multilevel"/>
     <w:tmpl w:val="2BCEC864"/>
@@ -11460,7 +12000,7 @@
       </w:rPr>
     </w:lvl>
   </w:abstractNum>
-  <w:abstractNum w:abstractNumId="9">
+  <w:abstractNum w:abstractNumId="11">
     <w:nsid w:val="563E4530"/>
     <w:multiLevelType w:val="multilevel"/>
     <w:tmpl w:val="FD903D84"/>
@@ -11573,7 +12113,7 @@
       </w:rPr>
     </w:lvl>
   </w:abstractNum>
-  <w:abstractNum w:abstractNumId="10">
+  <w:abstractNum w:abstractNumId="12">
     <w:nsid w:val="607B17F1"/>
     <w:multiLevelType w:val="hybridMultilevel"/>
     <w:tmpl w:val="5CD49F56"/>
@@ -11659,7 +12199,7 @@
       </w:pPr>
     </w:lvl>
   </w:abstractNum>
-  <w:abstractNum w:abstractNumId="11">
+  <w:abstractNum w:abstractNumId="13">
     <w:nsid w:val="6DC27C28"/>
     <w:multiLevelType w:val="hybridMultilevel"/>
     <w:tmpl w:val="CF14C4E0"/>
@@ -11772,7 +12312,7 @@
       </w:rPr>
     </w:lvl>
   </w:abstractNum>
-  <w:abstractNum w:abstractNumId="12">
+  <w:abstractNum w:abstractNumId="14">
     <w:nsid w:val="6F4F087A"/>
     <w:multiLevelType w:val="multilevel"/>
     <w:tmpl w:val="E68AE62A"/>
@@ -11894,7 +12434,7 @@
       </w:rPr>
     </w:lvl>
   </w:abstractNum>
-  <w:abstractNum w:abstractNumId="13">
+  <w:abstractNum w:abstractNumId="15">
     <w:nsid w:val="7F1C3464"/>
     <w:multiLevelType w:val="hybridMultilevel"/>
     <w:tmpl w:val="457C28B2"/>
@@ -11981,46 +12521,52 @@
     </w:lvl>
   </w:abstractNum>
   <w:num w:numId="1">
-    <w:abstractNumId w:val="7"/>
+    <w:abstractNumId w:val="9"/>
   </w:num>
   <w:num w:numId="2">
-    <w:abstractNumId w:val="8"/>
+    <w:abstractNumId w:val="10"/>
   </w:num>
   <w:num w:numId="3">
     <w:abstractNumId w:val="0"/>
   </w:num>
   <w:num w:numId="4">
-    <w:abstractNumId w:val="3"/>
+    <w:abstractNumId w:val="4"/>
   </w:num>
   <w:num w:numId="5">
-    <w:abstractNumId w:val="11"/>
+    <w:abstractNumId w:val="13"/>
   </w:num>
   <w:num w:numId="6">
-    <w:abstractNumId w:val="4"/>
+    <w:abstractNumId w:val="5"/>
   </w:num>
   <w:num w:numId="7">
-    <w:abstractNumId w:val="6"/>
+    <w:abstractNumId w:val="8"/>
   </w:num>
   <w:num w:numId="8">
     <w:abstractNumId w:val="1"/>
   </w:num>
   <w:num w:numId="9">
-    <w:abstractNumId w:val="5"/>
+    <w:abstractNumId w:val="7"/>
   </w:num>
   <w:num w:numId="10">
-    <w:abstractNumId w:val="10"/>
+    <w:abstractNumId w:val="12"/>
   </w:num>
   <w:num w:numId="11">
-    <w:abstractNumId w:val="13"/>
+    <w:abstractNumId w:val="15"/>
   </w:num>
   <w:num w:numId="12">
-    <w:abstractNumId w:val="12"/>
+    <w:abstractNumId w:val="14"/>
   </w:num>
   <w:num w:numId="13">
+    <w:abstractNumId w:val="3"/>
+  </w:num>
+  <w:num w:numId="14">
+    <w:abstractNumId w:val="11"/>
+  </w:num>
+  <w:num w:numId="15">
     <w:abstractNumId w:val="2"/>
   </w:num>
-  <w:num w:numId="14">
-    <w:abstractNumId w:val="9"/>
+  <w:num w:numId="16">
+    <w:abstractNumId w:val="6"/>
   </w:num>
   <w:numIdMacAtCleanup w:val="2"/>
 </w:numbering>
@@ -13741,7 +14287,7 @@
   <a:extraClrSchemeLst/>
   <a:extLst>
     <a:ext uri="{05A4C25C-085E-4340-85A3-A5531E510DB2}">
-      <thm15:themeFamily xmlns="" xmlns:thm15="http://schemas.microsoft.com/office/thememl/2012/main" name="Office Theme" id="{62F939B6-93AF-4DB8-9C6B-D6C7DFDC589F}" vid="{4A3C46E8-61CC-4603-A589-7422A47A8E4A}"/>
+      <thm15:themeFamily xmlns:thm15="http://schemas.microsoft.com/office/thememl/2012/main" xmlns="" name="Office Theme" id="{62F939B6-93AF-4DB8-9C6B-D6C7DFDC589F}" vid="{4A3C46E8-61CC-4603-A589-7422A47A8E4A}"/>
     </a:ext>
   </a:extLst>
 </a:theme>
@@ -13752,7 +14298,7 @@
 </file>
 
 <file path=customXml/itemProps1.xml><?xml version="1.0" encoding="utf-8"?>
-<ds:datastoreItem xmlns:ds="http://schemas.openxmlformats.org/officeDocument/2006/customXml" ds:itemID="{9C7FD2E6-621B-4581-8EAC-FFF6CD70E7EA}">
+<ds:datastoreItem xmlns:ds="http://schemas.openxmlformats.org/officeDocument/2006/customXml" ds:itemID="{E256FE2C-557F-4259-89BB-655D105647E2}">
   <ds:schemaRefs>
     <ds:schemaRef ds:uri="http://schemas.openxmlformats.org/officeDocument/2006/bibliography"/>
   </ds:schemaRefs>

</xml_diff>

<commit_message>
some changes by ZEI
</commit_message>
<xml_diff>
--- a/well, this is mine/kur txt.docx
+++ b/well, this is mine/kur txt.docx
@@ -1,6 +1,6 @@
 
 <file path=word/document.xml><?xml version="1.0" encoding="utf-8"?>
-<w:document xmlns:wpc="http://schemas.microsoft.com/office/word/2010/wordprocessingCanvas" xmlns:cx="http://schemas.microsoft.com/office/drawing/2014/chartex" xmlns:cx1="http://schemas.microsoft.com/office/drawing/2015/9/8/chartex" xmlns:mc="http://schemas.openxmlformats.org/markup-compatibility/2006" xmlns:o="urn:schemas-microsoft-com:office:office" xmlns:r="http://schemas.openxmlformats.org/officeDocument/2006/relationships" xmlns:m="http://schemas.openxmlformats.org/officeDocument/2006/math" xmlns:v="urn:schemas-microsoft-com:vml" xmlns:wp14="http://schemas.microsoft.com/office/word/2010/wordprocessingDrawing" xmlns:wp="http://schemas.openxmlformats.org/drawingml/2006/wordprocessingDrawing" xmlns:w10="urn:schemas-microsoft-com:office:word" xmlns:w="http://schemas.openxmlformats.org/wordprocessingml/2006/main" xmlns:w14="http://schemas.microsoft.com/office/word/2010/wordml" xmlns:w15="http://schemas.microsoft.com/office/word/2012/wordml" xmlns:w16se="http://schemas.microsoft.com/office/word/2015/wordml/symex" xmlns:wpg="http://schemas.microsoft.com/office/word/2010/wordprocessingGroup" xmlns:wpi="http://schemas.microsoft.com/office/word/2010/wordprocessingInk" xmlns:wne="http://schemas.microsoft.com/office/word/2006/wordml" xmlns:wps="http://schemas.microsoft.com/office/word/2010/wordprocessingShape" mc:Ignorable="w14 w15 w16se wp14">
+<w:document xmlns:wpc="http://schemas.microsoft.com/office/word/2010/wordprocessingCanvas" xmlns:cx="http://schemas.microsoft.com/office/drawing/2014/chartex" xmlns:cx1="http://schemas.microsoft.com/office/drawing/2015/9/8/chartex" xmlns:cx2="http://schemas.microsoft.com/office/drawing/2015/10/21/chartex" xmlns:cx3="http://schemas.microsoft.com/office/drawing/2016/5/9/chartex" xmlns:cx4="http://schemas.microsoft.com/office/drawing/2016/5/10/chartex" xmlns:cx5="http://schemas.microsoft.com/office/drawing/2016/5/11/chartex" xmlns:cx6="http://schemas.microsoft.com/office/drawing/2016/5/12/chartex" xmlns:cx7="http://schemas.microsoft.com/office/drawing/2016/5/13/chartex" xmlns:cx8="http://schemas.microsoft.com/office/drawing/2016/5/14/chartex" xmlns:mc="http://schemas.openxmlformats.org/markup-compatibility/2006" xmlns:aink="http://schemas.microsoft.com/office/drawing/2016/ink" xmlns:am3d="http://schemas.microsoft.com/office/drawing/2017/model3d" xmlns:o="urn:schemas-microsoft-com:office:office" xmlns:oel="http://schemas.microsoft.com/office/2019/extlst" xmlns:r="http://schemas.openxmlformats.org/officeDocument/2006/relationships" xmlns:m="http://schemas.openxmlformats.org/officeDocument/2006/math" xmlns:v="urn:schemas-microsoft-com:vml" xmlns:wp14="http://schemas.microsoft.com/office/word/2010/wordprocessingDrawing" xmlns:wp="http://schemas.openxmlformats.org/drawingml/2006/wordprocessingDrawing" xmlns:w10="urn:schemas-microsoft-com:office:word" xmlns:w="http://schemas.openxmlformats.org/wordprocessingml/2006/main" xmlns:w14="http://schemas.microsoft.com/office/word/2010/wordml" xmlns:w15="http://schemas.microsoft.com/office/word/2012/wordml" xmlns:w16cex="http://schemas.microsoft.com/office/word/2018/wordml/cex" xmlns:w16cid="http://schemas.microsoft.com/office/word/2016/wordml/cid" xmlns:w16="http://schemas.microsoft.com/office/word/2018/wordml" xmlns:w16sdtdh="http://schemas.microsoft.com/office/word/2020/wordml/sdtdatahash" xmlns:w16se="http://schemas.microsoft.com/office/word/2015/wordml/symex" xmlns:wpg="http://schemas.microsoft.com/office/word/2010/wordprocessingGroup" xmlns:wpi="http://schemas.microsoft.com/office/word/2010/wordprocessingInk" xmlns:wne="http://schemas.microsoft.com/office/word/2006/wordml" xmlns:wps="http://schemas.microsoft.com/office/word/2010/wordprocessingShape" mc:Ignorable="w14 w15 w16se w16cid w16 w16cex w16sdtdh wp14">
   <w:body>
     <w:p>
       <w:pPr>
@@ -1018,6 +1018,7 @@
                 <w:lang w:eastAsia="ru-RU"/>
               </w:rPr>
             </w:pPr>
+            <w:proofErr w:type="spellStart"/>
             <w:r>
               <w:rPr>
                 <w:rFonts w:eastAsia="Times New Roman" w:cs="Times New Roman"/>
@@ -1026,6 +1027,7 @@
               </w:rPr>
               <w:t>Ахтамов</w:t>
             </w:r>
+            <w:proofErr w:type="spellEnd"/>
             <w:r>
               <w:rPr>
                 <w:rFonts w:eastAsia="Times New Roman" w:cs="Times New Roman"/>
@@ -2223,21 +2225,7 @@
                 <w:rStyle w:val="a7"/>
                 <w:lang w:val="en-US" w:eastAsia="ru-RU"/>
               </w:rPr>
-              <w:t>S</w:t>
-            </w:r>
-            <w:r>
-              <w:rPr>
-                <w:rStyle w:val="a7"/>
-                <w:lang w:val="en-US" w:eastAsia="ru-RU"/>
-              </w:rPr>
-              <w:t>Q</w:t>
-            </w:r>
-            <w:r>
-              <w:rPr>
-                <w:rStyle w:val="a7"/>
-                <w:lang w:val="en-US" w:eastAsia="ru-RU"/>
-              </w:rPr>
-              <w:t>L</w:t>
+              <w:t>SQL</w:t>
             </w:r>
             <w:r>
               <w:rPr>
@@ -4441,15 +4429,33 @@
           <w:szCs w:val="28"/>
           <w:lang w:eastAsia="ja-JP"/>
         </w:rPr>
-        <w:t xml:space="preserve"> - </w:t>
-      </w:r>
-      <w:r>
-        <w:rPr>
-          <w:rFonts w:cs="Times New Roman"/>
-          <w:szCs w:val="28"/>
-          <w:lang w:eastAsia="ja-JP"/>
-        </w:rPr>
-        <w:t xml:space="preserve">это поиск способа, который удовлетворяет требованиям функциональности системы средствами имеющихся технологий с учетом заданных ограничений. </w:t>
+        <w:t xml:space="preserve"> </w:t>
+      </w:r>
+      <w:proofErr w:type="gramStart"/>
+      <w:r>
+        <w:rPr>
+          <w:rFonts w:cs="Times New Roman" w:hint="eastAsia"/>
+          <w:szCs w:val="28"/>
+          <w:lang w:eastAsia="ja-JP"/>
+        </w:rPr>
+        <w:t xml:space="preserve">- </w:t>
+      </w:r>
+      <w:r>
+        <w:rPr>
+          <w:rFonts w:cs="Times New Roman"/>
+          <w:szCs w:val="28"/>
+          <w:lang w:eastAsia="ja-JP"/>
+        </w:rPr>
+        <w:t>это</w:t>
+      </w:r>
+      <w:proofErr w:type="gramEnd"/>
+      <w:r>
+        <w:rPr>
+          <w:rFonts w:cs="Times New Roman"/>
+          <w:szCs w:val="28"/>
+          <w:lang w:eastAsia="ja-JP"/>
+        </w:rPr>
+        <w:t xml:space="preserve"> поиск способа, который удовлетворяет требованиям функциональности системы средствами имеющихся технологий с учетом заданных ограничений. </w:t>
       </w:r>
     </w:p>
     <w:p>
@@ -4730,7 +4736,25 @@
           <w:szCs w:val="28"/>
           <w:lang w:eastAsia="ru-RU"/>
         </w:rPr>
-        <w:t>Диспетчер call-центра сети ресторанов - сотрудник предприятия, собирающий сведения о заказе, осуществляющий передачу этой информации диспетчеру ресторана, находящемуся ближе к месту доставки ГП заказчику.</w:t>
+        <w:t xml:space="preserve">Диспетчер </w:t>
+      </w:r>
+      <w:proofErr w:type="spellStart"/>
+      <w:r>
+        <w:rPr>
+          <w:rFonts w:cs="Times New Roman"/>
+          <w:szCs w:val="28"/>
+          <w:lang w:eastAsia="ru-RU"/>
+        </w:rPr>
+        <w:t>call</w:t>
+      </w:r>
+      <w:proofErr w:type="spellEnd"/>
+      <w:r>
+        <w:rPr>
+          <w:rFonts w:cs="Times New Roman"/>
+          <w:szCs w:val="28"/>
+          <w:lang w:eastAsia="ru-RU"/>
+        </w:rPr>
+        <w:t>-центра сети ресторанов - сотрудник предприятия, собирающий сведения о заказе, осуществляющий передачу этой информации диспетчеру ресторана, находящемуся ближе к месту доставки ГП заказчику.</w:t>
       </w:r>
       <w:r>
         <w:rPr>
@@ -5080,15 +5104,15 @@
       </w:pPr>
       <w:r>
         <w:rPr>
+          <w:lang w:eastAsia="ru-RU"/>
+        </w:rPr>
+        <w:t xml:space="preserve"> </w:t>
+      </w:r>
+      <w:bookmarkStart w:id="6" w:name="_Toc131069050"/>
+      <w:r>
+        <w:rPr>
           <w:lang w:val="en-US" w:eastAsia="ru-RU"/>
         </w:rPr>
-        <w:t xml:space="preserve"> </w:t>
-      </w:r>
-      <w:bookmarkStart w:id="6" w:name="_Toc131069050"/>
-      <w:r>
-        <w:rPr>
-          <w:lang w:val="en-US" w:eastAsia="ru-RU"/>
-        </w:rPr>
         <w:t>SQL</w:t>
       </w:r>
       <w:bookmarkEnd w:id="6"/>
@@ -5118,8 +5142,6 @@
         </w:rPr>
         <w:t>SQL (язык структурированных запросов) является наиболее широко используемым языком программирования для организации и извлечения данных из базы данных. Это позволяет нам выполнять все операции CRUD (создание, чтение, обновление и удаление) в базе данных.</w:t>
       </w:r>
-      <w:bookmarkStart w:id="7" w:name="_GoBack"/>
-      <w:bookmarkEnd w:id="7"/>
     </w:p>
     <w:p>
       <w:pPr>
@@ -5148,14 +5170,14 @@
         </w:rPr>
         <w:t xml:space="preserve"> </w:t>
       </w:r>
-      <w:bookmarkStart w:id="8" w:name="_Toc131069051"/>
+      <w:bookmarkStart w:id="7" w:name="_Toc131069051"/>
       <w:r>
         <w:rPr>
           <w:lang w:eastAsia="ru-RU"/>
         </w:rPr>
         <w:t>Модели данных</w:t>
       </w:r>
-      <w:bookmarkEnd w:id="8"/>
+      <w:bookmarkEnd w:id="7"/>
     </w:p>
     <w:p>
       <w:pPr>
@@ -5269,7 +5291,25 @@
           <w:szCs w:val="28"/>
           <w:lang w:eastAsia="ru-RU"/>
         </w:rPr>
-        <w:t xml:space="preserve"> реляционные и постреляционные модели. Каждая из перечисленных моделе</w:t>
+        <w:t xml:space="preserve"> реляционные и </w:t>
+      </w:r>
+      <w:proofErr w:type="spellStart"/>
+      <w:r>
+        <w:rPr>
+          <w:rFonts w:cs="Times New Roman"/>
+          <w:szCs w:val="28"/>
+          <w:lang w:eastAsia="ru-RU"/>
+        </w:rPr>
+        <w:t>постреляционные</w:t>
+      </w:r>
+      <w:proofErr w:type="spellEnd"/>
+      <w:r>
+        <w:rPr>
+          <w:rFonts w:cs="Times New Roman"/>
+          <w:szCs w:val="28"/>
+          <w:lang w:eastAsia="ru-RU"/>
+        </w:rPr>
+        <w:t xml:space="preserve"> модели. Каждая из перечисленных моделе</w:t>
       </w:r>
       <w:r>
         <w:rPr>
@@ -5323,14 +5363,14 @@
         </w:rPr>
         <w:t xml:space="preserve"> </w:t>
       </w:r>
-      <w:bookmarkStart w:id="9" w:name="_Toc131069052"/>
+      <w:bookmarkStart w:id="8" w:name="_Toc131069052"/>
       <w:r>
         <w:rPr>
           <w:lang w:eastAsia="ja-JP"/>
         </w:rPr>
         <w:t>Иерархическая модель данных</w:t>
       </w:r>
-      <w:bookmarkEnd w:id="9"/>
+      <w:bookmarkEnd w:id="8"/>
     </w:p>
     <w:p>
       <w:pPr>
@@ -5409,14 +5449,14 @@
         </w:rPr>
         <w:t xml:space="preserve"> </w:t>
       </w:r>
-      <w:bookmarkStart w:id="10" w:name="_Toc131069053"/>
+      <w:bookmarkStart w:id="9" w:name="_Toc131069053"/>
       <w:r>
         <w:rPr>
           <w:lang w:eastAsia="ja-JP"/>
         </w:rPr>
         <w:t>Сетевая модель данных</w:t>
       </w:r>
-      <w:bookmarkEnd w:id="10"/>
+      <w:bookmarkEnd w:id="9"/>
     </w:p>
     <w:p>
       <w:pPr>
@@ -5511,14 +5551,14 @@
         </w:rPr>
         <w:t xml:space="preserve"> </w:t>
       </w:r>
-      <w:bookmarkStart w:id="11" w:name="_Toc131069054"/>
+      <w:bookmarkStart w:id="10" w:name="_Toc131069054"/>
       <w:r>
         <w:rPr>
           <w:lang w:eastAsia="ja-JP"/>
         </w:rPr>
         <w:t>Реляционная модель данных</w:t>
       </w:r>
-      <w:bookmarkEnd w:id="11"/>
+      <w:bookmarkEnd w:id="10"/>
     </w:p>
     <w:p>
       <w:pPr>
@@ -5543,7 +5583,21 @@
         <w:rPr>
           <w:lang w:eastAsia="ja-JP"/>
         </w:rPr>
-        <w:t>на понятии отношения (relation). Она является наиболее</w:t>
+        <w:t>на понятии отношения (</w:t>
+      </w:r>
+      <w:proofErr w:type="spellStart"/>
+      <w:r>
+        <w:rPr>
+          <w:lang w:eastAsia="ja-JP"/>
+        </w:rPr>
+        <w:t>relation</w:t>
+      </w:r>
+      <w:proofErr w:type="spellEnd"/>
+      <w:r>
+        <w:rPr>
+          <w:lang w:eastAsia="ja-JP"/>
+        </w:rPr>
+        <w:t>). Она является наиболее</w:t>
       </w:r>
       <w:r>
         <w:rPr>
@@ -5756,19 +5810,19 @@
       </w:pPr>
       <w:r>
         <w:rPr>
-          <w:lang w:val="en-US" w:eastAsia="ja-JP"/>
+          <w:lang w:eastAsia="ja-JP"/>
         </w:rPr>
         <w:lastRenderedPageBreak/>
         <w:t xml:space="preserve"> </w:t>
       </w:r>
-      <w:bookmarkStart w:id="12" w:name="_Toc131069055"/>
+      <w:bookmarkStart w:id="11" w:name="_Toc131069055"/>
       <w:r>
         <w:rPr>
           <w:lang w:val="en-US" w:eastAsia="ja-JP"/>
         </w:rPr>
         <w:t>Open Server Panel</w:t>
       </w:r>
-      <w:bookmarkEnd w:id="12"/>
+      <w:bookmarkEnd w:id="11"/>
     </w:p>
     <w:p>
       <w:pPr>
@@ -5795,14 +5849,14 @@
         </w:rPr>
         <w:t xml:space="preserve"> </w:t>
       </w:r>
-      <w:bookmarkStart w:id="13" w:name="_Toc131069056"/>
+      <w:bookmarkStart w:id="12" w:name="_Toc131069056"/>
       <w:r>
         <w:rPr>
           <w:lang w:eastAsia="ru-RU"/>
         </w:rPr>
         <w:t>Языки программирования</w:t>
       </w:r>
-      <w:bookmarkEnd w:id="13"/>
+      <w:bookmarkEnd w:id="12"/>
     </w:p>
     <w:p>
       <w:pPr>
@@ -5854,14 +5908,14 @@
         </w:rPr>
         <w:t xml:space="preserve"> </w:t>
       </w:r>
-      <w:bookmarkStart w:id="14" w:name="_Toc131069057"/>
+      <w:bookmarkStart w:id="13" w:name="_Toc131069057"/>
       <w:r>
         <w:rPr>
           <w:lang w:val="en-US" w:eastAsia="ru-RU"/>
         </w:rPr>
         <w:t>Delphi</w:t>
       </w:r>
-      <w:bookmarkEnd w:id="14"/>
+      <w:bookmarkEnd w:id="13"/>
     </w:p>
     <w:p>
       <w:r>
@@ -5905,14 +5959,14 @@
       <w:r>
         <w:t xml:space="preserve"> </w:t>
       </w:r>
-      <w:bookmarkStart w:id="15" w:name="_Toc131069058"/>
+      <w:bookmarkStart w:id="14" w:name="_Toc131069058"/>
       <w:r>
         <w:rPr>
           <w:lang w:val="en-US"/>
         </w:rPr>
         <w:t>C++</w:t>
       </w:r>
-      <w:bookmarkEnd w:id="15"/>
+      <w:bookmarkEnd w:id="14"/>
     </w:p>
     <w:p>
       <w:r>
@@ -5954,7 +6008,7 @@
         <w:lastRenderedPageBreak/>
         <w:t xml:space="preserve"> </w:t>
       </w:r>
-      <w:bookmarkStart w:id="16" w:name="_Toc131069059"/>
+      <w:bookmarkStart w:id="15" w:name="_Toc131069059"/>
       <w:r>
         <w:rPr>
           <w:lang w:val="en-US" w:eastAsia="ru-RU"/>
@@ -5967,23 +6021,41 @@
         </w:rPr>
         <w:t>#</w:t>
       </w:r>
-      <w:bookmarkEnd w:id="16"/>
-    </w:p>
-    <w:p>
-      <w:pPr>
-        <w:rPr>
-          <w:rFonts w:cs="Times New Roman"/>
-          <w:szCs w:val="28"/>
-          <w:lang w:eastAsia="ja-JP"/>
-        </w:rPr>
-      </w:pPr>
-      <w:r>
-        <w:rPr>
-          <w:rFonts w:cs="Times New Roman"/>
-          <w:szCs w:val="28"/>
-          <w:lang w:eastAsia="ja-JP"/>
-        </w:rPr>
-        <w:t xml:space="preserve">C# ("C Sharp") - это современный кроссплатформенный </w:t>
+      <w:bookmarkEnd w:id="15"/>
+    </w:p>
+    <w:p>
+      <w:pPr>
+        <w:rPr>
+          <w:rFonts w:cs="Times New Roman"/>
+          <w:szCs w:val="28"/>
+          <w:lang w:eastAsia="ja-JP"/>
+        </w:rPr>
+      </w:pPr>
+      <w:r>
+        <w:rPr>
+          <w:rFonts w:cs="Times New Roman"/>
+          <w:szCs w:val="28"/>
+          <w:lang w:eastAsia="ja-JP"/>
+        </w:rPr>
+        <w:t xml:space="preserve">C# ("C Sharp") </w:t>
+      </w:r>
+      <w:proofErr w:type="gramStart"/>
+      <w:r>
+        <w:rPr>
+          <w:rFonts w:cs="Times New Roman"/>
+          <w:szCs w:val="28"/>
+          <w:lang w:eastAsia="ja-JP"/>
+        </w:rPr>
+        <w:t>- это</w:t>
+      </w:r>
+      <w:proofErr w:type="gramEnd"/>
+      <w:r>
+        <w:rPr>
+          <w:rFonts w:cs="Times New Roman"/>
+          <w:szCs w:val="28"/>
+          <w:lang w:eastAsia="ja-JP"/>
+        </w:rPr>
+        <w:t xml:space="preserve"> современный кроссплатформенный </w:t>
       </w:r>
       <w:r>
         <w:rPr>
@@ -6048,24 +6120,78 @@
           <w:szCs w:val="28"/>
           <w:lang w:eastAsia="ja-JP"/>
         </w:rPr>
-        <w:t>На языке C# возможно разрабатывать код и запускать на компьютере с операционными системами macOS, Windows или Linux.</w:t>
-      </w:r>
-    </w:p>
-    <w:p>
-      <w:pPr>
-        <w:rPr>
-          <w:rFonts w:cs="Times New Roman"/>
-          <w:szCs w:val="28"/>
-          <w:lang w:eastAsia="ja-JP"/>
-        </w:rPr>
-      </w:pPr>
-      <w:r>
-        <w:rPr>
-          <w:rFonts w:cs="Times New Roman"/>
-          <w:szCs w:val="28"/>
-          <w:lang w:eastAsia="ja-JP"/>
-        </w:rPr>
-        <w:t>Язык C# также очень универсален. Его возможно использовать его для разработки широкого спектра приложений, включая настольные приложения, микросервисы, функции Azure, мобильные приложения и веб-интерфейсы. даже возможно запускать код C# в браузере, как и JavaScript, используя WebAssembly (WASM).</w:t>
+        <w:t xml:space="preserve">На языке C# возможно разрабатывать код и запускать на компьютере с операционными системами </w:t>
+      </w:r>
+      <w:proofErr w:type="spellStart"/>
+      <w:r>
+        <w:rPr>
+          <w:rFonts w:cs="Times New Roman"/>
+          <w:szCs w:val="28"/>
+          <w:lang w:eastAsia="ja-JP"/>
+        </w:rPr>
+        <w:t>macOS</w:t>
+      </w:r>
+      <w:proofErr w:type="spellEnd"/>
+      <w:r>
+        <w:rPr>
+          <w:rFonts w:cs="Times New Roman"/>
+          <w:szCs w:val="28"/>
+          <w:lang w:eastAsia="ja-JP"/>
+        </w:rPr>
+        <w:t>, Windows или Linux.</w:t>
+      </w:r>
+    </w:p>
+    <w:p>
+      <w:pPr>
+        <w:rPr>
+          <w:rFonts w:cs="Times New Roman"/>
+          <w:szCs w:val="28"/>
+          <w:lang w:eastAsia="ja-JP"/>
+        </w:rPr>
+      </w:pPr>
+      <w:r>
+        <w:rPr>
+          <w:rFonts w:cs="Times New Roman"/>
+          <w:szCs w:val="28"/>
+          <w:lang w:eastAsia="ja-JP"/>
+        </w:rPr>
+        <w:t xml:space="preserve">Язык C# также очень универсален. Его возможно использовать его для разработки широкого спектра приложений, включая настольные приложения, </w:t>
+      </w:r>
+      <w:proofErr w:type="spellStart"/>
+      <w:r>
+        <w:rPr>
+          <w:rFonts w:cs="Times New Roman"/>
+          <w:szCs w:val="28"/>
+          <w:lang w:eastAsia="ja-JP"/>
+        </w:rPr>
+        <w:t>микросервисы</w:t>
+      </w:r>
+      <w:proofErr w:type="spellEnd"/>
+      <w:r>
+        <w:rPr>
+          <w:rFonts w:cs="Times New Roman"/>
+          <w:szCs w:val="28"/>
+          <w:lang w:eastAsia="ja-JP"/>
+        </w:rPr>
+        <w:t xml:space="preserve">, функции Azure, мобильные приложения и веб-интерфейсы. даже возможно запускать код C# в браузере, как и JavaScript, используя </w:t>
+      </w:r>
+      <w:proofErr w:type="spellStart"/>
+      <w:r>
+        <w:rPr>
+          <w:rFonts w:cs="Times New Roman"/>
+          <w:szCs w:val="28"/>
+          <w:lang w:eastAsia="ja-JP"/>
+        </w:rPr>
+        <w:t>WebAssembly</w:t>
+      </w:r>
+      <w:proofErr w:type="spellEnd"/>
+      <w:r>
+        <w:rPr>
+          <w:rFonts w:cs="Times New Roman"/>
+          <w:szCs w:val="28"/>
+          <w:lang w:eastAsia="ja-JP"/>
+        </w:rPr>
+        <w:t xml:space="preserve"> (WASM).</w:t>
       </w:r>
     </w:p>
     <w:p>
@@ -6095,14 +6221,14 @@
         </w:rPr>
         <w:t xml:space="preserve"> </w:t>
       </w:r>
-      <w:bookmarkStart w:id="17" w:name="_Toc131069060"/>
+      <w:bookmarkStart w:id="16" w:name="_Toc131069060"/>
       <w:r>
         <w:rPr>
           <w:lang w:eastAsia="ru-RU"/>
         </w:rPr>
         <w:t>Среды разработки</w:t>
       </w:r>
-      <w:bookmarkEnd w:id="17"/>
+      <w:bookmarkEnd w:id="16"/>
     </w:p>
     <w:p>
       <w:pPr>
@@ -6148,7 +6274,8 @@
         </w:rPr>
         <w:t xml:space="preserve"> </w:t>
       </w:r>
-      <w:bookmarkStart w:id="18" w:name="_Toc131069061"/>
+      <w:bookmarkStart w:id="17" w:name="_Toc131069061"/>
+      <w:proofErr w:type="spellStart"/>
       <w:r>
         <w:rPr>
           <w:rFonts w:hint="eastAsia"/>
@@ -6156,7 +6283,8 @@
         </w:rPr>
         <w:t>Rider</w:t>
       </w:r>
-      <w:bookmarkEnd w:id="18"/>
+      <w:bookmarkEnd w:id="17"/>
+      <w:proofErr w:type="spellEnd"/>
     </w:p>
     <w:p>
       <w:pPr>
@@ -6167,13 +6295,41 @@
           <w:lang w:eastAsia="ja-JP"/>
         </w:rPr>
       </w:pPr>
+      <w:proofErr w:type="spellStart"/>
       <w:r>
         <w:rPr>
           <w:rStyle w:val="rynqvb"/>
           <w:rFonts w:cs="Times New Roman"/>
           <w:szCs w:val="28"/>
         </w:rPr>
-        <w:t>Rider — это относительно новая IDE, запущенная в 2017 году. Компания JetBrains разрабатывает ее наряду со многими другими инструментами разработки программного обеспечения мирового класса.</w:t>
+        <w:t>Rider</w:t>
+      </w:r>
+      <w:proofErr w:type="spellEnd"/>
+      <w:r>
+        <w:rPr>
+          <w:rStyle w:val="rynqvb"/>
+          <w:rFonts w:cs="Times New Roman"/>
+          <w:szCs w:val="28"/>
+        </w:rPr>
+        <w:t xml:space="preserve"> — это относительно новая IDE, запущенная в 2017 году. Компания </w:t>
+      </w:r>
+      <w:proofErr w:type="spellStart"/>
+      <w:r>
+        <w:rPr>
+          <w:rStyle w:val="rynqvb"/>
+          <w:rFonts w:cs="Times New Roman"/>
+          <w:szCs w:val="28"/>
+        </w:rPr>
+        <w:t>JetBrains</w:t>
+      </w:r>
+      <w:proofErr w:type="spellEnd"/>
+      <w:r>
+        <w:rPr>
+          <w:rStyle w:val="rynqvb"/>
+          <w:rFonts w:cs="Times New Roman"/>
+          <w:szCs w:val="28"/>
+        </w:rPr>
+        <w:t xml:space="preserve"> разрабатывает ее наряду со многими другими инструментами разработки программного обеспечения мирового класса.</w:t>
       </w:r>
       <w:r>
         <w:rPr>
@@ -6189,24 +6345,88 @@
           <w:rFonts w:cs="Times New Roman"/>
           <w:szCs w:val="28"/>
         </w:rPr>
-        <w:t>К ним относятся IntelliJ IDE и PhpStorm ReSharper.</w:t>
-      </w:r>
-    </w:p>
-    <w:p>
-      <w:pPr>
-        <w:rPr>
-          <w:rFonts w:cs="Times New Roman"/>
-          <w:szCs w:val="28"/>
-          <w:lang w:eastAsia="ja-JP"/>
-        </w:rPr>
-      </w:pPr>
-      <w:r>
-        <w:rPr>
-          <w:rFonts w:cs="Times New Roman"/>
-          <w:szCs w:val="28"/>
-          <w:lang w:eastAsia="ja-JP"/>
-        </w:rPr>
-        <w:t>Rider — одна из лучших IDE для C#, которую вы можете получить. Это мощная и легкая IDE, которая может похвастаться множеством улучшений рефакторинга кода и производительности.</w:t>
+        <w:t xml:space="preserve">К ним относятся </w:t>
+      </w:r>
+      <w:proofErr w:type="spellStart"/>
+      <w:r>
+        <w:rPr>
+          <w:rStyle w:val="rynqvb"/>
+          <w:rFonts w:cs="Times New Roman"/>
+          <w:szCs w:val="28"/>
+        </w:rPr>
+        <w:t>IntelliJ</w:t>
+      </w:r>
+      <w:proofErr w:type="spellEnd"/>
+      <w:r>
+        <w:rPr>
+          <w:rStyle w:val="rynqvb"/>
+          <w:rFonts w:cs="Times New Roman"/>
+          <w:szCs w:val="28"/>
+        </w:rPr>
+        <w:t xml:space="preserve"> IDE и </w:t>
+      </w:r>
+      <w:proofErr w:type="spellStart"/>
+      <w:r>
+        <w:rPr>
+          <w:rStyle w:val="rynqvb"/>
+          <w:rFonts w:cs="Times New Roman"/>
+          <w:szCs w:val="28"/>
+        </w:rPr>
+        <w:t>PhpStorm</w:t>
+      </w:r>
+      <w:proofErr w:type="spellEnd"/>
+      <w:r>
+        <w:rPr>
+          <w:rStyle w:val="rynqvb"/>
+          <w:rFonts w:cs="Times New Roman"/>
+          <w:szCs w:val="28"/>
+        </w:rPr>
+        <w:t xml:space="preserve"> </w:t>
+      </w:r>
+      <w:proofErr w:type="spellStart"/>
+      <w:r>
+        <w:rPr>
+          <w:rStyle w:val="rynqvb"/>
+          <w:rFonts w:cs="Times New Roman"/>
+          <w:szCs w:val="28"/>
+        </w:rPr>
+        <w:t>ReSharper</w:t>
+      </w:r>
+      <w:proofErr w:type="spellEnd"/>
+      <w:r>
+        <w:rPr>
+          <w:rStyle w:val="rynqvb"/>
+          <w:rFonts w:cs="Times New Roman"/>
+          <w:szCs w:val="28"/>
+        </w:rPr>
+        <w:t>.</w:t>
+      </w:r>
+    </w:p>
+    <w:p>
+      <w:pPr>
+        <w:rPr>
+          <w:rFonts w:cs="Times New Roman"/>
+          <w:szCs w:val="28"/>
+          <w:lang w:eastAsia="ja-JP"/>
+        </w:rPr>
+      </w:pPr>
+      <w:proofErr w:type="spellStart"/>
+      <w:r>
+        <w:rPr>
+          <w:rFonts w:cs="Times New Roman"/>
+          <w:szCs w:val="28"/>
+          <w:lang w:eastAsia="ja-JP"/>
+        </w:rPr>
+        <w:t>Rider</w:t>
+      </w:r>
+      <w:proofErr w:type="spellEnd"/>
+      <w:r>
+        <w:rPr>
+          <w:rFonts w:cs="Times New Roman"/>
+          <w:szCs w:val="28"/>
+          <w:lang w:eastAsia="ja-JP"/>
+        </w:rPr>
+        <w:t xml:space="preserve"> — одна из лучших IDE для C#, которую вы можете получить. Это мощная и легкая IDE, которая может похвастаться множеством улучшений рефакторинга кода и производительности.</w:t>
       </w:r>
       <w:r>
         <w:rPr>
@@ -6271,7 +6491,79 @@
           <w:szCs w:val="28"/>
           <w:lang w:eastAsia="ja-JP"/>
         </w:rPr>
-        <w:t>Более продвинутые подписки Rider включают инструменты разработки, такие как dotTrace, dotMemory и ReSharper. Базовая подписка стоит 150 долларов в год</w:t>
+        <w:t xml:space="preserve">Более продвинутые подписки </w:t>
+      </w:r>
+      <w:proofErr w:type="spellStart"/>
+      <w:r>
+        <w:rPr>
+          <w:rFonts w:cs="Times New Roman"/>
+          <w:szCs w:val="28"/>
+          <w:lang w:eastAsia="ja-JP"/>
+        </w:rPr>
+        <w:t>Rider</w:t>
+      </w:r>
+      <w:proofErr w:type="spellEnd"/>
+      <w:r>
+        <w:rPr>
+          <w:rFonts w:cs="Times New Roman"/>
+          <w:szCs w:val="28"/>
+          <w:lang w:eastAsia="ja-JP"/>
+        </w:rPr>
+        <w:t xml:space="preserve"> включают инструменты разработки, такие как </w:t>
+      </w:r>
+      <w:proofErr w:type="spellStart"/>
+      <w:r>
+        <w:rPr>
+          <w:rFonts w:cs="Times New Roman"/>
+          <w:szCs w:val="28"/>
+          <w:lang w:eastAsia="ja-JP"/>
+        </w:rPr>
+        <w:t>dotTrace</w:t>
+      </w:r>
+      <w:proofErr w:type="spellEnd"/>
+      <w:r>
+        <w:rPr>
+          <w:rFonts w:cs="Times New Roman"/>
+          <w:szCs w:val="28"/>
+          <w:lang w:eastAsia="ja-JP"/>
+        </w:rPr>
+        <w:t xml:space="preserve">, </w:t>
+      </w:r>
+      <w:proofErr w:type="spellStart"/>
+      <w:r>
+        <w:rPr>
+          <w:rFonts w:cs="Times New Roman"/>
+          <w:szCs w:val="28"/>
+          <w:lang w:eastAsia="ja-JP"/>
+        </w:rPr>
+        <w:t>dotMemory</w:t>
+      </w:r>
+      <w:proofErr w:type="spellEnd"/>
+      <w:r>
+        <w:rPr>
+          <w:rFonts w:cs="Times New Roman"/>
+          <w:szCs w:val="28"/>
+          <w:lang w:eastAsia="ja-JP"/>
+        </w:rPr>
+        <w:t xml:space="preserve"> и </w:t>
+      </w:r>
+      <w:proofErr w:type="spellStart"/>
+      <w:r>
+        <w:rPr>
+          <w:rFonts w:cs="Times New Roman"/>
+          <w:szCs w:val="28"/>
+          <w:lang w:eastAsia="ja-JP"/>
+        </w:rPr>
+        <w:t>ReSharper</w:t>
+      </w:r>
+      <w:proofErr w:type="spellEnd"/>
+      <w:r>
+        <w:rPr>
+          <w:rFonts w:cs="Times New Roman"/>
+          <w:szCs w:val="28"/>
+          <w:lang w:eastAsia="ja-JP"/>
+        </w:rPr>
+        <w:t>. Базовая подписка стоит 150 долларов в год</w:t>
       </w:r>
       <w:r>
         <w:rPr>
@@ -6387,7 +6679,7 @@
         </w:rPr>
         <w:t xml:space="preserve"> </w:t>
       </w:r>
-      <w:bookmarkStart w:id="19" w:name="_Toc131069062"/>
+      <w:bookmarkStart w:id="18" w:name="_Toc131069062"/>
       <w:r>
         <w:rPr>
           <w:rFonts w:hint="eastAsia"/>
@@ -6402,7 +6694,7 @@
         </w:rPr>
         <w:t xml:space="preserve"> (VS Code)</w:t>
       </w:r>
-      <w:bookmarkEnd w:id="19"/>
+      <w:bookmarkEnd w:id="18"/>
     </w:p>
     <w:p>
       <w:pPr>
@@ -6451,27 +6743,74 @@
           <w:szCs w:val="28"/>
           <w:lang w:eastAsia="ja-JP"/>
         </w:rPr>
-        <w:t xml:space="preserve">Одной из уникальных особенностей VS Code является его способность поддерживать несколько языков программирования. Есть поддержка Typescript и PHP, что является плюсом для </w:t>
-      </w:r>
+        <w:t xml:space="preserve">Одной из уникальных особенностей VS Code является его способность поддерживать несколько языков программирования. Есть поддержка </w:t>
+      </w:r>
+      <w:proofErr w:type="spellStart"/>
+      <w:r>
+        <w:rPr>
+          <w:rFonts w:cs="Times New Roman"/>
+          <w:szCs w:val="28"/>
+          <w:lang w:eastAsia="ja-JP"/>
+        </w:rPr>
+        <w:t>Typescript</w:t>
+      </w:r>
+      <w:proofErr w:type="spellEnd"/>
+      <w:r>
+        <w:rPr>
+          <w:rFonts w:cs="Times New Roman"/>
+          <w:szCs w:val="28"/>
+          <w:lang w:eastAsia="ja-JP"/>
+        </w:rPr>
+        <w:t xml:space="preserve"> и PHP, что является плюсом для </w:t>
+      </w:r>
+      <w:proofErr w:type="spellStart"/>
       <w:r>
         <w:rPr>
           <w:rFonts w:cs="Times New Roman" w:hint="eastAsia"/>
           <w:szCs w:val="28"/>
           <w:lang w:eastAsia="ja-JP"/>
         </w:rPr>
-        <w:t xml:space="preserve">full-stack </w:t>
-      </w:r>
-      <w:r>
-        <w:rPr>
-          <w:rFonts w:cs="Times New Roman"/>
-          <w:szCs w:val="28"/>
-          <w:lang w:eastAsia="ja-JP"/>
-        </w:rPr>
-        <w:t>разработчиков. VS Code также легко настраивается и расширяется через рынок его расширений. Основным расширением для разработки на C# является C# для Visual Studio Code от OmniSharp.</w:t>
-      </w:r>
-    </w:p>
-    <w:p>
-      <w:pPr>
+        <w:t>full-stack</w:t>
+      </w:r>
+      <w:proofErr w:type="spellEnd"/>
+      <w:r>
+        <w:rPr>
+          <w:rFonts w:cs="Times New Roman" w:hint="eastAsia"/>
+          <w:szCs w:val="28"/>
+          <w:lang w:eastAsia="ja-JP"/>
+        </w:rPr>
+        <w:t xml:space="preserve"> </w:t>
+      </w:r>
+      <w:r>
+        <w:rPr>
+          <w:rFonts w:cs="Times New Roman"/>
+          <w:szCs w:val="28"/>
+          <w:lang w:eastAsia="ja-JP"/>
+        </w:rPr>
+        <w:t xml:space="preserve">разработчиков. VS Code также легко настраивается и расширяется через рынок его расширений. Основным расширением для разработки на C# является C# для Visual Studio Code от </w:t>
+      </w:r>
+      <w:proofErr w:type="spellStart"/>
+      <w:r>
+        <w:rPr>
+          <w:rFonts w:cs="Times New Roman"/>
+          <w:szCs w:val="28"/>
+          <w:lang w:eastAsia="ja-JP"/>
+        </w:rPr>
+        <w:t>OmniSharp</w:t>
+      </w:r>
+      <w:proofErr w:type="spellEnd"/>
+      <w:r>
+        <w:rPr>
+          <w:rFonts w:cs="Times New Roman"/>
+          <w:szCs w:val="28"/>
+          <w:lang w:eastAsia="ja-JP"/>
+        </w:rPr>
+        <w:t>.</w:t>
+      </w:r>
+    </w:p>
+    <w:p>
+      <w:pPr>
+        <w:ind w:firstLine="0"/>
         <w:jc w:val="center"/>
         <w:rPr>
           <w:rFonts w:cs="Times New Roman"/>
@@ -6524,6 +6863,7 @@
     </w:p>
     <w:p>
       <w:pPr>
+        <w:ind w:firstLine="0"/>
         <w:jc w:val="center"/>
         <w:rPr>
           <w:rFonts w:cs="Times New Roman"/>
@@ -6600,7 +6940,7 @@
         </w:rPr>
         <w:t xml:space="preserve"> </w:t>
       </w:r>
-      <w:bookmarkStart w:id="20" w:name="_Toc131069063"/>
+      <w:bookmarkStart w:id="19" w:name="_Toc131069063"/>
       <w:r>
         <w:rPr>
           <w:rFonts w:hint="eastAsia"/>
@@ -6608,23 +6948,59 @@
         </w:rPr>
         <w:t>Visual Studio</w:t>
       </w:r>
-      <w:bookmarkEnd w:id="20"/>
-    </w:p>
-    <w:p>
-      <w:pPr>
-        <w:rPr>
-          <w:rFonts w:cs="Times New Roman"/>
-          <w:szCs w:val="28"/>
-          <w:lang w:eastAsia="ja-JP"/>
-        </w:rPr>
-      </w:pPr>
-      <w:r>
-        <w:rPr>
-          <w:rFonts w:cs="Times New Roman"/>
-          <w:szCs w:val="28"/>
-          <w:lang w:eastAsia="ja-JP"/>
-        </w:rPr>
-        <w:t>Visual Studio — мощная IDE. Он может похвастаться широким спектром функций, таких как встроенные инструменты git, анализ и профилирование кода, управление пакетами NuGet и удаленная отладка. Неудивительно, что это одна из наиболее широко используемых IDE среди разработчиков C#.</w:t>
+      <w:bookmarkEnd w:id="19"/>
+    </w:p>
+    <w:p>
+      <w:pPr>
+        <w:rPr>
+          <w:rFonts w:cs="Times New Roman"/>
+          <w:szCs w:val="28"/>
+          <w:lang w:eastAsia="ja-JP"/>
+        </w:rPr>
+      </w:pPr>
+      <w:r>
+        <w:rPr>
+          <w:rFonts w:cs="Times New Roman"/>
+          <w:szCs w:val="28"/>
+          <w:lang w:eastAsia="ja-JP"/>
+        </w:rPr>
+        <w:t xml:space="preserve">Visual Studio — мощная IDE. Он может похвастаться широким спектром функций, таких как встроенные инструменты </w:t>
+      </w:r>
+      <w:proofErr w:type="spellStart"/>
+      <w:r>
+        <w:rPr>
+          <w:rFonts w:cs="Times New Roman"/>
+          <w:szCs w:val="28"/>
+          <w:lang w:eastAsia="ja-JP"/>
+        </w:rPr>
+        <w:t>git</w:t>
+      </w:r>
+      <w:proofErr w:type="spellEnd"/>
+      <w:r>
+        <w:rPr>
+          <w:rFonts w:cs="Times New Roman"/>
+          <w:szCs w:val="28"/>
+          <w:lang w:eastAsia="ja-JP"/>
+        </w:rPr>
+        <w:t xml:space="preserve">, анализ и профилирование кода, управление пакетами </w:t>
+      </w:r>
+      <w:proofErr w:type="spellStart"/>
+      <w:r>
+        <w:rPr>
+          <w:rFonts w:cs="Times New Roman"/>
+          <w:szCs w:val="28"/>
+          <w:lang w:eastAsia="ja-JP"/>
+        </w:rPr>
+        <w:t>NuGet</w:t>
+      </w:r>
+      <w:proofErr w:type="spellEnd"/>
+      <w:r>
+        <w:rPr>
+          <w:rFonts w:cs="Times New Roman"/>
+          <w:szCs w:val="28"/>
+          <w:lang w:eastAsia="ja-JP"/>
+        </w:rPr>
+        <w:t xml:space="preserve"> и удаленная отладка. Неудивительно, что это одна из наиболее широко используемых IDE среди разработчиков C#.</w:t>
       </w:r>
     </w:p>
     <w:p>
@@ -6646,6 +7022,7 @@
     </w:p>
     <w:p>
       <w:pPr>
+        <w:ind w:firstLine="0"/>
         <w:rPr>
           <w:noProof/>
           <w:lang w:eastAsia="ja-JP"/>
@@ -6657,7 +7034,25 @@
           <w:szCs w:val="28"/>
           <w:lang w:eastAsia="ja-JP"/>
         </w:rPr>
-        <w:t xml:space="preserve">Visual Studio Community бесплатна и доступна в macOS и Windows. Для получения дополнительных функций и услуг поддержки необходимо </w:t>
+        <w:t xml:space="preserve">Visual Studio Community бесплатна и доступна в </w:t>
+      </w:r>
+      <w:proofErr w:type="spellStart"/>
+      <w:r>
+        <w:rPr>
+          <w:rFonts w:cs="Times New Roman"/>
+          <w:szCs w:val="28"/>
+          <w:lang w:eastAsia="ja-JP"/>
+        </w:rPr>
+        <w:t>macOS</w:t>
+      </w:r>
+      <w:proofErr w:type="spellEnd"/>
+      <w:r>
+        <w:rPr>
+          <w:rFonts w:cs="Times New Roman"/>
+          <w:szCs w:val="28"/>
+          <w:lang w:eastAsia="ja-JP"/>
+        </w:rPr>
+        <w:t xml:space="preserve"> и Windows. Для получения дополнительных функций и услуг поддержки необходимо </w:t>
       </w:r>
       <w:r>
         <w:rPr>
@@ -6719,6 +7114,7 @@
     </w:p>
     <w:p>
       <w:pPr>
+        <w:ind w:firstLine="0"/>
         <w:jc w:val="center"/>
         <w:rPr>
           <w:rFonts w:cs="Times New Roman"/>
@@ -6734,7 +7130,25 @@
           <w:szCs w:val="28"/>
           <w:lang w:eastAsia="ja-JP"/>
         </w:rPr>
-        <w:t>Рисунок 3 – среда разработки Visual Studio</w:t>
+        <w:t xml:space="preserve">Рисунок 3 – </w:t>
+      </w:r>
+      <w:r>
+        <w:rPr>
+          <w:rFonts w:cs="Times New Roman"/>
+          <w:noProof/>
+          <w:szCs w:val="28"/>
+          <w:lang w:val="en-US" w:eastAsia="ja-JP"/>
+        </w:rPr>
+        <w:t>C</w:t>
+      </w:r>
+      <w:r>
+        <w:rPr>
+          <w:rFonts w:cs="Times New Roman"/>
+          <w:noProof/>
+          <w:szCs w:val="28"/>
+          <w:lang w:eastAsia="ja-JP"/>
+        </w:rPr>
+        <w:t>реда разработки Visual Studio</w:t>
       </w:r>
     </w:p>
     <w:p>
@@ -6765,7 +7179,7 @@
         </w:rPr>
         <w:t xml:space="preserve"> </w:t>
       </w:r>
-      <w:bookmarkStart w:id="21" w:name="_Toc131069064"/>
+      <w:bookmarkStart w:id="20" w:name="_Toc131069064"/>
       <w:r>
         <w:rPr>
           <w:rFonts w:hint="eastAsia"/>
@@ -6773,7 +7187,7 @@
         </w:rPr>
         <w:t>Eclipse</w:t>
       </w:r>
-      <w:bookmarkEnd w:id="21"/>
+      <w:bookmarkEnd w:id="20"/>
     </w:p>
     <w:p>
       <w:pPr>
@@ -6854,8 +7268,18 @@
           <w:szCs w:val="28"/>
           <w:lang w:eastAsia="ja-JP"/>
         </w:rPr>
-        <w:t xml:space="preserve"> marketplace</w:t>
-      </w:r>
+        <w:t xml:space="preserve"> </w:t>
+      </w:r>
+      <w:proofErr w:type="spellStart"/>
+      <w:r>
+        <w:rPr>
+          <w:rFonts w:cs="Times New Roman" w:hint="eastAsia"/>
+          <w:szCs w:val="28"/>
+          <w:lang w:eastAsia="ja-JP"/>
+        </w:rPr>
+        <w:t>marketplace</w:t>
+      </w:r>
+      <w:proofErr w:type="spellEnd"/>
       <w:r>
         <w:rPr>
           <w:rFonts w:cs="Times New Roman"/>
@@ -6886,7 +7310,25 @@
           <w:szCs w:val="28"/>
           <w:lang w:eastAsia="ja-JP"/>
         </w:rPr>
-        <w:t>ть установлен плагин aCute для</w:t>
+        <w:t xml:space="preserve">ть установлен плагин </w:t>
+      </w:r>
+      <w:proofErr w:type="spellStart"/>
+      <w:r>
+        <w:rPr>
+          <w:rFonts w:cs="Times New Roman"/>
+          <w:szCs w:val="28"/>
+          <w:lang w:eastAsia="ja-JP"/>
+        </w:rPr>
+        <w:t>aCute</w:t>
+      </w:r>
+      <w:proofErr w:type="spellEnd"/>
+      <w:r>
+        <w:rPr>
+          <w:rFonts w:cs="Times New Roman"/>
+          <w:szCs w:val="28"/>
+          <w:lang w:eastAsia="ja-JP"/>
+        </w:rPr>
+        <w:t xml:space="preserve"> для</w:t>
       </w:r>
       <w:r>
         <w:rPr>
@@ -6956,7 +7398,8 @@
         </w:rPr>
         <w:t xml:space="preserve"> </w:t>
       </w:r>
-      <w:bookmarkStart w:id="22" w:name="_Toc131069065"/>
+      <w:bookmarkStart w:id="21" w:name="_Toc131069065"/>
+      <w:proofErr w:type="spellStart"/>
       <w:r>
         <w:rPr>
           <w:rFonts w:hint="eastAsia"/>
@@ -6964,23 +7407,52 @@
         </w:rPr>
         <w:t>MonoDevelop</w:t>
       </w:r>
-      <w:bookmarkEnd w:id="22"/>
-    </w:p>
-    <w:p>
-      <w:pPr>
-        <w:rPr>
-          <w:rFonts w:cs="Times New Roman"/>
-          <w:szCs w:val="28"/>
-          <w:lang w:eastAsia="ja-JP"/>
-        </w:rPr>
-      </w:pPr>
-      <w:r>
-        <w:rPr>
-          <w:rFonts w:cs="Times New Roman"/>
-          <w:szCs w:val="28"/>
-          <w:lang w:eastAsia="ja-JP"/>
-        </w:rPr>
-        <w:t xml:space="preserve">MonoDevelop — еще одна надежная IDE. Он поддерживает не только C#, но и другие языки семейства Dotnet, такие как F# и Visual Basic. </w:t>
+      <w:bookmarkEnd w:id="21"/>
+      <w:proofErr w:type="spellEnd"/>
+    </w:p>
+    <w:p>
+      <w:pPr>
+        <w:rPr>
+          <w:rFonts w:cs="Times New Roman"/>
+          <w:szCs w:val="28"/>
+          <w:lang w:eastAsia="ja-JP"/>
+        </w:rPr>
+      </w:pPr>
+      <w:proofErr w:type="spellStart"/>
+      <w:r>
+        <w:rPr>
+          <w:rFonts w:cs="Times New Roman"/>
+          <w:szCs w:val="28"/>
+          <w:lang w:eastAsia="ja-JP"/>
+        </w:rPr>
+        <w:t>MonoDevelop</w:t>
+      </w:r>
+      <w:proofErr w:type="spellEnd"/>
+      <w:r>
+        <w:rPr>
+          <w:rFonts w:cs="Times New Roman"/>
+          <w:szCs w:val="28"/>
+          <w:lang w:eastAsia="ja-JP"/>
+        </w:rPr>
+        <w:t xml:space="preserve"> — еще одна надежная IDE. Он поддерживает не только C#, но и другие языки семейства </w:t>
+      </w:r>
+      <w:proofErr w:type="spellStart"/>
+      <w:r>
+        <w:rPr>
+          <w:rFonts w:cs="Times New Roman"/>
+          <w:szCs w:val="28"/>
+          <w:lang w:eastAsia="ja-JP"/>
+        </w:rPr>
+        <w:t>Dotnet</w:t>
+      </w:r>
+      <w:proofErr w:type="spellEnd"/>
+      <w:r>
+        <w:rPr>
+          <w:rFonts w:cs="Times New Roman"/>
+          <w:szCs w:val="28"/>
+          <w:lang w:eastAsia="ja-JP"/>
+        </w:rPr>
+        <w:t xml:space="preserve">, такие как F# и Visual Basic. </w:t>
       </w:r>
     </w:p>
     <w:p>
@@ -7015,7 +7487,25 @@
           <w:lang w:eastAsia="ja-JP"/>
         </w:rPr>
         <w:lastRenderedPageBreak/>
-        <w:t xml:space="preserve">Используя MonoDevelop, </w:t>
+        <w:t xml:space="preserve">Используя </w:t>
+      </w:r>
+      <w:proofErr w:type="spellStart"/>
+      <w:r>
+        <w:rPr>
+          <w:rFonts w:cs="Times New Roman"/>
+          <w:szCs w:val="28"/>
+          <w:lang w:eastAsia="ja-JP"/>
+        </w:rPr>
+        <w:t>MonoDevelop</w:t>
+      </w:r>
+      <w:proofErr w:type="spellEnd"/>
+      <w:r>
+        <w:rPr>
+          <w:rFonts w:cs="Times New Roman"/>
+          <w:szCs w:val="28"/>
+          <w:lang w:eastAsia="ja-JP"/>
+        </w:rPr>
+        <w:t xml:space="preserve">, </w:t>
       </w:r>
       <w:r>
         <w:rPr>
@@ -7031,24 +7521,52 @@
           <w:szCs w:val="28"/>
           <w:lang w:eastAsia="ja-JP"/>
         </w:rPr>
-        <w:t xml:space="preserve"> легко переносить проекты C#, созданные с помощью Visual Studio, в другие операционные системы. Фактически Visual Studio для Mac основан на MonoDevelop.</w:t>
-      </w:r>
-    </w:p>
-    <w:p>
-      <w:pPr>
-        <w:rPr>
-          <w:rFonts w:cs="Times New Roman"/>
-          <w:szCs w:val="28"/>
-          <w:lang w:eastAsia="ja-JP"/>
-        </w:rPr>
-      </w:pPr>
-      <w:r>
-        <w:rPr>
-          <w:rFonts w:cs="Times New Roman"/>
-          <w:szCs w:val="28"/>
-          <w:lang w:eastAsia="ja-JP"/>
-        </w:rPr>
-        <w:t>MonoDevelop имеет открытый исходный код и доступен во всех основных операционных системах.</w:t>
+        <w:t xml:space="preserve"> легко переносить проекты C#, созданные с помощью Visual Studio, в другие операционные системы. Фактически Visual Studio для Mac основан на </w:t>
+      </w:r>
+      <w:proofErr w:type="spellStart"/>
+      <w:r>
+        <w:rPr>
+          <w:rFonts w:cs="Times New Roman"/>
+          <w:szCs w:val="28"/>
+          <w:lang w:eastAsia="ja-JP"/>
+        </w:rPr>
+        <w:t>MonoDevelop</w:t>
+      </w:r>
+      <w:proofErr w:type="spellEnd"/>
+      <w:r>
+        <w:rPr>
+          <w:rFonts w:cs="Times New Roman"/>
+          <w:szCs w:val="28"/>
+          <w:lang w:eastAsia="ja-JP"/>
+        </w:rPr>
+        <w:t>.</w:t>
+      </w:r>
+    </w:p>
+    <w:p>
+      <w:pPr>
+        <w:rPr>
+          <w:rFonts w:cs="Times New Roman"/>
+          <w:szCs w:val="28"/>
+          <w:lang w:eastAsia="ja-JP"/>
+        </w:rPr>
+      </w:pPr>
+      <w:proofErr w:type="spellStart"/>
+      <w:r>
+        <w:rPr>
+          <w:rFonts w:cs="Times New Roman"/>
+          <w:szCs w:val="28"/>
+          <w:lang w:eastAsia="ja-JP"/>
+        </w:rPr>
+        <w:t>MonoDevelop</w:t>
+      </w:r>
+      <w:proofErr w:type="spellEnd"/>
+      <w:r>
+        <w:rPr>
+          <w:rFonts w:cs="Times New Roman"/>
+          <w:szCs w:val="28"/>
+          <w:lang w:eastAsia="ja-JP"/>
+        </w:rPr>
+        <w:t xml:space="preserve"> имеет открытый исходный код и доступен во всех основных операционных системах.</w:t>
       </w:r>
     </w:p>
     <w:p>
@@ -7078,7 +7596,8 @@
         </w:rPr>
         <w:t xml:space="preserve"> </w:t>
       </w:r>
-      <w:bookmarkStart w:id="23" w:name="_Toc131069066"/>
+      <w:bookmarkStart w:id="22" w:name="_Toc131069066"/>
+      <w:proofErr w:type="spellStart"/>
       <w:r>
         <w:rPr>
           <w:rFonts w:hint="eastAsia"/>
@@ -7086,23 +7605,70 @@
         </w:rPr>
         <w:t>Atom</w:t>
       </w:r>
-      <w:bookmarkEnd w:id="23"/>
-    </w:p>
-    <w:p>
-      <w:pPr>
-        <w:rPr>
-          <w:rFonts w:cs="Times New Roman"/>
-          <w:szCs w:val="28"/>
-          <w:lang w:eastAsia="ja-JP"/>
-        </w:rPr>
-      </w:pPr>
-      <w:r>
-        <w:rPr>
-          <w:rFonts w:cs="Times New Roman"/>
-          <w:szCs w:val="28"/>
-          <w:lang w:eastAsia="ja-JP"/>
-        </w:rPr>
-        <w:t>Atom — это мощный и легкий текстовый редактор, поддерживаемый GitHub и его сообществом. Помимо языка C#, Atom поддерживает несколько других языков, таких как JavaScript и HTML.</w:t>
+      <w:bookmarkEnd w:id="22"/>
+      <w:proofErr w:type="spellEnd"/>
+    </w:p>
+    <w:p>
+      <w:pPr>
+        <w:rPr>
+          <w:rFonts w:cs="Times New Roman"/>
+          <w:szCs w:val="28"/>
+          <w:lang w:eastAsia="ja-JP"/>
+        </w:rPr>
+      </w:pPr>
+      <w:proofErr w:type="spellStart"/>
+      <w:r>
+        <w:rPr>
+          <w:rFonts w:cs="Times New Roman"/>
+          <w:szCs w:val="28"/>
+          <w:lang w:eastAsia="ja-JP"/>
+        </w:rPr>
+        <w:t>Atom</w:t>
+      </w:r>
+      <w:proofErr w:type="spellEnd"/>
+      <w:r>
+        <w:rPr>
+          <w:rFonts w:cs="Times New Roman"/>
+          <w:szCs w:val="28"/>
+          <w:lang w:eastAsia="ja-JP"/>
+        </w:rPr>
+        <w:t xml:space="preserve"> — это мощный и легкий текстовый редактор, поддерживаемый </w:t>
+      </w:r>
+      <w:proofErr w:type="spellStart"/>
+      <w:r>
+        <w:rPr>
+          <w:rFonts w:cs="Times New Roman"/>
+          <w:szCs w:val="28"/>
+          <w:lang w:eastAsia="ja-JP"/>
+        </w:rPr>
+        <w:t>GitHub</w:t>
+      </w:r>
+      <w:proofErr w:type="spellEnd"/>
+      <w:r>
+        <w:rPr>
+          <w:rFonts w:cs="Times New Roman"/>
+          <w:szCs w:val="28"/>
+          <w:lang w:eastAsia="ja-JP"/>
+        </w:rPr>
+        <w:t xml:space="preserve"> и его сообществом. Помимо языка C#, </w:t>
+      </w:r>
+      <w:proofErr w:type="spellStart"/>
+      <w:r>
+        <w:rPr>
+          <w:rFonts w:cs="Times New Roman"/>
+          <w:szCs w:val="28"/>
+          <w:lang w:eastAsia="ja-JP"/>
+        </w:rPr>
+        <w:t>Atom</w:t>
+      </w:r>
+      <w:proofErr w:type="spellEnd"/>
+      <w:r>
+        <w:rPr>
+          <w:rFonts w:cs="Times New Roman"/>
+          <w:szCs w:val="28"/>
+          <w:lang w:eastAsia="ja-JP"/>
+        </w:rPr>
+        <w:t xml:space="preserve"> поддерживает несколько других языков, таких как JavaScript и HTML.</w:t>
       </w:r>
     </w:p>
     <w:p>
@@ -7118,7 +7684,43 @@
           <w:szCs w:val="28"/>
           <w:lang w:eastAsia="ja-JP"/>
         </w:rPr>
-        <w:t>Если вы знакомы с сочетаниями клавиш из других текстовых редакторов, таких как VS Code или Vim, вы можете легко перенести их в Atom.</w:t>
+        <w:t xml:space="preserve">Если вы знакомы с сочетаниями клавиш из других текстовых редакторов, таких как VS Code или </w:t>
+      </w:r>
+      <w:proofErr w:type="spellStart"/>
+      <w:r>
+        <w:rPr>
+          <w:rFonts w:cs="Times New Roman"/>
+          <w:szCs w:val="28"/>
+          <w:lang w:eastAsia="ja-JP"/>
+        </w:rPr>
+        <w:t>Vim</w:t>
+      </w:r>
+      <w:proofErr w:type="spellEnd"/>
+      <w:r>
+        <w:rPr>
+          <w:rFonts w:cs="Times New Roman"/>
+          <w:szCs w:val="28"/>
+          <w:lang w:eastAsia="ja-JP"/>
+        </w:rPr>
+        <w:t xml:space="preserve">, вы можете легко перенести их в </w:t>
+      </w:r>
+      <w:proofErr w:type="spellStart"/>
+      <w:r>
+        <w:rPr>
+          <w:rFonts w:cs="Times New Roman"/>
+          <w:szCs w:val="28"/>
+          <w:lang w:eastAsia="ja-JP"/>
+        </w:rPr>
+        <w:t>Atom</w:t>
+      </w:r>
+      <w:proofErr w:type="spellEnd"/>
+      <w:r>
+        <w:rPr>
+          <w:rFonts w:cs="Times New Roman"/>
+          <w:szCs w:val="28"/>
+          <w:lang w:eastAsia="ja-JP"/>
+        </w:rPr>
+        <w:t>.</w:t>
       </w:r>
       <w:r>
         <w:rPr>
@@ -7202,6 +7804,7 @@
         </w:rPr>
         <w:t xml:space="preserve"> – среда разработки </w:t>
       </w:r>
+      <w:proofErr w:type="spellStart"/>
       <w:r>
         <w:rPr>
           <w:rFonts w:cs="Times New Roman" w:hint="eastAsia"/>
@@ -7210,6 +7813,7 @@
         </w:rPr>
         <w:t>Atom</w:t>
       </w:r>
+      <w:proofErr w:type="spellEnd"/>
     </w:p>
     <w:p>
       <w:pPr>
@@ -7239,7 +7843,8 @@
         </w:rPr>
         <w:t xml:space="preserve"> </w:t>
       </w:r>
-      <w:bookmarkStart w:id="24" w:name="_Toc131069067"/>
+      <w:bookmarkStart w:id="23" w:name="_Toc131069067"/>
+      <w:proofErr w:type="spellStart"/>
       <w:r>
         <w:rPr>
           <w:rFonts w:hint="eastAsia"/>
@@ -7247,23 +7852,52 @@
         </w:rPr>
         <w:t>Vim</w:t>
       </w:r>
-      <w:bookmarkEnd w:id="24"/>
-    </w:p>
-    <w:p>
-      <w:pPr>
-        <w:rPr>
-          <w:rFonts w:cs="Times New Roman"/>
-          <w:szCs w:val="28"/>
-          <w:lang w:eastAsia="ja-JP"/>
-        </w:rPr>
-      </w:pPr>
-      <w:r>
-        <w:rPr>
-          <w:rFonts w:cs="Times New Roman"/>
-          <w:szCs w:val="28"/>
-          <w:lang w:eastAsia="ja-JP"/>
-        </w:rPr>
-        <w:t xml:space="preserve">Vim - это редактор терминала, существующий уже несколько десятилетий. Он используется для решения многих задач, от настройки </w:t>
+      <w:bookmarkEnd w:id="23"/>
+      <w:proofErr w:type="spellEnd"/>
+    </w:p>
+    <w:p>
+      <w:pPr>
+        <w:rPr>
+          <w:rFonts w:cs="Times New Roman"/>
+          <w:szCs w:val="28"/>
+          <w:lang w:eastAsia="ja-JP"/>
+        </w:rPr>
+      </w:pPr>
+      <w:proofErr w:type="spellStart"/>
+      <w:r>
+        <w:rPr>
+          <w:rFonts w:cs="Times New Roman"/>
+          <w:szCs w:val="28"/>
+          <w:lang w:eastAsia="ja-JP"/>
+        </w:rPr>
+        <w:t>Vim</w:t>
+      </w:r>
+      <w:proofErr w:type="spellEnd"/>
+      <w:r>
+        <w:rPr>
+          <w:rFonts w:cs="Times New Roman"/>
+          <w:szCs w:val="28"/>
+          <w:lang w:eastAsia="ja-JP"/>
+        </w:rPr>
+        <w:t xml:space="preserve"> </w:t>
+      </w:r>
+      <w:proofErr w:type="gramStart"/>
+      <w:r>
+        <w:rPr>
+          <w:rFonts w:cs="Times New Roman"/>
+          <w:szCs w:val="28"/>
+          <w:lang w:eastAsia="ja-JP"/>
+        </w:rPr>
+        <w:t>- это</w:t>
+      </w:r>
+      <w:proofErr w:type="gramEnd"/>
+      <w:r>
+        <w:rPr>
+          <w:rFonts w:cs="Times New Roman"/>
+          <w:szCs w:val="28"/>
+          <w:lang w:eastAsia="ja-JP"/>
+        </w:rPr>
+        <w:t xml:space="preserve"> редактор терминала, существующий уже несколько десятилетий. Он используется для решения многих задач, от настройки </w:t>
       </w:r>
       <w:r>
         <w:rPr>
@@ -7289,7 +7923,43 @@
           <w:szCs w:val="28"/>
           <w:lang w:eastAsia="ja-JP"/>
         </w:rPr>
-        <w:t xml:space="preserve">Редактор Vim надежный, легкий и очень настраиваемый. Vim также поставляется со встроенным учебником, который </w:t>
+        <w:t xml:space="preserve">Редактор </w:t>
+      </w:r>
+      <w:proofErr w:type="spellStart"/>
+      <w:r>
+        <w:rPr>
+          <w:rFonts w:cs="Times New Roman"/>
+          <w:szCs w:val="28"/>
+          <w:lang w:eastAsia="ja-JP"/>
+        </w:rPr>
+        <w:t>Vim</w:t>
+      </w:r>
+      <w:proofErr w:type="spellEnd"/>
+      <w:r>
+        <w:rPr>
+          <w:rFonts w:cs="Times New Roman"/>
+          <w:szCs w:val="28"/>
+          <w:lang w:eastAsia="ja-JP"/>
+        </w:rPr>
+        <w:t xml:space="preserve"> надежный, легкий и очень настраиваемый. </w:t>
+      </w:r>
+      <w:proofErr w:type="spellStart"/>
+      <w:r>
+        <w:rPr>
+          <w:rFonts w:cs="Times New Roman"/>
+          <w:szCs w:val="28"/>
+          <w:lang w:eastAsia="ja-JP"/>
+        </w:rPr>
+        <w:t>Vim</w:t>
+      </w:r>
+      <w:proofErr w:type="spellEnd"/>
+      <w:r>
+        <w:rPr>
+          <w:rFonts w:cs="Times New Roman"/>
+          <w:szCs w:val="28"/>
+          <w:lang w:eastAsia="ja-JP"/>
+        </w:rPr>
+        <w:t xml:space="preserve"> также поставляется со встроенным учебником, который </w:t>
       </w:r>
       <w:r>
         <w:rPr>
@@ -7322,7 +7992,43 @@
           <w:szCs w:val="28"/>
           <w:lang w:eastAsia="ja-JP"/>
         </w:rPr>
-        <w:t>Заядлому пользователю Vim достаточно установить несколько инструментов, таких как OmniSharp, и он будет полностью готов к разработке на C# в этом мощном редакторе.</w:t>
+        <w:t xml:space="preserve">Заядлому пользователю </w:t>
+      </w:r>
+      <w:proofErr w:type="spellStart"/>
+      <w:r>
+        <w:rPr>
+          <w:rFonts w:cs="Times New Roman"/>
+          <w:szCs w:val="28"/>
+          <w:lang w:eastAsia="ja-JP"/>
+        </w:rPr>
+        <w:t>Vim</w:t>
+      </w:r>
+      <w:proofErr w:type="spellEnd"/>
+      <w:r>
+        <w:rPr>
+          <w:rFonts w:cs="Times New Roman"/>
+          <w:szCs w:val="28"/>
+          <w:lang w:eastAsia="ja-JP"/>
+        </w:rPr>
+        <w:t xml:space="preserve"> достаточно установить несколько инструментов, таких как </w:t>
+      </w:r>
+      <w:proofErr w:type="spellStart"/>
+      <w:r>
+        <w:rPr>
+          <w:rFonts w:cs="Times New Roman"/>
+          <w:szCs w:val="28"/>
+          <w:lang w:eastAsia="ja-JP"/>
+        </w:rPr>
+        <w:t>OmniSharp</w:t>
+      </w:r>
+      <w:proofErr w:type="spellEnd"/>
+      <w:r>
+        <w:rPr>
+          <w:rFonts w:cs="Times New Roman"/>
+          <w:szCs w:val="28"/>
+          <w:lang w:eastAsia="ja-JP"/>
+        </w:rPr>
+        <w:t>, и он будет полностью готов к разработке на C# в этом мощном редакторе.</w:t>
       </w:r>
     </w:p>
     <w:p>
@@ -7332,13 +8038,59 @@
           <w:lang w:eastAsia="ja-JP"/>
         </w:rPr>
       </w:pPr>
-      <w:r>
-        <w:rPr>
-          <w:rFonts w:cs="Times New Roman"/>
-          <w:szCs w:val="28"/>
-          <w:lang w:eastAsia="ja-JP"/>
-        </w:rPr>
-        <w:t>Vim имеет открытый исходный код и доступен для Windows, macOS и Linux. Большинство систем Linux и Unix поставляются с редактором Vim по умолчанию.</w:t>
+      <w:proofErr w:type="spellStart"/>
+      <w:r>
+        <w:rPr>
+          <w:rFonts w:cs="Times New Roman"/>
+          <w:szCs w:val="28"/>
+          <w:lang w:eastAsia="ja-JP"/>
+        </w:rPr>
+        <w:t>Vim</w:t>
+      </w:r>
+      <w:proofErr w:type="spellEnd"/>
+      <w:r>
+        <w:rPr>
+          <w:rFonts w:cs="Times New Roman"/>
+          <w:szCs w:val="28"/>
+          <w:lang w:eastAsia="ja-JP"/>
+        </w:rPr>
+        <w:t xml:space="preserve"> имеет открытый исходный код и доступен для Windows, </w:t>
+      </w:r>
+      <w:proofErr w:type="spellStart"/>
+      <w:r>
+        <w:rPr>
+          <w:rFonts w:cs="Times New Roman"/>
+          <w:szCs w:val="28"/>
+          <w:lang w:eastAsia="ja-JP"/>
+        </w:rPr>
+        <w:t>macOS</w:t>
+      </w:r>
+      <w:proofErr w:type="spellEnd"/>
+      <w:r>
+        <w:rPr>
+          <w:rFonts w:cs="Times New Roman"/>
+          <w:szCs w:val="28"/>
+          <w:lang w:eastAsia="ja-JP"/>
+        </w:rPr>
+        <w:t xml:space="preserve"> и Linux. Большинство систем Linux и Unix поставляются с редактором </w:t>
+      </w:r>
+      <w:proofErr w:type="spellStart"/>
+      <w:r>
+        <w:rPr>
+          <w:rFonts w:cs="Times New Roman"/>
+          <w:szCs w:val="28"/>
+          <w:lang w:eastAsia="ja-JP"/>
+        </w:rPr>
+        <w:t>Vim</w:t>
+      </w:r>
+      <w:proofErr w:type="spellEnd"/>
+      <w:r>
+        <w:rPr>
+          <w:rFonts w:cs="Times New Roman"/>
+          <w:szCs w:val="28"/>
+          <w:lang w:eastAsia="ja-JP"/>
+        </w:rPr>
+        <w:t xml:space="preserve"> по умолчанию.</w:t>
       </w:r>
       <w:r>
         <w:rPr>
@@ -7424,7 +8176,25 @@
           <w:szCs w:val="28"/>
           <w:lang w:eastAsia="ja-JP"/>
         </w:rPr>
-        <w:t xml:space="preserve"> – пример </w:t>
+        <w:t xml:space="preserve"> – </w:t>
+      </w:r>
+      <w:r>
+        <w:rPr>
+          <w:rFonts w:cs="Times New Roman"/>
+          <w:noProof/>
+          <w:szCs w:val="28"/>
+          <w:lang w:eastAsia="ja-JP"/>
+        </w:rPr>
+        <w:t>П</w:t>
+      </w:r>
+      <w:r>
+        <w:rPr>
+          <w:rFonts w:cs="Times New Roman"/>
+          <w:noProof/>
+          <w:szCs w:val="28"/>
+          <w:lang w:eastAsia="ja-JP"/>
+        </w:rPr>
+        <w:t xml:space="preserve">ример </w:t>
       </w:r>
       <w:r>
         <w:rPr>
@@ -7479,7 +8249,7 @@
           <w:lang w:eastAsia="ja-JP"/>
         </w:rPr>
       </w:pPr>
-      <w:bookmarkStart w:id="25" w:name="_Toc131069068"/>
+      <w:bookmarkStart w:id="24" w:name="_Toc131069068"/>
       <w:r>
         <w:rPr>
           <w:rFonts w:cs="Times New Roman"/>
@@ -7488,7 +8258,7 @@
         <w:lastRenderedPageBreak/>
         <w:t>ГЛАВА 2. ПРАКТИЧЕСКАЯ ЧАСТЬ</w:t>
       </w:r>
-      <w:bookmarkEnd w:id="25"/>
+      <w:bookmarkEnd w:id="24"/>
     </w:p>
     <w:p>
       <w:pPr>
@@ -7514,14 +8284,14 @@
         </w:rPr>
         <w:t xml:space="preserve"> </w:t>
       </w:r>
-      <w:bookmarkStart w:id="26" w:name="_Toc131069069"/>
+      <w:bookmarkStart w:id="25" w:name="_Toc131069069"/>
       <w:r>
         <w:rPr>
           <w:rStyle w:val="10"/>
         </w:rPr>
         <w:t>Создание базы данных</w:t>
       </w:r>
-      <w:bookmarkEnd w:id="26"/>
+      <w:bookmarkEnd w:id="25"/>
     </w:p>
     <w:p>
       <w:pPr>
@@ -7555,15 +8325,24 @@
         </w:rPr>
         <w:t xml:space="preserve"> </w:t>
       </w:r>
-      <w:bookmarkStart w:id="27" w:name="_Toc131069070"/>
+      <w:bookmarkStart w:id="26" w:name="_Toc131069070"/>
       <w:r>
         <w:rPr>
           <w:rFonts w:hint="eastAsia"/>
           <w:lang w:eastAsia="ja-JP"/>
         </w:rPr>
-        <w:t>Open Server Panel</w:t>
-      </w:r>
-      <w:bookmarkEnd w:id="27"/>
+        <w:t xml:space="preserve">Open Server </w:t>
+      </w:r>
+      <w:proofErr w:type="spellStart"/>
+      <w:r>
+        <w:rPr>
+          <w:rFonts w:hint="eastAsia"/>
+          <w:lang w:eastAsia="ja-JP"/>
+        </w:rPr>
+        <w:t>Panel</w:t>
+      </w:r>
+      <w:bookmarkEnd w:id="26"/>
+      <w:proofErr w:type="spellEnd"/>
     </w:p>
     <w:p>
       <w:pPr>
@@ -7580,6 +8359,7 @@
     </w:p>
     <w:p>
       <w:pPr>
+        <w:ind w:firstLine="0"/>
         <w:jc w:val="center"/>
         <w:rPr>
           <w:lang w:eastAsia="ja-JP"/>
@@ -7642,90 +8422,135 @@
     </w:p>
     <w:p>
       <w:pPr>
+        <w:ind w:firstLine="0"/>
         <w:jc w:val="center"/>
         <w:rPr>
+          <w:lang w:eastAsia="ja-JP"/>
+        </w:rPr>
+      </w:pPr>
+      <w:r>
+        <w:rPr>
+          <w:lang w:eastAsia="ja-JP"/>
+        </w:rPr>
+        <w:t>Рисунок</w:t>
+      </w:r>
+      <w:r>
+        <w:rPr>
+          <w:lang w:eastAsia="ja-JP"/>
+        </w:rPr>
+        <w:t xml:space="preserve"> </w:t>
+      </w:r>
+      <w:r>
+        <w:rPr>
+          <w:lang w:eastAsia="ja-JP"/>
+        </w:rPr>
+        <w:t>6</w:t>
+      </w:r>
+      <w:r>
+        <w:rPr>
+          <w:lang w:eastAsia="ja-JP"/>
+        </w:rPr>
+        <w:t xml:space="preserve"> </w:t>
+      </w:r>
+      <w:r>
+        <w:rPr>
+          <w:lang w:eastAsia="ja-JP"/>
+        </w:rPr>
+        <w:t>–</w:t>
+      </w:r>
+      <w:r>
+        <w:rPr>
+          <w:lang w:eastAsia="ja-JP"/>
+        </w:rPr>
+        <w:t xml:space="preserve"> </w:t>
+      </w:r>
+      <w:r>
+        <w:rPr>
+          <w:lang w:eastAsia="ja-JP"/>
+        </w:rPr>
+        <w:t>З</w:t>
+      </w:r>
+      <w:r>
+        <w:rPr>
+          <w:lang w:eastAsia="ja-JP"/>
+        </w:rPr>
+        <w:t>начок</w:t>
+      </w:r>
+      <w:r>
+        <w:rPr>
+          <w:lang w:eastAsia="ja-JP"/>
+        </w:rPr>
+        <w:t xml:space="preserve"> </w:t>
+      </w:r>
+      <w:r>
+        <w:rPr>
           <w:lang w:val="en-US" w:eastAsia="ja-JP"/>
         </w:rPr>
-      </w:pPr>
-      <w:r>
-        <w:rPr>
-          <w:lang w:eastAsia="ja-JP"/>
-        </w:rPr>
-        <w:t>Рисунок</w:t>
+        <w:t>Open</w:t>
+      </w:r>
+      <w:r>
+        <w:rPr>
+          <w:lang w:eastAsia="ja-JP"/>
+        </w:rPr>
+        <w:t xml:space="preserve"> </w:t>
       </w:r>
       <w:r>
         <w:rPr>
           <w:lang w:val="en-US" w:eastAsia="ja-JP"/>
         </w:rPr>
+        <w:t>Server</w:t>
+      </w:r>
+      <w:r>
+        <w:rPr>
+          <w:lang w:eastAsia="ja-JP"/>
+        </w:rPr>
         <w:t xml:space="preserve"> </w:t>
       </w:r>
       <w:r>
         <w:rPr>
-          <w:highlight w:val="yellow"/>
           <w:lang w:val="en-US" w:eastAsia="ja-JP"/>
         </w:rPr>
-        <w:t>№</w:t>
-      </w:r>
-      <w:r>
-        <w:rPr>
-          <w:lang w:val="en-US" w:eastAsia="ja-JP"/>
-        </w:rPr>
-        <w:t xml:space="preserve"> </w:t>
-      </w:r>
-      <w:r>
-        <w:rPr>
-          <w:lang w:val="en-US" w:eastAsia="ja-JP"/>
-        </w:rPr>
-        <w:t>–</w:t>
-      </w:r>
-      <w:r>
-        <w:rPr>
-          <w:lang w:val="en-US" w:eastAsia="ja-JP"/>
-        </w:rPr>
-        <w:t xml:space="preserve"> </w:t>
-      </w:r>
-      <w:r>
-        <w:rPr>
-          <w:lang w:eastAsia="ja-JP"/>
-        </w:rPr>
-        <w:t>значок</w:t>
-      </w:r>
-      <w:r>
-        <w:rPr>
-          <w:lang w:val="en-US" w:eastAsia="ja-JP"/>
-        </w:rPr>
-        <w:t xml:space="preserve"> </w:t>
-      </w:r>
-      <w:r>
-        <w:rPr>
-          <w:lang w:val="en-US" w:eastAsia="ja-JP"/>
-        </w:rPr>
-        <w:t>Open Server Panel</w:t>
+        <w:t>Panel</w:t>
       </w:r>
     </w:p>
     <w:p>
       <w:pPr>
         <w:jc w:val="center"/>
         <w:rPr>
-          <w:lang w:val="en-US" w:eastAsia="ja-JP"/>
-        </w:rPr>
-      </w:pPr>
-    </w:p>
-    <w:p>
-      <w:pPr>
-        <w:rPr>
-          <w:lang w:eastAsia="ja-JP"/>
-        </w:rPr>
-      </w:pPr>
-      <w:r>
-        <w:rPr>
-          <w:lang w:eastAsia="ja-JP"/>
-        </w:rPr>
-        <w:t>Нажимая на значок любой кнопкой мыши появляется список для взаимодействия с сервером</w:t>
-      </w:r>
-    </w:p>
-    <w:p>
-      <w:pPr>
+          <w:lang w:eastAsia="ja-JP"/>
+        </w:rPr>
+      </w:pPr>
+    </w:p>
+    <w:p>
+      <w:pPr>
+        <w:rPr>
+          <w:lang w:eastAsia="ja-JP"/>
+        </w:rPr>
+      </w:pPr>
+      <w:r>
+        <w:rPr>
+          <w:lang w:eastAsia="ja-JP"/>
+        </w:rPr>
+        <w:t xml:space="preserve">Нажимая на значок любой кнопкой </w:t>
+      </w:r>
+      <w:proofErr w:type="gramStart"/>
+      <w:r>
+        <w:rPr>
+          <w:lang w:eastAsia="ja-JP"/>
+        </w:rPr>
+        <w:t>мыши</w:t>
+      </w:r>
+      <w:proofErr w:type="gramEnd"/>
+      <w:r>
+        <w:rPr>
+          <w:lang w:eastAsia="ja-JP"/>
+        </w:rPr>
+        <w:t xml:space="preserve"> появляется список для взаимодействия с сервером</w:t>
+      </w:r>
+    </w:p>
+    <w:p>
+      <w:pPr>
+        <w:ind w:firstLine="0"/>
         <w:jc w:val="center"/>
         <w:rPr>
           <w:lang w:eastAsia="ja-JP"/>
@@ -7788,6 +8613,7 @@
     </w:p>
     <w:p>
       <w:pPr>
+        <w:ind w:firstLine="0"/>
         <w:jc w:val="center"/>
         <w:rPr>
           <w:lang w:eastAsia="ja-JP"/>
@@ -7801,10 +8627,9 @@
       </w:r>
       <w:r>
         <w:rPr>
-          <w:highlight w:val="yellow"/>
-          <w:lang w:eastAsia="ja-JP"/>
-        </w:rPr>
-        <w:t>№</w:t>
+          <w:lang w:eastAsia="ja-JP"/>
+        </w:rPr>
+        <w:t>7</w:t>
       </w:r>
       <w:r>
         <w:rPr>
@@ -7828,7 +8653,7 @@
         <w:rPr>
           <w:lang w:eastAsia="ja-JP"/>
         </w:rPr>
-        <w:t>п</w:t>
+        <w:t>П</w:t>
       </w:r>
       <w:r>
         <w:rPr>
@@ -7902,6 +8727,7 @@
     </w:p>
     <w:p>
       <w:pPr>
+        <w:ind w:firstLine="0"/>
         <w:jc w:val="center"/>
         <w:rPr>
           <w:lang w:val="en-US" w:eastAsia="ja-JP"/>
@@ -7965,6 +8791,7 @@
     </w:p>
     <w:p>
       <w:pPr>
+        <w:ind w:firstLine="0"/>
         <w:jc w:val="center"/>
         <w:rPr>
           <w:lang w:eastAsia="ja-JP"/>
@@ -7978,16 +8805,27 @@
       </w:r>
       <w:r>
         <w:rPr>
-          <w:highlight w:val="yellow"/>
-          <w:lang w:eastAsia="ja-JP"/>
-        </w:rPr>
-        <w:t>№</w:t>
-      </w:r>
-      <w:r>
-        <w:rPr>
-          <w:lang w:eastAsia="ja-JP"/>
-        </w:rPr>
-        <w:t xml:space="preserve"> – панель вызова программы управления базой данных</w:t>
+          <w:lang w:eastAsia="ja-JP"/>
+        </w:rPr>
+        <w:t>8</w:t>
+      </w:r>
+      <w:r>
+        <w:rPr>
+          <w:lang w:eastAsia="ja-JP"/>
+        </w:rPr>
+        <w:t xml:space="preserve"> – </w:t>
+      </w:r>
+      <w:r>
+        <w:rPr>
+          <w:lang w:eastAsia="ja-JP"/>
+        </w:rPr>
+        <w:t>П</w:t>
+      </w:r>
+      <w:r>
+        <w:rPr>
+          <w:lang w:eastAsia="ja-JP"/>
+        </w:rPr>
+        <w:t>анель вызова программы управления базой данных</w:t>
       </w:r>
       <w:r>
         <w:rPr>
@@ -8014,6 +8852,7 @@
     </w:p>
     <w:p>
       <w:pPr>
+        <w:ind w:firstLine="0"/>
         <w:jc w:val="center"/>
         <w:rPr>
           <w:lang w:eastAsia="ja-JP"/>
@@ -8077,6 +8916,7 @@
     </w:p>
     <w:p>
       <w:pPr>
+        <w:ind w:firstLine="0"/>
         <w:jc w:val="center"/>
         <w:rPr>
           <w:lang w:eastAsia="ja-JP"/>
@@ -8090,16 +8930,27 @@
       </w:r>
       <w:r>
         <w:rPr>
-          <w:highlight w:val="yellow"/>
-          <w:lang w:eastAsia="ja-JP"/>
-        </w:rPr>
-        <w:t>№</w:t>
-      </w:r>
-      <w:r>
-        <w:rPr>
-          <w:lang w:eastAsia="ja-JP"/>
-        </w:rPr>
-        <w:t xml:space="preserve"> – настройки</w:t>
+          <w:lang w:eastAsia="ja-JP"/>
+        </w:rPr>
+        <w:t>9</w:t>
+      </w:r>
+      <w:r>
+        <w:rPr>
+          <w:lang w:eastAsia="ja-JP"/>
+        </w:rPr>
+        <w:t xml:space="preserve"> – </w:t>
+      </w:r>
+      <w:r>
+        <w:rPr>
+          <w:lang w:eastAsia="ja-JP"/>
+        </w:rPr>
+        <w:t>Н</w:t>
+      </w:r>
+      <w:r>
+        <w:rPr>
+          <w:lang w:eastAsia="ja-JP"/>
+        </w:rPr>
+        <w:t>астройки</w:t>
       </w:r>
       <w:r>
         <w:rPr>
@@ -8154,6 +9005,7 @@
     </w:p>
     <w:p>
       <w:pPr>
+        <w:ind w:firstLine="0"/>
         <w:jc w:val="center"/>
         <w:rPr>
           <w:lang w:eastAsia="ja-JP"/>
@@ -8216,6 +9068,7 @@
     </w:p>
     <w:p>
       <w:pPr>
+        <w:ind w:firstLine="0"/>
         <w:jc w:val="center"/>
         <w:rPr>
           <w:lang w:eastAsia="ja-JP"/>
@@ -8229,16 +9082,27 @@
       </w:r>
       <w:r>
         <w:rPr>
-          <w:highlight w:val="yellow"/>
-          <w:lang w:eastAsia="ja-JP"/>
-        </w:rPr>
-        <w:t>№</w:t>
-      </w:r>
-      <w:r>
-        <w:rPr>
-          <w:lang w:eastAsia="ja-JP"/>
-        </w:rPr>
-        <w:t xml:space="preserve"> – настройки сервера</w:t>
+          <w:lang w:eastAsia="ja-JP"/>
+        </w:rPr>
+        <w:t>10</w:t>
+      </w:r>
+      <w:r>
+        <w:rPr>
+          <w:lang w:eastAsia="ja-JP"/>
+        </w:rPr>
+        <w:t xml:space="preserve"> – </w:t>
+      </w:r>
+      <w:r>
+        <w:rPr>
+          <w:lang w:eastAsia="ja-JP"/>
+        </w:rPr>
+        <w:t>Н</w:t>
+      </w:r>
+      <w:r>
+        <w:rPr>
+          <w:lang w:eastAsia="ja-JP"/>
+        </w:rPr>
+        <w:t>астройки сервера</w:t>
       </w:r>
     </w:p>
     <w:p>
@@ -8347,7 +9211,8 @@
         </w:rPr>
         <w:t xml:space="preserve"> </w:t>
       </w:r>
-      <w:bookmarkStart w:id="28" w:name="_Toc131069071"/>
+      <w:bookmarkStart w:id="27" w:name="_Toc131069071"/>
+      <w:proofErr w:type="spellStart"/>
       <w:r>
         <w:rPr>
           <w:rFonts w:hint="eastAsia"/>
@@ -8355,7 +9220,8 @@
         </w:rPr>
         <w:t>MySQLWorkbench</w:t>
       </w:r>
-      <w:bookmarkEnd w:id="28"/>
+      <w:bookmarkEnd w:id="27"/>
+      <w:proofErr w:type="spellEnd"/>
     </w:p>
     <w:p>
       <w:pPr>
@@ -8422,23 +9288,23 @@
     </w:p>
     <w:p>
       <w:pPr>
+        <w:ind w:firstLine="0"/>
         <w:jc w:val="center"/>
         <w:rPr>
-          <w:lang w:val="en-US" w:eastAsia="ja-JP"/>
-        </w:rPr>
-      </w:pPr>
-      <w:r>
-        <w:rPr>
-          <w:lang w:eastAsia="ja-JP"/>
-        </w:rPr>
-        <w:t xml:space="preserve">Рисунок </w:t>
-      </w:r>
-      <w:r>
-        <w:rPr>
-          <w:highlight w:val="yellow"/>
-          <w:lang w:eastAsia="ja-JP"/>
-        </w:rPr>
-        <w:t>№</w:t>
+          <w:lang w:eastAsia="ja-JP"/>
+        </w:rPr>
+      </w:pPr>
+      <w:r>
+        <w:rPr>
+          <w:lang w:eastAsia="ja-JP"/>
+        </w:rPr>
+        <w:t>Рисунок</w:t>
+      </w:r>
+      <w:r>
+        <w:rPr>
+          <w:lang w:eastAsia="ja-JP"/>
+        </w:rPr>
+        <w:t xml:space="preserve"> 11</w:t>
       </w:r>
       <w:r>
         <w:rPr>
@@ -8452,21 +9318,29 @@
           <w:szCs w:val="28"/>
           <w:lang w:eastAsia="ja-JP"/>
         </w:rPr>
-        <w:t>–</w:t>
-      </w:r>
-      <w:r>
-        <w:rPr>
-          <w:rFonts w:cs="Times New Roman"/>
-          <w:szCs w:val="28"/>
-          <w:lang w:eastAsia="ja-JP"/>
-        </w:rPr>
-        <w:t xml:space="preserve"> главное окно</w:t>
+        <w:t xml:space="preserve">– </w:t>
+      </w:r>
+      <w:r>
+        <w:rPr>
+          <w:rFonts w:cs="Times New Roman"/>
+          <w:szCs w:val="28"/>
+          <w:lang w:eastAsia="ja-JP"/>
+        </w:rPr>
+        <w:t>Г</w:t>
+      </w:r>
+      <w:r>
+        <w:rPr>
+          <w:rFonts w:cs="Times New Roman"/>
+          <w:szCs w:val="28"/>
+          <w:lang w:eastAsia="ja-JP"/>
+        </w:rPr>
+        <w:t>лавное окно</w:t>
       </w:r>
     </w:p>
     <w:p>
       <w:pPr>
         <w:pStyle w:val="ae"/>
-        <w:ind w:left="284" w:firstLine="567"/>
+        <w:ind w:left="0" w:firstLine="0"/>
         <w:rPr>
           <w:lang w:eastAsia="ja-JP"/>
         </w:rPr>
@@ -8477,6 +9351,7 @@
         </w:rPr>
         <w:t xml:space="preserve">Создание подключения к базам данных с помощью </w:t>
       </w:r>
+      <w:proofErr w:type="spellStart"/>
       <w:r>
         <w:rPr>
           <w:rFonts w:hint="eastAsia"/>
@@ -8484,6 +9359,17 @@
         </w:rPr>
         <w:t>MySQLWorkbench</w:t>
       </w:r>
+      <w:proofErr w:type="spellEnd"/>
+    </w:p>
+    <w:p>
+      <w:pPr>
+        <w:pStyle w:val="ae"/>
+        <w:ind w:left="0" w:firstLine="0"/>
+        <w:jc w:val="center"/>
+        <w:rPr>
+          <w:lang w:eastAsia="ja-JP"/>
+        </w:rPr>
+      </w:pPr>
       <w:r>
         <w:rPr>
           <w:lang w:eastAsia="ja-JP"/>
@@ -8508,7 +9394,7 @@
             <v:path o:extrusionok="f" gradientshapeok="t" o:connecttype="rect"/>
             <o:lock v:ext="edit" aspectratio="t"/>
           </v:shapetype>
-          <v:shape id="_x0000_i1065" type="#_x0000_t75" style="width:438.75pt;height:278.25pt">
+          <v:shape id="_x0000_i1025" type="#_x0000_t75" style="width:408pt;height:258.6pt">
             <v:imagedata r:id="rId20" o:title="MySQLWorkbench_qMQGeRYSOC"/>
           </v:shape>
         </w:pict>
@@ -8517,7 +9403,7 @@
     <w:p>
       <w:pPr>
         <w:pStyle w:val="ae"/>
-        <w:ind w:left="0"/>
+        <w:ind w:left="0" w:firstLine="0"/>
         <w:jc w:val="center"/>
         <w:rPr>
           <w:lang w:eastAsia="ja-JP"/>
@@ -8527,15 +9413,13 @@
         <w:rPr>
           <w:lang w:eastAsia="ja-JP"/>
         </w:rPr>
-        <w:lastRenderedPageBreak/>
         <w:t xml:space="preserve">Рисунок </w:t>
       </w:r>
       <w:r>
         <w:rPr>
-          <w:highlight w:val="yellow"/>
-          <w:lang w:eastAsia="ja-JP"/>
-        </w:rPr>
-        <w:t>№</w:t>
+          <w:lang w:eastAsia="ja-JP"/>
+        </w:rPr>
+        <w:t>12</w:t>
       </w:r>
       <w:r>
         <w:rPr>
@@ -8555,7 +9439,19 @@
         <w:rPr>
           <w:lang w:eastAsia="ja-JP"/>
         </w:rPr>
-        <w:t xml:space="preserve"> окно подключения к базе данных в программе</w:t>
+        <w:t xml:space="preserve"> </w:t>
+      </w:r>
+      <w:r>
+        <w:rPr>
+          <w:lang w:eastAsia="ja-JP"/>
+        </w:rPr>
+        <w:t>О</w:t>
+      </w:r>
+      <w:r>
+        <w:rPr>
+          <w:lang w:eastAsia="ja-JP"/>
+        </w:rPr>
+        <w:t>кно подключения к базе данных в программе</w:t>
       </w:r>
     </w:p>
     <w:p>
@@ -8649,16 +9545,27 @@
       </w:r>
       <w:r>
         <w:rPr>
-          <w:highlight w:val="yellow"/>
-          <w:lang w:eastAsia="ja-JP"/>
-        </w:rPr>
-        <w:t>№</w:t>
-      </w:r>
-      <w:r>
-        <w:rPr>
-          <w:lang w:eastAsia="ja-JP"/>
-        </w:rPr>
-        <w:t xml:space="preserve"> – главное окно с созданным подключением</w:t>
+          <w:lang w:eastAsia="ja-JP"/>
+        </w:rPr>
+        <w:t>13</w:t>
+      </w:r>
+      <w:r>
+        <w:rPr>
+          <w:lang w:eastAsia="ja-JP"/>
+        </w:rPr>
+        <w:t xml:space="preserve"> – </w:t>
+      </w:r>
+      <w:r>
+        <w:rPr>
+          <w:lang w:eastAsia="ja-JP"/>
+        </w:rPr>
+        <w:t>Г</w:t>
+      </w:r>
+      <w:r>
+        <w:rPr>
+          <w:lang w:eastAsia="ja-JP"/>
+        </w:rPr>
+        <w:t>лавное окно с созданным подключением</w:t>
       </w:r>
     </w:p>
     <w:p>
@@ -8673,26 +9580,7 @@
     </w:p>
     <w:p>
       <w:pPr>
-        <w:pStyle w:val="ae"/>
-        <w:ind w:left="0"/>
-        <w:rPr>
-          <w:lang w:val="en-US" w:eastAsia="ja-JP"/>
-        </w:rPr>
-      </w:pPr>
-    </w:p>
-    <w:p>
-      <w:pPr>
-        <w:pStyle w:val="ae"/>
-        <w:ind w:left="851" w:firstLine="0"/>
-        <w:rPr>
-          <w:lang w:eastAsia="ja-JP"/>
-        </w:rPr>
-      </w:pPr>
-    </w:p>
-    <w:p>
-      <w:pPr>
-        <w:pStyle w:val="ae"/>
-        <w:ind w:left="851" w:firstLine="0"/>
+        <w:ind w:firstLine="0"/>
         <w:rPr>
           <w:lang w:eastAsia="ja-JP"/>
         </w:rPr>
@@ -8718,7 +9606,7 @@
         </w:rPr>
         <w:t xml:space="preserve"> </w:t>
       </w:r>
-      <w:bookmarkStart w:id="29" w:name="_Toc131069072"/>
+      <w:bookmarkStart w:id="28" w:name="_Toc131069072"/>
       <w:r>
         <w:rPr>
           <w:lang w:eastAsia="ja-JP"/>
@@ -8731,7 +9619,7 @@
         </w:rPr>
         <w:t>программы для взаимодействия с базой данных</w:t>
       </w:r>
-      <w:bookmarkEnd w:id="29"/>
+      <w:bookmarkEnd w:id="28"/>
     </w:p>
     <w:p>
       <w:pPr>
@@ -8770,11 +9658,19 @@
         </w:rPr>
         <w:t xml:space="preserve"># </w:t>
       </w:r>
-      <w:r>
-        <w:rPr>
-          <w:lang w:eastAsia="ja-JP"/>
-        </w:rPr>
-        <w:t xml:space="preserve">при помощью среды разработки </w:t>
+      <w:proofErr w:type="gramStart"/>
+      <w:r>
+        <w:rPr>
+          <w:lang w:eastAsia="ja-JP"/>
+        </w:rPr>
+        <w:t>при помощью</w:t>
+      </w:r>
+      <w:proofErr w:type="gramEnd"/>
+      <w:r>
+        <w:rPr>
+          <w:lang w:eastAsia="ja-JP"/>
+        </w:rPr>
+        <w:t xml:space="preserve"> среды разработки </w:t>
       </w:r>
       <w:r>
         <w:rPr>
@@ -8928,55 +9824,67 @@
     </w:p>
     <w:p>
       <w:pPr>
-        <w:jc w:val="center"/>
-        <w:rPr>
-          <w:lang w:val="en-US" w:eastAsia="ja-JP"/>
-        </w:rPr>
-      </w:pPr>
-      <w:r>
-        <w:rPr>
-          <w:lang w:eastAsia="ja-JP"/>
-        </w:rPr>
-        <w:t xml:space="preserve">Рисунок </w:t>
-      </w:r>
-      <w:r>
-        <w:rPr>
-          <w:highlight w:val="yellow"/>
-          <w:lang w:eastAsia="ja-JP"/>
-        </w:rPr>
-        <w:t>№</w:t>
-      </w:r>
-      <w:r>
-        <w:rPr>
-          <w:lang w:eastAsia="ja-JP"/>
-        </w:rPr>
-        <w:t xml:space="preserve"> – создание проекта в </w:t>
-      </w:r>
-      <w:r>
-        <w:rPr>
-          <w:lang w:val="en-US" w:eastAsia="ja-JP"/>
-        </w:rPr>
-        <w:t>Visual</w:t>
-      </w:r>
-      <w:r>
-        <w:rPr>
-          <w:lang w:eastAsia="ja-JP"/>
-        </w:rPr>
-        <w:t xml:space="preserve"> </w:t>
-      </w:r>
-      <w:r>
-        <w:rPr>
-          <w:lang w:val="en-US" w:eastAsia="ja-JP"/>
-        </w:rPr>
-        <w:t>Studio</w:t>
-      </w:r>
-    </w:p>
-    <w:p>
-      <w:pPr>
         <w:ind w:firstLine="0"/>
         <w:jc w:val="center"/>
         <w:rPr>
+          <w:lang w:eastAsia="ja-JP"/>
+        </w:rPr>
+      </w:pPr>
+      <w:r>
+        <w:rPr>
+          <w:lang w:eastAsia="ja-JP"/>
+        </w:rPr>
+        <w:t xml:space="preserve">Рисунок </w:t>
+      </w:r>
+      <w:r>
+        <w:rPr>
+          <w:lang w:eastAsia="ja-JP"/>
+        </w:rPr>
+        <w:t>14</w:t>
+      </w:r>
+      <w:r>
+        <w:rPr>
+          <w:lang w:eastAsia="ja-JP"/>
+        </w:rPr>
+        <w:t xml:space="preserve"> – </w:t>
+      </w:r>
+      <w:r>
+        <w:rPr>
+          <w:lang w:eastAsia="ja-JP"/>
+        </w:rPr>
+        <w:t>С</w:t>
+      </w:r>
+      <w:r>
+        <w:rPr>
+          <w:lang w:eastAsia="ja-JP"/>
+        </w:rPr>
+        <w:t xml:space="preserve">оздание проекта в </w:t>
+      </w:r>
+      <w:r>
+        <w:rPr>
           <w:lang w:val="en-US" w:eastAsia="ja-JP"/>
+        </w:rPr>
+        <w:t>Visual</w:t>
+      </w:r>
+      <w:r>
+        <w:rPr>
+          <w:lang w:eastAsia="ja-JP"/>
+        </w:rPr>
+        <w:t xml:space="preserve"> </w:t>
+      </w:r>
+      <w:r>
+        <w:rPr>
+          <w:lang w:val="en-US" w:eastAsia="ja-JP"/>
+        </w:rPr>
+        <w:t>Studio</w:t>
+      </w:r>
+    </w:p>
+    <w:p>
+      <w:pPr>
+        <w:ind w:firstLine="0"/>
+        <w:jc w:val="center"/>
+        <w:rPr>
+          <w:lang w:eastAsia="ja-JP"/>
         </w:rPr>
       </w:pPr>
     </w:p>
@@ -9045,9 +9953,10 @@
     </w:p>
     <w:p>
       <w:pPr>
+        <w:ind w:firstLine="0"/>
         <w:jc w:val="center"/>
         <w:rPr>
-          <w:lang w:val="en-US" w:eastAsia="ja-JP"/>
+          <w:lang w:eastAsia="ja-JP"/>
         </w:rPr>
       </w:pPr>
       <w:r>
@@ -9058,16 +9967,27 @@
       </w:r>
       <w:r>
         <w:rPr>
-          <w:highlight w:val="yellow"/>
-          <w:lang w:eastAsia="ja-JP"/>
-        </w:rPr>
-        <w:t>№</w:t>
-      </w:r>
-      <w:r>
-        <w:rPr>
-          <w:lang w:eastAsia="ja-JP"/>
-        </w:rPr>
-        <w:t xml:space="preserve"> –  выбор оконного приложения для проекта</w:t>
+          <w:lang w:eastAsia="ja-JP"/>
+        </w:rPr>
+        <w:t>15</w:t>
+      </w:r>
+      <w:r>
+        <w:rPr>
+          <w:lang w:eastAsia="ja-JP"/>
+        </w:rPr>
+        <w:t xml:space="preserve"> – </w:t>
+      </w:r>
+      <w:r>
+        <w:rPr>
+          <w:lang w:eastAsia="ja-JP"/>
+        </w:rPr>
+        <w:t>В</w:t>
+      </w:r>
+      <w:r>
+        <w:rPr>
+          <w:lang w:eastAsia="ja-JP"/>
+        </w:rPr>
+        <w:t>ыбор оконного приложения для проекта</w:t>
       </w:r>
     </w:p>
     <w:p>
@@ -9144,6 +10064,7 @@
     </w:p>
     <w:p>
       <w:pPr>
+        <w:ind w:firstLine="0"/>
         <w:jc w:val="center"/>
         <w:rPr>
           <w:lang w:eastAsia="ja-JP"/>
@@ -9157,10 +10078,9 @@
       </w:r>
       <w:r>
         <w:rPr>
-          <w:highlight w:val="yellow"/>
-          <w:lang w:eastAsia="ja-JP"/>
-        </w:rPr>
-        <w:t>№</w:t>
+          <w:lang w:eastAsia="ja-JP"/>
+        </w:rPr>
+        <w:t>16</w:t>
       </w:r>
       <w:r>
         <w:rPr>
@@ -9243,9 +10163,10 @@
     </w:p>
     <w:p>
       <w:pPr>
+        <w:ind w:firstLine="0"/>
         <w:jc w:val="center"/>
         <w:rPr>
-          <w:lang w:val="en-US" w:eastAsia="ja-JP"/>
+          <w:lang w:eastAsia="ja-JP"/>
         </w:rPr>
       </w:pPr>
       <w:r>
@@ -9256,10 +10177,9 @@
       </w:r>
       <w:r>
         <w:rPr>
-          <w:highlight w:val="yellow"/>
-          <w:lang w:eastAsia="ja-JP"/>
-        </w:rPr>
-        <w:t>№</w:t>
+          <w:lang w:eastAsia="ja-JP"/>
+        </w:rPr>
+        <w:t>17</w:t>
       </w:r>
       <w:r>
         <w:rPr>
@@ -9300,14 +10220,14 @@
         <w:lastRenderedPageBreak/>
         <w:t xml:space="preserve"> </w:t>
       </w:r>
-      <w:bookmarkStart w:id="30" w:name="_Toc131069073"/>
+      <w:bookmarkStart w:id="29" w:name="_Toc131069073"/>
       <w:r>
         <w:rPr>
           <w:lang w:eastAsia="ja-JP"/>
         </w:rPr>
         <w:t>Создание пользовательского интерфейса</w:t>
       </w:r>
-      <w:bookmarkEnd w:id="30"/>
+      <w:bookmarkEnd w:id="29"/>
     </w:p>
     <w:p>
       <w:pPr>
@@ -9341,14 +10261,14 @@
         </w:rPr>
         <w:t xml:space="preserve"> </w:t>
       </w:r>
-      <w:bookmarkStart w:id="31" w:name="_Toc131069074"/>
+      <w:bookmarkStart w:id="30" w:name="_Toc131069074"/>
       <w:r>
         <w:rPr>
           <w:lang w:eastAsia="ja-JP"/>
         </w:rPr>
         <w:t>Разработка кода программы</w:t>
       </w:r>
-      <w:bookmarkEnd w:id="31"/>
+      <w:bookmarkEnd w:id="30"/>
     </w:p>
     <w:p>
       <w:pPr>
@@ -9387,7 +10307,7 @@
           <w:lang w:eastAsia="ja-JP"/>
         </w:rPr>
       </w:pPr>
-      <w:bookmarkStart w:id="32" w:name="_Toc131069075"/>
+      <w:bookmarkStart w:id="31" w:name="_Toc131069075"/>
       <w:r>
         <w:rPr>
           <w:rFonts w:cs="Times New Roman"/>
@@ -9396,7 +10316,7 @@
         <w:lastRenderedPageBreak/>
         <w:t>ЗАКЛЮЧЕНИЕ</w:t>
       </w:r>
-      <w:bookmarkEnd w:id="32"/>
+      <w:bookmarkEnd w:id="31"/>
     </w:p>
     <w:p>
       <w:pPr>
@@ -9431,7 +10351,7 @@
           <w:rFonts w:cs="Times New Roman"/>
         </w:rPr>
       </w:pPr>
-      <w:bookmarkStart w:id="33" w:name="_Toc131069076"/>
+      <w:bookmarkStart w:id="32" w:name="_Toc131069076"/>
       <w:r>
         <w:rPr>
           <w:rFonts w:cs="Times New Roman"/>
@@ -9439,96 +10359,297 @@
         <w:lastRenderedPageBreak/>
         <w:t>СПИСОК ЛИТЕРАТУРЫ</w:t>
       </w:r>
-      <w:bookmarkEnd w:id="33"/>
-    </w:p>
-    <w:p>
-      <w:pPr>
-        <w:rPr>
-          <w:rFonts w:cs="Times New Roman"/>
-          <w:szCs w:val="28"/>
-        </w:rPr>
-      </w:pPr>
-      <w:r>
-        <w:rPr>
-          <w:rFonts w:cs="Times New Roman"/>
-          <w:szCs w:val="28"/>
-        </w:rPr>
-        <w:t>Федорова, Г. Н. Разработка, внедрение и адаптация программного обеспечения отраслевой направленности : учебное пособие / Г. Н. Федорова. — Москва : КУРС : ИНФРА-М, 2021. — 336 с.</w:t>
-      </w:r>
-    </w:p>
-    <w:p>
-      <w:pPr>
-        <w:rPr>
-          <w:rFonts w:cs="Times New Roman"/>
-          <w:szCs w:val="28"/>
-        </w:rPr>
-      </w:pPr>
-      <w:r>
-        <w:rPr>
-          <w:rFonts w:cs="Times New Roman"/>
-          <w:szCs w:val="28"/>
-        </w:rPr>
-        <w:t>Голицына, О. Л. Базы данных : учебное пособие / О.Л. Голицына, Н.В. Максимов, И.И. Попов. — 4-е изд., перераб. и доп. — Москва : ФОРУМ : ИНФРА-М, 2020. — 400 с.</w:t>
-      </w:r>
-    </w:p>
-    <w:p>
-      <w:pPr>
-        <w:rPr>
-          <w:rFonts w:cs="Times New Roman"/>
-          <w:szCs w:val="28"/>
-        </w:rPr>
-      </w:pPr>
-      <w:r>
-        <w:rPr>
-          <w:rFonts w:cs="Times New Roman"/>
-          <w:szCs w:val="28"/>
-        </w:rPr>
-        <w:t>Гагарина, Л. Г. Технология разработки программного обеспечения: учебное пособие / Л. Г. Гагарина, Е. В. Кокорева, Б. Д. Сидорова-Виснадул ; под ред. проф. Л. Г. Гагариной. - Электрон. текстовые дан. - Москва: ФОРУМ: ИНФРА-М, 2019. - 400 с.</w:t>
-      </w:r>
-    </w:p>
-    <w:p>
-      <w:pPr>
-        <w:rPr>
-          <w:rFonts w:cs="Times New Roman"/>
-          <w:szCs w:val="28"/>
-        </w:rPr>
-      </w:pPr>
-      <w:r>
-        <w:rPr>
-          <w:rFonts w:cs="Times New Roman"/>
-          <w:szCs w:val="28"/>
-        </w:rPr>
-        <w:t>Зубкова, Т. М. Технология разработки программного обеспечения : учебное пособие для СПО / Т. М. Зубкова. — Саратов : Профобразование, 2019. — 468 c.</w:t>
-      </w:r>
-    </w:p>
-    <w:p>
-      <w:pPr>
-        <w:rPr>
-          <w:rFonts w:cs="Times New Roman"/>
-          <w:szCs w:val="28"/>
-        </w:rPr>
-      </w:pPr>
-      <w:r>
-        <w:rPr>
-          <w:rFonts w:cs="Times New Roman"/>
-          <w:szCs w:val="28"/>
-        </w:rPr>
-        <w:t>Грекул, В. И. Управление внедрением информационных систем : учебное пособие для СПО / В. И. Грекул, Г. Н. Денищенко, Н. Л. Коровкина. — Саратов : Профобразование, 2021. — 277 c.</w:t>
-      </w:r>
-    </w:p>
-    <w:p>
-      <w:pPr>
-        <w:rPr>
-          <w:rFonts w:cs="Times New Roman"/>
-          <w:szCs w:val="28"/>
-        </w:rPr>
-      </w:pPr>
-      <w:r>
-        <w:rPr>
-          <w:rFonts w:cs="Times New Roman"/>
-          <w:szCs w:val="28"/>
-        </w:rPr>
-        <w:t xml:space="preserve">Попова-Коварцева, </w:t>
+      <w:bookmarkEnd w:id="32"/>
+    </w:p>
+    <w:p>
+      <w:pPr>
+        <w:rPr>
+          <w:rFonts w:cs="Times New Roman"/>
+          <w:szCs w:val="28"/>
+        </w:rPr>
+      </w:pPr>
+      <w:r>
+        <w:rPr>
+          <w:rFonts w:cs="Times New Roman"/>
+          <w:szCs w:val="28"/>
+        </w:rPr>
+        <w:t xml:space="preserve">Федорова, Г. Н. Разработка, внедрение и адаптация программного обеспечения отраслевой </w:t>
+      </w:r>
+      <w:proofErr w:type="gramStart"/>
+      <w:r>
+        <w:rPr>
+          <w:rFonts w:cs="Times New Roman"/>
+          <w:szCs w:val="28"/>
+        </w:rPr>
+        <w:t>направленности :</w:t>
+      </w:r>
+      <w:proofErr w:type="gramEnd"/>
+      <w:r>
+        <w:rPr>
+          <w:rFonts w:cs="Times New Roman"/>
+          <w:szCs w:val="28"/>
+        </w:rPr>
+        <w:t xml:space="preserve"> учебное пособие / Г. Н. Федорова. — </w:t>
+      </w:r>
+      <w:proofErr w:type="gramStart"/>
+      <w:r>
+        <w:rPr>
+          <w:rFonts w:cs="Times New Roman"/>
+          <w:szCs w:val="28"/>
+        </w:rPr>
+        <w:t>Москва :</w:t>
+      </w:r>
+      <w:proofErr w:type="gramEnd"/>
+      <w:r>
+        <w:rPr>
+          <w:rFonts w:cs="Times New Roman"/>
+          <w:szCs w:val="28"/>
+        </w:rPr>
+        <w:t xml:space="preserve"> КУРС : ИНФРА-М, 2021. — 336 с.</w:t>
+      </w:r>
+    </w:p>
+    <w:p>
+      <w:pPr>
+        <w:rPr>
+          <w:rFonts w:cs="Times New Roman"/>
+          <w:szCs w:val="28"/>
+        </w:rPr>
+      </w:pPr>
+      <w:r>
+        <w:rPr>
+          <w:rFonts w:cs="Times New Roman"/>
+          <w:szCs w:val="28"/>
+        </w:rPr>
+        <w:t xml:space="preserve">Голицына, О. Л. Базы </w:t>
+      </w:r>
+      <w:proofErr w:type="gramStart"/>
+      <w:r>
+        <w:rPr>
+          <w:rFonts w:cs="Times New Roman"/>
+          <w:szCs w:val="28"/>
+        </w:rPr>
+        <w:t>данных :</w:t>
+      </w:r>
+      <w:proofErr w:type="gramEnd"/>
+      <w:r>
+        <w:rPr>
+          <w:rFonts w:cs="Times New Roman"/>
+          <w:szCs w:val="28"/>
+        </w:rPr>
+        <w:t xml:space="preserve"> учебное пособие / О.Л. Голицына, Н.В. Максимов, И.И. Попов. — 4-е изд., </w:t>
+      </w:r>
+      <w:proofErr w:type="spellStart"/>
+      <w:r>
+        <w:rPr>
+          <w:rFonts w:cs="Times New Roman"/>
+          <w:szCs w:val="28"/>
+        </w:rPr>
+        <w:t>перераб</w:t>
+      </w:r>
+      <w:proofErr w:type="spellEnd"/>
+      <w:r>
+        <w:rPr>
+          <w:rFonts w:cs="Times New Roman"/>
+          <w:szCs w:val="28"/>
+        </w:rPr>
+        <w:t xml:space="preserve">. и доп. — </w:t>
+      </w:r>
+      <w:proofErr w:type="gramStart"/>
+      <w:r>
+        <w:rPr>
+          <w:rFonts w:cs="Times New Roman"/>
+          <w:szCs w:val="28"/>
+        </w:rPr>
+        <w:t>Москва :</w:t>
+      </w:r>
+      <w:proofErr w:type="gramEnd"/>
+      <w:r>
+        <w:rPr>
+          <w:rFonts w:cs="Times New Roman"/>
+          <w:szCs w:val="28"/>
+        </w:rPr>
+        <w:t xml:space="preserve"> ФОРУМ : ИНФРА-М, 2020. — 400 с.</w:t>
+      </w:r>
+    </w:p>
+    <w:p>
+      <w:pPr>
+        <w:rPr>
+          <w:rFonts w:cs="Times New Roman"/>
+          <w:szCs w:val="28"/>
+        </w:rPr>
+      </w:pPr>
+      <w:r>
+        <w:rPr>
+          <w:rFonts w:cs="Times New Roman"/>
+          <w:szCs w:val="28"/>
+        </w:rPr>
+        <w:t>Гагарина, Л. Г. Технология разработки программного обеспечения: учебное пособие / Л. Г. Гагарина, Е. В. Кокорева, Б. Д. Сидорова-</w:t>
+      </w:r>
+      <w:proofErr w:type="spellStart"/>
+      <w:proofErr w:type="gramStart"/>
+      <w:r>
+        <w:rPr>
+          <w:rFonts w:cs="Times New Roman"/>
+          <w:szCs w:val="28"/>
+        </w:rPr>
+        <w:t>Виснадул</w:t>
+      </w:r>
+      <w:proofErr w:type="spellEnd"/>
+      <w:r>
+        <w:rPr>
+          <w:rFonts w:cs="Times New Roman"/>
+          <w:szCs w:val="28"/>
+        </w:rPr>
+        <w:t xml:space="preserve"> ;</w:t>
+      </w:r>
+      <w:proofErr w:type="gramEnd"/>
+      <w:r>
+        <w:rPr>
+          <w:rFonts w:cs="Times New Roman"/>
+          <w:szCs w:val="28"/>
+        </w:rPr>
+        <w:t xml:space="preserve"> под ред. проф. Л. Г. Гагариной. - Электрон. текстовые дан. - Москва: ФОРУМ: ИНФРА-М, 2019. - 400 с.</w:t>
+      </w:r>
+    </w:p>
+    <w:p>
+      <w:pPr>
+        <w:rPr>
+          <w:rFonts w:cs="Times New Roman"/>
+          <w:szCs w:val="28"/>
+        </w:rPr>
+      </w:pPr>
+      <w:r>
+        <w:rPr>
+          <w:rFonts w:cs="Times New Roman"/>
+          <w:szCs w:val="28"/>
+        </w:rPr>
+        <w:t xml:space="preserve">Зубкова, Т. М. Технология разработки программного </w:t>
+      </w:r>
+      <w:proofErr w:type="gramStart"/>
+      <w:r>
+        <w:rPr>
+          <w:rFonts w:cs="Times New Roman"/>
+          <w:szCs w:val="28"/>
+        </w:rPr>
+        <w:t>обеспечения :</w:t>
+      </w:r>
+      <w:proofErr w:type="gramEnd"/>
+      <w:r>
+        <w:rPr>
+          <w:rFonts w:cs="Times New Roman"/>
+          <w:szCs w:val="28"/>
+        </w:rPr>
+        <w:t xml:space="preserve"> учебное пособие для СПО / Т. М. Зубкова. — </w:t>
+      </w:r>
+      <w:proofErr w:type="gramStart"/>
+      <w:r>
+        <w:rPr>
+          <w:rFonts w:cs="Times New Roman"/>
+          <w:szCs w:val="28"/>
+        </w:rPr>
+        <w:t>Саратов :</w:t>
+      </w:r>
+      <w:proofErr w:type="gramEnd"/>
+      <w:r>
+        <w:rPr>
+          <w:rFonts w:cs="Times New Roman"/>
+          <w:szCs w:val="28"/>
+        </w:rPr>
+        <w:t xml:space="preserve"> Профобразование, 2019. — 468 c.</w:t>
+      </w:r>
+    </w:p>
+    <w:p>
+      <w:pPr>
+        <w:rPr>
+          <w:rFonts w:cs="Times New Roman"/>
+          <w:szCs w:val="28"/>
+        </w:rPr>
+      </w:pPr>
+      <w:r>
+        <w:rPr>
+          <w:rFonts w:cs="Times New Roman"/>
+          <w:szCs w:val="28"/>
+        </w:rPr>
+        <w:t xml:space="preserve">Грекул, В. И. Управление внедрением информационных </w:t>
+      </w:r>
+      <w:proofErr w:type="gramStart"/>
+      <w:r>
+        <w:rPr>
+          <w:rFonts w:cs="Times New Roman"/>
+          <w:szCs w:val="28"/>
+        </w:rPr>
+        <w:t>систем :</w:t>
+      </w:r>
+      <w:proofErr w:type="gramEnd"/>
+      <w:r>
+        <w:rPr>
+          <w:rFonts w:cs="Times New Roman"/>
+          <w:szCs w:val="28"/>
+        </w:rPr>
+        <w:t xml:space="preserve"> учебное пособие для СПО / В. И. Грекул, Г. Н. </w:t>
+      </w:r>
+      <w:proofErr w:type="spellStart"/>
+      <w:r>
+        <w:rPr>
+          <w:rFonts w:cs="Times New Roman"/>
+          <w:szCs w:val="28"/>
+        </w:rPr>
+        <w:t>Денищенко</w:t>
+      </w:r>
+      <w:proofErr w:type="spellEnd"/>
+      <w:r>
+        <w:rPr>
+          <w:rFonts w:cs="Times New Roman"/>
+          <w:szCs w:val="28"/>
+        </w:rPr>
+        <w:t xml:space="preserve">, Н. Л. Коровкина. — </w:t>
+      </w:r>
+      <w:proofErr w:type="gramStart"/>
+      <w:r>
+        <w:rPr>
+          <w:rFonts w:cs="Times New Roman"/>
+          <w:szCs w:val="28"/>
+        </w:rPr>
+        <w:t>Саратов :</w:t>
+      </w:r>
+      <w:proofErr w:type="gramEnd"/>
+      <w:r>
+        <w:rPr>
+          <w:rFonts w:cs="Times New Roman"/>
+          <w:szCs w:val="28"/>
+        </w:rPr>
+        <w:t xml:space="preserve"> Профобразование, 2021. — 277 c.</w:t>
+      </w:r>
+    </w:p>
+    <w:p>
+      <w:pPr>
+        <w:rPr>
+          <w:rFonts w:cs="Times New Roman"/>
+          <w:szCs w:val="28"/>
+        </w:rPr>
+      </w:pPr>
+      <w:r>
+        <w:rPr>
+          <w:rFonts w:cs="Times New Roman"/>
+          <w:szCs w:val="28"/>
+        </w:rPr>
+        <w:t>Попова-</w:t>
+      </w:r>
+      <w:proofErr w:type="spellStart"/>
+      <w:r>
+        <w:rPr>
+          <w:rFonts w:cs="Times New Roman"/>
+          <w:szCs w:val="28"/>
+        </w:rPr>
+        <w:t>Коварцева</w:t>
+      </w:r>
+      <w:proofErr w:type="spellEnd"/>
+      <w:r>
+        <w:rPr>
+          <w:rFonts w:cs="Times New Roman"/>
+          <w:szCs w:val="28"/>
+        </w:rPr>
+        <w:t xml:space="preserve">, </w:t>
       </w:r>
       <w:r>
         <w:rPr>
@@ -9551,12 +10672,37 @@
         </w:rPr>
         <w:t>-</w:t>
       </w:r>
-      <w:r>
-        <w:rPr>
-          <w:rFonts w:cs="Times New Roman"/>
-          <w:szCs w:val="28"/>
-        </w:rPr>
-        <w:t>Коварцева, Е.В. Сопченко. – Самара: Изд</w:t>
+      <w:proofErr w:type="spellStart"/>
+      <w:r>
+        <w:rPr>
+          <w:rFonts w:cs="Times New Roman"/>
+          <w:szCs w:val="28"/>
+        </w:rPr>
+        <w:t>Коварцева</w:t>
+      </w:r>
+      <w:proofErr w:type="spellEnd"/>
+      <w:r>
+        <w:rPr>
+          <w:rFonts w:cs="Times New Roman"/>
+          <w:szCs w:val="28"/>
+        </w:rPr>
+        <w:t xml:space="preserve">, Е.В. </w:t>
+      </w:r>
+      <w:proofErr w:type="spellStart"/>
+      <w:r>
+        <w:rPr>
+          <w:rFonts w:cs="Times New Roman"/>
+          <w:szCs w:val="28"/>
+        </w:rPr>
+        <w:t>Сопченко</w:t>
+      </w:r>
+      <w:proofErr w:type="spellEnd"/>
+      <w:r>
+        <w:rPr>
+          <w:rFonts w:cs="Times New Roman"/>
+          <w:szCs w:val="28"/>
+        </w:rPr>
+        <w:t>. – Самара: Изд</w:t>
       </w:r>
       <w:r>
         <w:rPr>
@@ -9608,7 +10754,7 @@
 </file>
 
 <file path=word/endnotes.xml><?xml version="1.0" encoding="utf-8"?>
-<w:endnotes xmlns:wpc="http://schemas.microsoft.com/office/word/2010/wordprocessingCanvas" xmlns:cx="http://schemas.microsoft.com/office/drawing/2014/chartex" xmlns:cx1="http://schemas.microsoft.com/office/drawing/2015/9/8/chartex" xmlns:mc="http://schemas.openxmlformats.org/markup-compatibility/2006" xmlns:o="urn:schemas-microsoft-com:office:office" xmlns:r="http://schemas.openxmlformats.org/officeDocument/2006/relationships" xmlns:m="http://schemas.openxmlformats.org/officeDocument/2006/math" xmlns:v="urn:schemas-microsoft-com:vml" xmlns:wp14="http://schemas.microsoft.com/office/word/2010/wordprocessingDrawing" xmlns:wp="http://schemas.openxmlformats.org/drawingml/2006/wordprocessingDrawing" xmlns:w10="urn:schemas-microsoft-com:office:word" xmlns:w="http://schemas.openxmlformats.org/wordprocessingml/2006/main" xmlns:w14="http://schemas.microsoft.com/office/word/2010/wordml" xmlns:w15="http://schemas.microsoft.com/office/word/2012/wordml" xmlns:w16se="http://schemas.microsoft.com/office/word/2015/wordml/symex" xmlns:wpg="http://schemas.microsoft.com/office/word/2010/wordprocessingGroup" xmlns:wpi="http://schemas.microsoft.com/office/word/2010/wordprocessingInk" xmlns:wne="http://schemas.microsoft.com/office/word/2006/wordml" xmlns:wps="http://schemas.microsoft.com/office/word/2010/wordprocessingShape" mc:Ignorable="w14 w15 w16se wp14">
+<w:endnotes xmlns:wpc="http://schemas.microsoft.com/office/word/2010/wordprocessingCanvas" xmlns:cx="http://schemas.microsoft.com/office/drawing/2014/chartex" xmlns:cx1="http://schemas.microsoft.com/office/drawing/2015/9/8/chartex" xmlns:cx2="http://schemas.microsoft.com/office/drawing/2015/10/21/chartex" xmlns:cx3="http://schemas.microsoft.com/office/drawing/2016/5/9/chartex" xmlns:cx4="http://schemas.microsoft.com/office/drawing/2016/5/10/chartex" xmlns:cx5="http://schemas.microsoft.com/office/drawing/2016/5/11/chartex" xmlns:cx6="http://schemas.microsoft.com/office/drawing/2016/5/12/chartex" xmlns:cx7="http://schemas.microsoft.com/office/drawing/2016/5/13/chartex" xmlns:cx8="http://schemas.microsoft.com/office/drawing/2016/5/14/chartex" xmlns:mc="http://schemas.openxmlformats.org/markup-compatibility/2006" xmlns:aink="http://schemas.microsoft.com/office/drawing/2016/ink" xmlns:am3d="http://schemas.microsoft.com/office/drawing/2017/model3d" xmlns:o="urn:schemas-microsoft-com:office:office" xmlns:oel="http://schemas.microsoft.com/office/2019/extlst" xmlns:r="http://schemas.openxmlformats.org/officeDocument/2006/relationships" xmlns:m="http://schemas.openxmlformats.org/officeDocument/2006/math" xmlns:v="urn:schemas-microsoft-com:vml" xmlns:wp14="http://schemas.microsoft.com/office/word/2010/wordprocessingDrawing" xmlns:wp="http://schemas.openxmlformats.org/drawingml/2006/wordprocessingDrawing" xmlns:w10="urn:schemas-microsoft-com:office:word" xmlns:w="http://schemas.openxmlformats.org/wordprocessingml/2006/main" xmlns:w14="http://schemas.microsoft.com/office/word/2010/wordml" xmlns:w15="http://schemas.microsoft.com/office/word/2012/wordml" xmlns:w16cex="http://schemas.microsoft.com/office/word/2018/wordml/cex" xmlns:w16cid="http://schemas.microsoft.com/office/word/2016/wordml/cid" xmlns:w16="http://schemas.microsoft.com/office/word/2018/wordml" xmlns:w16sdtdh="http://schemas.microsoft.com/office/word/2020/wordml/sdtdatahash" xmlns:w16se="http://schemas.microsoft.com/office/word/2015/wordml/symex" xmlns:wpg="http://schemas.microsoft.com/office/word/2010/wordprocessingGroup" xmlns:wpi="http://schemas.microsoft.com/office/word/2010/wordprocessingInk" xmlns:wne="http://schemas.microsoft.com/office/word/2006/wordml" xmlns:wps="http://schemas.microsoft.com/office/word/2010/wordprocessingShape" mc:Ignorable="w14 w15 w16se w16cid w16 w16cex w16sdtdh wp14">
   <w:endnote w:type="separator" w:id="-1">
     <w:p>
       <w:pPr>
@@ -9633,7 +10779,7 @@
 </file>
 
 <file path=word/footer1.xml><?xml version="1.0" encoding="utf-8"?>
-<w:ftr xmlns:wpc="http://schemas.microsoft.com/office/word/2010/wordprocessingCanvas" xmlns:cx="http://schemas.microsoft.com/office/drawing/2014/chartex" xmlns:cx1="http://schemas.microsoft.com/office/drawing/2015/9/8/chartex" xmlns:mc="http://schemas.openxmlformats.org/markup-compatibility/2006" xmlns:o="urn:schemas-microsoft-com:office:office" xmlns:r="http://schemas.openxmlformats.org/officeDocument/2006/relationships" xmlns:m="http://schemas.openxmlformats.org/officeDocument/2006/math" xmlns:v="urn:schemas-microsoft-com:vml" xmlns:wp14="http://schemas.microsoft.com/office/word/2010/wordprocessingDrawing" xmlns:wp="http://schemas.openxmlformats.org/drawingml/2006/wordprocessingDrawing" xmlns:w10="urn:schemas-microsoft-com:office:word" xmlns:w="http://schemas.openxmlformats.org/wordprocessingml/2006/main" xmlns:w14="http://schemas.microsoft.com/office/word/2010/wordml" xmlns:w15="http://schemas.microsoft.com/office/word/2012/wordml" xmlns:w16se="http://schemas.microsoft.com/office/word/2015/wordml/symex" xmlns:wpg="http://schemas.microsoft.com/office/word/2010/wordprocessingGroup" xmlns:wpi="http://schemas.microsoft.com/office/word/2010/wordprocessingInk" xmlns:wne="http://schemas.microsoft.com/office/word/2006/wordml" xmlns:wps="http://schemas.microsoft.com/office/word/2010/wordprocessingShape" mc:Ignorable="w14 w15 w16se wp14">
+<w:ftr xmlns:wpc="http://schemas.microsoft.com/office/word/2010/wordprocessingCanvas" xmlns:cx="http://schemas.microsoft.com/office/drawing/2014/chartex" xmlns:cx1="http://schemas.microsoft.com/office/drawing/2015/9/8/chartex" xmlns:cx2="http://schemas.microsoft.com/office/drawing/2015/10/21/chartex" xmlns:cx3="http://schemas.microsoft.com/office/drawing/2016/5/9/chartex" xmlns:cx4="http://schemas.microsoft.com/office/drawing/2016/5/10/chartex" xmlns:cx5="http://schemas.microsoft.com/office/drawing/2016/5/11/chartex" xmlns:cx6="http://schemas.microsoft.com/office/drawing/2016/5/12/chartex" xmlns:cx7="http://schemas.microsoft.com/office/drawing/2016/5/13/chartex" xmlns:cx8="http://schemas.microsoft.com/office/drawing/2016/5/14/chartex" xmlns:mc="http://schemas.openxmlformats.org/markup-compatibility/2006" xmlns:aink="http://schemas.microsoft.com/office/drawing/2016/ink" xmlns:am3d="http://schemas.microsoft.com/office/drawing/2017/model3d" xmlns:o="urn:schemas-microsoft-com:office:office" xmlns:oel="http://schemas.microsoft.com/office/2019/extlst" xmlns:r="http://schemas.openxmlformats.org/officeDocument/2006/relationships" xmlns:m="http://schemas.openxmlformats.org/officeDocument/2006/math" xmlns:v="urn:schemas-microsoft-com:vml" xmlns:wp14="http://schemas.microsoft.com/office/word/2010/wordprocessingDrawing" xmlns:wp="http://schemas.openxmlformats.org/drawingml/2006/wordprocessingDrawing" xmlns:w10="urn:schemas-microsoft-com:office:word" xmlns:w="http://schemas.openxmlformats.org/wordprocessingml/2006/main" xmlns:w14="http://schemas.microsoft.com/office/word/2010/wordml" xmlns:w15="http://schemas.microsoft.com/office/word/2012/wordml" xmlns:w16cex="http://schemas.microsoft.com/office/word/2018/wordml/cex" xmlns:w16cid="http://schemas.microsoft.com/office/word/2016/wordml/cid" xmlns:w16="http://schemas.microsoft.com/office/word/2018/wordml" xmlns:w16sdtdh="http://schemas.microsoft.com/office/word/2020/wordml/sdtdatahash" xmlns:w16se="http://schemas.microsoft.com/office/word/2015/wordml/symex" xmlns:wpg="http://schemas.microsoft.com/office/word/2010/wordprocessingGroup" xmlns:wpi="http://schemas.microsoft.com/office/word/2010/wordprocessingInk" xmlns:wne="http://schemas.microsoft.com/office/word/2006/wordml" xmlns:wps="http://schemas.microsoft.com/office/word/2010/wordprocessingShape" mc:Ignorable="w14 w15 w16se w16cid w16 w16cex w16sdtdh wp14">
   <w:sdt>
     <w:sdtPr>
       <w:id w:val="-751975221"/>
@@ -9707,7 +10853,7 @@
 </file>
 
 <file path=word/footnotes.xml><?xml version="1.0" encoding="utf-8"?>
-<w:footnotes xmlns:wpc="http://schemas.microsoft.com/office/word/2010/wordprocessingCanvas" xmlns:cx="http://schemas.microsoft.com/office/drawing/2014/chartex" xmlns:cx1="http://schemas.microsoft.com/office/drawing/2015/9/8/chartex" xmlns:mc="http://schemas.openxmlformats.org/markup-compatibility/2006" xmlns:o="urn:schemas-microsoft-com:office:office" xmlns:r="http://schemas.openxmlformats.org/officeDocument/2006/relationships" xmlns:m="http://schemas.openxmlformats.org/officeDocument/2006/math" xmlns:v="urn:schemas-microsoft-com:vml" xmlns:wp14="http://schemas.microsoft.com/office/word/2010/wordprocessingDrawing" xmlns:wp="http://schemas.openxmlformats.org/drawingml/2006/wordprocessingDrawing" xmlns:w10="urn:schemas-microsoft-com:office:word" xmlns:w="http://schemas.openxmlformats.org/wordprocessingml/2006/main" xmlns:w14="http://schemas.microsoft.com/office/word/2010/wordml" xmlns:w15="http://schemas.microsoft.com/office/word/2012/wordml" xmlns:w16se="http://schemas.microsoft.com/office/word/2015/wordml/symex" xmlns:wpg="http://schemas.microsoft.com/office/word/2010/wordprocessingGroup" xmlns:wpi="http://schemas.microsoft.com/office/word/2010/wordprocessingInk" xmlns:wne="http://schemas.microsoft.com/office/word/2006/wordml" xmlns:wps="http://schemas.microsoft.com/office/word/2010/wordprocessingShape" mc:Ignorable="w14 w15 w16se wp14">
+<w:footnotes xmlns:wpc="http://schemas.microsoft.com/office/word/2010/wordprocessingCanvas" xmlns:cx="http://schemas.microsoft.com/office/drawing/2014/chartex" xmlns:cx1="http://schemas.microsoft.com/office/drawing/2015/9/8/chartex" xmlns:cx2="http://schemas.microsoft.com/office/drawing/2015/10/21/chartex" xmlns:cx3="http://schemas.microsoft.com/office/drawing/2016/5/9/chartex" xmlns:cx4="http://schemas.microsoft.com/office/drawing/2016/5/10/chartex" xmlns:cx5="http://schemas.microsoft.com/office/drawing/2016/5/11/chartex" xmlns:cx6="http://schemas.microsoft.com/office/drawing/2016/5/12/chartex" xmlns:cx7="http://schemas.microsoft.com/office/drawing/2016/5/13/chartex" xmlns:cx8="http://schemas.microsoft.com/office/drawing/2016/5/14/chartex" xmlns:mc="http://schemas.openxmlformats.org/markup-compatibility/2006" xmlns:aink="http://schemas.microsoft.com/office/drawing/2016/ink" xmlns:am3d="http://schemas.microsoft.com/office/drawing/2017/model3d" xmlns:o="urn:schemas-microsoft-com:office:office" xmlns:oel="http://schemas.microsoft.com/office/2019/extlst" xmlns:r="http://schemas.openxmlformats.org/officeDocument/2006/relationships" xmlns:m="http://schemas.openxmlformats.org/officeDocument/2006/math" xmlns:v="urn:schemas-microsoft-com:vml" xmlns:wp14="http://schemas.microsoft.com/office/word/2010/wordprocessingDrawing" xmlns:wp="http://schemas.openxmlformats.org/drawingml/2006/wordprocessingDrawing" xmlns:w10="urn:schemas-microsoft-com:office:word" xmlns:w="http://schemas.openxmlformats.org/wordprocessingml/2006/main" xmlns:w14="http://schemas.microsoft.com/office/word/2010/wordml" xmlns:w15="http://schemas.microsoft.com/office/word/2012/wordml" xmlns:w16cex="http://schemas.microsoft.com/office/word/2018/wordml/cex" xmlns:w16cid="http://schemas.microsoft.com/office/word/2016/wordml/cid" xmlns:w16="http://schemas.microsoft.com/office/word/2018/wordml" xmlns:w16sdtdh="http://schemas.microsoft.com/office/word/2020/wordml/sdtdatahash" xmlns:w16se="http://schemas.microsoft.com/office/word/2015/wordml/symex" xmlns:wpg="http://schemas.microsoft.com/office/word/2010/wordprocessingGroup" xmlns:wpi="http://schemas.microsoft.com/office/word/2010/wordprocessingInk" xmlns:wne="http://schemas.microsoft.com/office/word/2006/wordml" xmlns:wps="http://schemas.microsoft.com/office/word/2010/wordprocessingShape" mc:Ignorable="w14 w15 w16se w16cid w16 w16cex w16sdtdh wp14">
   <w:footnote w:type="separator" w:id="-1">
     <w:p>
       <w:pPr>
@@ -9732,7 +10878,7 @@
 </file>
 
 <file path=word/header1.xml><?xml version="1.0" encoding="utf-8"?>
-<w:hdr xmlns:wpc="http://schemas.microsoft.com/office/word/2010/wordprocessingCanvas" xmlns:cx="http://schemas.microsoft.com/office/drawing/2014/chartex" xmlns:cx1="http://schemas.microsoft.com/office/drawing/2015/9/8/chartex" xmlns:mc="http://schemas.openxmlformats.org/markup-compatibility/2006" xmlns:o="urn:schemas-microsoft-com:office:office" xmlns:r="http://schemas.openxmlformats.org/officeDocument/2006/relationships" xmlns:m="http://schemas.openxmlformats.org/officeDocument/2006/math" xmlns:v="urn:schemas-microsoft-com:vml" xmlns:wp14="http://schemas.microsoft.com/office/word/2010/wordprocessingDrawing" xmlns:wp="http://schemas.openxmlformats.org/drawingml/2006/wordprocessingDrawing" xmlns:w10="urn:schemas-microsoft-com:office:word" xmlns:w="http://schemas.openxmlformats.org/wordprocessingml/2006/main" xmlns:w14="http://schemas.microsoft.com/office/word/2010/wordml" xmlns:w15="http://schemas.microsoft.com/office/word/2012/wordml" xmlns:w16se="http://schemas.microsoft.com/office/word/2015/wordml/symex" xmlns:wpg="http://schemas.microsoft.com/office/word/2010/wordprocessingGroup" xmlns:wpi="http://schemas.microsoft.com/office/word/2010/wordprocessingInk" xmlns:wne="http://schemas.microsoft.com/office/word/2006/wordml" xmlns:wps="http://schemas.microsoft.com/office/word/2010/wordprocessingShape" mc:Ignorable="w14 w15 w16se wp14">
+<w:hdr xmlns:wpc="http://schemas.microsoft.com/office/word/2010/wordprocessingCanvas" xmlns:cx="http://schemas.microsoft.com/office/drawing/2014/chartex" xmlns:cx1="http://schemas.microsoft.com/office/drawing/2015/9/8/chartex" xmlns:cx2="http://schemas.microsoft.com/office/drawing/2015/10/21/chartex" xmlns:cx3="http://schemas.microsoft.com/office/drawing/2016/5/9/chartex" xmlns:cx4="http://schemas.microsoft.com/office/drawing/2016/5/10/chartex" xmlns:cx5="http://schemas.microsoft.com/office/drawing/2016/5/11/chartex" xmlns:cx6="http://schemas.microsoft.com/office/drawing/2016/5/12/chartex" xmlns:cx7="http://schemas.microsoft.com/office/drawing/2016/5/13/chartex" xmlns:cx8="http://schemas.microsoft.com/office/drawing/2016/5/14/chartex" xmlns:mc="http://schemas.openxmlformats.org/markup-compatibility/2006" xmlns:aink="http://schemas.microsoft.com/office/drawing/2016/ink" xmlns:am3d="http://schemas.microsoft.com/office/drawing/2017/model3d" xmlns:o="urn:schemas-microsoft-com:office:office" xmlns:oel="http://schemas.microsoft.com/office/2019/extlst" xmlns:r="http://schemas.openxmlformats.org/officeDocument/2006/relationships" xmlns:m="http://schemas.openxmlformats.org/officeDocument/2006/math" xmlns:v="urn:schemas-microsoft-com:vml" xmlns:wp14="http://schemas.microsoft.com/office/word/2010/wordprocessingDrawing" xmlns:wp="http://schemas.openxmlformats.org/drawingml/2006/wordprocessingDrawing" xmlns:w10="urn:schemas-microsoft-com:office:word" xmlns:w="http://schemas.openxmlformats.org/wordprocessingml/2006/main" xmlns:w14="http://schemas.microsoft.com/office/word/2010/wordml" xmlns:w15="http://schemas.microsoft.com/office/word/2012/wordml" xmlns:w16cex="http://schemas.microsoft.com/office/word/2018/wordml/cex" xmlns:w16cid="http://schemas.microsoft.com/office/word/2016/wordml/cid" xmlns:w16="http://schemas.microsoft.com/office/word/2018/wordml" xmlns:w16sdtdh="http://schemas.microsoft.com/office/word/2020/wordml/sdtdatahash" xmlns:w16se="http://schemas.microsoft.com/office/word/2015/wordml/symex" xmlns:wpg="http://schemas.microsoft.com/office/word/2010/wordprocessingGroup" xmlns:wpi="http://schemas.microsoft.com/office/word/2010/wordprocessingInk" xmlns:wne="http://schemas.microsoft.com/office/word/2006/wordml" xmlns:wps="http://schemas.microsoft.com/office/word/2010/wordprocessingShape" mc:Ignorable="w14 w15 w16se w16cid w16 w16cex w16sdtdh wp14">
   <w:p>
     <w:pPr>
       <w:pStyle w:val="aa"/>
@@ -10296,11 +11442,19 @@
                                 <w:sz w:val="18"/>
                               </w:rPr>
                             </w:pPr>
+                            <w:proofErr w:type="spellStart"/>
                             <w:r>
                               <w:rPr>
                                 <w:sz w:val="18"/>
                               </w:rPr>
-                              <w:t>Изм.</w:t>
+                              <w:t>Изм</w:t>
+                            </w:r>
+                            <w:proofErr w:type="spellEnd"/>
+                            <w:r>
+                              <w:rPr>
+                                <w:sz w:val="18"/>
+                              </w:rPr>
+                              <w:t>.</w:t>
                             </w:r>
                           </w:p>
                         </w:txbxContent>
@@ -10432,7 +11586,21 @@
                               <w:rPr>
                                 <w:sz w:val="18"/>
                               </w:rPr>
-                              <w:t>№ докум.</w:t>
+                              <w:t xml:space="preserve">№ </w:t>
+                            </w:r>
+                            <w:proofErr w:type="spellStart"/>
+                            <w:r>
+                              <w:rPr>
+                                <w:sz w:val="18"/>
+                              </w:rPr>
+                              <w:t>докум</w:t>
+                            </w:r>
+                            <w:proofErr w:type="spellEnd"/>
+                            <w:r>
+                              <w:rPr>
+                                <w:sz w:val="18"/>
+                              </w:rPr>
+                              <w:t>.</w:t>
                             </w:r>
                           </w:p>
                         </w:txbxContent>
@@ -10494,12 +11662,14 @@
                                 <w:sz w:val="18"/>
                               </w:rPr>
                             </w:pPr>
+                            <w:proofErr w:type="spellStart"/>
                             <w:r>
                               <w:rPr>
                                 <w:sz w:val="18"/>
                               </w:rPr>
                               <w:t>Подпись</w:t>
                             </w:r>
+                            <w:proofErr w:type="spellEnd"/>
                           </w:p>
                         </w:txbxContent>
                       </wps:txbx>
@@ -10818,7 +11988,7 @@
         </mc:Choice>
         <mc:Fallback>
           <w:pict>
-            <v:group w14:anchorId="238B9EBE" id="Группа 329" o:spid="_x0000_s1026" style="position:absolute;left:0;text-align:left;margin-left:-26.55pt;margin-top:18.75pt;width:518.75pt;height:802.3pt;z-index:251659264;mso-position-horizontal-relative:margin;mso-position-vertical-relative:page" coordsize="20000,20000" o:gfxdata="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" o:allowincell="f">
+            <v:group w14:anchorId="238B9EBE" id="Группа 329" o:spid="_x0000_s1026" style="position:absolute;left:0;text-align:left;margin-left:-26.55pt;margin-top:18.75pt;width:518.75pt;height:802.3pt;z-index:251659264;mso-position-horizontal-relative:margin;mso-position-vertical-relative:page" coordsize="20000,20000" o:gfxdata="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" o:allowincell="f">
               <v:rect id="Rectangle 49" o:spid="_x0000_s1027" style="position:absolute;width:20000;height:20000;visibility:visible;mso-wrap-style:square;v-text-anchor:top" o:gfxdata="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" filled="f" strokeweight="2pt"/>
               <v:line id="Line 50" o:spid="_x0000_s1028" style="position:absolute;visibility:visible;mso-wrap-style:square" from="1093,18949" to="1095,19989" o:connectortype="straight" o:gfxdata="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" strokeweight="2pt"/>
               <v:line id="Line 51" o:spid="_x0000_s1029" style="position:absolute;visibility:visible;mso-wrap-style:square" from="10,18941" to="19977,18942" o:connectortype="straight" o:gfxdata="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" strokeweight="2pt"/>
@@ -10841,11 +12011,19 @@
                           <w:sz w:val="18"/>
                         </w:rPr>
                       </w:pPr>
+                      <w:proofErr w:type="spellStart"/>
                       <w:r>
                         <w:rPr>
                           <w:sz w:val="18"/>
                         </w:rPr>
-                        <w:t>Изм.</w:t>
+                        <w:t>Изм</w:t>
+                      </w:r>
+                      <w:proofErr w:type="spellEnd"/>
+                      <w:r>
+                        <w:rPr>
+                          <w:sz w:val="18"/>
+                        </w:rPr>
+                        <w:t>.</w:t>
                       </w:r>
                     </w:p>
                   </w:txbxContent>
@@ -10887,7 +12065,21 @@
                         <w:rPr>
                           <w:sz w:val="18"/>
                         </w:rPr>
-                        <w:t>№ докум.</w:t>
+                        <w:t xml:space="preserve">№ </w:t>
+                      </w:r>
+                      <w:proofErr w:type="spellStart"/>
+                      <w:r>
+                        <w:rPr>
+                          <w:sz w:val="18"/>
+                        </w:rPr>
+                        <w:t>докум</w:t>
+                      </w:r>
+                      <w:proofErr w:type="spellEnd"/>
+                      <w:r>
+                        <w:rPr>
+                          <w:sz w:val="18"/>
+                        </w:rPr>
+                        <w:t>.</w:t>
                       </w:r>
                     </w:p>
                   </w:txbxContent>
@@ -10904,12 +12096,14 @@
                           <w:sz w:val="18"/>
                         </w:rPr>
                       </w:pPr>
+                      <w:proofErr w:type="spellStart"/>
                       <w:r>
                         <w:rPr>
                           <w:sz w:val="18"/>
                         </w:rPr>
                         <w:t>Подпись</w:t>
                       </w:r>
+                      <w:proofErr w:type="spellEnd"/>
                     </w:p>
                   </w:txbxContent>
                 </v:textbox>
@@ -11087,7 +12281,7 @@
 </file>
 
 <file path=word/numbering.xml><?xml version="1.0" encoding="utf-8"?>
-<w:numbering xmlns:wpc="http://schemas.microsoft.com/office/word/2010/wordprocessingCanvas" xmlns:cx="http://schemas.microsoft.com/office/drawing/2014/chartex" xmlns:cx1="http://schemas.microsoft.com/office/drawing/2015/9/8/chartex" xmlns:mc="http://schemas.openxmlformats.org/markup-compatibility/2006" xmlns:o="urn:schemas-microsoft-com:office:office" xmlns:r="http://schemas.openxmlformats.org/officeDocument/2006/relationships" xmlns:m="http://schemas.openxmlformats.org/officeDocument/2006/math" xmlns:v="urn:schemas-microsoft-com:vml" xmlns:wp14="http://schemas.microsoft.com/office/word/2010/wordprocessingDrawing" xmlns:wp="http://schemas.openxmlformats.org/drawingml/2006/wordprocessingDrawing" xmlns:w10="urn:schemas-microsoft-com:office:word" xmlns:w="http://schemas.openxmlformats.org/wordprocessingml/2006/main" xmlns:w14="http://schemas.microsoft.com/office/word/2010/wordml" xmlns:w15="http://schemas.microsoft.com/office/word/2012/wordml" xmlns:w16se="http://schemas.microsoft.com/office/word/2015/wordml/symex" xmlns:wpg="http://schemas.microsoft.com/office/word/2010/wordprocessingGroup" xmlns:wpi="http://schemas.microsoft.com/office/word/2010/wordprocessingInk" xmlns:wne="http://schemas.microsoft.com/office/word/2006/wordml" xmlns:wps="http://schemas.microsoft.com/office/word/2010/wordprocessingShape" mc:Ignorable="w14 w15 w16se wp14">
+<w:numbering xmlns:wpc="http://schemas.microsoft.com/office/word/2010/wordprocessingCanvas" xmlns:cx="http://schemas.microsoft.com/office/drawing/2014/chartex" xmlns:cx1="http://schemas.microsoft.com/office/drawing/2015/9/8/chartex" xmlns:cx2="http://schemas.microsoft.com/office/drawing/2015/10/21/chartex" xmlns:cx3="http://schemas.microsoft.com/office/drawing/2016/5/9/chartex" xmlns:cx4="http://schemas.microsoft.com/office/drawing/2016/5/10/chartex" xmlns:cx5="http://schemas.microsoft.com/office/drawing/2016/5/11/chartex" xmlns:cx6="http://schemas.microsoft.com/office/drawing/2016/5/12/chartex" xmlns:cx7="http://schemas.microsoft.com/office/drawing/2016/5/13/chartex" xmlns:cx8="http://schemas.microsoft.com/office/drawing/2016/5/14/chartex" xmlns:mc="http://schemas.openxmlformats.org/markup-compatibility/2006" xmlns:aink="http://schemas.microsoft.com/office/drawing/2016/ink" xmlns:am3d="http://schemas.microsoft.com/office/drawing/2017/model3d" xmlns:o="urn:schemas-microsoft-com:office:office" xmlns:oel="http://schemas.microsoft.com/office/2019/extlst" xmlns:r="http://schemas.openxmlformats.org/officeDocument/2006/relationships" xmlns:m="http://schemas.openxmlformats.org/officeDocument/2006/math" xmlns:v="urn:schemas-microsoft-com:vml" xmlns:wp14="http://schemas.microsoft.com/office/word/2010/wordprocessingDrawing" xmlns:wp="http://schemas.openxmlformats.org/drawingml/2006/wordprocessingDrawing" xmlns:w10="urn:schemas-microsoft-com:office:word" xmlns:w="http://schemas.openxmlformats.org/wordprocessingml/2006/main" xmlns:w14="http://schemas.microsoft.com/office/word/2010/wordml" xmlns:w15="http://schemas.microsoft.com/office/word/2012/wordml" xmlns:w16cex="http://schemas.microsoft.com/office/word/2018/wordml/cex" xmlns:w16cid="http://schemas.microsoft.com/office/word/2016/wordml/cid" xmlns:w16="http://schemas.microsoft.com/office/word/2018/wordml" xmlns:w16sdtdh="http://schemas.microsoft.com/office/word/2020/wordml/sdtdatahash" xmlns:w16se="http://schemas.microsoft.com/office/word/2015/wordml/symex" xmlns:wpg="http://schemas.microsoft.com/office/word/2010/wordprocessingGroup" xmlns:wpi="http://schemas.microsoft.com/office/word/2010/wordprocessingInk" xmlns:wne="http://schemas.microsoft.com/office/word/2006/wordml" xmlns:wps="http://schemas.microsoft.com/office/word/2010/wordprocessingShape" mc:Ignorable="w14 w15 w16se w16cid w16 w16cex w16sdtdh wp14">
   <w:abstractNum w:abstractNumId="0" w15:restartNumberingAfterBreak="0">
     <w:nsid w:val="018C011E"/>
     <w:multiLevelType w:val="hybridMultilevel"/>
@@ -12942,58 +14136,58 @@
       </w:pPr>
     </w:lvl>
   </w:abstractNum>
-  <w:num w:numId="1">
+  <w:num w:numId="1" w16cid:durableId="1485270776">
     <w:abstractNumId w:val="9"/>
   </w:num>
-  <w:num w:numId="2">
+  <w:num w:numId="2" w16cid:durableId="1256018038">
     <w:abstractNumId w:val="10"/>
   </w:num>
-  <w:num w:numId="3">
+  <w:num w:numId="3" w16cid:durableId="143553354">
     <w:abstractNumId w:val="0"/>
   </w:num>
-  <w:num w:numId="4">
+  <w:num w:numId="4" w16cid:durableId="1077439782">
     <w:abstractNumId w:val="4"/>
   </w:num>
-  <w:num w:numId="5">
+  <w:num w:numId="5" w16cid:durableId="772094232">
     <w:abstractNumId w:val="15"/>
   </w:num>
-  <w:num w:numId="6">
+  <w:num w:numId="6" w16cid:durableId="180553244">
     <w:abstractNumId w:val="5"/>
   </w:num>
-  <w:num w:numId="7">
+  <w:num w:numId="7" w16cid:durableId="1468815038">
     <w:abstractNumId w:val="8"/>
   </w:num>
-  <w:num w:numId="8">
+  <w:num w:numId="8" w16cid:durableId="1221479054">
     <w:abstractNumId w:val="1"/>
   </w:num>
-  <w:num w:numId="9">
+  <w:num w:numId="9" w16cid:durableId="1330251311">
     <w:abstractNumId w:val="7"/>
   </w:num>
-  <w:num w:numId="10">
+  <w:num w:numId="10" w16cid:durableId="1887177564">
     <w:abstractNumId w:val="13"/>
   </w:num>
-  <w:num w:numId="11">
+  <w:num w:numId="11" w16cid:durableId="1345017871">
     <w:abstractNumId w:val="17"/>
   </w:num>
-  <w:num w:numId="12">
+  <w:num w:numId="12" w16cid:durableId="1576627260">
     <w:abstractNumId w:val="16"/>
   </w:num>
-  <w:num w:numId="13">
+  <w:num w:numId="13" w16cid:durableId="788010331">
     <w:abstractNumId w:val="3"/>
   </w:num>
-  <w:num w:numId="14">
+  <w:num w:numId="14" w16cid:durableId="1722510933">
     <w:abstractNumId w:val="11"/>
   </w:num>
-  <w:num w:numId="15">
+  <w:num w:numId="15" w16cid:durableId="1661688766">
     <w:abstractNumId w:val="2"/>
   </w:num>
-  <w:num w:numId="16">
+  <w:num w:numId="16" w16cid:durableId="1276251792">
     <w:abstractNumId w:val="6"/>
   </w:num>
-  <w:num w:numId="17">
+  <w:num w:numId="17" w16cid:durableId="205610331">
     <w:abstractNumId w:val="14"/>
   </w:num>
-  <w:num w:numId="18">
+  <w:num w:numId="18" w16cid:durableId="730620134">
     <w:abstractNumId w:val="12"/>
   </w:num>
   <w:numIdMacAtCleanup w:val="2"/>
@@ -13001,7 +14195,7 @@
 </file>
 
 <file path=word/styles.xml><?xml version="1.0" encoding="utf-8"?>
-<w:styles xmlns:mc="http://schemas.openxmlformats.org/markup-compatibility/2006" xmlns:r="http://schemas.openxmlformats.org/officeDocument/2006/relationships" xmlns:w="http://schemas.openxmlformats.org/wordprocessingml/2006/main" xmlns:w14="http://schemas.microsoft.com/office/word/2010/wordml" xmlns:w15="http://schemas.microsoft.com/office/word/2012/wordml" xmlns:w16se="http://schemas.microsoft.com/office/word/2015/wordml/symex" mc:Ignorable="w14 w15 w16se">
+<w:styles xmlns:mc="http://schemas.openxmlformats.org/markup-compatibility/2006" xmlns:r="http://schemas.openxmlformats.org/officeDocument/2006/relationships" xmlns:w="http://schemas.openxmlformats.org/wordprocessingml/2006/main" xmlns:w14="http://schemas.microsoft.com/office/word/2010/wordml" xmlns:w15="http://schemas.microsoft.com/office/word/2012/wordml" xmlns:w16cex="http://schemas.microsoft.com/office/word/2018/wordml/cex" xmlns:w16cid="http://schemas.microsoft.com/office/word/2016/wordml/cid" xmlns:w16="http://schemas.microsoft.com/office/word/2018/wordml" xmlns:w16sdtdh="http://schemas.microsoft.com/office/word/2020/wordml/sdtdatahash" xmlns:w16se="http://schemas.microsoft.com/office/word/2015/wordml/symex" mc:Ignorable="w14 w15 w16se w16cid w16 w16cex w16sdtdh">
   <w:docDefaults>
     <w:rPrDefault>
       <w:rPr>
@@ -13017,7 +14211,7 @@
       </w:pPr>
     </w:pPrDefault>
   </w:docDefaults>
-  <w:latentStyles w:defLockedState="0" w:defUIPriority="99" w:defSemiHidden="0" w:defUnhideWhenUsed="0" w:defQFormat="0" w:count="371">
+  <w:latentStyles w:defLockedState="0" w:defUIPriority="99" w:defSemiHidden="0" w:defUnhideWhenUsed="0" w:defQFormat="0" w:count="376">
     <w:lsdException w:name="Normal" w:uiPriority="0" w:qFormat="1"/>
     <w:lsdException w:name="heading 1" w:uiPriority="9" w:qFormat="1"/>
     <w:lsdException w:name="heading 2" w:semiHidden="1" w:uiPriority="9" w:unhideWhenUsed="1" w:qFormat="1"/>
@@ -13123,7 +14317,6 @@
     <w:lsdException w:name="HTML Sample" w:semiHidden="1" w:unhideWhenUsed="1"/>
     <w:lsdException w:name="HTML Typewriter" w:semiHidden="1" w:unhideWhenUsed="1"/>
     <w:lsdException w:name="HTML Variable" w:semiHidden="1" w:unhideWhenUsed="1"/>
-    <w:lsdException w:name="Normal Table" w:semiHidden="1" w:unhideWhenUsed="1"/>
     <w:lsdException w:name="annotation subject" w:semiHidden="1" w:unhideWhenUsed="1"/>
     <w:lsdException w:name="No List" w:semiHidden="1" w:unhideWhenUsed="1"/>
     <w:lsdException w:name="Outline List 1" w:semiHidden="1" w:unhideWhenUsed="1"/>
@@ -13166,11 +14359,8 @@
     <w:lsdException w:name="Table Contemporary" w:semiHidden="1" w:unhideWhenUsed="1"/>
     <w:lsdException w:name="Table Elegant" w:semiHidden="1" w:unhideWhenUsed="1"/>
     <w:lsdException w:name="Table Professional" w:semiHidden="1" w:unhideWhenUsed="1"/>
-    <w:lsdException w:name="Table Subtle 1" w:semiHidden="1" w:unhideWhenUsed="1"/>
     <w:lsdException w:name="Table Subtle 2" w:semiHidden="1" w:unhideWhenUsed="1"/>
     <w:lsdException w:name="Table Web 1" w:semiHidden="1" w:unhideWhenUsed="1"/>
-    <w:lsdException w:name="Table Web 2" w:semiHidden="1" w:unhideWhenUsed="1"/>
-    <w:lsdException w:name="Table Web 3" w:semiHidden="1" w:unhideWhenUsed="1"/>
     <w:lsdException w:name="Balloon Text" w:semiHidden="1" w:unhideWhenUsed="1"/>
     <w:lsdException w:name="Table Grid" w:uiPriority="59"/>
     <w:lsdException w:name="Table Theme" w:semiHidden="1" w:unhideWhenUsed="1"/>
@@ -13389,6 +14579,11 @@
     <w:lsdException w:name="List Table 5 Dark Accent 6" w:uiPriority="50"/>
     <w:lsdException w:name="List Table 6 Colorful Accent 6" w:uiPriority="51"/>
     <w:lsdException w:name="List Table 7 Colorful Accent 6" w:uiPriority="52"/>
+    <w:lsdException w:name="Mention" w:semiHidden="1" w:unhideWhenUsed="1"/>
+    <w:lsdException w:name="Smart Hyperlink" w:semiHidden="1" w:unhideWhenUsed="1"/>
+    <w:lsdException w:name="Hashtag" w:semiHidden="1" w:unhideWhenUsed="1"/>
+    <w:lsdException w:name="Unresolved Mention" w:semiHidden="1" w:unhideWhenUsed="1"/>
+    <w:lsdException w:name="Smart Link" w:semiHidden="1" w:unhideWhenUsed="1"/>
   </w:latentStyles>
   <w:style w:type="paragraph" w:default="1" w:styleId="a">
     <w:name w:val="Normal"/>

</xml_diff>